<commit_message>
Added First Mockup to MainView
</commit_message>
<xml_diff>
--- a/Project Documentation/Projekt Texting Spree.docx
+++ b/Project Documentation/Projekt Texting Spree.docx
@@ -7,13 +7,8 @@
         <w:pStyle w:val="Titel"/>
       </w:pPr>
       <w:r>
-        <w:t xml:space="preserve">Projekt </w:t>
-      </w:r>
-      <w:proofErr w:type="spellStart"/>
-      <w:r>
-        <w:t>Texting</w:t>
-      </w:r>
-      <w:proofErr w:type="spellEnd"/>
+        <w:t>Projekt Texting</w:t>
+      </w:r>
       <w:r>
         <w:t xml:space="preserve"> S</w:t>
       </w:r>
@@ -73,15 +68,7 @@
     </w:p>
     <w:p>
       <w:r>
-        <w:t>Das Projekt mit dem Codenamen «</w:t>
-      </w:r>
-      <w:proofErr w:type="spellStart"/>
-      <w:r>
-        <w:t>Texting</w:t>
-      </w:r>
-      <w:proofErr w:type="spellEnd"/>
-      <w:r>
-        <w:t xml:space="preserve"> Spree» ist als spielbare Erzählung in Format eines Buches bzw. Textes gedacht. Es soll eine spannende Geschichte erzählen und den Spieler dazu motivieren, einerseits die Geschichte zu lesen, andererseits sich darin zu investieren und </w:t>
+        <w:t xml:space="preserve">Das Projekt mit dem Codenamen «Texting Spree» ist als spielbare Erzählung in Format eines Buches bzw. Textes gedacht. Es soll eine spannende Geschichte erzählen und den Spieler dazu motivieren, einerseits die Geschichte zu lesen, andererseits sich darin zu investieren und </w:t>
       </w:r>
       <w:r>
         <w:t>eigene Entscheidungen zu treffen, die den Verlauf der Geschichte massgebend beeinflussen.</w:t>
@@ -127,15 +114,7 @@
         <w:t xml:space="preserve">Nachfolgend werden die Personen </w:t>
       </w:r>
       <w:r>
-        <w:t>der in Zukunft als «</w:t>
-      </w:r>
-      <w:proofErr w:type="spellStart"/>
-      <w:r>
-        <w:t>Three</w:t>
-      </w:r>
-      <w:proofErr w:type="spellEnd"/>
-      <w:r>
-        <w:t xml:space="preserve"> Troll Games» bezeichneten Firma, </w:t>
+        <w:t xml:space="preserve">der in Zukunft als «Three Troll Games» bezeichneten Firma, </w:t>
       </w:r>
       <w:r>
         <w:t>aufgelistet, die in diesem Projekt mitbeteiligt sind und deren Einfluss bzw. deren Arbeit sich auf den weiteren Verlauf des Projektes auswirkt.</w:t>
@@ -272,13 +251,8 @@
           </w:tcPr>
           <w:p>
             <w:r>
-              <w:t xml:space="preserve">Game </w:t>
-            </w:r>
-            <w:proofErr w:type="spellStart"/>
-            <w:r>
-              <w:t>Director</w:t>
-            </w:r>
-            <w:proofErr w:type="spellEnd"/>
+              <w:t>Game Director</w:t>
+            </w:r>
           </w:p>
         </w:tc>
         <w:tc>
@@ -287,23 +261,7 @@
           </w:tcPr>
           <w:p>
             <w:r>
-              <w:t xml:space="preserve">Der Game </w:t>
-            </w:r>
-            <w:proofErr w:type="spellStart"/>
-            <w:r>
-              <w:t>Director</w:t>
-            </w:r>
-            <w:proofErr w:type="spellEnd"/>
-            <w:r>
-              <w:t xml:space="preserve"> ist der Projektleiter. Er hat die Verantwortung über das ganze Projekt und trägt zu dessen Erfüllung bestmöglich bei. Bei Entscheidungen ist es der Game </w:t>
-            </w:r>
-            <w:proofErr w:type="spellStart"/>
-            <w:r>
-              <w:t>Director</w:t>
-            </w:r>
-            <w:proofErr w:type="spellEnd"/>
-            <w:r>
-              <w:t xml:space="preserve">, der Features bestätigt oder ablehnt. Er hat ebenfalls die Aufsicht über die </w:t>
+              <w:t xml:space="preserve">Der Game Director ist der Projektleiter. Er hat die Verantwortung über das ganze Projekt und trägt zu dessen Erfüllung bestmöglich bei. Bei Entscheidungen ist es der Game Director, der Features bestätigt oder ablehnt. Er hat ebenfalls die Aufsicht über die </w:t>
             </w:r>
             <w:r>
               <w:t>Geschichte und kann Änderungen nach seinem Gutdünken machen.</w:t>
@@ -409,15 +367,7 @@
               <w:keepNext/>
             </w:pPr>
             <w:r>
-              <w:t xml:space="preserve">Der Chief Programer ist der führende Programmierer des Projektes. Er ist für die technische Umsetzung des Projektes verantwortlich und berät sich primär mit dem Game </w:t>
-            </w:r>
-            <w:proofErr w:type="spellStart"/>
-            <w:r>
-              <w:t>Director</w:t>
-            </w:r>
-            <w:proofErr w:type="spellEnd"/>
-            <w:r>
-              <w:t>.</w:t>
+              <w:t>Der Chief Programer ist der führende Programmierer des Projektes. Er ist für die technische Umsetzung des Projektes verantwortlich und berät sich primär mit dem Game Director.</w:t>
             </w:r>
           </w:p>
         </w:tc>
@@ -766,13 +716,11 @@
             <w:r>
               <w:t xml:space="preserve"> </w:t>
             </w:r>
-            <w:proofErr w:type="spellStart"/>
-            <w:r>
-              <w:t>ystem</w:t>
-            </w:r>
-            <w:proofErr w:type="spellEnd"/>
-            <w:r>
-              <w:t xml:space="preserve"> / Kapitel</w:t>
+            <w:r>
+              <w:t>S</w:t>
+            </w:r>
+            <w:r>
+              <w:t>ystem / Kapitel</w:t>
             </w:r>
           </w:p>
         </w:tc>
@@ -815,15 +763,7 @@
               <w:keepNext/>
             </w:pPr>
             <w:r>
-              <w:t>Durch Drücken der «</w:t>
-            </w:r>
-            <w:proofErr w:type="spellStart"/>
-            <w:r>
-              <w:t>Esc</w:t>
-            </w:r>
-            <w:proofErr w:type="spellEnd"/>
-            <w:r>
-              <w:t xml:space="preserve">»-Taste soll dem Spieler ein «Pausenmenü» zur Verfügung gestellt werden, damit das Spiel </w:t>
+              <w:t xml:space="preserve">Durch Drücken der «Esc»-Taste soll dem Spieler ein «Pausenmenü» zur Verfügung gestellt werden, damit das Spiel </w:t>
             </w:r>
             <w:r>
               <w:lastRenderedPageBreak/>
@@ -1135,11 +1075,9 @@
             <w:r>
               <w:t xml:space="preserve">Der Spieler hat je nach </w:t>
             </w:r>
-            <w:proofErr w:type="spellStart"/>
-            <w:r>
-              <w:t>Protagonistenwahl</w:t>
-            </w:r>
-            <w:proofErr w:type="spellEnd"/>
+            <w:r>
+              <w:t>Protagonisten Wahl</w:t>
+            </w:r>
             <w:r>
               <w:t xml:space="preserve"> eine Anzahl von Fähigkeiten, die es ihm erlaubt Situationen bzw. Entscheidungen einfacher zu treffen oder es ihm gar erlauben Entscheidungen auf die «Bestmögliche» Weise zu lösen.</w:t>
             </w:r>
@@ -1196,15 +1134,7 @@
           </w:p>
           <w:p>
             <w:r>
-              <w:t xml:space="preserve">Dies erlaubt es dem Spieler, basierend auf einer gewissen Chance, die z.B. mit der Zahl des Attributes multipliziert wird (z.B. Change sich an den Wachen </w:t>
-            </w:r>
-            <w:proofErr w:type="spellStart"/>
-            <w:r>
-              <w:t>vorbeizuschleichen</w:t>
-            </w:r>
-            <w:proofErr w:type="spellEnd"/>
-            <w:r>
-              <w:t xml:space="preserve">  = 5%, Geschicklichkeit = 10, Resultat = 0.5 X 10 = 5. Somit 5% + 5% = Endresultat)</w:t>
+              <w:t>Dies erlaubt es dem Spieler, basierend auf einer gewissen Chance, die z.B. mit der Zahl des Attributes multipliziert wird (z.B. Change sich an den Wachen vorbeizuschleichen  = 5%, Geschicklichkeit = 10, Resultat = 0.5 X 10 = 5. Somit 5% + 5% = Endresultat)</w:t>
             </w:r>
             <w:r>
               <w:t xml:space="preserve"> Entscheidungen besser zu bewältigen.</w:t>
@@ -1248,13 +1178,8 @@
           <w:p>
             <w:r>
               <w:lastRenderedPageBreak/>
-              <w:t xml:space="preserve">Event </w:t>
-            </w:r>
-            <w:proofErr w:type="spellStart"/>
-            <w:r>
-              <w:t>Director</w:t>
-            </w:r>
-            <w:proofErr w:type="spellEnd"/>
+              <w:t>Event Director</w:t>
+            </w:r>
           </w:p>
         </w:tc>
         <w:tc>
@@ -1263,15 +1188,7 @@
           </w:tcPr>
           <w:p>
             <w:r>
-              <w:t xml:space="preserve">Eine unsichtbare Entität, die basierend auf diversen Entscheidungen bzw. Systemen wie dem Uhrzeitsystem oder die Interaktive Karte, Events </w:t>
-            </w:r>
-            <w:proofErr w:type="spellStart"/>
-            <w:r>
-              <w:t>triggered</w:t>
-            </w:r>
-            <w:proofErr w:type="spellEnd"/>
-            <w:r>
-              <w:t>, die den Spielverlauf beeinflussen.</w:t>
+              <w:t>Eine unsichtbare Entität, die basierend auf diversen Entscheidungen bzw. Systemen wie dem Uhrzeitsystem oder die Interaktive Karte, Events triggered, die den Spielverlauf beeinflussen.</w:t>
             </w:r>
           </w:p>
         </w:tc>
@@ -1381,15 +1298,7 @@
         <w:t>Des Weiteren ist es das Ziel der Entwickler</w:t>
       </w:r>
       <w:r>
-        <w:t xml:space="preserve"> bzw. «</w:t>
-      </w:r>
-      <w:proofErr w:type="spellStart"/>
-      <w:r>
-        <w:t>Three</w:t>
-      </w:r>
-      <w:proofErr w:type="spellEnd"/>
-      <w:r>
-        <w:t xml:space="preserve"> Troll Games» einen lauffähigen Prototypen des Projektes inkl. Aller Must-Have-Funktionen bis am 31.12.2023 fertigzustellen. Darin nicht notwendig sind Animationen sowie Assets, Design und Audio.</w:t>
+        <w:t xml:space="preserve"> bzw. «Three Troll Games» einen lauffähigen Prototypen des Projektes inkl. Aller Must-Have-Funktionen bis am 31.12.2023 fertigzustellen. Darin nicht notwendig sind Animationen sowie Assets, Design und Audio.</w:t>
       </w:r>
     </w:p>
     <w:p>
@@ -1452,37 +1361,13 @@
     </w:p>
     <w:p>
       <w:r>
-        <w:t xml:space="preserve">Der Code wird grundsätzlich mittels </w:t>
-      </w:r>
-      <w:proofErr w:type="spellStart"/>
-      <w:r>
-        <w:t>Github</w:t>
-      </w:r>
-      <w:proofErr w:type="spellEnd"/>
-      <w:r>
-        <w:t xml:space="preserve"> versioniert. Es gibt neben dem Master-Branch noch den Develop-Branch</w:t>
+        <w:t>Der Code wird grundsätzlich mittels Github versioniert. Es gibt neben dem Master-Branch noch den Develop-Branch</w:t>
       </w:r>
       <w:r>
         <w:t>, sowie den Administration-Branch</w:t>
       </w:r>
       <w:r>
-        <w:t xml:space="preserve"> innerhalb der Versionskontrolle. Für alle weiteren Entwicklungen an dem Projekt, müssen sogenannte Feature-</w:t>
-      </w:r>
-      <w:proofErr w:type="spellStart"/>
-      <w:r>
-        <w:t>Branches</w:t>
-      </w:r>
-      <w:proofErr w:type="spellEnd"/>
-      <w:r>
-        <w:t xml:space="preserve"> erstellt werden. Folgende Regeln gelten bei der Erstellung der Feature-</w:t>
-      </w:r>
-      <w:proofErr w:type="spellStart"/>
-      <w:r>
-        <w:t>Branches</w:t>
-      </w:r>
-      <w:proofErr w:type="spellEnd"/>
-      <w:r>
-        <w:t>:</w:t>
+        <w:t xml:space="preserve"> innerhalb der Versionskontrolle. Für alle weiteren Entwicklungen an dem Projekt, müssen sogenannte Feature-Branches erstellt werden. Folgende Regeln gelten bei der Erstellung der Feature-Branches:</w:t>
       </w:r>
     </w:p>
     <w:p>
@@ -1494,15 +1379,7 @@
         </w:numPr>
       </w:pPr>
       <w:r>
-        <w:t xml:space="preserve">Der Feature-Branch wird im </w:t>
-      </w:r>
-      <w:proofErr w:type="spellStart"/>
-      <w:r>
-        <w:t>lowercase</w:t>
-      </w:r>
-      <w:proofErr w:type="spellEnd"/>
-      <w:r>
-        <w:t xml:space="preserve"> Camel Case geschrieben. </w:t>
+        <w:t xml:space="preserve">Der Feature-Branch wird im lowercase Camel Case geschrieben. </w:t>
       </w:r>
       <w:r>
         <w:rPr>
@@ -1512,13 +1389,8 @@
         <w:t>Beispiel</w:t>
       </w:r>
       <w:r>
-        <w:t>: feature\</w:t>
-      </w:r>
-      <w:proofErr w:type="spellStart"/>
-      <w:r>
-        <w:t>MainMenu</w:t>
-      </w:r>
-      <w:proofErr w:type="spellEnd"/>
+        <w:t>: feature\MainMenu</w:t>
+      </w:r>
     </w:p>
     <w:p>
       <w:pPr>
@@ -1529,23 +1401,7 @@
         </w:numPr>
       </w:pPr>
       <w:r>
-        <w:t>Die Feature-</w:t>
-      </w:r>
-      <w:proofErr w:type="spellStart"/>
-      <w:r>
-        <w:t>Branches</w:t>
-      </w:r>
-      <w:proofErr w:type="spellEnd"/>
-      <w:r>
-        <w:t xml:space="preserve"> werden mittels </w:t>
-      </w:r>
-      <w:proofErr w:type="spellStart"/>
-      <w:r>
-        <w:t>Backslasch</w:t>
-      </w:r>
-      <w:proofErr w:type="spellEnd"/>
-      <w:r>
-        <w:t xml:space="preserve"> von der eigentlichen Codestruktur getrennt. Das heisst es wird </w:t>
+        <w:t xml:space="preserve">Die Feature-Branches werden mittels Backslasch von der eigentlichen Codestruktur getrennt. Das heisst es wird </w:t>
       </w:r>
       <w:r>
         <w:rPr>
@@ -1565,13 +1421,8 @@
         <w:t>Beispiel</w:t>
       </w:r>
       <w:r>
-        <w:t>: feature\</w:t>
-      </w:r>
-      <w:proofErr w:type="spellStart"/>
-      <w:r>
-        <w:t>MainMenu</w:t>
-      </w:r>
-      <w:proofErr w:type="spellEnd"/>
+        <w:t>: feature\MainMenu</w:t>
+      </w:r>
       <w:r>
         <w:t>.</w:t>
       </w:r>
@@ -1585,42 +1436,10 @@
         </w:numPr>
       </w:pPr>
       <w:r>
-        <w:t xml:space="preserve">Alle </w:t>
-      </w:r>
-      <w:proofErr w:type="spellStart"/>
-      <w:r>
-        <w:t>Branches</w:t>
-      </w:r>
-      <w:proofErr w:type="spellEnd"/>
-      <w:r>
-        <w:t xml:space="preserve"> werden entweder vom Chief Programer oder vom Game </w:t>
-      </w:r>
-      <w:proofErr w:type="spellStart"/>
-      <w:r>
-        <w:t>Director</w:t>
-      </w:r>
-      <w:proofErr w:type="spellEnd"/>
-      <w:r>
-        <w:t xml:space="preserve"> in den </w:t>
-      </w:r>
-      <w:r>
-        <w:t xml:space="preserve">Develop-Branch und später in den Master </w:t>
-      </w:r>
-      <w:proofErr w:type="spellStart"/>
-      <w:r>
-        <w:t>gemerged</w:t>
-      </w:r>
-      <w:proofErr w:type="spellEnd"/>
-      <w:r>
-        <w:t xml:space="preserve">. Es darf kein eigener </w:t>
-      </w:r>
-      <w:proofErr w:type="spellStart"/>
-      <w:r>
-        <w:t>Merge</w:t>
-      </w:r>
-      <w:proofErr w:type="spellEnd"/>
-      <w:r>
-        <w:t xml:space="preserve"> stattfinden.</w:t>
+        <w:t xml:space="preserve">Alle Branches werden entweder vom Chief Programer oder vom Game Director in den </w:t>
+      </w:r>
+      <w:r>
+        <w:t>Develop-Branch und später in den Master gemerged. Es darf kein eigener Merge stattfinden.</w:t>
       </w:r>
     </w:p>
     <w:p>
@@ -1632,23 +1451,7 @@
         </w:numPr>
       </w:pPr>
       <w:r>
-        <w:t xml:space="preserve">Nach erledigter Arbeit muss ein Pull-Request zum Chief </w:t>
-      </w:r>
-      <w:proofErr w:type="spellStart"/>
-      <w:r>
-        <w:t>Programmer</w:t>
-      </w:r>
-      <w:proofErr w:type="spellEnd"/>
-      <w:r>
-        <w:t xml:space="preserve"> oder zum Game </w:t>
-      </w:r>
-      <w:proofErr w:type="spellStart"/>
-      <w:r>
-        <w:t>Director</w:t>
-      </w:r>
-      <w:proofErr w:type="spellEnd"/>
-      <w:r>
-        <w:t xml:space="preserve"> gemacht werden. Erst nach Bestätigung einer der Beiden, darf ein neuer Branch mit einem neuen Feature erstellt werden.</w:t>
+        <w:t>Nach erledigter Arbeit muss ein Pull-Request zum Chief Programmer oder zum Game Director gemacht werden. Erst nach Bestätigung einer der Beiden, darf ein neuer Branch mit einem neuen Feature erstellt werden.</w:t>
       </w:r>
     </w:p>
     <w:p>
@@ -1816,80 +1619,102 @@
           <w:sz w:val="24"/>
           <w:szCs w:val="24"/>
         </w:rPr>
-        <w:t xml:space="preserve">Die Geschichte soll über mehrere Kapitel entstehen. Die Kapitel selbst in die </w:t>
-      </w:r>
-      <w:proofErr w:type="spellStart"/>
-      <w:r>
+        <w:t>Die Geschichte soll über mehrere Kapitel entstehen. Die Kapitel selbst in die Dialogue-Boxen zu schreiben ist unglaublich mühselig und kann schnell zu Unübersichtlichkeit führen. Dies führt unweigerlich dazu, dass man Fehler innerhalb der Geschichte macht und somit nicht in der Lage ist, die gewünschte Qualität der Geschichte sicherzustellen.</w:t>
+      </w:r>
+    </w:p>
+    <w:p>
+      <w:pPr>
         <w:rPr>
           <w:sz w:val="24"/>
           <w:szCs w:val="24"/>
         </w:rPr>
-        <w:t>Dialogue</w:t>
-      </w:r>
-      <w:proofErr w:type="spellEnd"/>
+      </w:pPr>
       <w:r>
         <w:rPr>
           <w:sz w:val="24"/>
           <w:szCs w:val="24"/>
         </w:rPr>
-        <w:t>-Boxen zu schreiben ist unglaublich mühselig und kann schnell zu Unübersichtlichkeit führen. Dies führt unweigerlich dazu, dass man Fehler innerhalb der Geschichte macht und somit nicht in der Lage ist, die gewünschte Qualität der Geschichte sicherzustellen.</w:t>
-      </w:r>
-    </w:p>
-    <w:p>
-      <w:pPr>
+        <w:lastRenderedPageBreak/>
+        <w:t>Um diesen Problem entgegenzuwirken, haben wir uns ein</w:t>
+      </w:r>
+      <w:r>
         <w:rPr>
           <w:sz w:val="24"/>
           <w:szCs w:val="24"/>
         </w:rPr>
-      </w:pPr>
+        <w:t xml:space="preserve"> XML File erstellt, dass in der Lage ist vom Dialogue-Editor eingelesen zu werden und die einzelnen Story-Brocken und Kapitel in die jeweiligen Nodes zu speichern.</w:t>
+      </w:r>
       <w:r>
         <w:rPr>
           <w:sz w:val="24"/>
           <w:szCs w:val="24"/>
         </w:rPr>
-        <w:lastRenderedPageBreak/>
-        <w:t>Um diesen Problem entgegenzuwirken, haben wir uns ein</w:t>
-      </w:r>
-      <w:r>
+        <w:t xml:space="preserve"> Um das im Code zu ermöglichen, muss das File allerdings ein spezielles Formt haben, damit der Code in der Lage ist die Geschichte richtig abzufüllen und schlussendlich in die jeweiligen Nodes zu fügen. Es folgt ein Beispiel der XML-Struktur, wie sie erstellt werden muss, damit das File richtig eingelesen werden kann.</w:t>
+      </w:r>
+    </w:p>
+    <w:p>
+      <w:pPr>
         <w:rPr>
           <w:sz w:val="24"/>
           <w:szCs w:val="24"/>
         </w:rPr>
-        <w:t xml:space="preserve"> XML File erstellt, dass in der Lage ist vom </w:t>
-      </w:r>
-      <w:proofErr w:type="spellStart"/>
-      <w:r>
-        <w:rPr>
-          <w:sz w:val="24"/>
-          <w:szCs w:val="24"/>
-        </w:rPr>
-        <w:t>Dialogue</w:t>
-      </w:r>
-      <w:proofErr w:type="spellEnd"/>
-      <w:r>
-        <w:rPr>
-          <w:sz w:val="24"/>
-          <w:szCs w:val="24"/>
-        </w:rPr>
-        <w:t>-Editor eingelesen zu werden und die einzelnen Story-Brocken und Kapitel in die jeweiligen Nodes zu speichern.</w:t>
-      </w:r>
-      <w:r>
-        <w:rPr>
-          <w:sz w:val="24"/>
-          <w:szCs w:val="24"/>
-        </w:rPr>
-        <w:t xml:space="preserve"> Um das im Code zu ermöglichen, muss das File allerdings ein spezielles Formt haben, damit der Code in der Lage ist die Geschichte richtig abzufüllen und schlussendlich in die jeweiligen Nodes zu fügen. Es folgt ein Beispiel der XML-Struktur, wie sie erstellt werden muss, damit das File richtig eingelesen werden kann.</w:t>
-      </w:r>
-    </w:p>
-    <w:p>
-      <w:pPr>
-        <w:rPr>
-          <w:sz w:val="24"/>
-          <w:szCs w:val="24"/>
-        </w:rPr>
-      </w:pPr>
-    </w:p>
-    <w:p/>
+      </w:pPr>
+    </w:p>
+    <w:p>
+      <w:r>
+        <w:rPr>
+          <w:noProof/>
+        </w:rPr>
+        <w:drawing>
+          <wp:inline distT="0" distB="0" distL="0" distR="0" wp14:anchorId="388BCB9A" wp14:editId="673A53A9">
+            <wp:extent cx="5762625" cy="6543675"/>
+            <wp:effectExtent l="0" t="0" r="9525" b="9525"/>
+            <wp:docPr id="1" name="Grafik 1"/>
+            <wp:cNvGraphicFramePr>
+              <a:graphicFrameLocks xmlns:a="http://schemas.openxmlformats.org/drawingml/2006/main" noChangeAspect="1"/>
+            </wp:cNvGraphicFramePr>
+            <a:graphic xmlns:a="http://schemas.openxmlformats.org/drawingml/2006/main">
+              <a:graphicData uri="http://schemas.openxmlformats.org/drawingml/2006/picture">
+                <pic:pic xmlns:pic="http://schemas.openxmlformats.org/drawingml/2006/picture">
+                  <pic:nvPicPr>
+                    <pic:cNvPr id="0" name="Picture 1"/>
+                    <pic:cNvPicPr>
+                      <a:picLocks noChangeAspect="1" noChangeArrowheads="1"/>
+                    </pic:cNvPicPr>
+                  </pic:nvPicPr>
+                  <pic:blipFill>
+                    <a:blip r:embed="rId5">
+                      <a:extLst>
+                        <a:ext uri="{28A0092B-C50C-407E-A947-70E740481C1C}">
+                          <a14:useLocalDpi xmlns:a14="http://schemas.microsoft.com/office/drawing/2010/main" val="0"/>
+                        </a:ext>
+                      </a:extLst>
+                    </a:blip>
+                    <a:srcRect/>
+                    <a:stretch>
+                      <a:fillRect/>
+                    </a:stretch>
+                  </pic:blipFill>
+                  <pic:spPr bwMode="auto">
+                    <a:xfrm>
+                      <a:off x="0" y="0"/>
+                      <a:ext cx="5762625" cy="6543675"/>
+                    </a:xfrm>
+                    <a:prstGeom prst="rect">
+                      <a:avLst/>
+                    </a:prstGeom>
+                    <a:noFill/>
+                    <a:ln>
+                      <a:noFill/>
+                    </a:ln>
+                  </pic:spPr>
+                </pic:pic>
+              </a:graphicData>
+            </a:graphic>
+          </wp:inline>
+        </w:drawing>
+      </w:r>
+    </w:p>
     <w:sectPr>
       <w:pgSz w:w="11906" w:h="16838"/>
       <w:pgMar w:top="1417" w:right="1417" w:bottom="1134" w:left="1417" w:header="708" w:footer="708" w:gutter="0"/>

</xml_diff>

<commit_message>
Changed the language to English. Worked on the roles as well as core system descriptions. Added a new row depicting the features development status. A few chapters still need some work translating.
</commit_message>
<xml_diff>
--- a/Project Documentation/Projekt Texting Spree.docx
+++ b/Project Documentation/Projekt Texting Spree.docx
@@ -5,24 +5,52 @@
     <w:p>
       <w:pPr>
         <w:pStyle w:val="Titel"/>
-      </w:pPr>
-      <w:r>
-        <w:t>Projekt Texting</w:t>
-      </w:r>
-      <w:r>
+        <w:rPr>
+          <w:lang w:val="en-GB"/>
+        </w:rPr>
+      </w:pPr>
+      <w:r>
+        <w:rPr>
+          <w:lang w:val="en-GB"/>
+        </w:rPr>
+        <w:t>Proje</w:t>
+      </w:r>
+      <w:r>
+        <w:rPr>
+          <w:lang w:val="en-GB"/>
+        </w:rPr>
+        <w:t>c</w:t>
+      </w:r>
+      <w:r>
+        <w:rPr>
+          <w:lang w:val="en-GB"/>
+        </w:rPr>
+        <w:t>t Texting</w:t>
+      </w:r>
+      <w:r>
+        <w:rPr>
+          <w:lang w:val="en-GB"/>
+        </w:rPr>
         <w:t xml:space="preserve"> S</w:t>
       </w:r>
       <w:r>
+        <w:rPr>
+          <w:lang w:val="en-GB"/>
+        </w:rPr>
         <w:t>pree</w:t>
       </w:r>
     </w:p>
-    <w:p/>
     <w:p>
-      <w:r>
-        <w:t>D</w:t>
-      </w:r>
-      <w:r>
-        <w:t>er nachfolgende Beschrieb dient zum besseren Verständnis des Projektes sowie der Definition der Schwerpunkte und der Kernsysteme. Darüber hinaus werden Systeme definiert, die für das Projekt von Vorteil sein könnten allerdings nicht unbedingt notwendig sind, um ein gutes Erlebnis der Software zu garantieren.</w:t>
+      <w:pPr>
+        <w:rPr>
+          <w:lang w:val="en-GB"/>
+        </w:rPr>
+      </w:pPr>
+      <w:r>
+        <w:rPr>
+          <w:lang w:val="en-GB"/>
+        </w:rPr>
+        <w:t>The following document is meant to help the reader understand the premiss of this project better as well as define the main focus of the project as well as its core systems. There are also systems going to be defined that are nice to have but not crucial for the success of the project as a whole as well as the good handling and feeling of the software.</w:t>
       </w:r>
     </w:p>
     <w:p>
@@ -39,6 +67,7 @@
           <w:color w:val="auto"/>
           <w:sz w:val="28"/>
           <w:szCs w:val="28"/>
+          <w:lang w:val="en-GB"/>
         </w:rPr>
       </w:pPr>
       <w:r>
@@ -48,38 +77,72 @@
           <w:color w:val="auto"/>
           <w:sz w:val="28"/>
           <w:szCs w:val="28"/>
-        </w:rPr>
-        <w:t>Ausgangslage</w:t>
+          <w:lang w:val="en-GB"/>
+        </w:rPr>
+        <w:t>Starting Point</w:t>
       </w:r>
     </w:p>
     <w:p>
       <w:pPr>
-        <w:spacing w:after="0"/>
-      </w:pPr>
-      <w:r>
-        <w:t xml:space="preserve">In der heutigen Zeit gibt es leider immer weniger </w:t>
-      </w:r>
-      <w:r>
-        <w:t>gute Geschichten. Weder werden diese in guten Filmen gezeigt, noch werden diese in guten Spielen dargestellt. Die Geschichten sind oft langweilig und ohne jede Änderung bzw. Entwicklung in den Charakteren, noch in der Handlung selbst. Darüber hinaus lesen die Menschen nicht mehr gerne, da ihre Interaktivität nicht gefördert wird und sie denken</w:t>
-      </w:r>
-      <w:r>
-        <w:t>: «Wenn an seiner/ihrer Stelle gewesen wäre, hätte ich es so gemacht!»</w:t>
+        <w:rPr>
+          <w:lang w:val="en-GB"/>
+        </w:rPr>
+      </w:pPr>
+      <w:r>
+        <w:rPr>
+          <w:lang w:val="en-GB"/>
+        </w:rPr>
+        <w:t xml:space="preserve">In this day and age, it is only </w:t>
+      </w:r>
+      <w:r>
+        <w:rPr>
+          <w:lang w:val="en-GB"/>
+        </w:rPr>
+        <w:t>too</w:t>
+      </w:r>
+      <w:r>
+        <w:rPr>
+          <w:lang w:val="en-GB"/>
+        </w:rPr>
+        <w:t xml:space="preserve"> common for bad stories to be written. Not only do mainstream movies portrait such garbage</w:t>
+      </w:r>
+      <w:r>
+        <w:rPr>
+          <w:lang w:val="en-GB"/>
+        </w:rPr>
+        <w:t xml:space="preserve"> but also the game industry is hit by this crisis. The stories written are often boring and there is no engagement for the reader to actually want to know the characters portrayed in these stories. Speaking of characters, the stories I am talking about often have no compelling plot and the development of character stagnates to the point where we get only one-dimensional characters, that do not resemble a normal human in the slightest.</w:t>
       </w:r>
     </w:p>
     <w:p>
-      <w:r>
-        <w:t xml:space="preserve">Das Projekt mit dem Codenamen «Texting Spree» ist als spielbare Erzählung in Format eines Buches bzw. Textes gedacht. Es soll eine spannende Geschichte erzählen und den Spieler dazu motivieren, einerseits die Geschichte zu lesen, andererseits sich darin zu investieren und </w:t>
-      </w:r>
-      <w:r>
-        <w:t>eigene Entscheidungen zu treffen, die den Verlauf der Geschichte massgebend beeinflussen.</w:t>
+      <w:pPr>
+        <w:rPr>
+          <w:lang w:val="en-GB"/>
+        </w:rPr>
+      </w:pPr>
+      <w:r>
+        <w:rPr>
+          <w:lang w:val="en-GB"/>
+        </w:rPr>
+        <w:t>Another point is, that many people today do simply not enjoy reading through a story and think to themselves “If I was in his/her place, I would have done it like this!”. And this is where this project steps in. The project codenamed “Texting Spree” is a playable story in the format of a novel. It aims to tell an interesting and compelling story and motivate players to read the story as well as invest themselves into the world, characters and lore and make decisions that shape the rest of the story plot in a way the player actually wants.</w:t>
       </w:r>
     </w:p>
     <w:p>
-      <w:r>
-        <w:t xml:space="preserve">Aufgrund der Beeinflussung durch den Spieler, wird sich das </w:t>
-      </w:r>
-      <w:r>
-        <w:t>Geschehen der Geschichte ändern und es werden verschiedene Optionen freigeschalten. Darüber hinaus gibt es Systeme wie ein Inventar, in dem der Spiele verschiedene Items aufbewahren kann und die für den Verlauf des Spiels massgebend sind.</w:t>
+      <w:pPr>
+        <w:rPr>
+          <w:lang w:val="en-GB"/>
+        </w:rPr>
+      </w:pPr>
+      <w:r>
+        <w:rPr>
+          <w:lang w:val="en-GB"/>
+        </w:rPr>
+        <w:t xml:space="preserve">So, depending on the players choices, other options are opened to the player and the story progresses differently for every decision made. Other than that, there are other systems going to be implemented, such as and </w:t>
+      </w:r>
+      <w:r>
+        <w:rPr>
+          <w:lang w:val="en-GB"/>
+        </w:rPr>
+        <w:t>inventory where the player can pick up items that will hinder or help him progress the story.</w:t>
       </w:r>
     </w:p>
     <w:p>
@@ -96,6 +159,7 @@
           <w:color w:val="auto"/>
           <w:sz w:val="28"/>
           <w:szCs w:val="28"/>
+          <w:lang w:val="en-GB"/>
         </w:rPr>
       </w:pPr>
       <w:r>
@@ -105,22 +169,22 @@
           <w:color w:val="auto"/>
           <w:sz w:val="28"/>
           <w:szCs w:val="28"/>
-        </w:rPr>
-        <w:t>Involvierte Personen</w:t>
+          <w:lang w:val="en-GB"/>
+        </w:rPr>
+        <w:t>People involved</w:t>
       </w:r>
     </w:p>
     <w:p>
-      <w:r>
-        <w:t xml:space="preserve">Nachfolgend werden die Personen </w:t>
-      </w:r>
-      <w:r>
-        <w:t xml:space="preserve">der in Zukunft als «Three Troll Games» bezeichneten Firma, </w:t>
-      </w:r>
-      <w:r>
-        <w:t>aufgelistet, die in diesem Projekt mitbeteiligt sind und deren Einfluss bzw. deren Arbeit sich auf den weiteren Verlauf des Projektes auswirkt.</w:t>
-      </w:r>
-      <w:r>
-        <w:t xml:space="preserve"> Darüber hinaus wird ihre Funktion sowie die damit zusammenhängende Arbeit genauer definiert.</w:t>
+      <w:pPr>
+        <w:rPr>
+          <w:lang w:val="en-GB"/>
+        </w:rPr>
+      </w:pPr>
+      <w:r>
+        <w:rPr>
+          <w:lang w:val="en-GB"/>
+        </w:rPr>
+        <w:t>In the following chapter we are going to have a look at all the people who are going to be involved in making this project a reality. First of all, the following people are going to be named “Three Trolls Games” as a pseudo-company that will form somewhen in the future. The table below lists all the people involved in the project as well as their titles within the future company.</w:t>
       </w:r>
     </w:p>
     <w:tbl>
@@ -145,12 +209,14 @@
               <w:rPr>
                 <w:b/>
                 <w:bCs/>
+                <w:lang w:val="en-GB"/>
               </w:rPr>
             </w:pPr>
             <w:r>
               <w:rPr>
                 <w:b/>
                 <w:bCs/>
+                <w:lang w:val="en-GB"/>
               </w:rPr>
               <w:t>Person</w:t>
             </w:r>
@@ -166,14 +232,16 @@
               <w:rPr>
                 <w:b/>
                 <w:bCs/>
+                <w:lang w:val="en-GB"/>
               </w:rPr>
             </w:pPr>
             <w:r>
               <w:rPr>
                 <w:b/>
                 <w:bCs/>
-              </w:rPr>
-              <w:t>Titel</w:t>
+                <w:lang w:val="en-GB"/>
+              </w:rPr>
+              <w:t>Title</w:t>
             </w:r>
           </w:p>
         </w:tc>
@@ -187,14 +255,32 @@
               <w:rPr>
                 <w:b/>
                 <w:bCs/>
+                <w:lang w:val="en-GB"/>
               </w:rPr>
             </w:pPr>
             <w:r>
               <w:rPr>
                 <w:b/>
                 <w:bCs/>
-              </w:rPr>
-              <w:t>Bezeichnung/Arbeitsgebiet</w:t>
+                <w:lang w:val="en-GB"/>
+              </w:rPr>
+              <w:t>Description</w:t>
+            </w:r>
+            <w:r>
+              <w:rPr>
+                <w:b/>
+                <w:bCs/>
+                <w:lang w:val="en-GB"/>
+              </w:rPr>
+              <w:t>/</w:t>
+            </w:r>
+            <w:r>
+              <w:rPr>
+                <w:b/>
+                <w:bCs/>
+                <w:lang w:val="en-GB"/>
+              </w:rPr>
+              <w:t>Work area</w:t>
             </w:r>
           </w:p>
         </w:tc>
@@ -205,7 +291,15 @@
             <w:tcW w:w="2405" w:type="dxa"/>
           </w:tcPr>
           <w:p>
-            <w:r>
+            <w:pPr>
+              <w:rPr>
+                <w:lang w:val="en-GB"/>
+              </w:rPr>
+            </w:pPr>
+            <w:r>
+              <w:rPr>
+                <w:lang w:val="en-GB"/>
+              </w:rPr>
               <w:t>Bärfuss Frederic</w:t>
             </w:r>
           </w:p>
@@ -215,7 +309,15 @@
             <w:tcW w:w="2410" w:type="dxa"/>
           </w:tcPr>
           <w:p>
-            <w:r>
+            <w:pPr>
+              <w:rPr>
+                <w:lang w:val="en-GB"/>
+              </w:rPr>
+            </w:pPr>
+            <w:r>
+              <w:rPr>
+                <w:lang w:val="en-GB"/>
+              </w:rPr>
               <w:t>Lead Story Designer</w:t>
             </w:r>
           </w:p>
@@ -225,11 +327,16 @@
             <w:tcW w:w="4247" w:type="dxa"/>
           </w:tcPr>
           <w:p>
-            <w:r>
-              <w:t>Der Lead Story Designer ist da</w:t>
-            </w:r>
-            <w:r>
-              <w:t>für verantwortlich, die Geschichte des Projektes zu erstellen. In diesem Sinne ist er auch dafür verantwortlich, dass die Story kohärent und ohne Logiklöcher ist.</w:t>
+            <w:pPr>
+              <w:rPr>
+                <w:lang w:val="en-GB"/>
+              </w:rPr>
+            </w:pPr>
+            <w:r>
+              <w:rPr>
+                <w:lang w:val="en-GB"/>
+              </w:rPr>
+              <w:t>The lead story designer is responsible for the story plot that will be used in this project. His primary focus is to make sure that the plot has no inconsistencies and plot holes.</w:t>
             </w:r>
           </w:p>
         </w:tc>
@@ -240,7 +347,15 @@
             <w:tcW w:w="2405" w:type="dxa"/>
           </w:tcPr>
           <w:p>
-            <w:r>
+            <w:pPr>
+              <w:rPr>
+                <w:lang w:val="en-GB"/>
+              </w:rPr>
+            </w:pPr>
+            <w:r>
+              <w:rPr>
+                <w:lang w:val="en-GB"/>
+              </w:rPr>
               <w:t>Dulla Kastriot</w:t>
             </w:r>
           </w:p>
@@ -250,7 +365,15 @@
             <w:tcW w:w="2410" w:type="dxa"/>
           </w:tcPr>
           <w:p>
-            <w:r>
+            <w:pPr>
+              <w:rPr>
+                <w:lang w:val="en-GB"/>
+              </w:rPr>
+            </w:pPr>
+            <w:r>
+              <w:rPr>
+                <w:lang w:val="en-GB"/>
+              </w:rPr>
               <w:t>Game Director</w:t>
             </w:r>
           </w:p>
@@ -260,11 +383,66 @@
             <w:tcW w:w="4247" w:type="dxa"/>
           </w:tcPr>
           <w:p>
-            <w:r>
-              <w:t xml:space="preserve">Der Game Director ist der Projektleiter. Er hat die Verantwortung über das ganze Projekt und trägt zu dessen Erfüllung bestmöglich bei. Bei Entscheidungen ist es der Game Director, der Features bestätigt oder ablehnt. Er hat ebenfalls die Aufsicht über die </w:t>
-            </w:r>
-            <w:r>
-              <w:t>Geschichte und kann Änderungen nach seinem Gutdünken machen.</w:t>
+            <w:pPr>
+              <w:rPr>
+                <w:lang w:val="en-GB"/>
+              </w:rPr>
+            </w:pPr>
+            <w:r>
+              <w:rPr>
+                <w:lang w:val="en-GB"/>
+              </w:rPr>
+              <w:t xml:space="preserve">The game director is the project leader. He has the responsibility for the entire project, its success or downfall. His work area is to make sure that every other participant of the project has what he needs to fulfil their role as good as possible and </w:t>
+            </w:r>
+            <w:r>
+              <w:rPr>
+                <w:lang w:val="en-GB"/>
+              </w:rPr>
+              <w:t>also,</w:t>
+            </w:r>
+            <w:r>
+              <w:rPr>
+                <w:lang w:val="en-GB"/>
+              </w:rPr>
+              <w:t xml:space="preserve"> he will help wherever he can.</w:t>
+            </w:r>
+          </w:p>
+          <w:p>
+            <w:pPr>
+              <w:rPr>
+                <w:lang w:val="en-GB"/>
+              </w:rPr>
+            </w:pPr>
+            <w:r>
+              <w:rPr>
+                <w:lang w:val="en-GB"/>
+              </w:rPr>
+              <w:t xml:space="preserve">The game director is also the primary decision maker in the project and other lead roles </w:t>
+            </w:r>
+            <w:r>
+              <w:rPr>
+                <w:lang w:val="en-GB"/>
+              </w:rPr>
+              <w:t>have to converse with him first before changing any specifications of the project. So</w:t>
+            </w:r>
+            <w:r>
+              <w:rPr>
+                <w:lang w:val="en-GB"/>
+              </w:rPr>
+              <w:t>,</w:t>
+            </w:r>
+            <w:r>
+              <w:rPr>
+                <w:lang w:val="en-GB"/>
+              </w:rPr>
+              <w:t xml:space="preserve"> it’s the game director that approves or </w:t>
+            </w:r>
+            <w:r>
+              <w:rPr>
+                <w:lang w:val="en-GB"/>
+              </w:rPr>
+              <w:lastRenderedPageBreak/>
+              <w:t>declines features and he oversees changes to the story.</w:t>
             </w:r>
           </w:p>
         </w:tc>
@@ -275,7 +453,16 @@
             <w:tcW w:w="2405" w:type="dxa"/>
           </w:tcPr>
           <w:p>
-            <w:r>
+            <w:pPr>
+              <w:rPr>
+                <w:lang w:val="en-GB"/>
+              </w:rPr>
+            </w:pPr>
+            <w:r>
+              <w:rPr>
+                <w:lang w:val="en-GB"/>
+              </w:rPr>
+              <w:lastRenderedPageBreak/>
               <w:t>Dulla Kastriot</w:t>
             </w:r>
           </w:p>
@@ -285,7 +472,15 @@
             <w:tcW w:w="2410" w:type="dxa"/>
           </w:tcPr>
           <w:p>
-            <w:r>
+            <w:pPr>
+              <w:rPr>
+                <w:lang w:val="en-GB"/>
+              </w:rPr>
+            </w:pPr>
+            <w:r>
+              <w:rPr>
+                <w:lang w:val="en-GB"/>
+              </w:rPr>
               <w:t>Programer</w:t>
             </w:r>
           </w:p>
@@ -295,8 +490,28 @@
             <w:tcW w:w="4247" w:type="dxa"/>
           </w:tcPr>
           <w:p>
-            <w:r>
-              <w:t xml:space="preserve">Programmierer sind für die technische Umsetzung des Projektes verantwortlich. Primär ist das die Entwicklung des Codes und aller dazugehörigen Elemente. </w:t>
+            <w:pPr>
+              <w:rPr>
+                <w:lang w:val="en-GB"/>
+              </w:rPr>
+            </w:pPr>
+            <w:r>
+              <w:rPr>
+                <w:lang w:val="en-GB"/>
+              </w:rPr>
+              <w:t xml:space="preserve">Programmers are responsible for the technical implementation of the features approved by the game director and the lead programmer. They will primarily work with the </w:t>
+            </w:r>
+            <w:r>
+              <w:rPr>
+                <w:lang w:val="en-GB"/>
+              </w:rPr>
+              <w:t>source code</w:t>
+            </w:r>
+            <w:r>
+              <w:rPr>
+                <w:lang w:val="en-GB"/>
+              </w:rPr>
+              <w:t xml:space="preserve"> and its components.</w:t>
             </w:r>
           </w:p>
         </w:tc>
@@ -307,7 +522,15 @@
             <w:tcW w:w="2405" w:type="dxa"/>
           </w:tcPr>
           <w:p>
-            <w:r>
+            <w:pPr>
+              <w:rPr>
+                <w:lang w:val="en-GB"/>
+              </w:rPr>
+            </w:pPr>
+            <w:r>
+              <w:rPr>
+                <w:lang w:val="en-GB"/>
+              </w:rPr>
               <w:t>Dulla Kastriot</w:t>
             </w:r>
           </w:p>
@@ -317,7 +540,21 @@
             <w:tcW w:w="2410" w:type="dxa"/>
           </w:tcPr>
           <w:p>
-            <w:r>
+            <w:pPr>
+              <w:rPr>
+                <w:lang w:val="en-GB"/>
+              </w:rPr>
+            </w:pPr>
+            <w:r>
+              <w:rPr>
+                <w:lang w:val="en-GB"/>
+              </w:rPr>
+              <w:t xml:space="preserve">Assistant </w:t>
+            </w:r>
+            <w:r>
+              <w:rPr>
+                <w:lang w:val="en-GB"/>
+              </w:rPr>
               <w:t>Story Designer</w:t>
             </w:r>
           </w:p>
@@ -329,9 +566,15 @@
           <w:p>
             <w:pPr>
               <w:keepNext/>
-            </w:pPr>
-            <w:r>
-              <w:t>Untersteht dem Lead Story Designer und ist ihm bei allen Aufgaben behilflich.</w:t>
+              <w:rPr>
+                <w:lang w:val="en-GB"/>
+              </w:rPr>
+            </w:pPr>
+            <w:r>
+              <w:rPr>
+                <w:lang w:val="en-GB"/>
+              </w:rPr>
+              <w:t>The assistant story designer assists the lead story designer to write the story of the project. He makes sure that there are no inconsistencies or plot holes in the story.</w:t>
             </w:r>
           </w:p>
         </w:tc>
@@ -342,8 +585,15 @@
             <w:tcW w:w="2405" w:type="dxa"/>
           </w:tcPr>
           <w:p>
-            <w:r>
-              <w:lastRenderedPageBreak/>
+            <w:pPr>
+              <w:rPr>
+                <w:lang w:val="en-GB"/>
+              </w:rPr>
+            </w:pPr>
+            <w:r>
+              <w:rPr>
+                <w:lang w:val="en-GB"/>
+              </w:rPr>
               <w:t>von Ballmoos Kevin</w:t>
             </w:r>
           </w:p>
@@ -353,8 +603,28 @@
             <w:tcW w:w="2410" w:type="dxa"/>
           </w:tcPr>
           <w:p>
-            <w:r>
-              <w:t>Chief Programer</w:t>
+            <w:pPr>
+              <w:rPr>
+                <w:lang w:val="en-GB"/>
+              </w:rPr>
+            </w:pPr>
+            <w:r>
+              <w:rPr>
+                <w:lang w:val="en-GB"/>
+              </w:rPr>
+              <w:t>Lead</w:t>
+            </w:r>
+            <w:r>
+              <w:rPr>
+                <w:lang w:val="en-GB"/>
+              </w:rPr>
+              <w:t xml:space="preserve"> </w:t>
+            </w:r>
+            <w:r>
+              <w:rPr>
+                <w:lang w:val="en-GB"/>
+              </w:rPr>
+              <w:t>Programmer</w:t>
             </w:r>
           </w:p>
         </w:tc>
@@ -365,9 +635,15 @@
           <w:p>
             <w:pPr>
               <w:keepNext/>
-            </w:pPr>
-            <w:r>
-              <w:t>Der Chief Programer ist der führende Programmierer des Projektes. Er ist für die technische Umsetzung des Projektes verantwortlich und berät sich primär mit dem Game Director.</w:t>
+              <w:rPr>
+                <w:lang w:val="en-GB"/>
+              </w:rPr>
+            </w:pPr>
+            <w:r>
+              <w:rPr>
+                <w:lang w:val="en-GB"/>
+              </w:rPr>
+              <w:t>The lead programmer is the chief of programming and responsible for the technical implementation of the project. He is primarily in touch with the game director and works closely with his team to make sure the code is reusable and stable.</w:t>
             </w:r>
           </w:p>
         </w:tc>
@@ -378,7 +654,15 @@
             <w:tcW w:w="2405" w:type="dxa"/>
           </w:tcPr>
           <w:p>
-            <w:r>
+            <w:pPr>
+              <w:rPr>
+                <w:lang w:val="en-GB"/>
+              </w:rPr>
+            </w:pPr>
+            <w:r>
+              <w:rPr>
+                <w:lang w:val="en-GB"/>
+              </w:rPr>
               <w:t>von Ballmoos Kevin</w:t>
             </w:r>
           </w:p>
@@ -388,7 +672,15 @@
             <w:tcW w:w="2410" w:type="dxa"/>
           </w:tcPr>
           <w:p>
-            <w:r>
+            <w:pPr>
+              <w:rPr>
+                <w:lang w:val="en-GB"/>
+              </w:rPr>
+            </w:pPr>
+            <w:r>
+              <w:rPr>
+                <w:lang w:val="en-GB"/>
+              </w:rPr>
               <w:t>Lead Game Designer</w:t>
             </w:r>
           </w:p>
@@ -400,12 +692,15 @@
           <w:p>
             <w:pPr>
               <w:keepNext/>
-            </w:pPr>
-            <w:r>
-              <w:t>Der Lead Game Designer besch</w:t>
-            </w:r>
-            <w:r>
-              <w:t>äftigt sich mit dem Design der Spielelemente. Er ist dafür verantwortlich das Dinge wie Usability, Benutzerfreundlichkeit und Design des Projekt stimmen.</w:t>
+              <w:rPr>
+                <w:lang w:val="en-GB"/>
+              </w:rPr>
+            </w:pPr>
+            <w:r>
+              <w:rPr>
+                <w:lang w:val="en-GB"/>
+              </w:rPr>
+              <w:t>The lead game designers job is to make sure that the game elements are coherent and make sense. He is responsible for the usability and user friendliness as well as the overall design of the project.</w:t>
             </w:r>
           </w:p>
         </w:tc>
@@ -415,29 +710,90 @@
       <w:pPr>
         <w:pStyle w:val="Beschriftung"/>
         <w:jc w:val="center"/>
-      </w:pPr>
-      <w:r>
-        <w:t xml:space="preserve">Tabelle </w:t>
-      </w:r>
-      <w:fldSimple w:instr=" SEQ Tabelle \* ARABIC ">
-        <w:r>
-          <w:rPr>
-            <w:noProof/>
-          </w:rPr>
-          <w:t>1</w:t>
-        </w:r>
-      </w:fldSimple>
-      <w:r>
-        <w:t>: Jobbeschreibungen</w:t>
+        <w:rPr>
+          <w:lang w:val="en-GB"/>
+        </w:rPr>
+      </w:pPr>
+      <w:r>
+        <w:rPr>
+          <w:lang w:val="en-GB"/>
+        </w:rPr>
+        <w:t>Table</w:t>
+      </w:r>
+      <w:r>
+        <w:rPr>
+          <w:lang w:val="en-GB"/>
+        </w:rPr>
+        <w:t xml:space="preserve"> </w:t>
+      </w:r>
+      <w:r>
+        <w:rPr>
+          <w:lang w:val="en-GB"/>
+        </w:rPr>
+        <w:fldChar w:fldCharType="begin"/>
+      </w:r>
+      <w:r>
+        <w:rPr>
+          <w:lang w:val="en-GB"/>
+        </w:rPr>
+        <w:instrText xml:space="preserve"> SEQ Tabelle \* ARABIC </w:instrText>
+      </w:r>
+      <w:r>
+        <w:rPr>
+          <w:lang w:val="en-GB"/>
+        </w:rPr>
+        <w:fldChar w:fldCharType="separate"/>
+      </w:r>
+      <w:r>
+        <w:rPr>
+          <w:noProof/>
+          <w:lang w:val="en-GB"/>
+        </w:rPr>
+        <w:t>1</w:t>
+      </w:r>
+      <w:r>
+        <w:rPr>
+          <w:noProof/>
+          <w:lang w:val="en-GB"/>
+        </w:rPr>
+        <w:fldChar w:fldCharType="end"/>
+      </w:r>
+      <w:r>
+        <w:rPr>
+          <w:lang w:val="en-GB"/>
+        </w:rPr>
+        <w:t xml:space="preserve">: </w:t>
+      </w:r>
+      <w:r>
+        <w:rPr>
+          <w:lang w:val="en-GB"/>
+        </w:rPr>
+        <w:t>Job descriptions</w:t>
       </w:r>
     </w:p>
     <w:p>
-      <w:r>
-        <w:t>Im Verlauf des Projektes können weitere Stellen hinzukommen, die besetzt werden müssen. Daher besteht die Option für die oben genannte Tabelle sich zu erweitern.</w:t>
+      <w:pPr>
+        <w:rPr>
+          <w:lang w:val="en-GB"/>
+        </w:rPr>
+      </w:pPr>
+      <w:r>
+        <w:rPr>
+          <w:lang w:val="en-GB"/>
+        </w:rPr>
+        <w:t>During the project, there can be other roles that need to be filled. These roles will therefore be added to the table above and the document will be updated.</w:t>
       </w:r>
     </w:p>
     <w:p>
-      <w:r>
+      <w:pPr>
+        <w:rPr>
+          <w:lang w:val="en-GB"/>
+        </w:rPr>
+      </w:pPr>
+      <w:r>
+        <w:rPr>
+          <w:lang w:val="en-GB"/>
+        </w:rPr>
         <w:br w:type="page"/>
       </w:r>
     </w:p>
@@ -455,6 +811,7 @@
           <w:color w:val="auto"/>
           <w:sz w:val="28"/>
           <w:szCs w:val="28"/>
+          <w:lang w:val="en-GB"/>
         </w:rPr>
       </w:pPr>
       <w:r>
@@ -464,19 +821,79 @@
           <w:color w:val="auto"/>
           <w:sz w:val="28"/>
           <w:szCs w:val="28"/>
+          <w:lang w:val="en-GB"/>
         </w:rPr>
         <w:lastRenderedPageBreak/>
-        <w:t>Entwicklungsumgebung und Engine</w:t>
+        <w:t>Development and Engine</w:t>
       </w:r>
     </w:p>
     <w:p>
-      <w:r>
-        <w:t>Die Entwicklung des Projektes wird ausschliesslich mit der Unity Engine Version (2021.3.5f1 oder höher) gemacht. Die zu entwickelnden Komponenten werden in einem ersten Schritt vom Unity Asset Store heruntergeladen und in einem späteren Schritt durch eigens kreierte Assets ersetzt.</w:t>
+      <w:pPr>
+        <w:rPr>
+          <w:lang w:val="en-GB"/>
+        </w:rPr>
+      </w:pPr>
+      <w:r>
+        <w:rPr>
+          <w:lang w:val="en-GB"/>
+        </w:rPr>
+        <w:t>The development of</w:t>
+      </w:r>
+      <w:r>
+        <w:rPr>
+          <w:lang w:val="en-GB"/>
+        </w:rPr>
+        <w:t xml:space="preserve"> this project is p</w:t>
+      </w:r>
+      <w:r>
+        <w:rPr>
+          <w:lang w:val="en-GB"/>
+        </w:rPr>
+        <w:t>rimarily made with the Unity Engine (version 2021.3.5f1 or higher). The components that ware to</w:t>
+      </w:r>
+      <w:r>
+        <w:rPr>
+          <w:lang w:val="en-GB"/>
+        </w:rPr>
+        <w:t xml:space="preserve"> be developed or used in this project are going to be downloaded from the Unity Asset Store and are to be used as placeholders for the rest of the development process. Once the </w:t>
+      </w:r>
+      <w:r>
+        <w:rPr>
+          <w:lang w:val="en-GB"/>
+        </w:rPr>
+        <w:t>core systems</w:t>
+      </w:r>
+      <w:r>
+        <w:rPr>
+          <w:lang w:val="en-GB"/>
+        </w:rPr>
+        <w:t xml:space="preserve"> and functionality has been established, own assets are going to be created and used instead of the aforementioned Unity Assets.</w:t>
       </w:r>
     </w:p>
     <w:p>
-      <w:r>
-        <w:t xml:space="preserve">Der Code und die damit zusammenhängende Entwicklung der C# Skripte wird mit der Entwicklungsumgebung (IDE) Rider Version 2022.2.2 (oder höher) durchgeführt. Auf Wunsch des jeweiligen Programmierers oder auf Anweisung des Chefentwicklers kann eine andere IDE verwendet werden. </w:t>
+      <w:pPr>
+        <w:rPr>
+          <w:vertAlign w:val="subscript"/>
+          <w:lang w:val="en-GB"/>
+        </w:rPr>
+      </w:pPr>
+      <w:r>
+        <w:rPr>
+          <w:lang w:val="en-GB"/>
+        </w:rPr>
+        <w:t>The code as well as the developed C</w:t>
+      </w:r>
+      <w:r>
+        <w:rPr>
+          <w:lang w:val="en-GB"/>
+        </w:rPr>
+        <w:t>#</w:t>
+      </w:r>
+      <w:r>
+        <w:rPr>
+          <w:lang w:val="en-GB"/>
+        </w:rPr>
+        <w:t xml:space="preserve"> scripts are going to be created with the IDE known as Rider (version 2022.2.2 or higher). If the individual programmer desires, he can change the IDE to one of his likings. If the Lead Programmer decides not to use any other IDEs for compatibility reasons or otherwise, Rider is to be used in all cases.</w:t>
       </w:r>
     </w:p>
     <w:p>
@@ -493,6 +910,7 @@
           <w:color w:val="auto"/>
           <w:sz w:val="28"/>
           <w:szCs w:val="28"/>
+          <w:lang w:val="en-GB"/>
         </w:rPr>
       </w:pPr>
       <w:r>
@@ -502,32 +920,63 @@
           <w:color w:val="auto"/>
           <w:sz w:val="28"/>
           <w:szCs w:val="28"/>
-        </w:rPr>
-        <w:t>Kernsysteme</w:t>
+          <w:lang w:val="en-GB"/>
+        </w:rPr>
+        <w:t>Core Systems</w:t>
       </w:r>
     </w:p>
     <w:p>
-      <w:r>
-        <w:t>Nachfolgend werden die Kernsysteme, die als Must-Have-Funktionen definiert sind, aufgelistet. Darüber hinaus folgt eine Erklärung, was genau diese Systeme im fertigen Projekt bzw. im ersten Prototyp beinhalten müssen</w:t>
-      </w:r>
-      <w:r>
-        <w:t>.</w:t>
+      <w:pPr>
+        <w:rPr>
+          <w:lang w:val="en-GB"/>
+        </w:rPr>
+      </w:pPr>
+      <w:r>
+        <w:rPr>
+          <w:lang w:val="en-GB"/>
+        </w:rPr>
+        <w:t xml:space="preserve">In the following table the core systems are </w:t>
+      </w:r>
+      <w:r>
+        <w:rPr>
+          <w:lang w:val="en-GB"/>
+        </w:rPr>
+        <w:t xml:space="preserve">defined as must-have functions and are therefore to be implemented into the final game under all circumstances. </w:t>
+      </w:r>
+      <w:r>
+        <w:rPr>
+          <w:lang w:val="en-GB"/>
+        </w:rPr>
+        <w:t>In the following table we can see a name a</w:t>
+      </w:r>
+      <w:r>
+        <w:rPr>
+          <w:lang w:val="en-GB"/>
+        </w:rPr>
+        <w:t>s well as a description for all the functions made.</w:t>
+      </w:r>
+      <w:r>
+        <w:rPr>
+          <w:lang w:val="en-GB"/>
+        </w:rPr>
+        <w:t xml:space="preserve"> The more important part here, however, is the status of development that can be seen.</w:t>
       </w:r>
     </w:p>
     <w:tbl>
       <w:tblPr>
         <w:tblStyle w:val="Tabellenraster"/>
-        <w:tblW w:w="0" w:type="auto"/>
+        <w:tblW w:w="9493" w:type="dxa"/>
         <w:tblLook w:val="04A0" w:firstRow="1" w:lastRow="0" w:firstColumn="1" w:lastColumn="0" w:noHBand="0" w:noVBand="1"/>
       </w:tblPr>
       <w:tblGrid>
-        <w:gridCol w:w="3256"/>
-        <w:gridCol w:w="5806"/>
+        <w:gridCol w:w="2830"/>
+        <w:gridCol w:w="5245"/>
+        <w:gridCol w:w="1418"/>
       </w:tblGrid>
       <w:tr>
         <w:tc>
           <w:tcPr>
-            <w:tcW w:w="3256" w:type="dxa"/>
+            <w:tcW w:w="2830" w:type="dxa"/>
           </w:tcPr>
           <w:p>
             <w:pPr>
@@ -535,35 +984,70 @@
               <w:rPr>
                 <w:b/>
                 <w:bCs/>
+                <w:lang w:val="en-GB"/>
               </w:rPr>
             </w:pPr>
             <w:r>
               <w:rPr>
                 <w:b/>
                 <w:bCs/>
-              </w:rPr>
-              <w:t>Namensgebung</w:t>
-            </w:r>
-          </w:p>
-        </w:tc>
-        <w:tc>
-          <w:tcPr>
-            <w:tcW w:w="5806" w:type="dxa"/>
-          </w:tcPr>
-          <w:p>
-            <w:pPr>
-              <w:jc w:val="center"/>
+                <w:lang w:val="en-GB"/>
+              </w:rPr>
+              <w:t>Nam</w:t>
+            </w:r>
+            <w:r>
               <w:rPr>
                 <w:b/>
                 <w:bCs/>
-              </w:rPr>
-            </w:pPr>
-            <w:r>
+                <w:lang w:val="en-GB"/>
+              </w:rPr>
+              <w:t>ing</w:t>
+            </w:r>
+          </w:p>
+        </w:tc>
+        <w:tc>
+          <w:tcPr>
+            <w:tcW w:w="5245" w:type="dxa"/>
+          </w:tcPr>
+          <w:p>
+            <w:pPr>
+              <w:jc w:val="center"/>
               <w:rPr>
                 <w:b/>
                 <w:bCs/>
-              </w:rPr>
-              <w:t>Funktionsbeschreibung</w:t>
+                <w:lang w:val="en-GB"/>
+              </w:rPr>
+            </w:pPr>
+            <w:r>
+              <w:rPr>
+                <w:b/>
+                <w:bCs/>
+                <w:lang w:val="en-GB"/>
+              </w:rPr>
+              <w:t>Description</w:t>
+            </w:r>
+          </w:p>
+        </w:tc>
+        <w:tc>
+          <w:tcPr>
+            <w:tcW w:w="1418" w:type="dxa"/>
+          </w:tcPr>
+          <w:p>
+            <w:pPr>
+              <w:jc w:val="center"/>
+              <w:rPr>
+                <w:b/>
+                <w:bCs/>
+                <w:lang w:val="en-GB"/>
+              </w:rPr>
+            </w:pPr>
+            <w:r>
+              <w:rPr>
+                <w:b/>
+                <w:bCs/>
+                <w:lang w:val="en-GB"/>
+              </w:rPr>
+              <w:t>Status</w:t>
             </w:r>
           </w:p>
         </w:tc>
@@ -571,31 +1055,94 @@
       <w:tr>
         <w:tc>
           <w:tcPr>
-            <w:tcW w:w="3256" w:type="dxa"/>
-          </w:tcPr>
-          <w:p>
-            <w:r>
-              <w:t>Dialogsystem</w:t>
-            </w:r>
-          </w:p>
-        </w:tc>
-        <w:tc>
-          <w:tcPr>
-            <w:tcW w:w="5806" w:type="dxa"/>
-          </w:tcPr>
-          <w:p>
-            <w:r>
-              <w:t xml:space="preserve">Es können verschiedene Dialoge in das Spiel </w:t>
-            </w:r>
-            <w:r>
-              <w:t>erstellt</w:t>
-            </w:r>
-            <w:r>
-              <w:t xml:space="preserve"> werden. Der Spieler kann diverse Entscheidungen in diesen Dialogen treffen, die den weiteren Spielverlauf, je nach Entscheidung, beeinflussen.</w:t>
-            </w:r>
-            <w:r>
-              <w:br/>
-              <w:t>Der Spieler kann ausserdem an einer Stelle des Spiels nach hinten Springen, um die vorangegangenen Dialogsequenzen und Entscheidungen zu sehen (kann diese aber nicht mehr beeinflussen).</w:t>
+            <w:tcW w:w="2830" w:type="dxa"/>
+          </w:tcPr>
+          <w:p>
+            <w:pPr>
+              <w:rPr>
+                <w:lang w:val="en-GB"/>
+              </w:rPr>
+            </w:pPr>
+            <w:r>
+              <w:rPr>
+                <w:lang w:val="en-GB"/>
+              </w:rPr>
+              <w:t>Dialogue System</w:t>
+            </w:r>
+          </w:p>
+        </w:tc>
+        <w:tc>
+          <w:tcPr>
+            <w:tcW w:w="5245" w:type="dxa"/>
+          </w:tcPr>
+          <w:p>
+            <w:pPr>
+              <w:rPr>
+                <w:lang w:val="en-GB"/>
+              </w:rPr>
+            </w:pPr>
+            <w:r>
+              <w:rPr>
+                <w:lang w:val="en-GB"/>
+              </w:rPr>
+              <w:t xml:space="preserve">In this system </w:t>
+            </w:r>
+            <w:r>
+              <w:rPr>
+                <w:lang w:val="en-GB"/>
+              </w:rPr>
+              <w:t>we can create multiple dialogues that are used in the game to progress the story. This is going to be the one core system the project depends most on.</w:t>
+            </w:r>
+          </w:p>
+          <w:p>
+            <w:r>
+              <w:rPr>
+                <w:lang w:val="en-GB"/>
+              </w:rPr>
+              <w:t>The player is going to be able to make choices that will progress the story in a different direction, based on the decisions made by the player, the dialogue takes another turn and therefore can be either a game over for the player or it can lead to a new chapter, treasure or item.</w:t>
+            </w:r>
+          </w:p>
+          <w:p>
+            <w:pPr>
+              <w:rPr>
+                <w:lang w:val="en-GB"/>
+              </w:rPr>
+            </w:pPr>
+            <w:r>
+              <w:rPr>
+                <w:lang w:val="en-GB"/>
+              </w:rPr>
+              <w:t>The player should also b</w:t>
+            </w:r>
+            <w:r>
+              <w:rPr>
+                <w:lang w:val="en-GB"/>
+              </w:rPr>
+              <w:t>e able to go back in the dialogue to be able to read the story that up until the last checkpoint.</w:t>
+            </w:r>
+          </w:p>
+        </w:tc>
+        <w:tc>
+          <w:tcPr>
+            <w:tcW w:w="1418" w:type="dxa"/>
+          </w:tcPr>
+          <w:p>
+            <w:pPr>
+              <w:rPr>
+                <w:lang w:val="en-GB"/>
+              </w:rPr>
+            </w:pPr>
+            <w:r>
+              <w:rPr>
+                <w:lang w:val="en-GB"/>
+              </w:rPr>
+              <w:t>In development</w:t>
+            </w:r>
+            <w:r>
+              <w:rPr>
+                <w:lang w:val="en-GB"/>
+              </w:rPr>
+              <w:t>.</w:t>
             </w:r>
           </w:p>
         </w:tc>
@@ -603,26 +1150,93 @@
       <w:tr>
         <w:tc>
           <w:tcPr>
-            <w:tcW w:w="3256" w:type="dxa"/>
-          </w:tcPr>
-          <w:p>
-            <w:r>
-              <w:t>Speichersystem</w:t>
-            </w:r>
-          </w:p>
-        </w:tc>
-        <w:tc>
-          <w:tcPr>
-            <w:tcW w:w="5806" w:type="dxa"/>
-          </w:tcPr>
-          <w:p>
-            <w:r>
-              <w:t>Der Spieler ist in der Lage das Spiel an einem beliebigen Punkt zu Speichern. Das bedeutet, alle Entscheidungen sowie der angegebene Zeitpunkt des Spiels wird festgehalten.</w:t>
-            </w:r>
-          </w:p>
-          <w:p>
-            <w:r>
-              <w:t>Eventuell eine Autosave Funktion einbauen, bei der das Spiel nach einem Kapitel gespeichert wird.</w:t>
+            <w:tcW w:w="2830" w:type="dxa"/>
+          </w:tcPr>
+          <w:p>
+            <w:pPr>
+              <w:rPr>
+                <w:lang w:val="en-GB"/>
+              </w:rPr>
+            </w:pPr>
+            <w:r>
+              <w:rPr>
+                <w:lang w:val="en-GB"/>
+              </w:rPr>
+              <w:t>Save System</w:t>
+            </w:r>
+          </w:p>
+        </w:tc>
+        <w:tc>
+          <w:tcPr>
+            <w:tcW w:w="5245" w:type="dxa"/>
+          </w:tcPr>
+          <w:p>
+            <w:pPr>
+              <w:rPr>
+                <w:lang w:val="en-GB"/>
+              </w:rPr>
+            </w:pPr>
+            <w:r>
+              <w:rPr>
+                <w:lang w:val="en-GB"/>
+              </w:rPr>
+              <w:t>The player should be a</w:t>
+            </w:r>
+            <w:r>
+              <w:rPr>
+                <w:lang w:val="en-GB"/>
+              </w:rPr>
+              <w:t xml:space="preserve">ble to save the game at any point in the story. </w:t>
+            </w:r>
+            <w:r>
+              <w:rPr>
+                <w:lang w:val="en-GB"/>
+              </w:rPr>
+              <w:t xml:space="preserve">All his </w:t>
+            </w:r>
+            <w:r>
+              <w:rPr>
+                <w:lang w:val="en-GB"/>
+              </w:rPr>
+              <w:t>decisions</w:t>
+            </w:r>
+            <w:r>
+              <w:rPr>
+                <w:lang w:val="en-GB"/>
+              </w:rPr>
+              <w:t xml:space="preserve"> as well as his items and t</w:t>
+            </w:r>
+            <w:r>
+              <w:rPr>
+                <w:lang w:val="en-GB"/>
+              </w:rPr>
+              <w:t>he page of the story where he is at are to be saved securely.</w:t>
+            </w:r>
+          </w:p>
+          <w:p>
+            <w:pPr>
+              <w:rPr>
+                <w:lang w:val="en-GB"/>
+              </w:rPr>
+            </w:pPr>
+            <w:r>
+              <w:rPr>
+                <w:lang w:val="en-GB"/>
+              </w:rPr>
+              <w:t>Eventually we can build in an auto save function that saves the game at certain checkpoints.</w:t>
+            </w:r>
+          </w:p>
+        </w:tc>
+        <w:tc>
+          <w:tcPr>
+            <w:tcW w:w="1418" w:type="dxa"/>
+          </w:tcPr>
+          <w:p>
+            <w:r>
+              <w:rPr>
+                <w:lang w:val="en-GB"/>
+              </w:rPr>
+              <w:t>In development.</w:t>
             </w:r>
           </w:p>
         </w:tc>
@@ -630,21 +1244,67 @@
       <w:tr>
         <w:tc>
           <w:tcPr>
-            <w:tcW w:w="3256" w:type="dxa"/>
-          </w:tcPr>
-          <w:p>
-            <w:r>
-              <w:t>Ladesystem</w:t>
-            </w:r>
-          </w:p>
-        </w:tc>
-        <w:tc>
-          <w:tcPr>
-            <w:tcW w:w="5806" w:type="dxa"/>
-          </w:tcPr>
-          <w:p>
-            <w:r>
-              <w:t>Der Spieler ist in der Lage einen vorangegangenen Spielstand, den er durch das Speichersystem erstellt hat, zu laden und von dem Zeitpunkt an weiterzuspielen. Das beinhaltet auch sämtliche Entscheidungen.</w:t>
+            <w:tcW w:w="2830" w:type="dxa"/>
+          </w:tcPr>
+          <w:p>
+            <w:pPr>
+              <w:rPr>
+                <w:lang w:val="en-GB"/>
+              </w:rPr>
+            </w:pPr>
+            <w:r>
+              <w:rPr>
+                <w:lang w:val="en-GB"/>
+              </w:rPr>
+              <w:t>L</w:t>
+            </w:r>
+            <w:r>
+              <w:rPr>
+                <w:lang w:val="en-GB"/>
+              </w:rPr>
+              <w:t>oading System</w:t>
+            </w:r>
+          </w:p>
+        </w:tc>
+        <w:tc>
+          <w:tcPr>
+            <w:tcW w:w="5245" w:type="dxa"/>
+          </w:tcPr>
+          <w:p>
+            <w:pPr>
+              <w:rPr>
+                <w:lang w:val="en-GB"/>
+              </w:rPr>
+            </w:pPr>
+            <w:r>
+              <w:rPr>
+                <w:lang w:val="en-GB"/>
+              </w:rPr>
+              <w:t>The player is able t</w:t>
+            </w:r>
+            <w:r>
+              <w:rPr>
+                <w:lang w:val="en-GB"/>
+              </w:rPr>
+              <w:t>o load one of the made saves including all of his choices as well as his inventory and current status.</w:t>
+            </w:r>
+          </w:p>
+        </w:tc>
+        <w:tc>
+          <w:tcPr>
+            <w:tcW w:w="1418" w:type="dxa"/>
+          </w:tcPr>
+          <w:p>
+            <w:pPr>
+              <w:rPr>
+                <w:lang w:val="en-GB"/>
+              </w:rPr>
+            </w:pPr>
+            <w:r>
+              <w:rPr>
+                <w:lang w:val="en-GB"/>
+              </w:rPr>
+              <w:t>In development.</w:t>
             </w:r>
           </w:p>
         </w:tc>
@@ -652,27 +1312,74 @@
       <w:tr>
         <w:tc>
           <w:tcPr>
-            <w:tcW w:w="3256" w:type="dxa"/>
-          </w:tcPr>
-          <w:p>
-            <w:r>
-              <w:t>T</w:t>
-            </w:r>
-            <w:r>
-              <w:t>itelbildschirm</w:t>
-            </w:r>
-            <w:r>
-              <w:t xml:space="preserve"> / Menübildschirm</w:t>
-            </w:r>
-          </w:p>
-        </w:tc>
-        <w:tc>
-          <w:tcPr>
-            <w:tcW w:w="5806" w:type="dxa"/>
-          </w:tcPr>
-          <w:p>
-            <w:r>
-              <w:t>Es soll eine Szene mit einem Titelbildschirm erstellt werden. In diesem Bild sollen die gängigen Menüpunkte wie z.B. «Neues Spiel», «Fortfahren», «Laden», «Optionen» und «Beenden» sichtbar sein.</w:t>
+            <w:tcW w:w="2830" w:type="dxa"/>
+          </w:tcPr>
+          <w:p>
+            <w:pPr>
+              <w:rPr>
+                <w:lang w:val="en-GB"/>
+              </w:rPr>
+            </w:pPr>
+            <w:r>
+              <w:rPr>
+                <w:lang w:val="en-GB"/>
+              </w:rPr>
+              <w:t>Title Screen / Menu Screen</w:t>
+            </w:r>
+          </w:p>
+        </w:tc>
+        <w:tc>
+          <w:tcPr>
+            <w:tcW w:w="5245" w:type="dxa"/>
+          </w:tcPr>
+          <w:p>
+            <w:pPr>
+              <w:rPr>
+                <w:lang w:val="en-GB"/>
+              </w:rPr>
+            </w:pPr>
+            <w:r>
+              <w:rPr>
+                <w:lang w:val="en-GB"/>
+              </w:rPr>
+              <w:t>There must be a titl</w:t>
+            </w:r>
+            <w:r>
+              <w:rPr>
+                <w:lang w:val="en-GB"/>
+              </w:rPr>
+              <w:t xml:space="preserve">e screen developed for the game. </w:t>
+            </w:r>
+            <w:r>
+              <w:rPr>
+                <w:lang w:val="en-GB"/>
+              </w:rPr>
+              <w:t>In this screen all t</w:t>
+            </w:r>
+            <w:r>
+              <w:rPr>
+                <w:lang w:val="en-GB"/>
+              </w:rPr>
+              <w:t>he normal menu points should be available, for example “New Game”, “Continue”, “Load Game” as well as “Options” and “Quit Game”</w:t>
+            </w:r>
+            <w:r>
+              <w:rPr>
+                <w:lang w:val="en-GB"/>
+              </w:rPr>
+              <w:t>.</w:t>
+            </w:r>
+          </w:p>
+        </w:tc>
+        <w:tc>
+          <w:tcPr>
+            <w:tcW w:w="1418" w:type="dxa"/>
+          </w:tcPr>
+          <w:p>
+            <w:r>
+              <w:rPr>
+                <w:lang w:val="en-GB"/>
+              </w:rPr>
+              <w:t>In development.</w:t>
             </w:r>
           </w:p>
         </w:tc>
@@ -680,26 +1387,80 @@
       <w:tr>
         <w:tc>
           <w:tcPr>
-            <w:tcW w:w="3256" w:type="dxa"/>
-          </w:tcPr>
-          <w:p>
-            <w:r>
-              <w:t>Inventarsystem</w:t>
-            </w:r>
-          </w:p>
-        </w:tc>
-        <w:tc>
-          <w:tcPr>
-            <w:tcW w:w="5806" w:type="dxa"/>
-          </w:tcPr>
-          <w:p>
-            <w:r>
-              <w:t>Ein Inventarsystem, das es dem Spieler erlaubt Gegenstände während der Geschichte aufzusammeln und die er in einem separaten Menü einsehen kann.</w:t>
-            </w:r>
-          </w:p>
-          <w:p>
-            <w:r>
-              <w:t>Diese Gegenstände beeinflussen die Handlung der Geschichte insofern, als das diverse Optionen angezeigt oder ebenen nicht angezeigt werden, je nach dem ob man einen bestimmten Gegenstand besitzt oder nicht.</w:t>
+            <w:tcW w:w="2830" w:type="dxa"/>
+          </w:tcPr>
+          <w:p>
+            <w:pPr>
+              <w:rPr>
+                <w:lang w:val="en-GB"/>
+              </w:rPr>
+            </w:pPr>
+            <w:r>
+              <w:rPr>
+                <w:lang w:val="en-GB"/>
+              </w:rPr>
+              <w:t>Inve</w:t>
+            </w:r>
+            <w:r>
+              <w:rPr>
+                <w:lang w:val="en-GB"/>
+              </w:rPr>
+              <w:t>ntory System</w:t>
+            </w:r>
+          </w:p>
+        </w:tc>
+        <w:tc>
+          <w:tcPr>
+            <w:tcW w:w="5245" w:type="dxa"/>
+          </w:tcPr>
+          <w:p>
+            <w:pPr>
+              <w:rPr>
+                <w:lang w:val="en-GB"/>
+              </w:rPr>
+            </w:pPr>
+            <w:r>
+              <w:rPr>
+                <w:lang w:val="en-GB"/>
+              </w:rPr>
+              <w:t xml:space="preserve">An inventory should be implemented that </w:t>
+            </w:r>
+            <w:r>
+              <w:rPr>
+                <w:lang w:val="en-GB"/>
+              </w:rPr>
+              <w:t>allows</w:t>
+            </w:r>
+            <w:r>
+              <w:rPr>
+                <w:lang w:val="en-GB"/>
+              </w:rPr>
+              <w:t xml:space="preserve"> the player to pick up items during the playthrough. These items can manipulate the choices made and unlock or lock certain choices for the player. </w:t>
+            </w:r>
+            <w:r>
+              <w:rPr>
+                <w:lang w:val="en-GB"/>
+              </w:rPr>
+              <w:t>These items should be visible in a separate menu an</w:t>
+            </w:r>
+            <w:r>
+              <w:rPr>
+                <w:lang w:val="en-GB"/>
+              </w:rPr>
+              <w:t>d a tooltip with a description is going to be needed for the individual item as well as a number indicating how many of said items are in the inventory.</w:t>
+            </w:r>
+          </w:p>
+        </w:tc>
+        <w:tc>
+          <w:tcPr>
+            <w:tcW w:w="1418" w:type="dxa"/>
+          </w:tcPr>
+          <w:p>
+            <w:r>
+              <w:rPr>
+                <w:lang w:val="en-GB"/>
+              </w:rPr>
+              <w:t>In development.</w:t>
             </w:r>
           </w:p>
         </w:tc>
@@ -707,38 +1468,118 @@
       <w:tr>
         <w:tc>
           <w:tcPr>
-            <w:tcW w:w="3256" w:type="dxa"/>
-          </w:tcPr>
-          <w:p>
-            <w:r>
-              <w:t>Checkpoint</w:t>
-            </w:r>
-            <w:r>
+            <w:tcW w:w="2830" w:type="dxa"/>
+          </w:tcPr>
+          <w:p>
+            <w:pPr>
+              <w:rPr>
+                <w:lang w:val="en-GB"/>
+              </w:rPr>
+            </w:pPr>
+            <w:r>
+              <w:rPr>
+                <w:lang w:val="en-GB"/>
+              </w:rPr>
+              <w:lastRenderedPageBreak/>
+              <w:t>Checkpoint System</w:t>
+            </w:r>
+          </w:p>
+        </w:tc>
+        <w:tc>
+          <w:tcPr>
+            <w:tcW w:w="5245" w:type="dxa"/>
+          </w:tcPr>
+          <w:p>
+            <w:pPr>
+              <w:rPr>
+                <w:lang w:val="en-GB"/>
+              </w:rPr>
+            </w:pPr>
+            <w:r>
+              <w:rPr>
+                <w:lang w:val="en-GB"/>
+              </w:rPr>
+              <w:t xml:space="preserve">During the game </w:t>
+            </w:r>
+            <w:r>
+              <w:rPr>
+                <w:lang w:val="en-GB"/>
+              </w:rPr>
+              <w:t>the</w:t>
+            </w:r>
+            <w:r>
+              <w:rPr>
+                <w:lang w:val="en-GB"/>
+              </w:rPr>
+              <w:t xml:space="preserve">re should be multiple checkpoints where the game is automatically save. </w:t>
+            </w:r>
+            <w:r>
+              <w:rPr>
+                <w:lang w:val="en-GB"/>
+              </w:rPr>
+              <w:t>These checkpoints are going to</w:t>
+            </w:r>
+            <w:r>
+              <w:rPr>
+                <w:lang w:val="en-GB"/>
+              </w:rPr>
               <w:t xml:space="preserve"> </w:t>
             </w:r>
             <w:r>
-              <w:t>S</w:t>
-            </w:r>
-            <w:r>
-              <w:t>ystem / Kapitel</w:t>
-            </w:r>
-          </w:p>
-        </w:tc>
-        <w:tc>
-          <w:tcPr>
-            <w:tcW w:w="5806" w:type="dxa"/>
-          </w:tcPr>
-          <w:p>
-            <w:r>
-              <w:t>Während des Spiels soll der Spieler mehrere Checkpoints erhalten, die es ihm erlauben, beim Tod oder aber bei einem «Stuck» im Spiel an besagtem Checkpoint das Spiel zu laden.</w:t>
-            </w:r>
-          </w:p>
-          <w:p>
-            <w:r>
-              <w:t>Diese Checkpoints sollen über ein Kapitel verteilt, eventuell bei wichtigen Entscheidungen</w:t>
-            </w:r>
-            <w:r>
-              <w:t>, sein sodass bei einer Fehlentscheidung das Spiel geladen werden kann.</w:t>
+              <w:rPr>
+                <w:lang w:val="en-GB"/>
+              </w:rPr>
+              <w:t xml:space="preserve">be spread </w:t>
+            </w:r>
+            <w:r>
+              <w:rPr>
+                <w:lang w:val="en-GB"/>
+              </w:rPr>
+              <w:t>throughout</w:t>
+            </w:r>
+            <w:r>
+              <w:rPr>
+                <w:lang w:val="en-GB"/>
+              </w:rPr>
+              <w:t xml:space="preserve"> a c</w:t>
+            </w:r>
+            <w:r>
+              <w:rPr>
+                <w:lang w:val="en-GB"/>
+              </w:rPr>
+              <w:t>hapter so that the player can easily reload the game in case of death or when he is stuck in a situation that he does not want.</w:t>
+            </w:r>
+          </w:p>
+          <w:p>
+            <w:pPr>
+              <w:rPr>
+                <w:lang w:val="en-GB"/>
+              </w:rPr>
+            </w:pPr>
+            <w:r>
+              <w:rPr>
+                <w:lang w:val="en-GB"/>
+              </w:rPr>
+              <w:t xml:space="preserve">A checkpoint could probably be </w:t>
+            </w:r>
+            <w:r>
+              <w:rPr>
+                <w:lang w:val="en-GB"/>
+              </w:rPr>
+              <w:t>set when a very important decision is going to be made by the player.</w:t>
+            </w:r>
+          </w:p>
+        </w:tc>
+        <w:tc>
+          <w:tcPr>
+            <w:tcW w:w="1418" w:type="dxa"/>
+          </w:tcPr>
+          <w:p>
+            <w:r>
+              <w:rPr>
+                <w:lang w:val="en-GB"/>
+              </w:rPr>
+              <w:t>In development.</w:t>
             </w:r>
           </w:p>
         </w:tc>
@@ -746,28 +1587,111 @@
       <w:tr>
         <w:tc>
           <w:tcPr>
-            <w:tcW w:w="3256" w:type="dxa"/>
-          </w:tcPr>
-          <w:p>
-            <w:r>
-              <w:t>Pausenmenu</w:t>
-            </w:r>
-          </w:p>
-        </w:tc>
-        <w:tc>
-          <w:tcPr>
-            <w:tcW w:w="5806" w:type="dxa"/>
+            <w:tcW w:w="2830" w:type="dxa"/>
+          </w:tcPr>
+          <w:p>
+            <w:pPr>
+              <w:rPr>
+                <w:lang w:val="en-GB"/>
+              </w:rPr>
+            </w:pPr>
+            <w:r>
+              <w:rPr>
+                <w:lang w:val="en-GB"/>
+              </w:rPr>
+              <w:t>Pause</w:t>
+            </w:r>
+            <w:r>
+              <w:rPr>
+                <w:lang w:val="en-GB"/>
+              </w:rPr>
+              <w:t xml:space="preserve"> menu</w:t>
+            </w:r>
+          </w:p>
+        </w:tc>
+        <w:tc>
+          <w:tcPr>
+            <w:tcW w:w="5245" w:type="dxa"/>
           </w:tcPr>
           <w:p>
             <w:pPr>
               <w:keepNext/>
             </w:pPr>
             <w:r>
-              <w:t xml:space="preserve">Durch Drücken der «Esc»-Taste soll dem Spieler ein «Pausenmenü» zur Verfügung gestellt werden, damit das Spiel </w:t>
-            </w:r>
-            <w:r>
-              <w:lastRenderedPageBreak/>
-              <w:t>gespeichert, geladen, beendet, oder zurück zum Titelbildschirm geführt werden kann.</w:t>
+              <w:rPr>
+                <w:lang w:val="en-GB"/>
+              </w:rPr>
+              <w:t xml:space="preserve">By pressing the </w:t>
+            </w:r>
+            <w:r>
+              <w:rPr>
+                <w:lang w:val="en-GB"/>
+              </w:rPr>
+              <w:t>“</w:t>
+            </w:r>
+            <w:r>
+              <w:rPr>
+                <w:lang w:val="en-GB"/>
+              </w:rPr>
+              <w:t>Esc</w:t>
+            </w:r>
+            <w:r>
+              <w:rPr>
+                <w:lang w:val="en-GB"/>
+              </w:rPr>
+              <w:t>”</w:t>
+            </w:r>
+            <w:r>
+              <w:rPr>
+                <w:lang w:val="en-GB"/>
+              </w:rPr>
+              <w:t>-K</w:t>
+            </w:r>
+            <w:r>
+              <w:rPr>
+                <w:lang w:val="en-GB"/>
+              </w:rPr>
+              <w:t xml:space="preserve">ey on the keyboard the player should be able to access the pause menu. </w:t>
+            </w:r>
+            <w:r>
+              <w:rPr>
+                <w:lang w:val="en-GB"/>
+              </w:rPr>
+              <w:t>This menu is basically a copy of</w:t>
+            </w:r>
+            <w:r>
+              <w:rPr>
+                <w:lang w:val="en-GB"/>
+              </w:rPr>
+              <w:t xml:space="preserve"> </w:t>
+            </w:r>
+            <w:r>
+              <w:rPr>
+                <w:lang w:val="en-GB"/>
+              </w:rPr>
+              <w:t>the already i</w:t>
+            </w:r>
+            <w:r>
+              <w:rPr>
+                <w:lang w:val="en-GB"/>
+              </w:rPr>
+              <w:t>mplemented menu with the addition that the player can chose to go back to the title screen instead of quitting the game completely.</w:t>
+            </w:r>
+          </w:p>
+        </w:tc>
+        <w:tc>
+          <w:tcPr>
+            <w:tcW w:w="1418" w:type="dxa"/>
+          </w:tcPr>
+          <w:p>
+            <w:pPr>
+              <w:keepNext/>
+            </w:pPr>
+            <w:r>
+              <w:rPr>
+                <w:lang w:val="en-GB"/>
+              </w:rPr>
+              <w:t>In development.</w:t>
             </w:r>
           </w:p>
         </w:tc>
@@ -775,58 +1699,149 @@
       <w:tr>
         <w:tc>
           <w:tcPr>
-            <w:tcW w:w="3256" w:type="dxa"/>
-          </w:tcPr>
-          <w:p>
-            <w:r>
-              <w:lastRenderedPageBreak/>
-              <w:t>Kartenmenu</w:t>
-            </w:r>
-          </w:p>
-        </w:tc>
-        <w:tc>
-          <w:tcPr>
-            <w:tcW w:w="5806" w:type="dxa"/>
+            <w:tcW w:w="2830" w:type="dxa"/>
+          </w:tcPr>
+          <w:p>
+            <w:pPr>
+              <w:rPr>
+                <w:lang w:val="en-GB"/>
+              </w:rPr>
+            </w:pPr>
+            <w:r>
+              <w:rPr>
+                <w:lang w:val="en-GB"/>
+              </w:rPr>
+              <w:t>Maps and Drawings</w:t>
+            </w:r>
+          </w:p>
+        </w:tc>
+        <w:tc>
+          <w:tcPr>
+            <w:tcW w:w="5245" w:type="dxa"/>
           </w:tcPr>
           <w:p>
             <w:pPr>
               <w:keepNext/>
-            </w:pPr>
-            <w:r>
-              <w:t>Es müssen mehrere Karten eingepflegt werden, die dem Spieler je nach Kapitel aufzeigen, wo er sich befindet (z.B. in einer Stadt, auf dem Umland der Stadt, in einer Burg etc.).</w:t>
+              <w:rPr>
+                <w:lang w:val="en-GB"/>
+              </w:rPr>
+            </w:pPr>
+            <w:r>
+              <w:rPr>
+                <w:lang w:val="en-GB"/>
+              </w:rPr>
+              <w:t>Throughout the game there should be multiple maps for the player to be able to see where he is at the moment. Especially at the beginning there should be a world map to show the players in what kind of environment he is.</w:t>
             </w:r>
           </w:p>
           <w:p>
             <w:pPr>
               <w:keepNext/>
-            </w:pPr>
-            <w:r>
-              <w:t>Diese Karte soll ausserdem über wichtige Informationen verfügen, wie z.B. den Standort des lokalen Schmieds oder eines Händlers.</w:t>
-            </w:r>
+              <w:rPr>
+                <w:lang w:val="en-GB"/>
+              </w:rPr>
+            </w:pPr>
+            <w:r>
+              <w:rPr>
+                <w:lang w:val="en-GB"/>
+              </w:rPr>
+              <w:t>In later sections of the game there should be maps of cities, villages or even drawings of different rooms or characters. A good example here is found in the game “Pillars of Eternity: Deadfire” where the book shows a clear picture of the environment on one side, while telling the story in the other side.</w:t>
+            </w:r>
+          </w:p>
+        </w:tc>
+        <w:tc>
+          <w:tcPr>
+            <w:tcW w:w="1418" w:type="dxa"/>
+          </w:tcPr>
+          <w:p>
+            <w:pPr>
+              <w:keepNext/>
+            </w:pPr>
+            <w:r>
+              <w:rPr>
+                <w:lang w:val="en-GB"/>
+              </w:rPr>
+              <w:t>In development.</w:t>
+            </w:r>
+          </w:p>
+          <w:p>
+            <w:pPr>
+              <w:keepNext/>
+            </w:pPr>
           </w:p>
         </w:tc>
       </w:tr>
       <w:tr>
         <w:tc>
           <w:tcPr>
-            <w:tcW w:w="3256" w:type="dxa"/>
-          </w:tcPr>
-          <w:p>
-            <w:r>
-              <w:t>Protagonisten</w:t>
-            </w:r>
-          </w:p>
-        </w:tc>
-        <w:tc>
-          <w:tcPr>
-            <w:tcW w:w="5806" w:type="dxa"/>
+            <w:tcW w:w="2830" w:type="dxa"/>
+          </w:tcPr>
+          <w:p>
+            <w:pPr>
+              <w:rPr>
+                <w:lang w:val="en-GB"/>
+              </w:rPr>
+            </w:pPr>
+            <w:r>
+              <w:rPr>
+                <w:lang w:val="en-GB"/>
+              </w:rPr>
+              <w:t>Main character</w:t>
+            </w:r>
+          </w:p>
+        </w:tc>
+        <w:tc>
+          <w:tcPr>
+            <w:tcW w:w="5245" w:type="dxa"/>
           </w:tcPr>
           <w:p>
             <w:pPr>
               <w:keepNext/>
-            </w:pPr>
-            <w:r>
-              <w:t>Der Spieler muss bei Beginn des Spiels einen von mehreren Protagonisten wählen. Je nach Wahl wird ein anderer Dialog getriggert.</w:t>
+              <w:rPr>
+                <w:lang w:val="en-GB"/>
+              </w:rPr>
+            </w:pPr>
+            <w:r>
+              <w:rPr>
+                <w:lang w:val="en-GB"/>
+              </w:rPr>
+              <w:t>At the beginning of t</w:t>
+            </w:r>
+            <w:r>
+              <w:rPr>
+                <w:lang w:val="en-GB"/>
+              </w:rPr>
+              <w:t>he game the player must choose between three main characters who all have a different prologue but follow the same story in a different way.</w:t>
+            </w:r>
+            <w:r>
+              <w:rPr>
+                <w:lang w:val="en-GB"/>
+              </w:rPr>
+              <w:t xml:space="preserve"> </w:t>
+            </w:r>
+            <w:r>
+              <w:rPr>
+                <w:lang w:val="en-GB"/>
+              </w:rPr>
+              <w:t>Depending on the choice different dialogues are triggered.</w:t>
+            </w:r>
+          </w:p>
+        </w:tc>
+        <w:tc>
+          <w:tcPr>
+            <w:tcW w:w="1418" w:type="dxa"/>
+          </w:tcPr>
+          <w:p>
+            <w:pPr>
+              <w:keepNext/>
+              <w:rPr>
+                <w:lang w:val="en-GB"/>
+              </w:rPr>
+            </w:pPr>
+            <w:r>
+              <w:rPr>
+                <w:lang w:val="en-GB"/>
+              </w:rPr>
+              <w:t>In development.</w:t>
             </w:r>
           </w:p>
         </w:tc>
@@ -834,36 +1849,72 @@
       <w:tr>
         <w:tc>
           <w:tcPr>
-            <w:tcW w:w="3256" w:type="dxa"/>
-          </w:tcPr>
-          <w:p>
-            <w:r>
-              <w:t>Musikstücke</w:t>
-            </w:r>
-          </w:p>
-        </w:tc>
-        <w:tc>
-          <w:tcPr>
-            <w:tcW w:w="5806" w:type="dxa"/>
+            <w:tcW w:w="2830" w:type="dxa"/>
+          </w:tcPr>
+          <w:p>
+            <w:pPr>
+              <w:rPr>
+                <w:lang w:val="en-GB"/>
+              </w:rPr>
+            </w:pPr>
+            <w:r>
+              <w:rPr>
+                <w:lang w:val="en-GB"/>
+              </w:rPr>
+              <w:t>Music</w:t>
+            </w:r>
+          </w:p>
+        </w:tc>
+        <w:tc>
+          <w:tcPr>
+            <w:tcW w:w="5245" w:type="dxa"/>
           </w:tcPr>
           <w:p>
             <w:pPr>
               <w:keepNext/>
-            </w:pPr>
-            <w:r>
-              <w:t>Es sollen ein bis drei verschiedene Musikstücke in das Spiel integriert werden. Diese können Eigen</w:t>
-            </w:r>
-            <w:r>
-              <w:t>k</w:t>
-            </w:r>
-            <w:r>
-              <w:t xml:space="preserve">ompositionen sein oder aber es können diverse Stücke aus dem Unity Asset Store sein, deren </w:t>
-            </w:r>
-            <w:r>
-              <w:t>G</w:t>
-            </w:r>
-            <w:r>
-              <w:t>ebrauch gratis ist.</w:t>
+              <w:rPr>
+                <w:lang w:val="en-GB"/>
+              </w:rPr>
+            </w:pPr>
+            <w:r>
+              <w:rPr>
+                <w:lang w:val="en-GB"/>
+              </w:rPr>
+              <w:t>In the prototype build o</w:t>
+            </w:r>
+            <w:r>
+              <w:rPr>
+                <w:lang w:val="en-GB"/>
+              </w:rPr>
+              <w:t xml:space="preserve">f the game, there are going to be at least 3 soundtracks that depict an idle state as well as a more sinister and more lighthearted state of the story. </w:t>
+            </w:r>
+            <w:r>
+              <w:rPr>
+                <w:lang w:val="en-GB"/>
+              </w:rPr>
+              <w:t xml:space="preserve">Once the project has advanced to a more </w:t>
+            </w:r>
+            <w:r>
+              <w:rPr>
+                <w:lang w:val="en-GB"/>
+              </w:rPr>
+              <w:t>advanced state there can be an idea for more soundtracks as well as sound effects that are played during the game for example depicting a large scale battle or a lively tavern.</w:t>
+            </w:r>
+          </w:p>
+        </w:tc>
+        <w:tc>
+          <w:tcPr>
+            <w:tcW w:w="1418" w:type="dxa"/>
+          </w:tcPr>
+          <w:p>
+            <w:pPr>
+              <w:keepNext/>
+            </w:pPr>
+            <w:r>
+              <w:rPr>
+                <w:lang w:val="en-GB"/>
+              </w:rPr>
+              <w:t>In development.</w:t>
             </w:r>
           </w:p>
         </w:tc>
@@ -873,23 +1924,80 @@
       <w:pPr>
         <w:pStyle w:val="Beschriftung"/>
         <w:jc w:val="center"/>
-      </w:pPr>
-      <w:r>
-        <w:t xml:space="preserve">Tabelle </w:t>
-      </w:r>
-      <w:fldSimple w:instr=" SEQ Tabelle \* ARABIC ">
-        <w:r>
-          <w:rPr>
-            <w:noProof/>
-          </w:rPr>
-          <w:t>2</w:t>
-        </w:r>
-      </w:fldSimple>
-      <w:r>
-        <w:t>: Kernfunktionen des Projektes</w:t>
+        <w:rPr>
+          <w:lang w:val="en-GB"/>
+        </w:rPr>
+      </w:pPr>
+      <w:r>
+        <w:rPr>
+          <w:lang w:val="en-GB"/>
+        </w:rPr>
+        <w:t>Tab</w:t>
+      </w:r>
+      <w:r>
+        <w:rPr>
+          <w:lang w:val="en-GB"/>
+        </w:rPr>
+        <w:t>le</w:t>
+      </w:r>
+      <w:r>
+        <w:rPr>
+          <w:lang w:val="en-GB"/>
+        </w:rPr>
+        <w:t xml:space="preserve"> </w:t>
+      </w:r>
+      <w:r>
+        <w:rPr>
+          <w:lang w:val="en-GB"/>
+        </w:rPr>
+        <w:fldChar w:fldCharType="begin"/>
+      </w:r>
+      <w:r>
+        <w:rPr>
+          <w:lang w:val="en-GB"/>
+        </w:rPr>
+        <w:instrText xml:space="preserve"> SEQ Tabelle \* ARABIC </w:instrText>
+      </w:r>
+      <w:r>
+        <w:rPr>
+          <w:lang w:val="en-GB"/>
+        </w:rPr>
+        <w:fldChar w:fldCharType="separate"/>
+      </w:r>
+      <w:r>
+        <w:rPr>
+          <w:noProof/>
+          <w:lang w:val="en-GB"/>
+        </w:rPr>
+        <w:t>2</w:t>
+      </w:r>
+      <w:r>
+        <w:rPr>
+          <w:noProof/>
+          <w:lang w:val="en-GB"/>
+        </w:rPr>
+        <w:fldChar w:fldCharType="end"/>
+      </w:r>
+      <w:r>
+        <w:rPr>
+          <w:lang w:val="en-GB"/>
+        </w:rPr>
+        <w:t xml:space="preserve">: </w:t>
+      </w:r>
+      <w:r>
+        <w:rPr>
+          <w:lang w:val="en-GB"/>
+        </w:rPr>
+        <w:t>Core systems</w:t>
       </w:r>
     </w:p>
-    <w:p/>
+    <w:p>
+      <w:pPr>
+        <w:rPr>
+          <w:lang w:val="en-GB"/>
+        </w:rPr>
+      </w:pPr>
+    </w:p>
     <w:p>
       <w:pPr>
         <w:pStyle w:val="berschrift2"/>
@@ -904,6 +2012,7 @@
           <w:color w:val="auto"/>
           <w:sz w:val="28"/>
           <w:szCs w:val="28"/>
+          <w:lang w:val="en-GB"/>
         </w:rPr>
       </w:pPr>
       <w:r>
@@ -913,16 +2022,28 @@
           <w:color w:val="auto"/>
           <w:sz w:val="28"/>
           <w:szCs w:val="28"/>
-        </w:rPr>
-        <w:t>Erweiterte Systeme</w:t>
+          <w:lang w:val="en-GB"/>
+        </w:rPr>
+        <w:t>Advanced systems</w:t>
       </w:r>
     </w:p>
     <w:p>
+      <w:pPr>
+        <w:rPr>
+          <w:lang w:val="en-GB"/>
+        </w:rPr>
+      </w:pPr>
       <w:r>
         <w:t>Im folgenden Kapitel definieren wir die Systeme und Funktionen, deren Entwicklung massgeblich zur Erhöhung der Qualität des Projektes beiträgt, allerdings nicht funktional zwingend sind.</w:t>
       </w:r>
       <w:r>
-        <w:t xml:space="preserve"> Diese Funktionen können, müssen aber nicht eingebaut werden. Sie werden daher als Nice-To-Have-Funktionen definiert.</w:t>
+        <w:t xml:space="preserve"> </w:t>
+      </w:r>
+      <w:r>
+        <w:rPr>
+          <w:lang w:val="en-GB"/>
+        </w:rPr>
+        <w:t>Diese Funktionen können, müssen aber nicht eingebaut werden. Sie werden daher als Nice-To-Have-Funktionen definiert.</w:t>
       </w:r>
     </w:p>
     <w:tbl>
@@ -946,12 +2067,14 @@
               <w:rPr>
                 <w:b/>
                 <w:bCs/>
+                <w:lang w:val="en-GB"/>
               </w:rPr>
             </w:pPr>
             <w:r>
               <w:rPr>
                 <w:b/>
                 <w:bCs/>
+                <w:lang w:val="en-GB"/>
               </w:rPr>
               <w:t>Namensgebung</w:t>
             </w:r>
@@ -967,12 +2090,14 @@
               <w:rPr>
                 <w:b/>
                 <w:bCs/>
+                <w:lang w:val="en-GB"/>
               </w:rPr>
             </w:pPr>
             <w:r>
               <w:rPr>
                 <w:b/>
                 <w:bCs/>
+                <w:lang w:val="en-GB"/>
               </w:rPr>
               <w:t>Funktionsbeschreibung</w:t>
             </w:r>
@@ -985,7 +2110,15 @@
             <w:tcW w:w="3114" w:type="dxa"/>
           </w:tcPr>
           <w:p>
-            <w:r>
+            <w:pPr>
+              <w:rPr>
+                <w:lang w:val="en-GB"/>
+              </w:rPr>
+            </w:pPr>
+            <w:r>
+              <w:rPr>
+                <w:lang w:val="en-GB"/>
+              </w:rPr>
               <w:t>Kampfsystem</w:t>
             </w:r>
           </w:p>
@@ -995,15 +2128,34 @@
             <w:tcW w:w="5948" w:type="dxa"/>
           </w:tcPr>
           <w:p>
-            <w:r>
+            <w:pPr>
+              <w:rPr>
+                <w:lang w:val="en-GB"/>
+              </w:rPr>
+            </w:pPr>
+            <w:r>
+              <w:rPr>
+                <w:lang w:val="en-GB"/>
+              </w:rPr>
               <w:t>Es soll ein Kampfsystem eingebaut werden, bei dem der Spieler in der Lage ist, einen Kampf gegen verschiedene Gegner zu führen.</w:t>
             </w:r>
           </w:p>
           <w:p>
-            <w:r>
+            <w:pPr>
+              <w:rPr>
+                <w:lang w:val="en-GB"/>
+              </w:rPr>
+            </w:pPr>
+            <w:r>
+              <w:rPr>
+                <w:lang w:val="en-GB"/>
+              </w:rPr>
               <w:t xml:space="preserve">Wie das </w:t>
             </w:r>
             <w:r>
+              <w:rPr>
+                <w:lang w:val="en-GB"/>
+              </w:rPr>
               <w:t>Kampfsystem auszusehen hat, ist noch nicht entschieden.</w:t>
             </w:r>
           </w:p>
@@ -1015,7 +2167,16 @@
             <w:tcW w:w="3114" w:type="dxa"/>
           </w:tcPr>
           <w:p>
-            <w:r>
+            <w:pPr>
+              <w:rPr>
+                <w:lang w:val="en-GB"/>
+              </w:rPr>
+            </w:pPr>
+            <w:r>
+              <w:rPr>
+                <w:lang w:val="en-GB"/>
+              </w:rPr>
+              <w:lastRenderedPageBreak/>
               <w:t>Interaktive Karte</w:t>
             </w:r>
           </w:p>
@@ -1025,7 +2186,15 @@
             <w:tcW w:w="5948" w:type="dxa"/>
           </w:tcPr>
           <w:p>
-            <w:r>
+            <w:pPr>
+              <w:rPr>
+                <w:lang w:val="en-GB"/>
+              </w:rPr>
+            </w:pPr>
+            <w:r>
+              <w:rPr>
+                <w:lang w:val="en-GB"/>
+              </w:rPr>
               <w:t>Eine Karte, die es dem Spieler erlaubt sich nach eigenem Gutdünken auf ihr zu bewegen. Die ihm aber auch wichtige Informationen wie z.B. die nächstgelegene Stadt liefert.</w:t>
             </w:r>
           </w:p>
@@ -1037,7 +2206,15 @@
             <w:tcW w:w="3114" w:type="dxa"/>
           </w:tcPr>
           <w:p>
-            <w:r>
+            <w:pPr>
+              <w:rPr>
+                <w:lang w:val="en-GB"/>
+              </w:rPr>
+            </w:pPr>
+            <w:r>
+              <w:rPr>
+                <w:lang w:val="en-GB"/>
+              </w:rPr>
               <w:t>Handelssystem</w:t>
             </w:r>
           </w:p>
@@ -1047,10 +2224,21 @@
             <w:tcW w:w="5948" w:type="dxa"/>
           </w:tcPr>
           <w:p>
-            <w:r>
+            <w:pPr>
+              <w:rPr>
+                <w:lang w:val="en-GB"/>
+              </w:rPr>
+            </w:pPr>
+            <w:r>
+              <w:rPr>
+                <w:lang w:val="en-GB"/>
+              </w:rPr>
               <w:t>Der Spieler kann sich an diverse Händler wenden, um gefundene Gegenstände zu verkaufen und andere Gegenstände zu kaufen.</w:t>
             </w:r>
             <w:r>
+              <w:rPr>
+                <w:lang w:val="en-GB"/>
+              </w:rPr>
               <w:t xml:space="preserve"> Es wird daher auch eine Währung in das Spiel integriert.</w:t>
             </w:r>
           </w:p>
@@ -1062,7 +2250,15 @@
             <w:tcW w:w="3114" w:type="dxa"/>
           </w:tcPr>
           <w:p>
-            <w:r>
+            <w:pPr>
+              <w:rPr>
+                <w:lang w:val="en-GB"/>
+              </w:rPr>
+            </w:pPr>
+            <w:r>
+              <w:rPr>
+                <w:lang w:val="en-GB"/>
+              </w:rPr>
               <w:t>Fähigkeiten</w:t>
             </w:r>
           </w:p>
@@ -1072,13 +2268,27 @@
             <w:tcW w:w="5948" w:type="dxa"/>
           </w:tcPr>
           <w:p>
-            <w:r>
+            <w:pPr>
+              <w:rPr>
+                <w:lang w:val="en-GB"/>
+              </w:rPr>
+            </w:pPr>
+            <w:r>
+              <w:rPr>
+                <w:lang w:val="en-GB"/>
+              </w:rPr>
               <w:t xml:space="preserve">Der Spieler hat je nach </w:t>
             </w:r>
             <w:r>
+              <w:rPr>
+                <w:lang w:val="en-GB"/>
+              </w:rPr>
               <w:t>Protagonisten Wahl</w:t>
             </w:r>
             <w:r>
+              <w:rPr>
+                <w:lang w:val="en-GB"/>
+              </w:rPr>
               <w:t xml:space="preserve"> eine Anzahl von Fähigkeiten, die es ihm erlaubt Situationen bzw. Entscheidungen einfacher zu treffen oder es ihm gar erlauben Entscheidungen auf die «Bestmögliche» Weise zu lösen.</w:t>
             </w:r>
           </w:p>
@@ -1090,7 +2300,15 @@
             <w:tcW w:w="3114" w:type="dxa"/>
           </w:tcPr>
           <w:p>
-            <w:r>
+            <w:pPr>
+              <w:rPr>
+                <w:lang w:val="en-GB"/>
+              </w:rPr>
+            </w:pPr>
+            <w:r>
+              <w:rPr>
+                <w:lang w:val="en-GB"/>
+              </w:rPr>
               <w:t>Charaktererstellung</w:t>
             </w:r>
           </w:p>
@@ -1100,7 +2318,15 @@
             <w:tcW w:w="5948" w:type="dxa"/>
           </w:tcPr>
           <w:p>
-            <w:r>
+            <w:pPr>
+              <w:rPr>
+                <w:lang w:val="en-GB"/>
+              </w:rPr>
+            </w:pPr>
+            <w:r>
+              <w:rPr>
+                <w:lang w:val="en-GB"/>
+              </w:rPr>
               <w:t>Der Spieler ist in der Lage sich einen eigenen Charakter zu erstellen inkl. Eigenem Namen und Geschlecht.</w:t>
             </w:r>
           </w:p>
@@ -1112,7 +2338,15 @@
             <w:tcW w:w="3114" w:type="dxa"/>
           </w:tcPr>
           <w:p>
-            <w:r>
+            <w:pPr>
+              <w:rPr>
+                <w:lang w:val="en-GB"/>
+              </w:rPr>
+            </w:pPr>
+            <w:r>
+              <w:rPr>
+                <w:lang w:val="en-GB"/>
+              </w:rPr>
               <w:t>Charakter Attribute</w:t>
             </w:r>
           </w:p>
@@ -1122,21 +2356,46 @@
             <w:tcW w:w="5948" w:type="dxa"/>
           </w:tcPr>
           <w:p>
-            <w:r>
+            <w:pPr>
+              <w:rPr>
+                <w:lang w:val="en-GB"/>
+              </w:rPr>
+            </w:pPr>
+            <w:r>
+              <w:rPr>
+                <w:lang w:val="en-GB"/>
+              </w:rPr>
               <w:t xml:space="preserve">Der Spieler verfügt über diverse Attribute wie z.B. Stärke, Geschick, Ausdauer und </w:t>
             </w:r>
             <w:r>
+              <w:rPr>
+                <w:lang w:val="en-GB"/>
+              </w:rPr>
               <w:t>Charisma</w:t>
             </w:r>
             <w:r>
+              <w:rPr>
+                <w:lang w:val="en-GB"/>
+              </w:rPr>
               <w:t>, die es ihm erlauben diverse Entscheidungen einfacher zu treffen.</w:t>
             </w:r>
           </w:p>
           <w:p>
-            <w:r>
+            <w:pPr>
+              <w:rPr>
+                <w:lang w:val="en-GB"/>
+              </w:rPr>
+            </w:pPr>
+            <w:r>
+              <w:rPr>
+                <w:lang w:val="en-GB"/>
+              </w:rPr>
               <w:t>Dies erlaubt es dem Spieler, basierend auf einer gewissen Chance, die z.B. mit der Zahl des Attributes multipliziert wird (z.B. Change sich an den Wachen vorbeizuschleichen  = 5%, Geschicklichkeit = 10, Resultat = 0.5 X 10 = 5. Somit 5% + 5% = Endresultat)</w:t>
             </w:r>
             <w:r>
+              <w:rPr>
+                <w:lang w:val="en-GB"/>
+              </w:rPr>
               <w:t xml:space="preserve"> Entscheidungen besser zu bewältigen.</w:t>
             </w:r>
           </w:p>
@@ -1148,7 +2407,15 @@
             <w:tcW w:w="3114" w:type="dxa"/>
           </w:tcPr>
           <w:p>
-            <w:r>
+            <w:pPr>
+              <w:rPr>
+                <w:lang w:val="en-GB"/>
+              </w:rPr>
+            </w:pPr>
+            <w:r>
+              <w:rPr>
+                <w:lang w:val="en-GB"/>
+              </w:rPr>
               <w:t>Uhrzeitsystem</w:t>
             </w:r>
           </w:p>
@@ -1158,13 +2425,27 @@
             <w:tcW w:w="5948" w:type="dxa"/>
           </w:tcPr>
           <w:p>
-            <w:r>
+            <w:pPr>
+              <w:rPr>
+                <w:lang w:val="en-GB"/>
+              </w:rPr>
+            </w:pPr>
+            <w:r>
+              <w:rPr>
+                <w:lang w:val="en-GB"/>
+              </w:rPr>
               <w:t>Ein System das die Tages</w:t>
             </w:r>
             <w:r>
+              <w:rPr>
+                <w:lang w:val="en-GB"/>
+              </w:rPr>
               <w:t>-</w:t>
             </w:r>
             <w:r>
+              <w:rPr>
+                <w:lang w:val="en-GB"/>
+              </w:rPr>
               <w:t xml:space="preserve"> und Nachtzeit der Welt festhält.</w:t>
             </w:r>
           </w:p>
@@ -1176,8 +2457,15 @@
             <w:tcW w:w="3114" w:type="dxa"/>
           </w:tcPr>
           <w:p>
-            <w:r>
-              <w:lastRenderedPageBreak/>
+            <w:pPr>
+              <w:rPr>
+                <w:lang w:val="en-GB"/>
+              </w:rPr>
+            </w:pPr>
+            <w:r>
+              <w:rPr>
+                <w:lang w:val="en-GB"/>
+              </w:rPr>
               <w:t>Event Director</w:t>
             </w:r>
           </w:p>
@@ -1187,7 +2475,15 @@
             <w:tcW w:w="5948" w:type="dxa"/>
           </w:tcPr>
           <w:p>
-            <w:r>
+            <w:pPr>
+              <w:rPr>
+                <w:lang w:val="en-GB"/>
+              </w:rPr>
+            </w:pPr>
+            <w:r>
+              <w:rPr>
+                <w:lang w:val="en-GB"/>
+              </w:rPr>
               <w:t>Eine unsichtbare Entität, die basierend auf diversen Entscheidungen bzw. Systemen wie dem Uhrzeitsystem oder die Interaktive Karte, Events triggered, die den Spielverlauf beeinflussen.</w:t>
             </w:r>
           </w:p>
@@ -1199,7 +2495,15 @@
             <w:tcW w:w="3114" w:type="dxa"/>
           </w:tcPr>
           <w:p>
-            <w:r>
+            <w:pPr>
+              <w:rPr>
+                <w:lang w:val="en-GB"/>
+              </w:rPr>
+            </w:pPr>
+            <w:r>
+              <w:rPr>
+                <w:lang w:val="en-GB"/>
+              </w:rPr>
               <w:t>Audio</w:t>
             </w:r>
           </w:p>
@@ -1209,7 +2513,15 @@
             <w:tcW w:w="5948" w:type="dxa"/>
           </w:tcPr>
           <w:p>
-            <w:r>
+            <w:pPr>
+              <w:rPr>
+                <w:lang w:val="en-GB"/>
+              </w:rPr>
+            </w:pPr>
+            <w:r>
+              <w:rPr>
+                <w:lang w:val="en-GB"/>
+              </w:rPr>
               <w:t>Audio für das Spiel. Darunter ist Musik sowie diverse Audioeffekte zu verstehen.</w:t>
             </w:r>
           </w:p>
@@ -1221,7 +2533,15 @@
             <w:tcW w:w="3114" w:type="dxa"/>
           </w:tcPr>
           <w:p>
-            <w:r>
+            <w:pPr>
+              <w:rPr>
+                <w:lang w:val="en-GB"/>
+              </w:rPr>
+            </w:pPr>
+            <w:r>
+              <w:rPr>
+                <w:lang w:val="en-GB"/>
+              </w:rPr>
               <w:t>RNG-System</w:t>
             </w:r>
           </w:p>
@@ -1231,7 +2551,15 @@
             <w:tcW w:w="5948" w:type="dxa"/>
           </w:tcPr>
           <w:p>
-            <w:r>
+            <w:pPr>
+              <w:rPr>
+                <w:lang w:val="en-GB"/>
+              </w:rPr>
+            </w:pPr>
+            <w:r>
+              <w:rPr>
+                <w:lang w:val="en-GB"/>
+              </w:rPr>
               <w:t>Diverse Entscheidungen können sich negativ auf die Chance auswirken. Zum Beispiel gibt es eine geringe Chance während einer Scene von einem Dach zu fallen und sich zu verletzen.</w:t>
             </w:r>
           </w:p>
@@ -1243,7 +2571,15 @@
             <w:tcW w:w="3114" w:type="dxa"/>
           </w:tcPr>
           <w:p>
-            <w:r>
+            <w:pPr>
+              <w:rPr>
+                <w:lang w:val="en-GB"/>
+              </w:rPr>
+            </w:pPr>
+            <w:r>
+              <w:rPr>
+                <w:lang w:val="en-GB"/>
+              </w:rPr>
               <w:t>Hunger/Durst System</w:t>
             </w:r>
           </w:p>
@@ -1253,14 +2589,260 @@
             <w:tcW w:w="5948" w:type="dxa"/>
           </w:tcPr>
           <w:p>
-            <w:r>
+            <w:pPr>
+              <w:rPr>
+                <w:lang w:val="en-GB"/>
+              </w:rPr>
+            </w:pPr>
+            <w:r>
+              <w:rPr>
+                <w:lang w:val="en-GB"/>
+              </w:rPr>
               <w:t>Der Spieler erhält während des Spiels Hunger bzw. Durst, je nachdem wie lange er ohne diese Dinge verbracht hat. Essenziel hierfür ist das Uhrzeitsystem.</w:t>
+            </w:r>
+          </w:p>
+        </w:tc>
+      </w:tr>
+      <w:tr>
+        <w:tc>
+          <w:tcPr>
+            <w:tcW w:w="3114" w:type="dxa"/>
+          </w:tcPr>
+          <w:p>
+            <w:pPr>
+              <w:rPr>
+                <w:lang w:val="en-GB"/>
+              </w:rPr>
+            </w:pPr>
+            <w:r>
+              <w:rPr>
+                <w:lang w:val="en-GB"/>
+              </w:rPr>
+              <w:t>Sprachsupport</w:t>
+            </w:r>
+          </w:p>
+        </w:tc>
+        <w:tc>
+          <w:tcPr>
+            <w:tcW w:w="5948" w:type="dxa"/>
+          </w:tcPr>
+          <w:p>
+            <w:pPr>
+              <w:keepNext/>
+              <w:rPr>
+                <w:lang w:val="en-GB"/>
+              </w:rPr>
+            </w:pPr>
+            <w:r>
+              <w:rPr>
+                <w:lang w:val="en-GB"/>
+              </w:rPr>
+              <w:t>Das Spiel soll in den Sprachen Deutsch/Französisch/Albanisch und Chinesisch.</w:t>
+            </w:r>
+          </w:p>
+        </w:tc>
+      </w:tr>
+      <w:tr>
+        <w:tc>
+          <w:tcPr>
+            <w:tcW w:w="3114" w:type="dxa"/>
+          </w:tcPr>
+          <w:p>
+            <w:pPr>
+              <w:rPr>
+                <w:lang w:val="en-GB"/>
+              </w:rPr>
+            </w:pPr>
+            <w:r>
+              <w:rPr>
+                <w:lang w:val="en-GB"/>
+              </w:rPr>
+              <w:t>NPC Party Members</w:t>
+            </w:r>
+          </w:p>
+        </w:tc>
+        <w:tc>
+          <w:tcPr>
+            <w:tcW w:w="5948" w:type="dxa"/>
+          </w:tcPr>
+          <w:p>
+            <w:pPr>
+              <w:keepNext/>
+              <w:rPr>
+                <w:lang w:val="en-GB"/>
+              </w:rPr>
+            </w:pPr>
+            <w:r>
+              <w:rPr>
+                <w:lang w:val="en-GB"/>
+              </w:rPr>
+              <w:t>Der Spieler kann während dees Spiels mehrere Partymembers finden und in seine Gruppe laden. Diese können ihm im Kampf beistehen bzw. Quests geben oder aber nützliche Informationen zu bestehenden Quests.</w:t>
+            </w:r>
+          </w:p>
+        </w:tc>
+      </w:tr>
+      <w:tr>
+        <w:tc>
+          <w:tcPr>
+            <w:tcW w:w="3114" w:type="dxa"/>
+          </w:tcPr>
+          <w:p>
+            <w:pPr>
+              <w:rPr>
+                <w:lang w:val="en-GB"/>
+              </w:rPr>
+            </w:pPr>
+            <w:r>
+              <w:rPr>
+                <w:lang w:val="en-GB"/>
+              </w:rPr>
+              <w:t>NPC Party Members Portrais</w:t>
+            </w:r>
+          </w:p>
+        </w:tc>
+        <w:tc>
+          <w:tcPr>
+            <w:tcW w:w="5948" w:type="dxa"/>
+          </w:tcPr>
+          <w:p>
+            <w:pPr>
+              <w:keepNext/>
+              <w:rPr>
+                <w:lang w:val="en-GB"/>
+              </w:rPr>
+            </w:pPr>
+            <w:r>
+              <w:rPr>
+                <w:lang w:val="en-GB"/>
+              </w:rPr>
+              <w:t>NPC Party Members bzw. wichtige Charactere haben ein eigenes Portrait.</w:t>
+            </w:r>
+          </w:p>
+        </w:tc>
+      </w:tr>
+      <w:tr>
+        <w:tc>
+          <w:tcPr>
+            <w:tcW w:w="3114" w:type="dxa"/>
+          </w:tcPr>
+          <w:p>
+            <w:pPr>
+              <w:rPr>
+                <w:lang w:val="en-GB"/>
+              </w:rPr>
+            </w:pPr>
+            <w:r>
+              <w:rPr>
+                <w:lang w:val="en-GB"/>
+              </w:rPr>
+              <w:t>Lager System/</w:t>
+            </w:r>
+            <w:r>
+              <w:rPr>
+                <w:lang w:val="en-GB"/>
+              </w:rPr>
+              <w:t>Unterschlupf</w:t>
+            </w:r>
+            <w:r>
+              <w:rPr>
+                <w:lang w:val="en-GB"/>
+              </w:rPr>
+              <w:t>?</w:t>
+            </w:r>
+          </w:p>
+        </w:tc>
+        <w:tc>
+          <w:tcPr>
+            <w:tcW w:w="5948" w:type="dxa"/>
+          </w:tcPr>
+          <w:p>
+            <w:pPr>
+              <w:keepNext/>
+              <w:rPr>
+                <w:lang w:val="en-GB"/>
+              </w:rPr>
+            </w:pPr>
+            <w:r>
+              <w:rPr>
+                <w:lang w:val="en-GB"/>
+              </w:rPr>
+              <w:t>Für zum interagieren mit den NPC Charakteren der Party.</w:t>
             </w:r>
           </w:p>
         </w:tc>
       </w:tr>
     </w:tbl>
-    <w:p/>
+    <w:p>
+      <w:pPr>
+        <w:pStyle w:val="Beschriftung"/>
+        <w:jc w:val="center"/>
+        <w:rPr>
+          <w:lang w:val="en-GB"/>
+        </w:rPr>
+      </w:pPr>
+      <w:r>
+        <w:rPr>
+          <w:lang w:val="en-GB"/>
+        </w:rPr>
+        <w:t>Tab</w:t>
+      </w:r>
+      <w:r>
+        <w:rPr>
+          <w:lang w:val="en-GB"/>
+        </w:rPr>
+        <w:t>le</w:t>
+      </w:r>
+      <w:r>
+        <w:rPr>
+          <w:lang w:val="en-GB"/>
+        </w:rPr>
+        <w:t xml:space="preserve"> </w:t>
+      </w:r>
+      <w:r>
+        <w:rPr>
+          <w:lang w:val="en-GB"/>
+        </w:rPr>
+        <w:fldChar w:fldCharType="begin"/>
+      </w:r>
+      <w:r>
+        <w:rPr>
+          <w:lang w:val="en-GB"/>
+        </w:rPr>
+        <w:instrText xml:space="preserve"> SEQ Tabelle \* ARABIC </w:instrText>
+      </w:r>
+      <w:r>
+        <w:rPr>
+          <w:lang w:val="en-GB"/>
+        </w:rPr>
+        <w:fldChar w:fldCharType="separate"/>
+      </w:r>
+      <w:r>
+        <w:rPr>
+          <w:noProof/>
+          <w:lang w:val="en-GB"/>
+        </w:rPr>
+        <w:t>3</w:t>
+      </w:r>
+      <w:r>
+        <w:rPr>
+          <w:noProof/>
+          <w:lang w:val="en-GB"/>
+        </w:rPr>
+        <w:fldChar w:fldCharType="end"/>
+      </w:r>
+      <w:r>
+        <w:rPr>
+          <w:lang w:val="en-GB"/>
+        </w:rPr>
+        <w:t>: Nice to</w:t>
+      </w:r>
+      <w:r>
+        <w:rPr>
+          <w:lang w:val="en-GB"/>
+        </w:rPr>
+        <w:t xml:space="preserve"> have functions</w:t>
+      </w:r>
+    </w:p>
     <w:p>
       <w:pPr>
         <w:pStyle w:val="berschrift2"/>
@@ -1275,6 +2857,7 @@
           <w:color w:val="auto"/>
           <w:sz w:val="28"/>
           <w:szCs w:val="28"/>
+          <w:lang w:val="en-GB"/>
         </w:rPr>
       </w:pPr>
       <w:r>
@@ -1284,20 +2867,41 @@
           <w:color w:val="auto"/>
           <w:sz w:val="28"/>
           <w:szCs w:val="28"/>
-        </w:rPr>
-        <w:t>Zielsetzung</w:t>
+          <w:lang w:val="en-GB"/>
+        </w:rPr>
+        <w:t>Goals</w:t>
       </w:r>
     </w:p>
     <w:p>
-      <w:r>
+      <w:pPr>
+        <w:rPr>
+          <w:lang w:val="en-GB"/>
+        </w:rPr>
+      </w:pPr>
+      <w:r>
+        <w:rPr>
+          <w:lang w:val="en-GB"/>
+        </w:rPr>
         <w:t>Das Ziel dieses Dokumentes ist eine solide Grundlage für die Dokumentation des Projektes zu bieten sowie den Mitgliedern einen Einblick in die Zukunft bzw. den momentanen Stand der Entwicklung zu liefern.</w:t>
       </w:r>
     </w:p>
     <w:p>
-      <w:r>
+      <w:pPr>
+        <w:rPr>
+          <w:lang w:val="en-GB"/>
+        </w:rPr>
+      </w:pPr>
+      <w:r>
+        <w:rPr>
+          <w:lang w:val="en-GB"/>
+        </w:rPr>
+        <w:lastRenderedPageBreak/>
         <w:t>Des Weiteren ist es das Ziel der Entwickler</w:t>
       </w:r>
       <w:r>
+        <w:rPr>
+          <w:lang w:val="en-GB"/>
+        </w:rPr>
         <w:t xml:space="preserve"> bzw. «Three Troll Games» einen lauffähigen Prototypen des Projektes inkl. Aller Must-Have-Funktionen bis am 31.12.2023 fertigzustellen. Darin nicht notwendig sind Animationen sowie Assets, Design und Audio.</w:t>
       </w:r>
     </w:p>
@@ -1315,6 +2919,7 @@
           <w:color w:val="auto"/>
           <w:sz w:val="28"/>
           <w:szCs w:val="28"/>
+          <w:lang w:val="en-GB"/>
         </w:rPr>
       </w:pPr>
       <w:r>
@@ -1324,8 +2929,9 @@
           <w:color w:val="auto"/>
           <w:sz w:val="28"/>
           <w:szCs w:val="28"/>
-        </w:rPr>
-        <w:t xml:space="preserve">Code und </w:t>
+          <w:lang w:val="en-GB"/>
+        </w:rPr>
+        <w:t xml:space="preserve">Code </w:t>
       </w:r>
       <w:r>
         <w:rPr>
@@ -1334,337 +2940,557 @@
           <w:color w:val="auto"/>
           <w:sz w:val="28"/>
           <w:szCs w:val="28"/>
-        </w:rPr>
-        <w:t>Versionierung</w:t>
-      </w:r>
-      <w:r>
+          <w:lang w:val="en-GB"/>
+        </w:rPr>
+        <w:t>and versioning</w:t>
+      </w:r>
+    </w:p>
+    <w:p>
+      <w:pPr>
+        <w:rPr>
+          <w:lang w:val="en-GB"/>
+        </w:rPr>
+      </w:pPr>
+      <w:r>
+        <w:rPr>
+          <w:lang w:val="en-GB"/>
+        </w:rPr>
+        <w:t xml:space="preserve">Der Code </w:t>
+      </w:r>
+      <w:r>
+        <w:rPr>
+          <w:lang w:val="en-GB"/>
+        </w:rPr>
+        <w:t>ist neben den Assets das Herzstück des Projekts.</w:t>
+      </w:r>
+      <w:r>
+        <w:rPr>
+          <w:lang w:val="en-GB"/>
+        </w:rPr>
+        <w:t xml:space="preserve"> Der Code wird grundsätzlich nur von den Programmierern oder dem Chief Programer bearbeitet. Dabei sind diverse Standards in Bezug auf die Syntax, die Kommentare sowie die Erstellung von Methoden und Klassen anzuwenden.</w:t>
+      </w:r>
+    </w:p>
+    <w:p>
+      <w:pPr>
+        <w:rPr>
+          <w:lang w:val="en-GB"/>
+        </w:rPr>
+      </w:pPr>
+      <w:r>
+        <w:rPr>
+          <w:lang w:val="en-GB"/>
+        </w:rPr>
+        <w:t>Der Code wird grundsätzlich mittels Github versioniert. Es gibt neben dem Master-Branch noch den Develop-Branch</w:t>
+      </w:r>
+      <w:r>
+        <w:rPr>
+          <w:lang w:val="en-GB"/>
+        </w:rPr>
+        <w:t>, sowie den Administration-Branch</w:t>
+      </w:r>
+      <w:r>
+        <w:rPr>
+          <w:lang w:val="en-GB"/>
+        </w:rPr>
+        <w:t xml:space="preserve"> innerhalb der Versionskontrolle. Für alle weiteren Entwicklungen an dem Projekt, müssen sogenannte Feature-Branches erstellt werden. Folgende Regeln gelten bei der Erstellung der Feature-Branches:</w:t>
+      </w:r>
+    </w:p>
+    <w:p>
+      <w:pPr>
+        <w:pStyle w:val="Listenabsatz"/>
+        <w:numPr>
+          <w:ilvl w:val="0"/>
+          <w:numId w:val="4"/>
+        </w:numPr>
+        <w:rPr>
+          <w:lang w:val="en-GB"/>
+        </w:rPr>
+      </w:pPr>
+      <w:r>
+        <w:rPr>
+          <w:lang w:val="en-GB"/>
+        </w:rPr>
+        <w:t xml:space="preserve">Der Feature-Branch wird im lowercase Camel Case geschrieben. </w:t>
+      </w:r>
+      <w:r>
+        <w:rPr>
+          <w:b/>
+          <w:bCs/>
+          <w:lang w:val="en-GB"/>
+        </w:rPr>
+        <w:t>Beispiel</w:t>
+      </w:r>
+      <w:r>
+        <w:rPr>
+          <w:lang w:val="en-GB"/>
+        </w:rPr>
+        <w:t>: feature\MainMenu</w:t>
+      </w:r>
+    </w:p>
+    <w:p>
+      <w:pPr>
+        <w:pStyle w:val="Listenabsatz"/>
+        <w:numPr>
+          <w:ilvl w:val="0"/>
+          <w:numId w:val="4"/>
+        </w:numPr>
+        <w:rPr>
+          <w:lang w:val="en-GB"/>
+        </w:rPr>
+      </w:pPr>
+      <w:r>
+        <w:rPr>
+          <w:lang w:val="en-GB"/>
+        </w:rPr>
+        <w:t xml:space="preserve">Die Feature-Branches werden mittels Backslasch von der eigentlichen Codestruktur getrennt. Das heisst es wird </w:t>
+      </w:r>
+      <w:r>
+        <w:rPr>
+          <w:b/>
+          <w:bCs/>
+          <w:lang w:val="en-GB"/>
+        </w:rPr>
+        <w:t>feature\&lt;Arbeit&gt;</w:t>
+      </w:r>
+      <w:r>
+        <w:rPr>
+          <w:lang w:val="en-GB"/>
+        </w:rPr>
+        <w:t xml:space="preserve"> benannt. </w:t>
+      </w:r>
+      <w:r>
+        <w:rPr>
+          <w:b/>
+          <w:bCs/>
+          <w:lang w:val="en-GB"/>
+        </w:rPr>
+        <w:t>Beispiel</w:t>
+      </w:r>
+      <w:r>
+        <w:rPr>
+          <w:lang w:val="en-GB"/>
+        </w:rPr>
+        <w:t>: feature\MainMenu</w:t>
+      </w:r>
+      <w:r>
+        <w:rPr>
+          <w:lang w:val="en-GB"/>
+        </w:rPr>
+        <w:t>.</w:t>
+      </w:r>
+    </w:p>
+    <w:p>
+      <w:pPr>
+        <w:pStyle w:val="Listenabsatz"/>
+        <w:numPr>
+          <w:ilvl w:val="0"/>
+          <w:numId w:val="4"/>
+        </w:numPr>
+        <w:rPr>
+          <w:lang w:val="en-GB"/>
+        </w:rPr>
+      </w:pPr>
+      <w:r>
+        <w:rPr>
+          <w:lang w:val="en-GB"/>
+        </w:rPr>
+        <w:t xml:space="preserve">Alle Branches werden entweder vom Chief Programer oder vom Game Director in den </w:t>
+      </w:r>
+      <w:r>
+        <w:rPr>
+          <w:lang w:val="en-GB"/>
+        </w:rPr>
+        <w:t>Develop-Branch und später in den Master gemerged. Es darf kein eigener Merge stattfinden.</w:t>
+      </w:r>
+    </w:p>
+    <w:p>
+      <w:pPr>
+        <w:pStyle w:val="Listenabsatz"/>
+        <w:numPr>
+          <w:ilvl w:val="0"/>
+          <w:numId w:val="4"/>
+        </w:numPr>
+        <w:rPr>
+          <w:lang w:val="en-GB"/>
+        </w:rPr>
+      </w:pPr>
+      <w:r>
+        <w:rPr>
+          <w:lang w:val="en-GB"/>
+        </w:rPr>
+        <w:t>Nach erledigter Arbeit muss ein Pull-Request zum Chief Programmer oder zum Game Director gemacht werden. Erst nach Bestätigung einer der Beiden, darf ein neuer Branch mit einem neuen Feature erstellt werden.</w:t>
+      </w:r>
+    </w:p>
+    <w:p>
+      <w:pPr>
+        <w:rPr>
+          <w:lang w:val="en-GB"/>
+        </w:rPr>
+      </w:pPr>
+      <w:r>
+        <w:rPr>
+          <w:lang w:val="en-GB"/>
+        </w:rPr>
+        <w:t>Für eine genauere Dokumentation der Code-Standards sowie der Namenskonventionen während des Projektes kann das Dokument Coding Conventions.docx konsultiert werden.</w:t>
+      </w:r>
+    </w:p>
+    <w:p>
+      <w:pPr>
+        <w:rPr>
+          <w:b/>
+          <w:bCs/>
+          <w:sz w:val="24"/>
+          <w:szCs w:val="24"/>
+          <w:lang w:val="en-GB"/>
+        </w:rPr>
+      </w:pPr>
+    </w:p>
+    <w:p>
+      <w:pPr>
+        <w:pStyle w:val="Listenabsatz"/>
+        <w:numPr>
+          <w:ilvl w:val="0"/>
+          <w:numId w:val="5"/>
+        </w:numPr>
+        <w:rPr>
+          <w:b/>
+          <w:bCs/>
+          <w:vanish/>
+          <w:sz w:val="24"/>
+          <w:szCs w:val="24"/>
+          <w:lang w:val="en-GB"/>
+        </w:rPr>
+      </w:pPr>
+    </w:p>
+    <w:p>
+      <w:pPr>
+        <w:pStyle w:val="Listenabsatz"/>
+        <w:numPr>
+          <w:ilvl w:val="0"/>
+          <w:numId w:val="5"/>
+        </w:numPr>
+        <w:rPr>
+          <w:b/>
+          <w:bCs/>
+          <w:vanish/>
+          <w:sz w:val="24"/>
+          <w:szCs w:val="24"/>
+          <w:lang w:val="en-GB"/>
+        </w:rPr>
+      </w:pPr>
+    </w:p>
+    <w:p>
+      <w:pPr>
+        <w:pStyle w:val="Listenabsatz"/>
+        <w:numPr>
+          <w:ilvl w:val="0"/>
+          <w:numId w:val="5"/>
+        </w:numPr>
+        <w:rPr>
+          <w:b/>
+          <w:bCs/>
+          <w:vanish/>
+          <w:sz w:val="24"/>
+          <w:szCs w:val="24"/>
+          <w:lang w:val="en-GB"/>
+        </w:rPr>
+      </w:pPr>
+    </w:p>
+    <w:p>
+      <w:pPr>
+        <w:pStyle w:val="Listenabsatz"/>
+        <w:numPr>
+          <w:ilvl w:val="0"/>
+          <w:numId w:val="5"/>
+        </w:numPr>
+        <w:rPr>
+          <w:b/>
+          <w:bCs/>
+          <w:vanish/>
+          <w:sz w:val="24"/>
+          <w:szCs w:val="24"/>
+          <w:lang w:val="en-GB"/>
+        </w:rPr>
+      </w:pPr>
+    </w:p>
+    <w:p>
+      <w:pPr>
+        <w:pStyle w:val="Listenabsatz"/>
+        <w:numPr>
+          <w:ilvl w:val="0"/>
+          <w:numId w:val="5"/>
+        </w:numPr>
+        <w:rPr>
+          <w:b/>
+          <w:bCs/>
+          <w:vanish/>
+          <w:sz w:val="24"/>
+          <w:szCs w:val="24"/>
+          <w:lang w:val="en-GB"/>
+        </w:rPr>
+      </w:pPr>
+    </w:p>
+    <w:p>
+      <w:pPr>
+        <w:pStyle w:val="Listenabsatz"/>
+        <w:numPr>
+          <w:ilvl w:val="0"/>
+          <w:numId w:val="5"/>
+        </w:numPr>
+        <w:rPr>
+          <w:b/>
+          <w:bCs/>
+          <w:vanish/>
+          <w:sz w:val="24"/>
+          <w:szCs w:val="24"/>
+          <w:lang w:val="en-GB"/>
+        </w:rPr>
+      </w:pPr>
+    </w:p>
+    <w:p>
+      <w:pPr>
+        <w:pStyle w:val="Listenabsatz"/>
+        <w:numPr>
+          <w:ilvl w:val="0"/>
+          <w:numId w:val="5"/>
+        </w:numPr>
+        <w:rPr>
+          <w:b/>
+          <w:bCs/>
+          <w:vanish/>
+          <w:sz w:val="24"/>
+          <w:szCs w:val="24"/>
+          <w:lang w:val="en-GB"/>
+        </w:rPr>
+      </w:pPr>
+    </w:p>
+    <w:p>
+      <w:pPr>
+        <w:pStyle w:val="Listenabsatz"/>
+        <w:numPr>
+          <w:ilvl w:val="1"/>
+          <w:numId w:val="5"/>
+        </w:numPr>
+        <w:rPr>
+          <w:rFonts w:asciiTheme="majorHAnsi" w:hAnsiTheme="majorHAnsi" w:cstheme="majorHAnsi"/>
+          <w:b/>
+          <w:bCs/>
+          <w:sz w:val="24"/>
+          <w:szCs w:val="24"/>
+          <w:lang w:val="en-GB"/>
+        </w:rPr>
+      </w:pPr>
+      <w:r>
+        <w:rPr>
+          <w:rFonts w:asciiTheme="majorHAnsi" w:hAnsiTheme="majorHAnsi" w:cstheme="majorHAnsi"/>
+          <w:b/>
+          <w:bCs/>
+          <w:sz w:val="24"/>
+          <w:szCs w:val="24"/>
+          <w:lang w:val="en-GB"/>
+        </w:rPr>
+        <w:t>XML</w:t>
+      </w:r>
+      <w:r>
+        <w:rPr>
+          <w:rFonts w:asciiTheme="majorHAnsi" w:hAnsiTheme="majorHAnsi" w:cstheme="majorHAnsi"/>
+          <w:b/>
+          <w:bCs/>
+          <w:sz w:val="24"/>
+          <w:szCs w:val="24"/>
+          <w:lang w:val="en-GB"/>
+        </w:rPr>
+        <w:t xml:space="preserve"> story files</w:t>
+      </w:r>
+    </w:p>
+    <w:p>
+      <w:pPr>
+        <w:rPr>
+          <w:sz w:val="24"/>
+          <w:szCs w:val="24"/>
+          <w:lang w:val="en-GB"/>
+        </w:rPr>
+      </w:pPr>
+      <w:r>
+        <w:rPr>
+          <w:sz w:val="24"/>
+          <w:szCs w:val="24"/>
+        </w:rPr>
+        <w:t xml:space="preserve">Die Geschichte soll über mehrere Kapitel entstehen. </w:t>
+      </w:r>
+      <w:r>
+        <w:rPr>
+          <w:sz w:val="24"/>
+          <w:szCs w:val="24"/>
+          <w:lang w:val="en-GB"/>
+        </w:rPr>
+        <w:t>Die Kapitel selbst in die Dialogue-Boxen zu schreiben ist unglaublich mühselig und kann schnell zu Unübersichtlichkeit führen. Dies führt unweigerlich dazu, dass man Fehler innerhalb der Geschichte macht und somit nicht in der Lage ist, die gewünschte Qualität der Geschichte sicherzustellen.</w:t>
+      </w:r>
+    </w:p>
+    <w:p>
+      <w:pPr>
+        <w:rPr>
+          <w:sz w:val="24"/>
+          <w:szCs w:val="24"/>
+          <w:lang w:val="en-GB"/>
+        </w:rPr>
+      </w:pPr>
+      <w:r>
+        <w:rPr>
+          <w:sz w:val="24"/>
+          <w:szCs w:val="24"/>
+          <w:lang w:val="en-GB"/>
+        </w:rPr>
+        <w:t>Um diesen Problem entgegenzuwirken, haben wir uns ein</w:t>
+      </w:r>
+      <w:r>
+        <w:rPr>
+          <w:sz w:val="24"/>
+          <w:szCs w:val="24"/>
+          <w:lang w:val="en-GB"/>
+        </w:rPr>
+        <w:t xml:space="preserve"> XML File erstellt, dass in der Lage ist vom Dialogue-Editor eingelesen zu werden und die einzelnen Story-Brocken und Kapitel in die jeweiligen Nodes zu speichern.</w:t>
+      </w:r>
+      <w:r>
+        <w:rPr>
+          <w:sz w:val="24"/>
+          <w:szCs w:val="24"/>
+          <w:lang w:val="en-GB"/>
+        </w:rPr>
+        <w:t xml:space="preserve"> Um das im Code zu ermöglichen, muss das File allerdings ein spezielles Formt haben, damit der Code in der Lage ist die Geschichte richtig abzufüllen und schlussendlich in die jeweiligen Nodes zu fügen. Es folgt ein Beispiel der XML-Struktur, wie sie erstellt werden muss, damit das File richtig eingelesen werden kann.</w:t>
+      </w:r>
+    </w:p>
+    <w:p>
+      <w:pPr>
+        <w:rPr>
+          <w:sz w:val="24"/>
+          <w:szCs w:val="24"/>
+          <w:lang w:val="en-GB"/>
+        </w:rPr>
+      </w:pPr>
+    </w:p>
+    <w:p>
+      <w:pPr>
+        <w:pStyle w:val="berschrift2"/>
+        <w:numPr>
+          <w:ilvl w:val="0"/>
+          <w:numId w:val="2"/>
+        </w:numPr>
+        <w:ind w:left="426" w:hanging="426"/>
         <w:rPr>
           <w:b/>
           <w:bCs/>
           <w:color w:val="auto"/>
           <w:sz w:val="28"/>
           <w:szCs w:val="28"/>
-        </w:rPr>
-        <w:t>.</w:t>
+          <w:lang w:val="en-GB"/>
+        </w:rPr>
+      </w:pPr>
+      <w:r>
+        <w:rPr>
+          <w:b/>
+          <w:bCs/>
+          <w:color w:val="auto"/>
+          <w:sz w:val="28"/>
+          <w:szCs w:val="28"/>
+          <w:lang w:val="en-GB"/>
+        </w:rPr>
+        <w:t>Mock-up</w:t>
       </w:r>
     </w:p>
     <w:p>
-      <w:r>
-        <w:t xml:space="preserve">Der Code </w:t>
-      </w:r>
-      <w:r>
-        <w:t>ist neben den Assets das Herzstück des Projekts.</w:t>
-      </w:r>
-      <w:r>
-        <w:t xml:space="preserve"> Der Code wird grundsätzlich nur von den Programmierern oder dem Chief Programer bearbeitet. Dabei sind diverse Standards in Bezug auf die Syntax, die Kommentare sowie die Erstellung von Methoden und Klassen anzuwenden.</w:t>
+      <w:pPr>
+        <w:rPr>
+          <w:sz w:val="24"/>
+          <w:szCs w:val="24"/>
+          <w:lang w:val="en-GB"/>
+        </w:rPr>
+      </w:pPr>
+      <w:r>
+        <w:rPr>
+          <w:sz w:val="24"/>
+          <w:szCs w:val="24"/>
+          <w:lang w:val="en-GB"/>
+        </w:rPr>
+        <w:t xml:space="preserve">In the following section we see the </w:t>
+      </w:r>
+      <w:r>
+        <w:rPr>
+          <w:sz w:val="24"/>
+          <w:szCs w:val="24"/>
+          <w:lang w:val="en-GB"/>
+        </w:rPr>
+        <w:t>mock-up</w:t>
+      </w:r>
+      <w:r>
+        <w:rPr>
+          <w:sz w:val="24"/>
+          <w:szCs w:val="24"/>
+          <w:lang w:val="en-GB"/>
+        </w:rPr>
+        <w:t xml:space="preserve"> idea of how the game will look in it’s prototype state. This </w:t>
+      </w:r>
+      <w:r>
+        <w:rPr>
+          <w:sz w:val="24"/>
+          <w:szCs w:val="24"/>
+          <w:lang w:val="en-GB"/>
+        </w:rPr>
+        <w:t>mock-up</w:t>
+      </w:r>
+      <w:r>
+        <w:rPr>
+          <w:sz w:val="24"/>
+          <w:szCs w:val="24"/>
+          <w:lang w:val="en-GB"/>
+        </w:rPr>
+        <w:t xml:space="preserve"> is by no means final and is subject to change. Should there be new </w:t>
+      </w:r>
+      <w:r>
+        <w:rPr>
+          <w:sz w:val="24"/>
+          <w:szCs w:val="24"/>
+          <w:lang w:val="en-GB"/>
+        </w:rPr>
+        <w:t>mock-ups</w:t>
+      </w:r>
+      <w:r>
+        <w:rPr>
+          <w:sz w:val="24"/>
+          <w:szCs w:val="24"/>
+          <w:lang w:val="en-GB"/>
+        </w:rPr>
+        <w:t xml:space="preserve"> drawn, the old ones have to be marked by a clear sign that they are old versions and therefor no longer in use. No </w:t>
+      </w:r>
+      <w:r>
+        <w:rPr>
+          <w:sz w:val="24"/>
+          <w:szCs w:val="24"/>
+          <w:lang w:val="en-GB"/>
+        </w:rPr>
+        <w:t>mock-up</w:t>
+      </w:r>
+      <w:r>
+        <w:rPr>
+          <w:sz w:val="24"/>
+          <w:szCs w:val="24"/>
+          <w:lang w:val="en-GB"/>
+        </w:rPr>
+        <w:t xml:space="preserve"> is to be deleted from this document.</w:t>
       </w:r>
     </w:p>
     <w:p>
-      <w:r>
-        <w:t>Der Code wird grundsätzlich mittels Github versioniert. Es gibt neben dem Master-Branch noch den Develop-Branch</w:t>
-      </w:r>
-      <w:r>
-        <w:t>, sowie den Administration-Branch</w:t>
-      </w:r>
-      <w:r>
-        <w:t xml:space="preserve"> innerhalb der Versionskontrolle. Für alle weiteren Entwicklungen an dem Projekt, müssen sogenannte Feature-Branches erstellt werden. Folgende Regeln gelten bei der Erstellung der Feature-Branches:</w:t>
-      </w:r>
-    </w:p>
-    <w:p>
-      <w:pPr>
-        <w:pStyle w:val="Listenabsatz"/>
-        <w:numPr>
-          <w:ilvl w:val="0"/>
-          <w:numId w:val="4"/>
-        </w:numPr>
-      </w:pPr>
-      <w:r>
-        <w:t xml:space="preserve">Der Feature-Branch wird im lowercase Camel Case geschrieben. </w:t>
-      </w:r>
-      <w:r>
-        <w:rPr>
-          <w:b/>
-          <w:bCs/>
-        </w:rPr>
-        <w:t>Beispiel</w:t>
-      </w:r>
-      <w:r>
-        <w:t>: feature\MainMenu</w:t>
-      </w:r>
-    </w:p>
-    <w:p>
-      <w:pPr>
-        <w:pStyle w:val="Listenabsatz"/>
-        <w:numPr>
-          <w:ilvl w:val="0"/>
-          <w:numId w:val="4"/>
-        </w:numPr>
-      </w:pPr>
-      <w:r>
-        <w:t xml:space="preserve">Die Feature-Branches werden mittels Backslasch von der eigentlichen Codestruktur getrennt. Das heisst es wird </w:t>
-      </w:r>
-      <w:r>
-        <w:rPr>
-          <w:b/>
-          <w:bCs/>
-        </w:rPr>
-        <w:t>feature\&lt;Arbeit&gt;</w:t>
-      </w:r>
-      <w:r>
-        <w:t xml:space="preserve"> benannt. </w:t>
-      </w:r>
-      <w:r>
-        <w:rPr>
-          <w:b/>
-          <w:bCs/>
-        </w:rPr>
-        <w:t>Beispiel</w:t>
-      </w:r>
-      <w:r>
-        <w:t>: feature\MainMenu</w:t>
-      </w:r>
-      <w:r>
-        <w:t>.</w:t>
-      </w:r>
-    </w:p>
-    <w:p>
-      <w:pPr>
-        <w:pStyle w:val="Listenabsatz"/>
-        <w:numPr>
-          <w:ilvl w:val="0"/>
-          <w:numId w:val="4"/>
-        </w:numPr>
-      </w:pPr>
-      <w:r>
-        <w:t xml:space="preserve">Alle Branches werden entweder vom Chief Programer oder vom Game Director in den </w:t>
-      </w:r>
-      <w:r>
-        <w:t>Develop-Branch und später in den Master gemerged. Es darf kein eigener Merge stattfinden.</w:t>
-      </w:r>
-    </w:p>
-    <w:p>
-      <w:pPr>
-        <w:pStyle w:val="Listenabsatz"/>
-        <w:numPr>
-          <w:ilvl w:val="0"/>
-          <w:numId w:val="4"/>
-        </w:numPr>
-      </w:pPr>
-      <w:r>
-        <w:t>Nach erledigter Arbeit muss ein Pull-Request zum Chief Programmer oder zum Game Director gemacht werden. Erst nach Bestätigung einer der Beiden, darf ein neuer Branch mit einem neuen Feature erstellt werden.</w:t>
-      </w:r>
-    </w:p>
-    <w:p>
-      <w:r>
-        <w:t>Für eine genauere Dokumentation der Code-Standards sowie der Namenskonventionen während des Projektes kann das Dokument Coding Conventions.docx konsultiert werden.</w:t>
-      </w:r>
-    </w:p>
-    <w:p>
-      <w:pPr>
-        <w:rPr>
-          <w:b/>
-          <w:bCs/>
-          <w:sz w:val="24"/>
-          <w:szCs w:val="24"/>
-        </w:rPr>
-      </w:pPr>
-    </w:p>
-    <w:p>
-      <w:pPr>
-        <w:pStyle w:val="Listenabsatz"/>
-        <w:numPr>
-          <w:ilvl w:val="0"/>
-          <w:numId w:val="5"/>
-        </w:numPr>
-        <w:rPr>
-          <w:b/>
-          <w:bCs/>
-          <w:vanish/>
-          <w:sz w:val="24"/>
-          <w:szCs w:val="24"/>
-        </w:rPr>
-      </w:pPr>
-    </w:p>
-    <w:p>
-      <w:pPr>
-        <w:pStyle w:val="Listenabsatz"/>
-        <w:numPr>
-          <w:ilvl w:val="0"/>
-          <w:numId w:val="5"/>
-        </w:numPr>
-        <w:rPr>
-          <w:b/>
-          <w:bCs/>
-          <w:vanish/>
-          <w:sz w:val="24"/>
-          <w:szCs w:val="24"/>
-        </w:rPr>
-      </w:pPr>
-    </w:p>
-    <w:p>
-      <w:pPr>
-        <w:pStyle w:val="Listenabsatz"/>
-        <w:numPr>
-          <w:ilvl w:val="0"/>
-          <w:numId w:val="5"/>
-        </w:numPr>
-        <w:rPr>
-          <w:b/>
-          <w:bCs/>
-          <w:vanish/>
-          <w:sz w:val="24"/>
-          <w:szCs w:val="24"/>
-        </w:rPr>
-      </w:pPr>
-    </w:p>
-    <w:p>
-      <w:pPr>
-        <w:pStyle w:val="Listenabsatz"/>
-        <w:numPr>
-          <w:ilvl w:val="0"/>
-          <w:numId w:val="5"/>
-        </w:numPr>
-        <w:rPr>
-          <w:b/>
-          <w:bCs/>
-          <w:vanish/>
-          <w:sz w:val="24"/>
-          <w:szCs w:val="24"/>
-        </w:rPr>
-      </w:pPr>
-    </w:p>
-    <w:p>
-      <w:pPr>
-        <w:pStyle w:val="Listenabsatz"/>
-        <w:numPr>
-          <w:ilvl w:val="0"/>
-          <w:numId w:val="5"/>
-        </w:numPr>
-        <w:rPr>
-          <w:b/>
-          <w:bCs/>
-          <w:vanish/>
-          <w:sz w:val="24"/>
-          <w:szCs w:val="24"/>
-        </w:rPr>
-      </w:pPr>
-    </w:p>
-    <w:p>
-      <w:pPr>
-        <w:pStyle w:val="Listenabsatz"/>
-        <w:numPr>
-          <w:ilvl w:val="0"/>
-          <w:numId w:val="5"/>
-        </w:numPr>
-        <w:rPr>
-          <w:b/>
-          <w:bCs/>
-          <w:vanish/>
-          <w:sz w:val="24"/>
-          <w:szCs w:val="24"/>
-        </w:rPr>
-      </w:pPr>
-    </w:p>
-    <w:p>
-      <w:pPr>
-        <w:pStyle w:val="Listenabsatz"/>
-        <w:numPr>
-          <w:ilvl w:val="0"/>
-          <w:numId w:val="5"/>
-        </w:numPr>
-        <w:rPr>
-          <w:b/>
-          <w:bCs/>
-          <w:vanish/>
-          <w:sz w:val="24"/>
-          <w:szCs w:val="24"/>
-        </w:rPr>
-      </w:pPr>
-    </w:p>
-    <w:p>
-      <w:pPr>
-        <w:pStyle w:val="Listenabsatz"/>
-        <w:numPr>
-          <w:ilvl w:val="1"/>
-          <w:numId w:val="5"/>
-        </w:numPr>
-        <w:rPr>
-          <w:rFonts w:asciiTheme="majorHAnsi" w:hAnsiTheme="majorHAnsi" w:cstheme="majorHAnsi"/>
-          <w:b/>
-          <w:bCs/>
-          <w:sz w:val="24"/>
-          <w:szCs w:val="24"/>
-        </w:rPr>
-      </w:pPr>
-      <w:r>
-        <w:rPr>
-          <w:rFonts w:asciiTheme="majorHAnsi" w:hAnsiTheme="majorHAnsi" w:cstheme="majorHAnsi"/>
-          <w:b/>
-          <w:bCs/>
-          <w:sz w:val="24"/>
-          <w:szCs w:val="24"/>
-        </w:rPr>
-        <w:t>XML-Struktur</w:t>
-      </w:r>
-    </w:p>
-    <w:p>
-      <w:pPr>
-        <w:rPr>
-          <w:sz w:val="24"/>
-          <w:szCs w:val="24"/>
-        </w:rPr>
-      </w:pPr>
-      <w:r>
-        <w:rPr>
-          <w:sz w:val="24"/>
-          <w:szCs w:val="24"/>
-        </w:rPr>
-        <w:t>Die Geschichte soll über mehrere Kapitel entstehen. Die Kapitel selbst in die Dialogue-Boxen zu schreiben ist unglaublich mühselig und kann schnell zu Unübersichtlichkeit führen. Dies führt unweigerlich dazu, dass man Fehler innerhalb der Geschichte macht und somit nicht in der Lage ist, die gewünschte Qualität der Geschichte sicherzustellen.</w:t>
-      </w:r>
-    </w:p>
-    <w:p>
-      <w:pPr>
-        <w:rPr>
-          <w:sz w:val="24"/>
-          <w:szCs w:val="24"/>
-        </w:rPr>
-      </w:pPr>
-      <w:r>
-        <w:rPr>
-          <w:sz w:val="24"/>
-          <w:szCs w:val="24"/>
+      <w:pPr>
+        <w:rPr>
+          <w:lang w:val="en-GB"/>
+        </w:rPr>
+      </w:pPr>
+      <w:r>
+        <w:rPr>
+          <w:noProof/>
+          <w:lang w:val="en-GB"/>
         </w:rPr>
         <w:lastRenderedPageBreak/>
-        <w:t>Um diesen Problem entgegenzuwirken, haben wir uns ein</w:t>
-      </w:r>
-      <w:r>
-        <w:rPr>
-          <w:sz w:val="24"/>
-          <w:szCs w:val="24"/>
-        </w:rPr>
-        <w:t xml:space="preserve"> XML File erstellt, dass in der Lage ist vom Dialogue-Editor eingelesen zu werden und die einzelnen Story-Brocken und Kapitel in die jeweiligen Nodes zu speichern.</w:t>
-      </w:r>
-      <w:r>
-        <w:rPr>
-          <w:sz w:val="24"/>
-          <w:szCs w:val="24"/>
-        </w:rPr>
-        <w:t xml:space="preserve"> Um das im Code zu ermöglichen, muss das File allerdings ein spezielles Formt haben, damit der Code in der Lage ist die Geschichte richtig abzufüllen und schlussendlich in die jeweiligen Nodes zu fügen. Es folgt ein Beispiel der XML-Struktur, wie sie erstellt werden muss, damit das File richtig eingelesen werden kann.</w:t>
-      </w:r>
-    </w:p>
-    <w:p>
-      <w:pPr>
-        <w:rPr>
-          <w:sz w:val="24"/>
-          <w:szCs w:val="24"/>
-        </w:rPr>
-      </w:pPr>
-    </w:p>
-    <w:p>
-      <w:r>
-        <w:rPr>
-          <w:noProof/>
-        </w:rPr>
         <w:drawing>
           <wp:inline distT="0" distB="0" distL="0" distR="0" wp14:anchorId="388BCB9A" wp14:editId="673A53A9">
             <wp:extent cx="5762625" cy="6543675"/>

</xml_diff>

<commit_message>
Changed the rest of the projects language from German to English and added a new chapter to the documentation.
</commit_message>
<xml_diff>
--- a/Project Documentation/Projekt Texting Spree.docx
+++ b/Project Documentation/Projekt Texting Spree.docx
@@ -594,7 +594,7 @@
               <w:rPr>
                 <w:lang w:val="en-GB"/>
               </w:rPr>
-              <w:t>von Ballmoos Kevin</w:t>
+              <w:t>Dulla Kastriot</w:t>
             </w:r>
           </w:p>
         </w:tc>
@@ -612,19 +612,7 @@
               <w:rPr>
                 <w:lang w:val="en-GB"/>
               </w:rPr>
-              <w:t>Lead</w:t>
-            </w:r>
-            <w:r>
-              <w:rPr>
-                <w:lang w:val="en-GB"/>
-              </w:rPr>
-              <w:t xml:space="preserve"> </w:t>
-            </w:r>
-            <w:r>
-              <w:rPr>
-                <w:lang w:val="en-GB"/>
-              </w:rPr>
-              <w:t>Programmer</w:t>
+              <w:t>Narrative Designer</w:t>
             </w:r>
           </w:p>
         </w:tc>
@@ -643,7 +631,13 @@
               <w:rPr>
                 <w:lang w:val="en-GB"/>
               </w:rPr>
-              <w:t>The lead programmer is the chief of programming and responsible for the technical implementation of the project. He is primarily in touch with the game director and works closely with his team to make sure the code is reusable and stable.</w:t>
+              <w:t>The narrative designer</w:t>
+            </w:r>
+            <w:r>
+              <w:rPr>
+                <w:lang w:val="en-GB"/>
+              </w:rPr>
+              <w:t xml:space="preserve"> is responsible for writing the overall plot of the game as well as write the characters that are present in it. It is his doing in how characters are written and presented within the overall world of the project.</w:t>
             </w:r>
           </w:p>
         </w:tc>
@@ -681,6 +675,75 @@
               <w:rPr>
                 <w:lang w:val="en-GB"/>
               </w:rPr>
+              <w:t>Lead</w:t>
+            </w:r>
+            <w:r>
+              <w:rPr>
+                <w:lang w:val="en-GB"/>
+              </w:rPr>
+              <w:t xml:space="preserve"> </w:t>
+            </w:r>
+            <w:r>
+              <w:rPr>
+                <w:lang w:val="en-GB"/>
+              </w:rPr>
+              <w:t>Programmer</w:t>
+            </w:r>
+          </w:p>
+        </w:tc>
+        <w:tc>
+          <w:tcPr>
+            <w:tcW w:w="4247" w:type="dxa"/>
+          </w:tcPr>
+          <w:p>
+            <w:pPr>
+              <w:keepNext/>
+              <w:rPr>
+                <w:lang w:val="en-GB"/>
+              </w:rPr>
+            </w:pPr>
+            <w:r>
+              <w:rPr>
+                <w:lang w:val="en-GB"/>
+              </w:rPr>
+              <w:t>The lead programmer is the chief of programming and responsible for the technical implementation of the project. He is primarily in touch with the game director and works closely with his team to make sure the code is reusable and stable.</w:t>
+            </w:r>
+          </w:p>
+        </w:tc>
+      </w:tr>
+      <w:tr>
+        <w:tc>
+          <w:tcPr>
+            <w:tcW w:w="2405" w:type="dxa"/>
+          </w:tcPr>
+          <w:p>
+            <w:pPr>
+              <w:rPr>
+                <w:lang w:val="en-GB"/>
+              </w:rPr>
+            </w:pPr>
+            <w:r>
+              <w:rPr>
+                <w:lang w:val="en-GB"/>
+              </w:rPr>
+              <w:t>von Ballmoos Kevin</w:t>
+            </w:r>
+          </w:p>
+        </w:tc>
+        <w:tc>
+          <w:tcPr>
+            <w:tcW w:w="2410" w:type="dxa"/>
+          </w:tcPr>
+          <w:p>
+            <w:pPr>
+              <w:rPr>
+                <w:lang w:val="en-GB"/>
+              </w:rPr>
+            </w:pPr>
+            <w:r>
+              <w:rPr>
+                <w:lang w:val="en-GB"/>
+              </w:rPr>
               <w:t>Lead Game Designer</w:t>
             </w:r>
           </w:p>
@@ -700,7 +763,19 @@
               <w:rPr>
                 <w:lang w:val="en-GB"/>
               </w:rPr>
-              <w:t>The lead game designers job is to make sure that the game elements are coherent and make sense. He is responsible for the usability and user friendliness as well as the overall design of the project.</w:t>
+              <w:t xml:space="preserve">The lead game </w:t>
+            </w:r>
+            <w:r>
+              <w:rPr>
+                <w:lang w:val="en-GB"/>
+              </w:rPr>
+              <w:t>designers’</w:t>
+            </w:r>
+            <w:r>
+              <w:rPr>
+                <w:lang w:val="en-GB"/>
+              </w:rPr>
+              <w:t xml:space="preserve"> job is to make sure that the game elements are coherent and make sense. He is responsible for the usability and user friendliness as well as the overall design of the project.</w:t>
             </w:r>
           </w:p>
         </w:tc>
@@ -922,7 +997,29 @@
           <w:szCs w:val="28"/>
           <w:lang w:val="en-GB"/>
         </w:rPr>
-        <w:t>Core Systems</w:t>
+        <w:t xml:space="preserve">Core </w:t>
+      </w:r>
+      <w:r>
+        <w:rPr>
+          <w:b/>
+          <w:bCs/>
+          <w:color w:val="auto"/>
+          <w:sz w:val="28"/>
+          <w:szCs w:val="28"/>
+          <w:lang w:val="en-GB"/>
+        </w:rPr>
+        <w:t>f</w:t>
+      </w:r>
+      <w:r>
+        <w:rPr>
+          <w:b/>
+          <w:bCs/>
+          <w:color w:val="auto"/>
+          <w:sz w:val="28"/>
+          <w:szCs w:val="28"/>
+          <w:lang w:val="en-GB"/>
+        </w:rPr>
+        <w:t>eatures</w:t>
       </w:r>
     </w:p>
     <w:p>
@@ -965,13 +1062,13 @@
     <w:tbl>
       <w:tblPr>
         <w:tblStyle w:val="Tabellenraster"/>
-        <w:tblW w:w="9493" w:type="dxa"/>
+        <w:tblW w:w="9067" w:type="dxa"/>
         <w:tblLook w:val="04A0" w:firstRow="1" w:lastRow="0" w:firstColumn="1" w:lastColumn="0" w:noHBand="0" w:noVBand="1"/>
       </w:tblPr>
       <w:tblGrid>
         <w:gridCol w:w="2830"/>
-        <w:gridCol w:w="5245"/>
-        <w:gridCol w:w="1418"/>
+        <w:gridCol w:w="4820"/>
+        <w:gridCol w:w="1417"/>
       </w:tblGrid>
       <w:tr>
         <w:tc>
@@ -1007,7 +1104,7 @@
         </w:tc>
         <w:tc>
           <w:tcPr>
-            <w:tcW w:w="5245" w:type="dxa"/>
+            <w:tcW w:w="4820" w:type="dxa"/>
           </w:tcPr>
           <w:p>
             <w:pPr>
@@ -1030,7 +1127,7 @@
         </w:tc>
         <w:tc>
           <w:tcPr>
-            <w:tcW w:w="1418" w:type="dxa"/>
+            <w:tcW w:w="1417" w:type="dxa"/>
           </w:tcPr>
           <w:p>
             <w:pPr>
@@ -1073,7 +1170,7 @@
         </w:tc>
         <w:tc>
           <w:tcPr>
-            <w:tcW w:w="5245" w:type="dxa"/>
+            <w:tcW w:w="4820" w:type="dxa"/>
           </w:tcPr>
           <w:p>
             <w:pPr>
@@ -1095,6 +1192,11 @@
             </w:r>
           </w:p>
           <w:p>
+            <w:pPr>
+              <w:rPr>
+                <w:lang w:val="en-GB"/>
+              </w:rPr>
+            </w:pPr>
             <w:r>
               <w:rPr>
                 <w:lang w:val="en-GB"/>
@@ -1124,7 +1226,7 @@
         </w:tc>
         <w:tc>
           <w:tcPr>
-            <w:tcW w:w="1418" w:type="dxa"/>
+            <w:tcW w:w="1417" w:type="dxa"/>
           </w:tcPr>
           <w:p>
             <w:pPr>
@@ -1168,7 +1270,7 @@
         </w:tc>
         <w:tc>
           <w:tcPr>
-            <w:tcW w:w="5245" w:type="dxa"/>
+            <w:tcW w:w="4820" w:type="dxa"/>
           </w:tcPr>
           <w:p>
             <w:pPr>
@@ -1229,7 +1331,7 @@
         </w:tc>
         <w:tc>
           <w:tcPr>
-            <w:tcW w:w="1418" w:type="dxa"/>
+            <w:tcW w:w="1417" w:type="dxa"/>
           </w:tcPr>
           <w:p>
             <w:r>
@@ -1268,7 +1370,7 @@
         </w:tc>
         <w:tc>
           <w:tcPr>
-            <w:tcW w:w="5245" w:type="dxa"/>
+            <w:tcW w:w="4820" w:type="dxa"/>
           </w:tcPr>
           <w:p>
             <w:pPr>
@@ -1292,7 +1394,7 @@
         </w:tc>
         <w:tc>
           <w:tcPr>
-            <w:tcW w:w="1418" w:type="dxa"/>
+            <w:tcW w:w="1417" w:type="dxa"/>
           </w:tcPr>
           <w:p>
             <w:pPr>
@@ -1330,7 +1432,7 @@
         </w:tc>
         <w:tc>
           <w:tcPr>
-            <w:tcW w:w="5245" w:type="dxa"/>
+            <w:tcW w:w="4820" w:type="dxa"/>
           </w:tcPr>
           <w:p>
             <w:pPr>
@@ -1372,7 +1474,7 @@
         </w:tc>
         <w:tc>
           <w:tcPr>
-            <w:tcW w:w="1418" w:type="dxa"/>
+            <w:tcW w:w="1417" w:type="dxa"/>
           </w:tcPr>
           <w:p>
             <w:r>
@@ -1411,7 +1513,7 @@
         </w:tc>
         <w:tc>
           <w:tcPr>
-            <w:tcW w:w="5245" w:type="dxa"/>
+            <w:tcW w:w="4820" w:type="dxa"/>
           </w:tcPr>
           <w:p>
             <w:pPr>
@@ -1447,19 +1549,27 @@
               <w:rPr>
                 <w:lang w:val="en-GB"/>
               </w:rPr>
-              <w:t>d a tooltip with a description is going to be needed for the individual item as well as a number indicating how many of said items are in the inventory.</w:t>
-            </w:r>
-          </w:p>
-        </w:tc>
-        <w:tc>
-          <w:tcPr>
-            <w:tcW w:w="1418" w:type="dxa"/>
-          </w:tcPr>
-          <w:p>
-            <w:r>
-              <w:rPr>
-                <w:lang w:val="en-GB"/>
-              </w:rPr>
+              <w:t xml:space="preserve">d a tooltip with a description is going to be needed for </w:t>
+            </w:r>
+            <w:r>
+              <w:rPr>
+                <w:lang w:val="en-GB"/>
+              </w:rPr>
+              <w:lastRenderedPageBreak/>
+              <w:t>the individual item as well as a number indicating how many of said items are in the inventory.</w:t>
+            </w:r>
+          </w:p>
+        </w:tc>
+        <w:tc>
+          <w:tcPr>
+            <w:tcW w:w="1417" w:type="dxa"/>
+          </w:tcPr>
+          <w:p>
+            <w:r>
+              <w:rPr>
+                <w:lang w:val="en-GB"/>
+              </w:rPr>
+              <w:lastRenderedPageBreak/>
               <w:t>In development.</w:t>
             </w:r>
           </w:p>
@@ -1480,14 +1590,13 @@
               <w:rPr>
                 <w:lang w:val="en-GB"/>
               </w:rPr>
-              <w:lastRenderedPageBreak/>
               <w:t>Checkpoint System</w:t>
             </w:r>
           </w:p>
         </w:tc>
         <w:tc>
           <w:tcPr>
-            <w:tcW w:w="5245" w:type="dxa"/>
+            <w:tcW w:w="4820" w:type="dxa"/>
           </w:tcPr>
           <w:p>
             <w:pPr>
@@ -1572,7 +1681,7 @@
         </w:tc>
         <w:tc>
           <w:tcPr>
-            <w:tcW w:w="1418" w:type="dxa"/>
+            <w:tcW w:w="1417" w:type="dxa"/>
           </w:tcPr>
           <w:p>
             <w:r>
@@ -1611,11 +1720,14 @@
         </w:tc>
         <w:tc>
           <w:tcPr>
-            <w:tcW w:w="5245" w:type="dxa"/>
+            <w:tcW w:w="4820" w:type="dxa"/>
           </w:tcPr>
           <w:p>
             <w:pPr>
               <w:keepNext/>
+              <w:rPr>
+                <w:lang w:val="en-GB"/>
+              </w:rPr>
             </w:pPr>
             <w:r>
               <w:rPr>
@@ -1681,7 +1793,7 @@
         </w:tc>
         <w:tc>
           <w:tcPr>
-            <w:tcW w:w="1418" w:type="dxa"/>
+            <w:tcW w:w="1417" w:type="dxa"/>
           </w:tcPr>
           <w:p>
             <w:pPr>
@@ -1717,7 +1829,7 @@
         </w:tc>
         <w:tc>
           <w:tcPr>
-            <w:tcW w:w="5245" w:type="dxa"/>
+            <w:tcW w:w="4820" w:type="dxa"/>
           </w:tcPr>
           <w:p>
             <w:pPr>
@@ -1750,7 +1862,7 @@
         </w:tc>
         <w:tc>
           <w:tcPr>
-            <w:tcW w:w="1418" w:type="dxa"/>
+            <w:tcW w:w="1417" w:type="dxa"/>
           </w:tcPr>
           <w:p>
             <w:pPr>
@@ -1791,7 +1903,7 @@
         </w:tc>
         <w:tc>
           <w:tcPr>
-            <w:tcW w:w="5245" w:type="dxa"/>
+            <w:tcW w:w="4820" w:type="dxa"/>
           </w:tcPr>
           <w:p>
             <w:pPr>
@@ -1828,7 +1940,7 @@
         </w:tc>
         <w:tc>
           <w:tcPr>
-            <w:tcW w:w="1418" w:type="dxa"/>
+            <w:tcW w:w="1417" w:type="dxa"/>
           </w:tcPr>
           <w:p>
             <w:pPr>
@@ -1867,7 +1979,7 @@
         </w:tc>
         <w:tc>
           <w:tcPr>
-            <w:tcW w:w="5245" w:type="dxa"/>
+            <w:tcW w:w="4820" w:type="dxa"/>
           </w:tcPr>
           <w:p>
             <w:pPr>
@@ -1886,7 +1998,19 @@
               <w:rPr>
                 <w:lang w:val="en-GB"/>
               </w:rPr>
-              <w:t xml:space="preserve">f the game, there are going to be at least 3 soundtracks that depict an idle state as well as a more sinister and more lighthearted state of the story. </w:t>
+              <w:t xml:space="preserve">f the game, there are going to be at least 3 soundtracks that depict an idle state as well as a more sinister and more </w:t>
+            </w:r>
+            <w:r>
+              <w:rPr>
+                <w:lang w:val="en-GB"/>
+              </w:rPr>
+              <w:t>light-hearted</w:t>
+            </w:r>
+            <w:r>
+              <w:rPr>
+                <w:lang w:val="en-GB"/>
+              </w:rPr>
+              <w:t xml:space="preserve"> state of the story. </w:t>
             </w:r>
             <w:r>
               <w:rPr>
@@ -1898,13 +2022,25 @@
               <w:rPr>
                 <w:lang w:val="en-GB"/>
               </w:rPr>
-              <w:t>advanced state there can be an idea for more soundtracks as well as sound effects that are played during the game for example depicting a large scale battle or a lively tavern.</w:t>
-            </w:r>
-          </w:p>
-        </w:tc>
-        <w:tc>
-          <w:tcPr>
-            <w:tcW w:w="1418" w:type="dxa"/>
+              <w:t xml:space="preserve">advanced state there can be an idea for more soundtracks as well as sound effects that are played during the game for example depicting a </w:t>
+            </w:r>
+            <w:r>
+              <w:rPr>
+                <w:lang w:val="en-GB"/>
+              </w:rPr>
+              <w:t>large-scale</w:t>
+            </w:r>
+            <w:r>
+              <w:rPr>
+                <w:lang w:val="en-GB"/>
+              </w:rPr>
+              <w:t xml:space="preserve"> battle or a lively tavern.</w:t>
+            </w:r>
+          </w:p>
+        </w:tc>
+        <w:tc>
+          <w:tcPr>
+            <w:tcW w:w="1417" w:type="dxa"/>
           </w:tcPr>
           <w:p>
             <w:pPr>
@@ -1988,7 +2124,13 @@
         <w:rPr>
           <w:lang w:val="en-GB"/>
         </w:rPr>
-        <w:t>Core systems</w:t>
+        <w:t xml:space="preserve">Core </w:t>
+      </w:r>
+      <w:r>
+        <w:rPr>
+          <w:lang w:val="en-GB"/>
+        </w:rPr>
+        <w:t>features</w:t>
       </w:r>
     </w:p>
     <w:p>
@@ -1997,6 +2139,12 @@
           <w:lang w:val="en-GB"/>
         </w:rPr>
       </w:pPr>
+      <w:r>
+        <w:rPr>
+          <w:lang w:val="en-GB"/>
+        </w:rPr>
+        <w:br w:type="page"/>
+      </w:r>
     </w:p>
     <w:p>
       <w:pPr>
@@ -2024,37 +2172,45 @@
           <w:szCs w:val="28"/>
           <w:lang w:val="en-GB"/>
         </w:rPr>
-        <w:t>Advanced systems</w:t>
+        <w:lastRenderedPageBreak/>
+        <w:t xml:space="preserve">Advanced </w:t>
+      </w:r>
+      <w:r>
+        <w:rPr>
+          <w:b/>
+          <w:bCs/>
+          <w:color w:val="auto"/>
+          <w:sz w:val="28"/>
+          <w:szCs w:val="28"/>
+          <w:lang w:val="en-GB"/>
+        </w:rPr>
+        <w:t>features</w:t>
       </w:r>
     </w:p>
     <w:p>
-      <w:pPr>
-        <w:rPr>
-          <w:lang w:val="en-GB"/>
-        </w:rPr>
-      </w:pPr>
-      <w:r>
-        <w:t>Im folgenden Kapitel definieren wir die Systeme und Funktionen, deren Entwicklung massgeblich zur Erhöhung der Qualität des Projektes beiträgt, allerdings nicht funktional zwingend sind.</w:t>
-      </w:r>
-      <w:r>
-        <w:t xml:space="preserve"> </w:t>
-      </w:r>
-      <w:r>
-        <w:rPr>
-          <w:lang w:val="en-GB"/>
-        </w:rPr>
-        <w:t>Diese Funktionen können, müssen aber nicht eingebaut werden. Sie werden daher als Nice-To-Have-Funktionen definiert.</w:t>
+      <w:r>
+        <w:rPr>
+          <w:lang w:val="en-GB"/>
+        </w:rPr>
+        <w:t xml:space="preserve">In the following chapter, we define the systems and functions whose development contributes significantly to increasing the quality of the project, but is not functionally mandatory. These functions can, but do not have to be built in. </w:t>
+      </w:r>
+      <w:r>
+        <w:rPr>
+          <w:lang w:val="en-GB"/>
+        </w:rPr>
+        <w:t>They are therefore defined as nice-to-have features.</w:t>
       </w:r>
     </w:p>
     <w:tbl>
       <w:tblPr>
         <w:tblStyle w:val="Tabellenraster"/>
-        <w:tblW w:w="0" w:type="auto"/>
+        <w:tblW w:w="9137" w:type="dxa"/>
         <w:tblLook w:val="04A0" w:firstRow="1" w:lastRow="0" w:firstColumn="1" w:lastColumn="0" w:noHBand="0" w:noVBand="1"/>
       </w:tblPr>
       <w:tblGrid>
         <w:gridCol w:w="3114"/>
-        <w:gridCol w:w="5948"/>
+        <w:gridCol w:w="4536"/>
+        <w:gridCol w:w="1487"/>
       </w:tblGrid>
       <w:tr>
         <w:tc>
@@ -2076,30 +2232,61 @@
                 <w:bCs/>
                 <w:lang w:val="en-GB"/>
               </w:rPr>
-              <w:t>Namensgebung</w:t>
-            </w:r>
-          </w:p>
-        </w:tc>
-        <w:tc>
-          <w:tcPr>
-            <w:tcW w:w="5948" w:type="dxa"/>
-          </w:tcPr>
-          <w:p>
-            <w:pPr>
-              <w:jc w:val="center"/>
+              <w:t>Nam</w:t>
+            </w:r>
+            <w:r>
               <w:rPr>
                 <w:b/>
                 <w:bCs/>
                 <w:lang w:val="en-GB"/>
               </w:rPr>
-            </w:pPr>
-            <w:r>
+              <w:t>ing</w:t>
+            </w:r>
+          </w:p>
+        </w:tc>
+        <w:tc>
+          <w:tcPr>
+            <w:tcW w:w="4536" w:type="dxa"/>
+          </w:tcPr>
+          <w:p>
+            <w:pPr>
+              <w:jc w:val="center"/>
               <w:rPr>
                 <w:b/>
                 <w:bCs/>
                 <w:lang w:val="en-GB"/>
               </w:rPr>
-              <w:t>Funktionsbeschreibung</w:t>
+            </w:pPr>
+            <w:r>
+              <w:rPr>
+                <w:b/>
+                <w:bCs/>
+                <w:lang w:val="en-GB"/>
+              </w:rPr>
+              <w:t>Description</w:t>
+            </w:r>
+          </w:p>
+        </w:tc>
+        <w:tc>
+          <w:tcPr>
+            <w:tcW w:w="1487" w:type="dxa"/>
+          </w:tcPr>
+          <w:p>
+            <w:pPr>
+              <w:jc w:val="center"/>
+              <w:rPr>
+                <w:b/>
+                <w:bCs/>
+                <w:lang w:val="en-GB"/>
+              </w:rPr>
+            </w:pPr>
+            <w:r>
+              <w:rPr>
+                <w:b/>
+                <w:bCs/>
+                <w:lang w:val="en-GB"/>
+              </w:rPr>
+              <w:t>Status</w:t>
             </w:r>
           </w:p>
         </w:tc>
@@ -2119,44 +2306,44 @@
               <w:rPr>
                 <w:lang w:val="en-GB"/>
               </w:rPr>
-              <w:t>Kampfsystem</w:t>
-            </w:r>
-          </w:p>
-        </w:tc>
-        <w:tc>
-          <w:tcPr>
-            <w:tcW w:w="5948" w:type="dxa"/>
-          </w:tcPr>
-          <w:p>
-            <w:pPr>
-              <w:rPr>
-                <w:lang w:val="en-GB"/>
-              </w:rPr>
-            </w:pPr>
-            <w:r>
-              <w:rPr>
-                <w:lang w:val="en-GB"/>
-              </w:rPr>
-              <w:t>Es soll ein Kampfsystem eingebaut werden, bei dem der Spieler in der Lage ist, einen Kampf gegen verschiedene Gegner zu führen.</w:t>
-            </w:r>
-          </w:p>
-          <w:p>
-            <w:pPr>
-              <w:rPr>
-                <w:lang w:val="en-GB"/>
-              </w:rPr>
-            </w:pPr>
-            <w:r>
-              <w:rPr>
-                <w:lang w:val="en-GB"/>
-              </w:rPr>
-              <w:t xml:space="preserve">Wie das </w:t>
-            </w:r>
-            <w:r>
-              <w:rPr>
-                <w:lang w:val="en-GB"/>
-              </w:rPr>
-              <w:t>Kampfsystem auszusehen hat, ist noch nicht entschieden.</w:t>
+              <w:t>Combat System</w:t>
+            </w:r>
+          </w:p>
+        </w:tc>
+        <w:tc>
+          <w:tcPr>
+            <w:tcW w:w="4536" w:type="dxa"/>
+          </w:tcPr>
+          <w:p>
+            <w:pPr>
+              <w:rPr>
+                <w:lang w:val="en-GB"/>
+              </w:rPr>
+            </w:pPr>
+            <w:r>
+              <w:rPr>
+                <w:rStyle w:val="rynqvb"/>
+                <w:lang w:val="en"/>
+              </w:rPr>
+              <w:t>A combat system should be built in, in which the player is able to lead a fight against different opponents. What the combat system should look like has not yet been decided.</w:t>
+            </w:r>
+          </w:p>
+        </w:tc>
+        <w:tc>
+          <w:tcPr>
+            <w:tcW w:w="1487" w:type="dxa"/>
+          </w:tcPr>
+          <w:p>
+            <w:pPr>
+              <w:rPr>
+                <w:lang w:val="en-GB"/>
+              </w:rPr>
+            </w:pPr>
+            <w:r>
+              <w:rPr>
+                <w:lang w:val="en-GB"/>
+              </w:rPr>
+              <w:t>Not planned for development.</w:t>
             </w:r>
           </w:p>
         </w:tc>
@@ -2176,26 +2363,72 @@
               <w:rPr>
                 <w:lang w:val="en-GB"/>
               </w:rPr>
-              <w:lastRenderedPageBreak/>
-              <w:t>Interaktive Karte</w:t>
-            </w:r>
-          </w:p>
-        </w:tc>
-        <w:tc>
-          <w:tcPr>
-            <w:tcW w:w="5948" w:type="dxa"/>
-          </w:tcPr>
-          <w:p>
-            <w:pPr>
-              <w:rPr>
-                <w:lang w:val="en-GB"/>
-              </w:rPr>
-            </w:pPr>
-            <w:r>
-              <w:rPr>
-                <w:lang w:val="en-GB"/>
-              </w:rPr>
-              <w:t>Eine Karte, die es dem Spieler erlaubt sich nach eigenem Gutdünken auf ihr zu bewegen. Die ihm aber auch wichtige Informationen wie z.B. die nächstgelegene Stadt liefert.</w:t>
+              <w:t>Interactive Map</w:t>
+            </w:r>
+          </w:p>
+        </w:tc>
+        <w:tc>
+          <w:tcPr>
+            <w:tcW w:w="4536" w:type="dxa"/>
+          </w:tcPr>
+          <w:p>
+            <w:pPr>
+              <w:rPr>
+                <w:lang w:val="en-GB"/>
+              </w:rPr>
+            </w:pPr>
+            <w:r>
+              <w:rPr>
+                <w:rStyle w:val="rynqvb"/>
+                <w:lang w:val="en"/>
+              </w:rPr>
+              <w:t>A map that allows the player to move around it at will.</w:t>
+            </w:r>
+            <w:r>
+              <w:rPr>
+                <w:rStyle w:val="hwtze"/>
+                <w:lang w:val="en"/>
+              </w:rPr>
+              <w:t xml:space="preserve"> </w:t>
+            </w:r>
+            <w:r>
+              <w:rPr>
+                <w:rStyle w:val="rynqvb"/>
+                <w:lang w:val="en"/>
+              </w:rPr>
+              <w:t xml:space="preserve">But it also provides him with important information such as the nearest </w:t>
+            </w:r>
+            <w:r>
+              <w:rPr>
+                <w:rStyle w:val="rynqvb"/>
+                <w:lang w:val="en"/>
+              </w:rPr>
+              <w:t>settlement or points of interest</w:t>
+            </w:r>
+            <w:r>
+              <w:rPr>
+                <w:rStyle w:val="rynqvb"/>
+                <w:lang w:val="en"/>
+              </w:rPr>
+              <w:t>.</w:t>
+            </w:r>
+          </w:p>
+        </w:tc>
+        <w:tc>
+          <w:tcPr>
+            <w:tcW w:w="1487" w:type="dxa"/>
+          </w:tcPr>
+          <w:p>
+            <w:pPr>
+              <w:rPr>
+                <w:lang w:val="en-GB"/>
+              </w:rPr>
+            </w:pPr>
+            <w:r>
+              <w:rPr>
+                <w:lang w:val="en-GB"/>
+              </w:rPr>
+              <w:t>Not planned for development.</w:t>
             </w:r>
           </w:p>
         </w:tc>
@@ -2215,31 +2448,58 @@
               <w:rPr>
                 <w:lang w:val="en-GB"/>
               </w:rPr>
-              <w:t>Handelssystem</w:t>
-            </w:r>
-          </w:p>
-        </w:tc>
-        <w:tc>
-          <w:tcPr>
-            <w:tcW w:w="5948" w:type="dxa"/>
-          </w:tcPr>
-          <w:p>
-            <w:pPr>
-              <w:rPr>
-                <w:lang w:val="en-GB"/>
-              </w:rPr>
-            </w:pPr>
-            <w:r>
-              <w:rPr>
-                <w:lang w:val="en-GB"/>
-              </w:rPr>
-              <w:t>Der Spieler kann sich an diverse Händler wenden, um gefundene Gegenstände zu verkaufen und andere Gegenstände zu kaufen.</w:t>
-            </w:r>
-            <w:r>
-              <w:rPr>
-                <w:lang w:val="en-GB"/>
-              </w:rPr>
-              <w:t xml:space="preserve"> Es wird daher auch eine Währung in das Spiel integriert.</w:t>
+              <w:t>Trading System</w:t>
+            </w:r>
+          </w:p>
+        </w:tc>
+        <w:tc>
+          <w:tcPr>
+            <w:tcW w:w="4536" w:type="dxa"/>
+          </w:tcPr>
+          <w:p>
+            <w:pPr>
+              <w:rPr>
+                <w:lang w:val="en-GB"/>
+              </w:rPr>
+            </w:pPr>
+            <w:r>
+              <w:rPr>
+                <w:rStyle w:val="rynqvb"/>
+                <w:lang w:val="en"/>
+              </w:rPr>
+              <w:t>The player can contact various merchants to sell found items and buy other items.</w:t>
+            </w:r>
+            <w:r>
+              <w:rPr>
+                <w:rStyle w:val="hwtze"/>
+                <w:lang w:val="en"/>
+              </w:rPr>
+              <w:t xml:space="preserve"> </w:t>
+            </w:r>
+            <w:r>
+              <w:rPr>
+                <w:rStyle w:val="rynqvb"/>
+                <w:lang w:val="en"/>
+              </w:rPr>
+              <w:t>A currency is therefore also integrated into the game.</w:t>
+            </w:r>
+          </w:p>
+        </w:tc>
+        <w:tc>
+          <w:tcPr>
+            <w:tcW w:w="1487" w:type="dxa"/>
+          </w:tcPr>
+          <w:p>
+            <w:pPr>
+              <w:rPr>
+                <w:lang w:val="en-GB"/>
+              </w:rPr>
+            </w:pPr>
+            <w:r>
+              <w:rPr>
+                <w:lang w:val="en-GB"/>
+              </w:rPr>
+              <w:t>Not planned for development.</w:t>
             </w:r>
           </w:p>
         </w:tc>
@@ -2259,37 +2519,58 @@
               <w:rPr>
                 <w:lang w:val="en-GB"/>
               </w:rPr>
-              <w:t>Fähigkeiten</w:t>
-            </w:r>
-          </w:p>
-        </w:tc>
-        <w:tc>
-          <w:tcPr>
-            <w:tcW w:w="5948" w:type="dxa"/>
-          </w:tcPr>
-          <w:p>
-            <w:pPr>
-              <w:rPr>
-                <w:lang w:val="en-GB"/>
-              </w:rPr>
-            </w:pPr>
-            <w:r>
-              <w:rPr>
-                <w:lang w:val="en-GB"/>
-              </w:rPr>
-              <w:t xml:space="preserve">Der Spieler hat je nach </w:t>
-            </w:r>
-            <w:r>
-              <w:rPr>
-                <w:lang w:val="en-GB"/>
-              </w:rPr>
-              <w:t>Protagonisten Wahl</w:t>
-            </w:r>
-            <w:r>
-              <w:rPr>
-                <w:lang w:val="en-GB"/>
-              </w:rPr>
-              <w:t xml:space="preserve"> eine Anzahl von Fähigkeiten, die es ihm erlaubt Situationen bzw. Entscheidungen einfacher zu treffen oder es ihm gar erlauben Entscheidungen auf die «Bestmögliche» Weise zu lösen.</w:t>
+              <w:t>Abilities</w:t>
+            </w:r>
+          </w:p>
+        </w:tc>
+        <w:tc>
+          <w:tcPr>
+            <w:tcW w:w="4536" w:type="dxa"/>
+          </w:tcPr>
+          <w:p>
+            <w:pPr>
+              <w:rPr>
+                <w:lang w:val="en-GB"/>
+              </w:rPr>
+            </w:pPr>
+            <w:r>
+              <w:rPr>
+                <w:rStyle w:val="rynqvb"/>
+                <w:lang w:val="en"/>
+              </w:rPr>
+              <w:t>Depending on the protagonist, the player has a number of abilities that allow him to make</w:t>
+            </w:r>
+            <w:r>
+              <w:rPr>
+                <w:rStyle w:val="rynqvb"/>
+                <w:lang w:val="en"/>
+              </w:rPr>
+              <w:t xml:space="preserve"> it through </w:t>
+            </w:r>
+            <w:r>
+              <w:rPr>
+                <w:rStyle w:val="rynqvb"/>
+                <w:lang w:val="en"/>
+              </w:rPr>
+              <w:t>situations or decisions more easily or even allow him to make decisions in the “best possible” way.</w:t>
+            </w:r>
+          </w:p>
+        </w:tc>
+        <w:tc>
+          <w:tcPr>
+            <w:tcW w:w="1487" w:type="dxa"/>
+          </w:tcPr>
+          <w:p>
+            <w:pPr>
+              <w:rPr>
+                <w:lang w:val="en-GB"/>
+              </w:rPr>
+            </w:pPr>
+            <w:r>
+              <w:rPr>
+                <w:lang w:val="en-GB"/>
+              </w:rPr>
+              <w:t>Not planned for development.</w:t>
             </w:r>
           </w:p>
         </w:tc>
@@ -2309,25 +2590,44 @@
               <w:rPr>
                 <w:lang w:val="en-GB"/>
               </w:rPr>
-              <w:t>Charaktererstellung</w:t>
-            </w:r>
-          </w:p>
-        </w:tc>
-        <w:tc>
-          <w:tcPr>
-            <w:tcW w:w="5948" w:type="dxa"/>
-          </w:tcPr>
-          <w:p>
-            <w:pPr>
-              <w:rPr>
-                <w:lang w:val="en-GB"/>
-              </w:rPr>
-            </w:pPr>
-            <w:r>
-              <w:rPr>
-                <w:lang w:val="en-GB"/>
-              </w:rPr>
-              <w:t>Der Spieler ist in der Lage sich einen eigenen Charakter zu erstellen inkl. Eigenem Namen und Geschlecht.</w:t>
+              <w:t>Character Creation System</w:t>
+            </w:r>
+          </w:p>
+        </w:tc>
+        <w:tc>
+          <w:tcPr>
+            <w:tcW w:w="4536" w:type="dxa"/>
+          </w:tcPr>
+          <w:p>
+            <w:pPr>
+              <w:rPr>
+                <w:lang w:val="en-GB"/>
+              </w:rPr>
+            </w:pPr>
+            <w:r>
+              <w:rPr>
+                <w:rStyle w:val="rynqvb"/>
+                <w:lang w:val="en"/>
+              </w:rPr>
+              <w:t>The player is able to create his own character including his own name and gender.</w:t>
+            </w:r>
+          </w:p>
+        </w:tc>
+        <w:tc>
+          <w:tcPr>
+            <w:tcW w:w="1487" w:type="dxa"/>
+          </w:tcPr>
+          <w:p>
+            <w:pPr>
+              <w:rPr>
+                <w:lang w:val="en-GB"/>
+              </w:rPr>
+            </w:pPr>
+            <w:r>
+              <w:rPr>
+                <w:lang w:val="en-GB"/>
+              </w:rPr>
+              <w:t>Not planned for development.</w:t>
             </w:r>
           </w:p>
         </w:tc>
@@ -2347,56 +2647,77 @@
               <w:rPr>
                 <w:lang w:val="en-GB"/>
               </w:rPr>
-              <w:t>Charakter Attribute</w:t>
-            </w:r>
-          </w:p>
-        </w:tc>
-        <w:tc>
-          <w:tcPr>
-            <w:tcW w:w="5948" w:type="dxa"/>
-          </w:tcPr>
-          <w:p>
-            <w:pPr>
-              <w:rPr>
-                <w:lang w:val="en-GB"/>
-              </w:rPr>
-            </w:pPr>
-            <w:r>
-              <w:rPr>
-                <w:lang w:val="en-GB"/>
-              </w:rPr>
-              <w:t xml:space="preserve">Der Spieler verfügt über diverse Attribute wie z.B. Stärke, Geschick, Ausdauer und </w:t>
-            </w:r>
-            <w:r>
-              <w:rPr>
-                <w:lang w:val="en-GB"/>
-              </w:rPr>
-              <w:t>Charisma</w:t>
-            </w:r>
-            <w:r>
-              <w:rPr>
-                <w:lang w:val="en-GB"/>
-              </w:rPr>
-              <w:t>, die es ihm erlauben diverse Entscheidungen einfacher zu treffen.</w:t>
-            </w:r>
-          </w:p>
-          <w:p>
-            <w:pPr>
-              <w:rPr>
-                <w:lang w:val="en-GB"/>
-              </w:rPr>
-            </w:pPr>
-            <w:r>
-              <w:rPr>
-                <w:lang w:val="en-GB"/>
-              </w:rPr>
-              <w:t>Dies erlaubt es dem Spieler, basierend auf einer gewissen Chance, die z.B. mit der Zahl des Attributes multipliziert wird (z.B. Change sich an den Wachen vorbeizuschleichen  = 5%, Geschicklichkeit = 10, Resultat = 0.5 X 10 = 5. Somit 5% + 5% = Endresultat)</w:t>
-            </w:r>
-            <w:r>
-              <w:rPr>
-                <w:lang w:val="en-GB"/>
-              </w:rPr>
-              <w:t xml:space="preserve"> Entscheidungen besser zu bewältigen.</w:t>
+              <w:t xml:space="preserve">Character </w:t>
+            </w:r>
+            <w:r>
+              <w:rPr>
+                <w:lang w:val="en-GB"/>
+              </w:rPr>
+              <w:t>Attribute</w:t>
+            </w:r>
+            <w:r>
+              <w:rPr>
+                <w:lang w:val="en-GB"/>
+              </w:rPr>
+              <w:t>s</w:t>
+            </w:r>
+          </w:p>
+        </w:tc>
+        <w:tc>
+          <w:tcPr>
+            <w:tcW w:w="4536" w:type="dxa"/>
+          </w:tcPr>
+          <w:p>
+            <w:pPr>
+              <w:rPr>
+                <w:lang w:val="en-GB"/>
+              </w:rPr>
+            </w:pPr>
+            <w:r>
+              <w:rPr>
+                <w:rStyle w:val="rynqvb"/>
+                <w:lang w:val="en"/>
+              </w:rPr>
+              <w:t xml:space="preserve">The player has various attributes such as strength, </w:t>
+            </w:r>
+            <w:r>
+              <w:rPr>
+                <w:rStyle w:val="rynqvb"/>
+                <w:lang w:val="en"/>
+              </w:rPr>
+              <w:t>dexterity</w:t>
+            </w:r>
+            <w:r>
+              <w:rPr>
+                <w:rStyle w:val="rynqvb"/>
+                <w:lang w:val="en"/>
+              </w:rPr>
+              <w:t xml:space="preserve">, endurance and charisma, which allow him to make various decisions more easily. </w:t>
+            </w:r>
+            <w:r>
+              <w:rPr>
+                <w:rStyle w:val="rynqvb"/>
+                <w:lang w:val="en"/>
+              </w:rPr>
+              <w:t>This system would allow a very dexterous player to easily sneak past guards, while a strength-based character would fight them head on. The magic-based character would simply become invisible or blind the guards with an illusion.</w:t>
+            </w:r>
+          </w:p>
+        </w:tc>
+        <w:tc>
+          <w:tcPr>
+            <w:tcW w:w="1487" w:type="dxa"/>
+          </w:tcPr>
+          <w:p>
+            <w:pPr>
+              <w:rPr>
+                <w:lang w:val="en-GB"/>
+              </w:rPr>
+            </w:pPr>
+            <w:r>
+              <w:rPr>
+                <w:lang w:val="en-GB"/>
+              </w:rPr>
+              <w:t>Not planned for development.</w:t>
             </w:r>
           </w:p>
         </w:tc>
@@ -2416,37 +2737,51 @@
               <w:rPr>
                 <w:lang w:val="en-GB"/>
               </w:rPr>
-              <w:t>Uhrzeitsystem</w:t>
-            </w:r>
-          </w:p>
-        </w:tc>
-        <w:tc>
-          <w:tcPr>
-            <w:tcW w:w="5948" w:type="dxa"/>
-          </w:tcPr>
-          <w:p>
-            <w:pPr>
-              <w:rPr>
-                <w:lang w:val="en-GB"/>
-              </w:rPr>
-            </w:pPr>
-            <w:r>
-              <w:rPr>
-                <w:lang w:val="en-GB"/>
-              </w:rPr>
-              <w:t>Ein System das die Tages</w:t>
-            </w:r>
-            <w:r>
-              <w:rPr>
-                <w:lang w:val="en-GB"/>
-              </w:rPr>
-              <w:t>-</w:t>
-            </w:r>
-            <w:r>
-              <w:rPr>
-                <w:lang w:val="en-GB"/>
-              </w:rPr>
-              <w:t xml:space="preserve"> und Nachtzeit der Welt festhält.</w:t>
+              <w:t>Day-Night-Cycle</w:t>
+            </w:r>
+          </w:p>
+        </w:tc>
+        <w:tc>
+          <w:tcPr>
+            <w:tcW w:w="4536" w:type="dxa"/>
+          </w:tcPr>
+          <w:p>
+            <w:pPr>
+              <w:rPr>
+                <w:lang w:val="en-GB"/>
+              </w:rPr>
+            </w:pPr>
+            <w:r>
+              <w:rPr>
+                <w:rStyle w:val="rynqvb"/>
+                <w:lang w:val="en"/>
+              </w:rPr>
+              <w:t>A system that records the day and night time of the world.</w:t>
+            </w:r>
+            <w:r>
+              <w:rPr>
+                <w:rStyle w:val="rynqvb"/>
+                <w:lang w:val="en"/>
+              </w:rPr>
+              <w:t xml:space="preserve"> Based on time-of-day certain character might not be seen or </w:t>
+            </w:r>
+          </w:p>
+        </w:tc>
+        <w:tc>
+          <w:tcPr>
+            <w:tcW w:w="1487" w:type="dxa"/>
+          </w:tcPr>
+          <w:p>
+            <w:pPr>
+              <w:rPr>
+                <w:lang w:val="en-GB"/>
+              </w:rPr>
+            </w:pPr>
+            <w:r>
+              <w:rPr>
+                <w:lang w:val="en-GB"/>
+              </w:rPr>
+              <w:t>Not planned for development.</w:t>
             </w:r>
           </w:p>
         </w:tc>
@@ -2472,19 +2807,52 @@
         </w:tc>
         <w:tc>
           <w:tcPr>
-            <w:tcW w:w="5948" w:type="dxa"/>
-          </w:tcPr>
-          <w:p>
-            <w:pPr>
-              <w:rPr>
-                <w:lang w:val="en-GB"/>
-              </w:rPr>
-            </w:pPr>
-            <w:r>
-              <w:rPr>
-                <w:lang w:val="en-GB"/>
-              </w:rPr>
-              <w:t>Eine unsichtbare Entität, die basierend auf diversen Entscheidungen bzw. Systemen wie dem Uhrzeitsystem oder die Interaktive Karte, Events triggered, die den Spielverlauf beeinflussen.</w:t>
+            <w:tcW w:w="4536" w:type="dxa"/>
+          </w:tcPr>
+          <w:p>
+            <w:pPr>
+              <w:rPr>
+                <w:lang w:val="en-GB"/>
+              </w:rPr>
+            </w:pPr>
+            <w:r>
+              <w:rPr>
+                <w:rStyle w:val="rynqvb"/>
+                <w:lang w:val="en"/>
+              </w:rPr>
+              <w:t xml:space="preserve">An invisible entity that, based on various decisions or systems such as the </w:t>
+            </w:r>
+            <w:r>
+              <w:rPr>
+                <w:rStyle w:val="rynqvb"/>
+                <w:lang w:val="en"/>
+              </w:rPr>
+              <w:t>time of the day</w:t>
+            </w:r>
+            <w:r>
+              <w:rPr>
+                <w:rStyle w:val="rynqvb"/>
+                <w:lang w:val="en"/>
+              </w:rPr>
+              <w:t xml:space="preserve"> or the interactive map, triggers events that affect the course of the game.</w:t>
+            </w:r>
+          </w:p>
+        </w:tc>
+        <w:tc>
+          <w:tcPr>
+            <w:tcW w:w="1487" w:type="dxa"/>
+          </w:tcPr>
+          <w:p>
+            <w:pPr>
+              <w:rPr>
+                <w:lang w:val="en-GB"/>
+              </w:rPr>
+            </w:pPr>
+            <w:r>
+              <w:rPr>
+                <w:lang w:val="en-GB"/>
+              </w:rPr>
+              <w:t>Not planned for development.</w:t>
             </w:r>
           </w:p>
         </w:tc>
@@ -2510,19 +2878,52 @@
         </w:tc>
         <w:tc>
           <w:tcPr>
-            <w:tcW w:w="5948" w:type="dxa"/>
-          </w:tcPr>
-          <w:p>
-            <w:pPr>
-              <w:rPr>
-                <w:lang w:val="en-GB"/>
-              </w:rPr>
-            </w:pPr>
-            <w:r>
-              <w:rPr>
-                <w:lang w:val="en-GB"/>
-              </w:rPr>
-              <w:t>Audio für das Spiel. Darunter ist Musik sowie diverse Audioeffekte zu verstehen.</w:t>
+            <w:tcW w:w="4536" w:type="dxa"/>
+          </w:tcPr>
+          <w:p>
+            <w:pPr>
+              <w:rPr>
+                <w:lang w:val="en-GB"/>
+              </w:rPr>
+            </w:pPr>
+            <w:r>
+              <w:rPr>
+                <w:rStyle w:val="rynqvb"/>
+                <w:lang w:val="en"/>
+              </w:rPr>
+              <w:t>Audio for the game.</w:t>
+            </w:r>
+            <w:r>
+              <w:rPr>
+                <w:rStyle w:val="hwtze"/>
+                <w:lang w:val="en"/>
+              </w:rPr>
+              <w:t xml:space="preserve"> </w:t>
+            </w:r>
+            <w:r>
+              <w:rPr>
+                <w:rStyle w:val="rynqvb"/>
+                <w:lang w:val="en"/>
+              </w:rPr>
+              <w:t>This includes music and various audio effects.</w:t>
+            </w:r>
+          </w:p>
+        </w:tc>
+        <w:tc>
+          <w:tcPr>
+            <w:tcW w:w="1487" w:type="dxa"/>
+          </w:tcPr>
+          <w:p>
+            <w:pPr>
+              <w:rPr>
+                <w:lang w:val="en-GB"/>
+              </w:rPr>
+            </w:pPr>
+            <w:r>
+              <w:rPr>
+                <w:lang w:val="en-GB"/>
+              </w:rPr>
+              <w:t>Not planned for development.</w:t>
             </w:r>
           </w:p>
         </w:tc>
@@ -2548,19 +2949,80 @@
         </w:tc>
         <w:tc>
           <w:tcPr>
-            <w:tcW w:w="5948" w:type="dxa"/>
-          </w:tcPr>
-          <w:p>
-            <w:pPr>
-              <w:rPr>
-                <w:lang w:val="en-GB"/>
-              </w:rPr>
-            </w:pPr>
-            <w:r>
-              <w:rPr>
-                <w:lang w:val="en-GB"/>
-              </w:rPr>
-              <w:t>Diverse Entscheidungen können sich negativ auf die Chance auswirken. Zum Beispiel gibt es eine geringe Chance während einer Scene von einem Dach zu fallen und sich zu verletzen.</w:t>
+            <w:tcW w:w="4536" w:type="dxa"/>
+          </w:tcPr>
+          <w:p>
+            <w:pPr>
+              <w:rPr>
+                <w:lang w:val="en-GB"/>
+              </w:rPr>
+            </w:pPr>
+            <w:r>
+              <w:rPr>
+                <w:rStyle w:val="rynqvb"/>
+                <w:lang w:val="en"/>
+              </w:rPr>
+              <w:t xml:space="preserve">Various decisions can have a negative impact on the </w:t>
+            </w:r>
+            <w:r>
+              <w:rPr>
+                <w:rStyle w:val="rynqvb"/>
+                <w:lang w:val="en"/>
+              </w:rPr>
+              <w:t>ongoing story, when failed</w:t>
+            </w:r>
+            <w:r>
+              <w:rPr>
+                <w:rStyle w:val="rynqvb"/>
+                <w:lang w:val="en"/>
+              </w:rPr>
+              <w:t>.</w:t>
+            </w:r>
+            <w:r>
+              <w:rPr>
+                <w:rStyle w:val="hwtze"/>
+                <w:lang w:val="en"/>
+              </w:rPr>
+              <w:t xml:space="preserve"> </w:t>
+            </w:r>
+            <w:r>
+              <w:rPr>
+                <w:rStyle w:val="rynqvb"/>
+                <w:lang w:val="en"/>
+              </w:rPr>
+              <w:t xml:space="preserve">For example, there is a small chance of falling off a roof during a scene </w:t>
+            </w:r>
+            <w:r>
+              <w:rPr>
+                <w:rStyle w:val="rynqvb"/>
+                <w:lang w:val="en"/>
+              </w:rPr>
+              <w:t>when you try jumping from it</w:t>
+            </w:r>
+            <w:r>
+              <w:rPr>
+                <w:rStyle w:val="rynqvb"/>
+                <w:lang w:val="en"/>
+              </w:rPr>
+              <w:t>.</w:t>
+            </w:r>
+          </w:p>
+        </w:tc>
+        <w:tc>
+          <w:tcPr>
+            <w:tcW w:w="1487" w:type="dxa"/>
+          </w:tcPr>
+          <w:p>
+            <w:pPr>
+              <w:rPr>
+                <w:lang w:val="en-GB"/>
+              </w:rPr>
+            </w:pPr>
+            <w:r>
+              <w:rPr>
+                <w:lang w:val="en-GB"/>
+              </w:rPr>
+              <w:t>Not planned for development.</w:t>
             </w:r>
           </w:p>
         </w:tc>
@@ -2580,25 +3042,88 @@
               <w:rPr>
                 <w:lang w:val="en-GB"/>
               </w:rPr>
-              <w:t>Hunger/Durst System</w:t>
-            </w:r>
-          </w:p>
-        </w:tc>
-        <w:tc>
-          <w:tcPr>
-            <w:tcW w:w="5948" w:type="dxa"/>
-          </w:tcPr>
-          <w:p>
-            <w:pPr>
-              <w:rPr>
-                <w:lang w:val="en-GB"/>
-              </w:rPr>
-            </w:pPr>
-            <w:r>
-              <w:rPr>
-                <w:lang w:val="en-GB"/>
-              </w:rPr>
-              <w:t>Der Spieler erhält während des Spiels Hunger bzw. Durst, je nachdem wie lange er ohne diese Dinge verbracht hat. Essenziel hierfür ist das Uhrzeitsystem.</w:t>
+              <w:t>Hunger and Thirst System</w:t>
+            </w:r>
+          </w:p>
+        </w:tc>
+        <w:tc>
+          <w:tcPr>
+            <w:tcW w:w="4536" w:type="dxa"/>
+          </w:tcPr>
+          <w:p>
+            <w:pPr>
+              <w:rPr>
+                <w:lang w:val="en-GB"/>
+              </w:rPr>
+            </w:pPr>
+            <w:r>
+              <w:rPr>
+                <w:rStyle w:val="rynqvb"/>
+                <w:lang w:val="en"/>
+              </w:rPr>
+              <w:t>The player gets hungry or thirsty during the game, depending on how long he has gone without these things</w:t>
+            </w:r>
+            <w:r>
+              <w:rPr>
+                <w:rStyle w:val="rynqvb"/>
+                <w:lang w:val="en"/>
+              </w:rPr>
+              <w:t>, he might start to experience negative effects</w:t>
+            </w:r>
+            <w:r>
+              <w:rPr>
+                <w:rStyle w:val="rynqvb"/>
+                <w:lang w:val="en"/>
+              </w:rPr>
+              <w:t>.</w:t>
+            </w:r>
+            <w:r>
+              <w:rPr>
+                <w:rStyle w:val="rynqvb"/>
+                <w:lang w:val="en"/>
+              </w:rPr>
+              <w:t xml:space="preserve"> Sleep could also be a part </w:t>
+            </w:r>
+            <w:r>
+              <w:rPr>
+                <w:rStyle w:val="rynqvb"/>
+                <w:lang w:val="en"/>
+              </w:rPr>
+              <w:lastRenderedPageBreak/>
+              <w:t>of this system.</w:t>
+            </w:r>
+            <w:r>
+              <w:rPr>
+                <w:rStyle w:val="hwtze"/>
+                <w:lang w:val="en"/>
+              </w:rPr>
+              <w:t xml:space="preserve"> </w:t>
+            </w:r>
+            <w:r>
+              <w:rPr>
+                <w:rStyle w:val="rynqvb"/>
+                <w:lang w:val="en"/>
+              </w:rPr>
+              <w:t>The time system is essential for this.</w:t>
+            </w:r>
+          </w:p>
+        </w:tc>
+        <w:tc>
+          <w:tcPr>
+            <w:tcW w:w="1487" w:type="dxa"/>
+          </w:tcPr>
+          <w:p>
+            <w:pPr>
+              <w:rPr>
+                <w:lang w:val="en-GB"/>
+              </w:rPr>
+            </w:pPr>
+            <w:r>
+              <w:rPr>
+                <w:lang w:val="en-GB"/>
+              </w:rPr>
+              <w:lastRenderedPageBreak/>
+              <w:t>Not planned for development.</w:t>
             </w:r>
           </w:p>
         </w:tc>
@@ -2616,15 +3141,23 @@
             </w:pPr>
             <w:r>
               <w:rPr>
-                <w:lang w:val="en-GB"/>
-              </w:rPr>
-              <w:t>Sprachsupport</w:t>
-            </w:r>
-          </w:p>
-        </w:tc>
-        <w:tc>
-          <w:tcPr>
-            <w:tcW w:w="5948" w:type="dxa"/>
+                <w:rStyle w:val="rynqvb"/>
+                <w:lang w:val="en"/>
+              </w:rPr>
+              <w:t>L</w:t>
+            </w:r>
+            <w:r>
+              <w:rPr>
+                <w:rStyle w:val="rynqvb"/>
+                <w:lang w:val="en"/>
+              </w:rPr>
+              <w:t>anguage support</w:t>
+            </w:r>
+          </w:p>
+        </w:tc>
+        <w:tc>
+          <w:tcPr>
+            <w:tcW w:w="4536" w:type="dxa"/>
           </w:tcPr>
           <w:p>
             <w:pPr>
@@ -2635,9 +3168,36 @@
             </w:pPr>
             <w:r>
               <w:rPr>
-                <w:lang w:val="en-GB"/>
-              </w:rPr>
-              <w:t>Das Spiel soll in den Sprachen Deutsch/Französisch/Albanisch und Chinesisch.</w:t>
+                <w:rStyle w:val="rynqvb"/>
+                <w:lang w:val="en"/>
+              </w:rPr>
+              <w:t>The game should be in German/French/Albanian and Chinese</w:t>
+            </w:r>
+            <w:r>
+              <w:rPr>
+                <w:rStyle w:val="rynqvb"/>
+                <w:lang w:val="en"/>
+              </w:rPr>
+              <w:t>.</w:t>
+            </w:r>
+          </w:p>
+        </w:tc>
+        <w:tc>
+          <w:tcPr>
+            <w:tcW w:w="1487" w:type="dxa"/>
+          </w:tcPr>
+          <w:p>
+            <w:pPr>
+              <w:keepNext/>
+              <w:rPr>
+                <w:lang w:val="en-GB"/>
+              </w:rPr>
+            </w:pPr>
+            <w:r>
+              <w:rPr>
+                <w:lang w:val="en-GB"/>
+              </w:rPr>
+              <w:t>Not planned for development.</w:t>
             </w:r>
           </w:p>
         </w:tc>
@@ -2663,7 +3223,7 @@
         </w:tc>
         <w:tc>
           <w:tcPr>
-            <w:tcW w:w="5948" w:type="dxa"/>
+            <w:tcW w:w="4536" w:type="dxa"/>
           </w:tcPr>
           <w:p>
             <w:pPr>
@@ -2674,9 +3234,57 @@
             </w:pPr>
             <w:r>
               <w:rPr>
-                <w:lang w:val="en-GB"/>
-              </w:rPr>
-              <w:t>Der Spieler kann während dees Spiels mehrere Partymembers finden und in seine Gruppe laden. Diese können ihm im Kampf beistehen bzw. Quests geben oder aber nützliche Informationen zu bestehenden Quests.</w:t>
+                <w:rStyle w:val="rynqvb"/>
+                <w:lang w:val="en"/>
+              </w:rPr>
+              <w:t>The player can find several party members during the game and invite them to his group.</w:t>
+            </w:r>
+            <w:r>
+              <w:rPr>
+                <w:rStyle w:val="hwtze"/>
+                <w:lang w:val="en"/>
+              </w:rPr>
+              <w:t xml:space="preserve"> </w:t>
+            </w:r>
+            <w:r>
+              <w:rPr>
+                <w:rStyle w:val="rynqvb"/>
+                <w:lang w:val="en"/>
+              </w:rPr>
+              <w:t xml:space="preserve">These can help him in battle or give quests or useful information </w:t>
+            </w:r>
+            <w:r>
+              <w:rPr>
+                <w:rStyle w:val="rynqvb"/>
+                <w:lang w:val="en"/>
+              </w:rPr>
+              <w:t>or even alternative routes for</w:t>
+            </w:r>
+            <w:r>
+              <w:rPr>
+                <w:rStyle w:val="rynqvb"/>
+                <w:lang w:val="en"/>
+              </w:rPr>
+              <w:t xml:space="preserve"> existing quests.</w:t>
+            </w:r>
+          </w:p>
+        </w:tc>
+        <w:tc>
+          <w:tcPr>
+            <w:tcW w:w="1487" w:type="dxa"/>
+          </w:tcPr>
+          <w:p>
+            <w:pPr>
+              <w:keepNext/>
+              <w:rPr>
+                <w:lang w:val="en-GB"/>
+              </w:rPr>
+            </w:pPr>
+            <w:r>
+              <w:rPr>
+                <w:lang w:val="en-GB"/>
+              </w:rPr>
+              <w:t>Not planned for development.</w:t>
             </w:r>
           </w:p>
         </w:tc>
@@ -2696,13 +3304,19 @@
               <w:rPr>
                 <w:lang w:val="en-GB"/>
               </w:rPr>
-              <w:t>NPC Party Members Portrais</w:t>
-            </w:r>
-          </w:p>
-        </w:tc>
-        <w:tc>
-          <w:tcPr>
-            <w:tcW w:w="5948" w:type="dxa"/>
+              <w:t xml:space="preserve">NPC Party Members </w:t>
+            </w:r>
+            <w:r>
+              <w:rPr>
+                <w:lang w:val="en-GB"/>
+              </w:rPr>
+              <w:t>Portraits</w:t>
+            </w:r>
+          </w:p>
+        </w:tc>
+        <w:tc>
+          <w:tcPr>
+            <w:tcW w:w="4536" w:type="dxa"/>
           </w:tcPr>
           <w:p>
             <w:pPr>
@@ -2713,9 +3327,29 @@
             </w:pPr>
             <w:r>
               <w:rPr>
-                <w:lang w:val="en-GB"/>
-              </w:rPr>
-              <w:t>NPC Party Members bzw. wichtige Charactere haben ein eigenes Portrait.</w:t>
+                <w:rStyle w:val="rynqvb"/>
+                <w:lang w:val="en"/>
+              </w:rPr>
+              <w:t>NPC party members or important characters have their own portrait.</w:t>
+            </w:r>
+          </w:p>
+        </w:tc>
+        <w:tc>
+          <w:tcPr>
+            <w:tcW w:w="1487" w:type="dxa"/>
+          </w:tcPr>
+          <w:p>
+            <w:pPr>
+              <w:keepNext/>
+              <w:rPr>
+                <w:lang w:val="en-GB"/>
+              </w:rPr>
+            </w:pPr>
+            <w:r>
+              <w:rPr>
+                <w:lang w:val="en-GB"/>
+              </w:rPr>
+              <w:t>Not planned for development.</w:t>
             </w:r>
           </w:p>
         </w:tc>
@@ -2733,27 +3367,16 @@
             </w:pPr>
             <w:r>
               <w:rPr>
-                <w:lang w:val="en-GB"/>
-              </w:rPr>
-              <w:t>Lager System/</w:t>
-            </w:r>
-            <w:r>
-              <w:rPr>
-                <w:lang w:val="en-GB"/>
-              </w:rPr>
-              <w:t>Unterschlupf</w:t>
-            </w:r>
-            <w:r>
-              <w:rPr>
-                <w:lang w:val="en-GB"/>
-              </w:rPr>
-              <w:t>?</w:t>
-            </w:r>
-          </w:p>
-        </w:tc>
-        <w:tc>
-          <w:tcPr>
-            <w:tcW w:w="5948" w:type="dxa"/>
+                <w:rStyle w:val="rynqvb"/>
+                <w:lang w:val="en"/>
+              </w:rPr>
+              <w:t>Camp/Shelter?</w:t>
+            </w:r>
+          </w:p>
+        </w:tc>
+        <w:tc>
+          <w:tcPr>
+            <w:tcW w:w="4536" w:type="dxa"/>
           </w:tcPr>
           <w:p>
             <w:pPr>
@@ -2764,9 +3387,36 @@
             </w:pPr>
             <w:r>
               <w:rPr>
-                <w:lang w:val="en-GB"/>
-              </w:rPr>
-              <w:t>Für zum interagieren mit den NPC Charakteren der Party.</w:t>
+                <w:rStyle w:val="rynqvb"/>
+                <w:lang w:val="en"/>
+              </w:rPr>
+              <w:t>For interacting with the party's NPC characters</w:t>
+            </w:r>
+            <w:r>
+              <w:rPr>
+                <w:rStyle w:val="rynqvb"/>
+                <w:lang w:val="en"/>
+              </w:rPr>
+              <w:t xml:space="preserve"> there is a camp or a shelter where the party can retreat.</w:t>
+            </w:r>
+          </w:p>
+        </w:tc>
+        <w:tc>
+          <w:tcPr>
+            <w:tcW w:w="1487" w:type="dxa"/>
+          </w:tcPr>
+          <w:p>
+            <w:pPr>
+              <w:keepNext/>
+              <w:rPr>
+                <w:lang w:val="en-GB"/>
+              </w:rPr>
+            </w:pPr>
+            <w:r>
+              <w:rPr>
+                <w:lang w:val="en-GB"/>
+              </w:rPr>
+              <w:t>Not planned for development.</w:t>
             </w:r>
           </w:p>
         </w:tc>
@@ -2834,13 +3484,37 @@
         <w:rPr>
           <w:lang w:val="en-GB"/>
         </w:rPr>
-        <w:t>: Nice to</w:t>
-      </w:r>
-      <w:r>
-        <w:rPr>
-          <w:lang w:val="en-GB"/>
-        </w:rPr>
-        <w:t xml:space="preserve"> have functions</w:t>
+        <w:t>: Nice</w:t>
+      </w:r>
+      <w:r>
+        <w:rPr>
+          <w:lang w:val="en-GB"/>
+        </w:rPr>
+        <w:t>-</w:t>
+      </w:r>
+      <w:r>
+        <w:rPr>
+          <w:lang w:val="en-GB"/>
+        </w:rPr>
+        <w:t>to</w:t>
+      </w:r>
+      <w:r>
+        <w:rPr>
+          <w:lang w:val="en-GB"/>
+        </w:rPr>
+        <w:t>-</w:t>
+      </w:r>
+      <w:r>
+        <w:rPr>
+          <w:lang w:val="en-GB"/>
+        </w:rPr>
+        <w:t xml:space="preserve">have </w:t>
+      </w:r>
+      <w:r>
+        <w:rPr>
+          <w:lang w:val="en-GB"/>
+        </w:rPr>
+        <w:t>features</w:t>
       </w:r>
     </w:p>
     <w:p>
@@ -2880,9 +3554,10 @@
       </w:pPr>
       <w:r>
         <w:rPr>
-          <w:lang w:val="en-GB"/>
-        </w:rPr>
-        <w:t>Das Ziel dieses Dokumentes ist eine solide Grundlage für die Dokumentation des Projektes zu bieten sowie den Mitgliedern einen Einblick in die Zukunft bzw. den momentanen Stand der Entwicklung zu liefern.</w:t>
+          <w:rStyle w:val="rynqvb"/>
+          <w:lang w:val="en"/>
+        </w:rPr>
+        <w:t>The aim of this document is to provide a solid basis for the documentation of the project and to provide members with an insight into the future and the current status of development.</w:t>
       </w:r>
     </w:p>
     <w:p>
@@ -2893,16 +3568,38 @@
       </w:pPr>
       <w:r>
         <w:rPr>
-          <w:lang w:val="en-GB"/>
-        </w:rPr>
-        <w:lastRenderedPageBreak/>
-        <w:t>Des Weiteren ist es das Ziel der Entwickler</w:t>
-      </w:r>
-      <w:r>
-        <w:rPr>
-          <w:lang w:val="en-GB"/>
-        </w:rPr>
-        <w:t xml:space="preserve"> bzw. «Three Troll Games» einen lauffähigen Prototypen des Projektes inkl. Aller Must-Have-Funktionen bis am 31.12.2023 fertigzustellen. Darin nicht notwendig sind Animationen sowie Assets, Design und Audio.</w:t>
+          <w:rStyle w:val="rynqvb"/>
+          <w:lang w:val="en"/>
+        </w:rPr>
+        <w:t xml:space="preserve">Furthermore, it is the goal of the developers or "Three Trolls Games" to complete an executable prototype of the project including all must-have </w:t>
+      </w:r>
+      <w:r>
+        <w:rPr>
+          <w:rStyle w:val="rynqvb"/>
+          <w:lang w:val="en"/>
+        </w:rPr>
+        <w:t>features</w:t>
+      </w:r>
+      <w:r>
+        <w:rPr>
+          <w:rStyle w:val="rynqvb"/>
+          <w:lang w:val="en"/>
+        </w:rPr>
+        <w:t xml:space="preserve"> by December 31, 2023.</w:t>
+      </w:r>
+      <w:r>
+        <w:rPr>
+          <w:rStyle w:val="hwtze"/>
+          <w:lang w:val="en"/>
+        </w:rPr>
+        <w:t xml:space="preserve"> </w:t>
+      </w:r>
+      <w:r>
+        <w:rPr>
+          <w:rStyle w:val="rynqvb"/>
+          <w:lang w:val="en"/>
+        </w:rPr>
+        <w:t>Animations, assets, design and audio are not necessary.</w:t>
       </w:r>
     </w:p>
     <w:p>
@@ -2953,21 +3650,108 @@
       </w:pPr>
       <w:r>
         <w:rPr>
-          <w:lang w:val="en-GB"/>
-        </w:rPr>
-        <w:t xml:space="preserve">Der Code </w:t>
-      </w:r>
-      <w:r>
-        <w:rPr>
-          <w:lang w:val="en-GB"/>
-        </w:rPr>
-        <w:t>ist neben den Assets das Herzstück des Projekts.</w:t>
-      </w:r>
-      <w:r>
-        <w:rPr>
-          <w:lang w:val="en-GB"/>
-        </w:rPr>
-        <w:t xml:space="preserve"> Der Code wird grundsätzlich nur von den Programmierern oder dem Chief Programer bearbeitet. Dabei sind diverse Standards in Bezug auf die Syntax, die Kommentare sowie die Erstellung von Methoden und Klassen anzuwenden.</w:t>
+          <w:rStyle w:val="rynqvb"/>
+          <w:lang w:val="en"/>
+        </w:rPr>
+        <w:t>Along with the assets, the code is the heart of the project.</w:t>
+      </w:r>
+      <w:r>
+        <w:rPr>
+          <w:rStyle w:val="hwtze"/>
+          <w:lang w:val="en"/>
+        </w:rPr>
+        <w:t xml:space="preserve"> </w:t>
+      </w:r>
+      <w:r>
+        <w:rPr>
+          <w:rStyle w:val="rynqvb"/>
+          <w:lang w:val="en"/>
+        </w:rPr>
+        <w:t>The code is basically only edited by the programmers or the lead programmer.</w:t>
+      </w:r>
+      <w:r>
+        <w:rPr>
+          <w:rStyle w:val="hwtze"/>
+          <w:lang w:val="en"/>
+        </w:rPr>
+        <w:t xml:space="preserve"> </w:t>
+      </w:r>
+      <w:r>
+        <w:rPr>
+          <w:rStyle w:val="rynqvb"/>
+          <w:lang w:val="en"/>
+        </w:rPr>
+        <w:t>Various standards are to be applied in relation to the syntax, the comments and the creation of methods and classes.</w:t>
+      </w:r>
+      <w:r>
+        <w:rPr>
+          <w:rStyle w:val="hwtze"/>
+          <w:lang w:val="en"/>
+        </w:rPr>
+        <w:t xml:space="preserve"> </w:t>
+      </w:r>
+      <w:r>
+        <w:rPr>
+          <w:rStyle w:val="rynqvb"/>
+          <w:lang w:val="en"/>
+        </w:rPr>
+        <w:t xml:space="preserve">These standards are listed in the separate document </w:t>
+      </w:r>
+      <w:r>
+        <w:rPr>
+          <w:rStyle w:val="rynqvb"/>
+          <w:lang w:val="en"/>
+        </w:rPr>
+        <w:t>“</w:t>
+      </w:r>
+      <w:r>
+        <w:rPr>
+          <w:rStyle w:val="rynqvb"/>
+          <w:lang w:val="en"/>
+        </w:rPr>
+        <w:t>Coding Conventions</w:t>
+      </w:r>
+      <w:r>
+        <w:rPr>
+          <w:rStyle w:val="rynqvb"/>
+          <w:lang w:val="en"/>
+        </w:rPr>
+        <w:t>”</w:t>
+      </w:r>
+      <w:r>
+        <w:rPr>
+          <w:rStyle w:val="rynqvb"/>
+          <w:lang w:val="en"/>
+        </w:rPr>
+        <w:t>.</w:t>
+      </w:r>
+      <w:r>
+        <w:rPr>
+          <w:rStyle w:val="hwtze"/>
+          <w:lang w:val="en"/>
+        </w:rPr>
+        <w:t xml:space="preserve"> </w:t>
+      </w:r>
+      <w:r>
+        <w:rPr>
+          <w:rStyle w:val="rynqvb"/>
+          <w:lang w:val="en"/>
+        </w:rPr>
+        <w:t xml:space="preserve">The conventions written therein must be </w:t>
+      </w:r>
+      <w:r>
+        <w:rPr>
+          <w:rStyle w:val="rynqvb"/>
+          <w:lang w:val="en"/>
+        </w:rPr>
+        <w:t>used</w:t>
+      </w:r>
+      <w:r>
+        <w:rPr>
+          <w:rStyle w:val="rynqvb"/>
+          <w:lang w:val="en"/>
+        </w:rPr>
+        <w:t xml:space="preserve"> under all circumstances and may only deviate in cases approved by the game director or the lead programmer.</w:t>
       </w:r>
     </w:p>
     <w:p>
@@ -2978,21 +3762,80 @@
       </w:pPr>
       <w:r>
         <w:rPr>
-          <w:lang w:val="en-GB"/>
-        </w:rPr>
-        <w:t>Der Code wird grundsätzlich mittels Github versioniert. Es gibt neben dem Master-Branch noch den Develop-Branch</w:t>
-      </w:r>
-      <w:r>
-        <w:rPr>
-          <w:lang w:val="en-GB"/>
-        </w:rPr>
-        <w:t>, sowie den Administration-Branch</w:t>
-      </w:r>
-      <w:r>
-        <w:rPr>
-          <w:lang w:val="en-GB"/>
-        </w:rPr>
-        <w:t xml:space="preserve"> innerhalb der Versionskontrolle. Für alle weiteren Entwicklungen an dem Projekt, müssen sogenannte Feature-Branches erstellt werden. Folgende Regeln gelten bei der Erstellung der Feature-Branches:</w:t>
+          <w:rStyle w:val="rynqvb"/>
+          <w:lang w:val="en"/>
+        </w:rPr>
+        <w:t xml:space="preserve">The code is always versioned using </w:t>
+      </w:r>
+      <w:r>
+        <w:rPr>
+          <w:rStyle w:val="rynqvb"/>
+          <w:lang w:val="en"/>
+        </w:rPr>
+        <w:t>GitHub</w:t>
+      </w:r>
+      <w:r>
+        <w:rPr>
+          <w:rStyle w:val="rynqvb"/>
+          <w:lang w:val="en"/>
+        </w:rPr>
+        <w:t>.</w:t>
+      </w:r>
+      <w:r>
+        <w:rPr>
+          <w:rStyle w:val="hwtze"/>
+          <w:lang w:val="en"/>
+        </w:rPr>
+        <w:t xml:space="preserve"> </w:t>
+      </w:r>
+      <w:r>
+        <w:rPr>
+          <w:rStyle w:val="rynqvb"/>
+          <w:lang w:val="en"/>
+        </w:rPr>
+        <w:t>In addition to the master branch, there is also the develop branch within</w:t>
+      </w:r>
+      <w:r>
+        <w:rPr>
+          <w:rStyle w:val="rynqvb"/>
+          <w:lang w:val="en"/>
+        </w:rPr>
+        <w:t xml:space="preserve"> the</w:t>
+      </w:r>
+      <w:r>
+        <w:rPr>
+          <w:rStyle w:val="rynqvb"/>
+          <w:lang w:val="en"/>
+        </w:rPr>
+        <w:t xml:space="preserve"> version control.</w:t>
+      </w:r>
+      <w:r>
+        <w:rPr>
+          <w:rStyle w:val="hwtze"/>
+          <w:lang w:val="en"/>
+        </w:rPr>
+        <w:t xml:space="preserve"> </w:t>
+      </w:r>
+      <w:r>
+        <w:rPr>
+          <w:rStyle w:val="rynqvb"/>
+          <w:lang w:val="en"/>
+        </w:rPr>
+        <w:t>For all further developments on the project, so-called feature branches must be created.</w:t>
+      </w:r>
+      <w:r>
+        <w:rPr>
+          <w:rStyle w:val="hwtze"/>
+          <w:lang w:val="en"/>
+        </w:rPr>
+        <w:t xml:space="preserve"> </w:t>
+      </w:r>
+      <w:r>
+        <w:rPr>
+          <w:rStyle w:val="rynqvb"/>
+          <w:lang w:val="en"/>
+        </w:rPr>
+        <w:t>The following rules apply when creating feature branches:</w:t>
       </w:r>
     </w:p>
     <w:p>
@@ -3002,29 +3845,43 @@
           <w:ilvl w:val="0"/>
           <w:numId w:val="4"/>
         </w:numPr>
-        <w:rPr>
-          <w:lang w:val="en-GB"/>
-        </w:rPr>
-      </w:pPr>
-      <w:r>
-        <w:rPr>
-          <w:lang w:val="en-GB"/>
-        </w:rPr>
-        <w:t xml:space="preserve">Der Feature-Branch wird im lowercase Camel Case geschrieben. </w:t>
-      </w:r>
-      <w:r>
-        <w:rPr>
+      </w:pPr>
+      <w:r>
+        <w:rPr>
+          <w:rStyle w:val="rynqvb"/>
+          <w:lang w:val="en"/>
+        </w:rPr>
+        <w:t>Each new feature branch is written in lower camel case and must have the word «feature» first.</w:t>
+      </w:r>
+      <w:r>
+        <w:rPr>
+          <w:rStyle w:val="hwtze"/>
+          <w:lang w:val="en"/>
+        </w:rPr>
+        <w:t xml:space="preserve"> </w:t>
+      </w:r>
+      <w:r>
+        <w:rPr>
+          <w:rStyle w:val="rynqvb"/>
           <w:b/>
           <w:bCs/>
-          <w:lang w:val="en-GB"/>
-        </w:rPr>
-        <w:t>Beispiel</w:t>
-      </w:r>
-      <w:r>
-        <w:rPr>
-          <w:lang w:val="en-GB"/>
+          <w:lang w:val="en"/>
+        </w:rPr>
+        <w:t>Example</w:t>
+      </w:r>
+      <w:r>
+        <w:rPr>
+          <w:rStyle w:val="rynqvb"/>
+          <w:lang w:val="en"/>
         </w:rPr>
         <w:t>: feature\MainMenu</w:t>
+      </w:r>
+      <w:r>
+        <w:rPr>
+          <w:rStyle w:val="rynqvb"/>
+          <w:lang w:val="en"/>
+        </w:rPr>
+        <w:t>.</w:t>
       </w:r>
     </w:p>
     <w:p>
@@ -3040,43 +3897,63 @@
       </w:pPr>
       <w:r>
         <w:rPr>
-          <w:lang w:val="en-GB"/>
-        </w:rPr>
-        <w:t xml:space="preserve">Die Feature-Branches werden mittels Backslasch von der eigentlichen Codestruktur getrennt. Das heisst es wird </w:t>
-      </w:r>
-      <w:r>
-        <w:rPr>
+          <w:rStyle w:val="rynqvb"/>
+          <w:lang w:val="en"/>
+        </w:rPr>
+        <w:t>The feature branches are separated from the actual code structure using a backslash.</w:t>
+      </w:r>
+      <w:r>
+        <w:rPr>
+          <w:rStyle w:val="hwtze"/>
+          <w:lang w:val="en"/>
+        </w:rPr>
+        <w:t xml:space="preserve"> </w:t>
+      </w:r>
+      <w:r>
+        <w:rPr>
+          <w:rStyle w:val="rynqvb"/>
+          <w:lang w:val="en"/>
+        </w:rPr>
+        <w:t xml:space="preserve">That means it is named </w:t>
+      </w:r>
+      <w:r>
+        <w:rPr>
+          <w:rStyle w:val="rynqvb"/>
           <w:b/>
           <w:bCs/>
-          <w:lang w:val="en-GB"/>
-        </w:rPr>
-        <w:t>feature\&lt;Arbeit&gt;</w:t>
-      </w:r>
-      <w:r>
-        <w:rPr>
-          <w:lang w:val="en-GB"/>
-        </w:rPr>
-        <w:t xml:space="preserve"> benannt. </w:t>
-      </w:r>
-      <w:r>
-        <w:rPr>
+          <w:lang w:val="en"/>
+        </w:rPr>
+        <w:t>feature\&lt;work&gt;</w:t>
+      </w:r>
+      <w:r>
+        <w:rPr>
+          <w:rStyle w:val="rynqvb"/>
+          <w:lang w:val="en"/>
+        </w:rPr>
+        <w:t>.</w:t>
+      </w:r>
+      <w:r>
+        <w:rPr>
+          <w:rStyle w:val="hwtze"/>
+          <w:lang w:val="en"/>
+        </w:rPr>
+        <w:t xml:space="preserve"> </w:t>
+      </w:r>
+      <w:r>
+        <w:rPr>
+          <w:rStyle w:val="rynqvb"/>
           <w:b/>
           <w:bCs/>
-          <w:lang w:val="en-GB"/>
-        </w:rPr>
-        <w:t>Beispiel</w:t>
-      </w:r>
-      <w:r>
-        <w:rPr>
-          <w:lang w:val="en-GB"/>
-        </w:rPr>
-        <w:t>: feature\MainMenu</w:t>
-      </w:r>
-      <w:r>
-        <w:rPr>
-          <w:lang w:val="en-GB"/>
-        </w:rPr>
-        <w:t>.</w:t>
+          <w:lang w:val="en"/>
+        </w:rPr>
+        <w:t>Example</w:t>
+      </w:r>
+      <w:r>
+        <w:rPr>
+          <w:rStyle w:val="rynqvb"/>
+          <w:lang w:val="en"/>
+        </w:rPr>
+        <w:t>: feature\MainMenu.</w:t>
       </w:r>
     </w:p>
     <w:p>
@@ -3092,15 +3969,24 @@
       </w:pPr>
       <w:r>
         <w:rPr>
-          <w:lang w:val="en-GB"/>
-        </w:rPr>
-        <w:t xml:space="preserve">Alle Branches werden entweder vom Chief Programer oder vom Game Director in den </w:t>
-      </w:r>
-      <w:r>
-        <w:rPr>
-          <w:lang w:val="en-GB"/>
-        </w:rPr>
-        <w:t>Develop-Branch und später in den Master gemerged. Es darf kein eigener Merge stattfinden.</w:t>
+          <w:rStyle w:val="rynqvb"/>
+          <w:lang w:val="en"/>
+        </w:rPr>
+        <w:t>All feature branches are created from the development branch.</w:t>
+      </w:r>
+      <w:r>
+        <w:rPr>
+          <w:rStyle w:val="hwtze"/>
+          <w:lang w:val="en"/>
+        </w:rPr>
+        <w:t xml:space="preserve"> </w:t>
+      </w:r>
+      <w:r>
+        <w:rPr>
+          <w:rStyle w:val="rynqvb"/>
+          <w:lang w:val="en"/>
+        </w:rPr>
+        <w:t>The reason for this is that most of the features are on the development branch and the development is the most advanced.</w:t>
       </w:r>
     </w:p>
     <w:p>
@@ -3111,39 +3997,153 @@
           <w:numId w:val="4"/>
         </w:numPr>
         <w:rPr>
-          <w:lang w:val="en-GB"/>
-        </w:rPr>
-      </w:pPr>
-      <w:r>
-        <w:rPr>
-          <w:lang w:val="en-GB"/>
-        </w:rPr>
-        <w:t>Nach erledigter Arbeit muss ein Pull-Request zum Chief Programmer oder zum Game Director gemacht werden. Erst nach Bestätigung einer der Beiden, darf ein neuer Branch mit einem neuen Feature erstellt werden.</w:t>
+          <w:rStyle w:val="rynqvb"/>
+          <w:lang w:val="en-GB"/>
+        </w:rPr>
+      </w:pPr>
+      <w:r>
+        <w:rPr>
+          <w:rStyle w:val="rynqvb"/>
+          <w:lang w:val="en"/>
+        </w:rPr>
+        <w:t>After the work is done, a pull request must be made to the lead programmer or to the game director.</w:t>
+      </w:r>
+      <w:r>
+        <w:rPr>
+          <w:rStyle w:val="hwtze"/>
+          <w:lang w:val="en"/>
+        </w:rPr>
+        <w:t xml:space="preserve"> </w:t>
+      </w:r>
+      <w:r>
+        <w:rPr>
+          <w:rStyle w:val="rynqvb"/>
+          <w:lang w:val="en"/>
+        </w:rPr>
+        <w:t>A new branch with a new feature can only be created after confirmation by one of the two.</w:t>
       </w:r>
     </w:p>
     <w:p>
       <w:pPr>
-        <w:rPr>
-          <w:lang w:val="en-GB"/>
-        </w:rPr>
-      </w:pPr>
-      <w:r>
-        <w:rPr>
-          <w:lang w:val="en-GB"/>
-        </w:rPr>
-        <w:t>Für eine genauere Dokumentation der Code-Standards sowie der Namenskonventionen während des Projektes kann das Dokument Coding Conventions.docx konsultiert werden.</w:t>
+        <w:pStyle w:val="Listenabsatz"/>
+        <w:numPr>
+          <w:ilvl w:val="0"/>
+          <w:numId w:val="4"/>
+        </w:numPr>
+        <w:rPr>
+          <w:lang w:val="en-GB"/>
+        </w:rPr>
+      </w:pPr>
+      <w:r>
+        <w:rPr>
+          <w:rStyle w:val="rynqvb"/>
+          <w:lang w:val="en"/>
+        </w:rPr>
+        <w:t>After the pull request has been made, the programmer's work is done and he moves on to a new task.</w:t>
+      </w:r>
+      <w:r>
+        <w:rPr>
+          <w:rStyle w:val="hwtze"/>
+          <w:lang w:val="en"/>
+        </w:rPr>
+        <w:t xml:space="preserve"> </w:t>
+      </w:r>
+      <w:r>
+        <w:rPr>
+          <w:rStyle w:val="rynqvb"/>
+          <w:lang w:val="en"/>
+        </w:rPr>
+        <w:t>No merges may take place on the development branch.</w:t>
+      </w:r>
+      <w:r>
+        <w:rPr>
+          <w:rStyle w:val="hwtze"/>
+          <w:lang w:val="en"/>
+        </w:rPr>
+        <w:t xml:space="preserve"> </w:t>
+      </w:r>
+      <w:r>
+        <w:rPr>
+          <w:rStyle w:val="rynqvb"/>
+          <w:lang w:val="en"/>
+        </w:rPr>
+        <w:t>Only the lead programmer or the game director have the authority to perform a merge on the development or master branch.</w:t>
       </w:r>
     </w:p>
     <w:p>
       <w:pPr>
         <w:rPr>
+          <w:rStyle w:val="rynqvb"/>
+          <w:lang w:val="en"/>
+        </w:rPr>
+      </w:pPr>
+      <w:r>
+        <w:rPr>
+          <w:rStyle w:val="rynqvb"/>
+          <w:lang w:val="en"/>
+        </w:rPr>
+        <w:lastRenderedPageBreak/>
+        <w:t xml:space="preserve">The document </w:t>
+      </w:r>
+      <w:r>
+        <w:rPr>
+          <w:rStyle w:val="rynqvb"/>
+          <w:lang w:val="en"/>
+        </w:rPr>
+        <w:t>“</w:t>
+      </w:r>
+      <w:r>
+        <w:rPr>
+          <w:rStyle w:val="rynqvb"/>
+          <w:lang w:val="en"/>
+        </w:rPr>
+        <w:t>Coding Conventions</w:t>
+      </w:r>
+      <w:r>
+        <w:rPr>
+          <w:rStyle w:val="rynqvb"/>
+          <w:lang w:val="en"/>
+        </w:rPr>
+        <w:t>”</w:t>
+      </w:r>
+      <w:r>
+        <w:rPr>
+          <w:rStyle w:val="rynqvb"/>
+          <w:lang w:val="en"/>
+        </w:rPr>
+        <w:t xml:space="preserve"> can be consulted for a more detailed documentation of the code standards as well as the naming conventions during the project.</w:t>
+      </w:r>
+    </w:p>
+    <w:p>
+      <w:pPr>
+        <w:rPr>
+          <w:rStyle w:val="rynqvb"/>
+          <w:lang w:val="en"/>
+        </w:rPr>
+      </w:pPr>
+      <w:r>
+        <w:rPr>
+          <w:rStyle w:val="rynqvb"/>
           <w:b/>
           <w:bCs/>
-          <w:sz w:val="24"/>
-          <w:szCs w:val="24"/>
-          <w:lang w:val="en-GB"/>
-        </w:rPr>
-      </w:pPr>
+          <w:lang w:val="en"/>
+        </w:rPr>
+        <w:t>Disclaimer</w:t>
+      </w:r>
+      <w:r>
+        <w:rPr>
+          <w:rStyle w:val="rynqvb"/>
+          <w:lang w:val="en"/>
+        </w:rPr>
+        <w:t xml:space="preserve">: All code written in this project and subsequent </w:t>
+      </w:r>
+      <w:r>
+        <w:rPr>
+          <w:rStyle w:val="rynqvb"/>
+          <w:lang w:val="en"/>
+        </w:rPr>
+        <w:t>documents, belong to the project founders and members of the board.</w:t>
+      </w:r>
     </w:p>
     <w:p>
       <w:pPr>
@@ -3306,6 +4306,180 @@
     <w:p>
       <w:pPr>
         <w:rPr>
+          <w:rStyle w:val="rynqvb"/>
+        </w:rPr>
+      </w:pPr>
+      <w:r>
+        <w:rPr>
+          <w:rStyle w:val="rynqvb"/>
+          <w:lang w:val="en"/>
+        </w:rPr>
+        <w:t xml:space="preserve">Die Geschichte soll über mehrere Kapitel entstehen. </w:t>
+      </w:r>
+      <w:r>
+        <w:rPr>
+          <w:rStyle w:val="rynqvb"/>
+        </w:rPr>
+        <w:t>Die Kapitel selbst in die D</w:t>
+      </w:r>
+      <w:r>
+        <w:rPr>
+          <w:rStyle w:val="rynqvb"/>
+        </w:rPr>
+        <w:t xml:space="preserve">ialog Boxen des Dialog Editors </w:t>
+      </w:r>
+      <w:r>
+        <w:rPr>
+          <w:rStyle w:val="rynqvb"/>
+        </w:rPr>
+        <w:t>zu schreiben ist unglaublich mühselig und kann schnell zu Unübersichtlichkeit führen. Dies führt unweigerlich dazu, dass man Fehler innerhalb der Geschichte macht und somit nicht in der Lage ist, die gewünschte Qualität sicherzustellen.</w:t>
+      </w:r>
+    </w:p>
+    <w:p>
+      <w:pPr>
+        <w:rPr>
+          <w:rStyle w:val="rynqvb"/>
+          <w:lang w:val="en"/>
+        </w:rPr>
+      </w:pPr>
+      <w:r>
+        <w:rPr>
+          <w:rStyle w:val="rynqvb"/>
+          <w:lang w:val="en"/>
+        </w:rPr>
+        <w:t>To counteract this problem, we have devised an XML structure that is able to be read by the dialog editor and to save the individual story chunks and chapters in the respective nodes.</w:t>
+      </w:r>
+      <w:r>
+        <w:rPr>
+          <w:rStyle w:val="hwtze"/>
+          <w:lang w:val="en"/>
+        </w:rPr>
+        <w:t xml:space="preserve"> </w:t>
+      </w:r>
+      <w:r>
+        <w:rPr>
+          <w:rStyle w:val="rynqvb"/>
+          <w:lang w:val="en"/>
+        </w:rPr>
+        <w:t xml:space="preserve">In order to enable this in the code, however, the file must have a special format and a special name so that the code is able to fill in the </w:t>
+      </w:r>
+      <w:r>
+        <w:rPr>
+          <w:rStyle w:val="rynqvb"/>
+          <w:lang w:val="en"/>
+        </w:rPr>
+        <w:t>story</w:t>
+      </w:r>
+      <w:r>
+        <w:rPr>
+          <w:rStyle w:val="rynqvb"/>
+          <w:lang w:val="en"/>
+        </w:rPr>
+        <w:t xml:space="preserve"> correctly.</w:t>
+      </w:r>
+      <w:r>
+        <w:rPr>
+          <w:rStyle w:val="hwtze"/>
+          <w:lang w:val="en"/>
+        </w:rPr>
+        <w:t xml:space="preserve"> </w:t>
+      </w:r>
+      <w:r>
+        <w:rPr>
+          <w:rStyle w:val="rynqvb"/>
+          <w:lang w:val="en"/>
+        </w:rPr>
+        <w:t>Below is an example of the XML structure that must be created so that the file can be read correctly.</w:t>
+      </w:r>
+      <w:r>
+        <w:rPr>
+          <w:rStyle w:val="rynqvb"/>
+          <w:lang w:val="en"/>
+        </w:rPr>
+        <w:t xml:space="preserve"> A more detailed description as well as another example can be found in the </w:t>
+      </w:r>
+      <w:r>
+        <w:rPr>
+          <w:rStyle w:val="rynqvb"/>
+          <w:lang w:val="en"/>
+        </w:rPr>
+        <w:t>document “Coding Conventions”</w:t>
+      </w:r>
+      <w:r>
+        <w:rPr>
+          <w:rStyle w:val="rynqvb"/>
+          <w:lang w:val="en"/>
+        </w:rPr>
+        <w:t>.</w:t>
+      </w:r>
+    </w:p>
+    <w:p>
+      <w:pPr>
+        <w:keepNext/>
+      </w:pPr>
+      <w:r>
+        <w:rPr>
+          <w:rStyle w:val="rynqvb"/>
+          <w:b/>
+          <w:bCs/>
+          <w:noProof/>
+          <w:lang w:val="en"/>
+        </w:rPr>
+        <w:drawing>
+          <wp:inline distT="0" distB="0" distL="0" distR="0" wp14:anchorId="6A42CF82" wp14:editId="201FA7C3">
+            <wp:extent cx="5752465" cy="3957955"/>
+            <wp:effectExtent l="0" t="0" r="635" b="4445"/>
+            <wp:docPr id="2" name="Grafik 2"/>
+            <wp:cNvGraphicFramePr>
+              <a:graphicFrameLocks xmlns:a="http://schemas.openxmlformats.org/drawingml/2006/main" noChangeAspect="1"/>
+            </wp:cNvGraphicFramePr>
+            <a:graphic xmlns:a="http://schemas.openxmlformats.org/drawingml/2006/main">
+              <a:graphicData uri="http://schemas.openxmlformats.org/drawingml/2006/picture">
+                <pic:pic xmlns:pic="http://schemas.openxmlformats.org/drawingml/2006/picture">
+                  <pic:nvPicPr>
+                    <pic:cNvPr id="0" name="Picture 1"/>
+                    <pic:cNvPicPr>
+                      <a:picLocks noChangeAspect="1" noChangeArrowheads="1"/>
+                    </pic:cNvPicPr>
+                  </pic:nvPicPr>
+                  <pic:blipFill>
+                    <a:blip r:embed="rId5">
+                      <a:extLst>
+                        <a:ext uri="{28A0092B-C50C-407E-A947-70E740481C1C}">
+                          <a14:useLocalDpi xmlns:a14="http://schemas.microsoft.com/office/drawing/2010/main" val="0"/>
+                        </a:ext>
+                      </a:extLst>
+                    </a:blip>
+                    <a:srcRect/>
+                    <a:stretch>
+                      <a:fillRect/>
+                    </a:stretch>
+                  </pic:blipFill>
+                  <pic:spPr bwMode="auto">
+                    <a:xfrm>
+                      <a:off x="0" y="0"/>
+                      <a:ext cx="5752465" cy="3957955"/>
+                    </a:xfrm>
+                    <a:prstGeom prst="rect">
+                      <a:avLst/>
+                    </a:prstGeom>
+                    <a:noFill/>
+                    <a:ln>
+                      <a:noFill/>
+                    </a:ln>
+                  </pic:spPr>
+                </pic:pic>
+              </a:graphicData>
+            </a:graphic>
+          </wp:inline>
+        </w:drawing>
+      </w:r>
+    </w:p>
+    <w:p>
+      <w:pPr>
+        <w:pStyle w:val="Beschriftung"/>
+        <w:jc w:val="center"/>
+        <w:rPr>
           <w:sz w:val="24"/>
           <w:szCs w:val="24"/>
           <w:lang w:val="en-GB"/>
@@ -3313,61 +4487,69 @@
       </w:pPr>
       <w:r>
         <w:rPr>
-          <w:sz w:val="24"/>
-          <w:szCs w:val="24"/>
-        </w:rPr>
-        <w:t xml:space="preserve">Die Geschichte soll über mehrere Kapitel entstehen. </w:t>
-      </w:r>
-      <w:r>
-        <w:rPr>
-          <w:sz w:val="24"/>
-          <w:szCs w:val="24"/>
-          <w:lang w:val="en-GB"/>
-        </w:rPr>
-        <w:t>Die Kapitel selbst in die Dialogue-Boxen zu schreiben ist unglaublich mühselig und kann schnell zu Unübersichtlichkeit führen. Dies führt unweigerlich dazu, dass man Fehler innerhalb der Geschichte macht und somit nicht in der Lage ist, die gewünschte Qualität der Geschichte sicherzustellen.</w:t>
+          <w:lang w:val="en-GB"/>
+        </w:rPr>
+        <w:t xml:space="preserve">Figure </w:t>
+      </w:r>
+      <w:r>
+        <w:rPr>
+          <w:lang w:val="en-GB"/>
+        </w:rPr>
+        <w:fldChar w:fldCharType="begin"/>
+      </w:r>
+      <w:r>
+        <w:rPr>
+          <w:lang w:val="en-GB"/>
+        </w:rPr>
+        <w:instrText xml:space="preserve"> SEQ Figure \* ARABIC </w:instrText>
+      </w:r>
+      <w:r>
+        <w:rPr>
+          <w:lang w:val="en-GB"/>
+        </w:rPr>
+        <w:fldChar w:fldCharType="separate"/>
+      </w:r>
+      <w:r>
+        <w:rPr>
+          <w:noProof/>
+          <w:lang w:val="en-GB"/>
+        </w:rPr>
+        <w:t>1</w:t>
+      </w:r>
+      <w:r>
+        <w:rPr>
+          <w:lang w:val="en-GB"/>
+        </w:rPr>
+        <w:fldChar w:fldCharType="end"/>
+      </w:r>
+      <w:r>
+        <w:rPr>
+          <w:lang w:val="en-GB"/>
+        </w:rPr>
+        <w:t>: XML structure</w:t>
       </w:r>
     </w:p>
     <w:p>
       <w:pPr>
         <w:rPr>
-          <w:sz w:val="24"/>
-          <w:szCs w:val="24"/>
-          <w:lang w:val="en-GB"/>
-        </w:rPr>
-      </w:pPr>
-      <w:r>
-        <w:rPr>
-          <w:sz w:val="24"/>
-          <w:szCs w:val="24"/>
-          <w:lang w:val="en-GB"/>
-        </w:rPr>
-        <w:t>Um diesen Problem entgegenzuwirken, haben wir uns ein</w:t>
-      </w:r>
-      <w:r>
-        <w:rPr>
-          <w:sz w:val="24"/>
-          <w:szCs w:val="24"/>
-          <w:lang w:val="en-GB"/>
-        </w:rPr>
-        <w:t xml:space="preserve"> XML File erstellt, dass in der Lage ist vom Dialogue-Editor eingelesen zu werden und die einzelnen Story-Brocken und Kapitel in die jeweiligen Nodes zu speichern.</w:t>
-      </w:r>
-      <w:r>
-        <w:rPr>
-          <w:sz w:val="24"/>
-          <w:szCs w:val="24"/>
-          <w:lang w:val="en-GB"/>
-        </w:rPr>
-        <w:t xml:space="preserve"> Um das im Code zu ermöglichen, muss das File allerdings ein spezielles Formt haben, damit der Code in der Lage ist die Geschichte richtig abzufüllen und schlussendlich in die jeweiligen Nodes zu fügen. Es folgt ein Beispiel der XML-Struktur, wie sie erstellt werden muss, damit das File richtig eingelesen werden kann.</w:t>
-      </w:r>
-    </w:p>
-    <w:p>
-      <w:pPr>
-        <w:rPr>
-          <w:sz w:val="24"/>
-          <w:szCs w:val="24"/>
-          <w:lang w:val="en-GB"/>
-        </w:rPr>
-      </w:pPr>
+          <w:rFonts w:asciiTheme="majorHAnsi" w:eastAsiaTheme="majorEastAsia" w:hAnsiTheme="majorHAnsi" w:cstheme="majorBidi"/>
+          <w:b/>
+          <w:bCs/>
+          <w:sz w:val="28"/>
+          <w:szCs w:val="28"/>
+          <w:lang w:val="en-GB"/>
+        </w:rPr>
+      </w:pPr>
+      <w:r>
+        <w:rPr>
+          <w:b/>
+          <w:bCs/>
+          <w:sz w:val="28"/>
+          <w:szCs w:val="28"/>
+          <w:lang w:val="en-GB"/>
+        </w:rPr>
+        <w:br w:type="page"/>
+      </w:r>
     </w:p>
     <w:p>
       <w:pPr>
@@ -3395,102 +4577,104 @@
           <w:szCs w:val="28"/>
           <w:lang w:val="en-GB"/>
         </w:rPr>
+        <w:lastRenderedPageBreak/>
         <w:t>Mock-up</w:t>
       </w:r>
     </w:p>
     <w:p>
       <w:pPr>
         <w:rPr>
-          <w:sz w:val="24"/>
-          <w:szCs w:val="24"/>
-          <w:lang w:val="en-GB"/>
-        </w:rPr>
-      </w:pPr>
-      <w:r>
-        <w:rPr>
-          <w:sz w:val="24"/>
-          <w:szCs w:val="24"/>
-          <w:lang w:val="en-GB"/>
+          <w:rStyle w:val="rynqvb"/>
+          <w:lang w:val="en"/>
+        </w:rPr>
+      </w:pPr>
+      <w:r>
+        <w:rPr>
+          <w:rStyle w:val="rynqvb"/>
+          <w:lang w:val="en"/>
         </w:rPr>
         <w:t xml:space="preserve">In the following section we see the </w:t>
       </w:r>
       <w:r>
         <w:rPr>
-          <w:sz w:val="24"/>
-          <w:szCs w:val="24"/>
-          <w:lang w:val="en-GB"/>
+          <w:rStyle w:val="rynqvb"/>
+          <w:lang w:val="en"/>
         </w:rPr>
         <w:t>mock-up</w:t>
       </w:r>
       <w:r>
         <w:rPr>
-          <w:sz w:val="24"/>
-          <w:szCs w:val="24"/>
-          <w:lang w:val="en-GB"/>
-        </w:rPr>
-        <w:t xml:space="preserve"> idea of how the game will look in it’s prototype state. This </w:t>
-      </w:r>
-      <w:r>
-        <w:rPr>
-          <w:sz w:val="24"/>
-          <w:szCs w:val="24"/>
-          <w:lang w:val="en-GB"/>
+          <w:rStyle w:val="rynqvb"/>
+          <w:lang w:val="en"/>
+        </w:rPr>
+        <w:t xml:space="preserve"> idea of how the game will look in </w:t>
+      </w:r>
+      <w:r>
+        <w:rPr>
+          <w:rStyle w:val="rynqvb"/>
+          <w:lang w:val="en"/>
+        </w:rPr>
+        <w:t>its</w:t>
+      </w:r>
+      <w:r>
+        <w:rPr>
+          <w:rStyle w:val="rynqvb"/>
+          <w:lang w:val="en"/>
+        </w:rPr>
+        <w:t xml:space="preserve"> prototype state. This </w:t>
+      </w:r>
+      <w:r>
+        <w:rPr>
+          <w:rStyle w:val="rynqvb"/>
+          <w:lang w:val="en"/>
         </w:rPr>
         <w:t>mock-up</w:t>
       </w:r>
       <w:r>
         <w:rPr>
-          <w:sz w:val="24"/>
-          <w:szCs w:val="24"/>
-          <w:lang w:val="en-GB"/>
+          <w:rStyle w:val="rynqvb"/>
+          <w:lang w:val="en"/>
         </w:rPr>
         <w:t xml:space="preserve"> is by no means final and is subject to change. Should there be new </w:t>
       </w:r>
       <w:r>
         <w:rPr>
-          <w:sz w:val="24"/>
-          <w:szCs w:val="24"/>
-          <w:lang w:val="en-GB"/>
+          <w:rStyle w:val="rynqvb"/>
+          <w:lang w:val="en"/>
         </w:rPr>
         <w:t>mock-ups</w:t>
       </w:r>
       <w:r>
         <w:rPr>
-          <w:sz w:val="24"/>
-          <w:szCs w:val="24"/>
-          <w:lang w:val="en-GB"/>
+          <w:rStyle w:val="rynqvb"/>
+          <w:lang w:val="en"/>
         </w:rPr>
         <w:t xml:space="preserve"> drawn, the old ones have to be marked by a clear sign that they are old versions and therefor no longer in use. No </w:t>
       </w:r>
       <w:r>
         <w:rPr>
-          <w:sz w:val="24"/>
-          <w:szCs w:val="24"/>
-          <w:lang w:val="en-GB"/>
+          <w:rStyle w:val="rynqvb"/>
+          <w:lang w:val="en"/>
         </w:rPr>
         <w:t>mock-up</w:t>
       </w:r>
       <w:r>
         <w:rPr>
-          <w:sz w:val="24"/>
-          <w:szCs w:val="24"/>
-          <w:lang w:val="en-GB"/>
+          <w:rStyle w:val="rynqvb"/>
+          <w:lang w:val="en"/>
         </w:rPr>
         <w:t xml:space="preserve"> is to be deleted from this document.</w:t>
       </w:r>
     </w:p>
     <w:p>
       <w:pPr>
-        <w:rPr>
-          <w:lang w:val="en-GB"/>
-        </w:rPr>
+        <w:keepNext/>
       </w:pPr>
       <w:r>
         <w:rPr>
           <w:noProof/>
           <w:lang w:val="en-GB"/>
         </w:rPr>
-        <w:lastRenderedPageBreak/>
         <w:drawing>
           <wp:inline distT="0" distB="0" distL="0" distR="0" wp14:anchorId="388BCB9A" wp14:editId="673A53A9">
             <wp:extent cx="5762625" cy="6543675"/>
@@ -3509,7 +4693,7 @@
                     </pic:cNvPicPr>
                   </pic:nvPicPr>
                   <pic:blipFill>
-                    <a:blip r:embed="rId5">
+                    <a:blip r:embed="rId6">
                       <a:extLst>
                         <a:ext uri="{28A0092B-C50C-407E-A947-70E740481C1C}">
                           <a14:useLocalDpi xmlns:a14="http://schemas.microsoft.com/office/drawing/2010/main" val="0"/>
@@ -3540,6 +4724,205 @@
           </wp:inline>
         </w:drawing>
       </w:r>
+    </w:p>
+    <w:p>
+      <w:pPr>
+        <w:pStyle w:val="Beschriftung"/>
+        <w:jc w:val="center"/>
+        <w:rPr>
+          <w:lang w:val="en-GB"/>
+        </w:rPr>
+      </w:pPr>
+      <w:r>
+        <w:rPr>
+          <w:lang w:val="en-GB"/>
+        </w:rPr>
+        <w:t xml:space="preserve">Figure </w:t>
+      </w:r>
+      <w:r>
+        <w:rPr>
+          <w:lang w:val="en-GB"/>
+        </w:rPr>
+        <w:fldChar w:fldCharType="begin"/>
+      </w:r>
+      <w:r>
+        <w:rPr>
+          <w:lang w:val="en-GB"/>
+        </w:rPr>
+        <w:instrText xml:space="preserve"> SEQ Figure \* ARABIC </w:instrText>
+      </w:r>
+      <w:r>
+        <w:rPr>
+          <w:lang w:val="en-GB"/>
+        </w:rPr>
+        <w:fldChar w:fldCharType="separate"/>
+      </w:r>
+      <w:r>
+        <w:rPr>
+          <w:noProof/>
+          <w:lang w:val="en-GB"/>
+        </w:rPr>
+        <w:t>2</w:t>
+      </w:r>
+      <w:r>
+        <w:rPr>
+          <w:lang w:val="en-GB"/>
+        </w:rPr>
+        <w:fldChar w:fldCharType="end"/>
+      </w:r>
+      <w:r>
+        <w:rPr>
+          <w:lang w:val="en-GB"/>
+        </w:rPr>
+        <w:t>: Mock-up main screen 0.0.1</w:t>
+      </w:r>
+    </w:p>
+    <w:p>
+      <w:pPr>
+        <w:rPr>
+          <w:rFonts w:asciiTheme="majorHAnsi" w:eastAsiaTheme="majorEastAsia" w:hAnsiTheme="majorHAnsi" w:cstheme="majorBidi"/>
+          <w:b/>
+          <w:bCs/>
+          <w:sz w:val="28"/>
+          <w:szCs w:val="28"/>
+          <w:lang w:val="en-GB"/>
+        </w:rPr>
+      </w:pPr>
+      <w:r>
+        <w:rPr>
+          <w:b/>
+          <w:bCs/>
+          <w:sz w:val="28"/>
+          <w:szCs w:val="28"/>
+          <w:lang w:val="en-GB"/>
+        </w:rPr>
+        <w:br w:type="page"/>
+      </w:r>
+    </w:p>
+    <w:p>
+      <w:pPr>
+        <w:pStyle w:val="berschrift2"/>
+        <w:numPr>
+          <w:ilvl w:val="0"/>
+          <w:numId w:val="2"/>
+        </w:numPr>
+        <w:ind w:left="426" w:hanging="426"/>
+        <w:rPr>
+          <w:b/>
+          <w:bCs/>
+          <w:color w:val="auto"/>
+          <w:sz w:val="28"/>
+          <w:szCs w:val="28"/>
+          <w:lang w:val="en-GB"/>
+        </w:rPr>
+      </w:pPr>
+      <w:r>
+        <w:rPr>
+          <w:b/>
+          <w:bCs/>
+          <w:color w:val="auto"/>
+          <w:sz w:val="28"/>
+          <w:szCs w:val="28"/>
+          <w:lang w:val="en-GB"/>
+        </w:rPr>
+        <w:lastRenderedPageBreak/>
+        <w:t>Finances and Compensation</w:t>
+      </w:r>
+    </w:p>
+    <w:p>
+      <w:pPr>
+        <w:rPr>
+          <w:rStyle w:val="rynqvb"/>
+          <w:lang w:val="en"/>
+        </w:rPr>
+      </w:pPr>
+      <w:r>
+        <w:rPr>
+          <w:rStyle w:val="rynqvb"/>
+          <w:lang w:val="en"/>
+        </w:rPr>
+        <w:t>The project, code named “</w:t>
+      </w:r>
+      <w:r>
+        <w:rPr>
+          <w:rStyle w:val="rynqvb"/>
+          <w:lang w:val="en"/>
+        </w:rPr>
+        <w:t xml:space="preserve">Project </w:t>
+      </w:r>
+      <w:r>
+        <w:rPr>
+          <w:rStyle w:val="rynqvb"/>
+          <w:lang w:val="en"/>
+        </w:rPr>
+        <w:t>Texting Spree”</w:t>
+      </w:r>
+      <w:r>
+        <w:rPr>
+          <w:rStyle w:val="rynqvb"/>
+          <w:lang w:val="en"/>
+        </w:rPr>
+        <w:t xml:space="preserve">, is a pure passion project and therefore offers </w:t>
+      </w:r>
+      <w:r>
+        <w:rPr>
+          <w:rStyle w:val="rynqvb"/>
+          <w:b/>
+          <w:bCs/>
+          <w:lang w:val="en"/>
+        </w:rPr>
+        <w:t>no</w:t>
+      </w:r>
+      <w:r>
+        <w:rPr>
+          <w:rStyle w:val="rynqvb"/>
+          <w:lang w:val="en"/>
+        </w:rPr>
+        <w:t xml:space="preserve"> </w:t>
+      </w:r>
+      <w:r>
+        <w:rPr>
+          <w:rStyle w:val="rynqvb"/>
+          <w:lang w:val="en"/>
+        </w:rPr>
+        <w:t>monetary compensation to all of the members of this project.</w:t>
+      </w:r>
+    </w:p>
+    <w:p>
+      <w:pPr>
+        <w:rPr>
+          <w:rStyle w:val="rynqvb"/>
+          <w:lang w:val="en"/>
+        </w:rPr>
+      </w:pPr>
+      <w:r>
+        <w:rPr>
+          <w:rStyle w:val="rynqvb"/>
+          <w:lang w:val="en"/>
+        </w:rPr>
+        <w:t xml:space="preserve">For financing the needed assets as well as pictures or audio during the development of the project, all costs are split between the members equally. </w:t>
+      </w:r>
+      <w:r>
+        <w:rPr>
+          <w:rStyle w:val="rynqvb"/>
+          <w:lang w:val="en"/>
+        </w:rPr>
+        <w:t xml:space="preserve">It is seen as mandatory to split the bill in order for the project to be somewhat successful and any member who does not agree with this policy is excluded from the project. </w:t>
+      </w:r>
+      <w:r>
+        <w:rPr>
+          <w:rStyle w:val="rynqvb"/>
+          <w:lang w:val="en"/>
+        </w:rPr>
+        <w:t>Eventually, there is going to be an attempt on setting up a Kickstarter campaign or a GoFundMe campaign in order to ease the financial burden on the members of the project as much as possible.</w:t>
+      </w:r>
+    </w:p>
+    <w:p>
+      <w:pPr>
+        <w:rPr>
+          <w:lang w:val="en"/>
+        </w:rPr>
+      </w:pPr>
     </w:p>
     <w:sectPr>
       <w:pgSz w:w="11906" w:h="16838"/>
@@ -4702,6 +6085,16 @@
       <w:szCs w:val="32"/>
     </w:rPr>
   </w:style>
+  <w:style w:type="character" w:customStyle="1" w:styleId="rynqvb">
+    <w:name w:val="rynqvb"/>
+    <w:basedOn w:val="Absatz-Standardschriftart"/>
+    <w:rsid w:val="00F87A7A"/>
+  </w:style>
+  <w:style w:type="character" w:customStyle="1" w:styleId="hwtze">
+    <w:name w:val="hwtze"/>
+    <w:basedOn w:val="Absatz-Standardschriftart"/>
+    <w:rsid w:val="00F87A7A"/>
+  </w:style>
 </w:styles>
 </file>
 

</xml_diff>

<commit_message>
Added two new chapters to the documentation explaing the sprite as well as how to handle tasks and features
</commit_message>
<xml_diff>
--- a/Project Documentation/Projekt Texting Spree.docx
+++ b/Project Documentation/Projekt Texting Spree.docx
@@ -1620,7 +1620,21 @@
               <w:rPr>
                 <w:lang w:val="en-GB"/>
               </w:rPr>
-              <w:t xml:space="preserve">re should be multiple checkpoints where the game is automatically save. </w:t>
+              <w:t xml:space="preserve">re should be multiple checkpoints where the game is automatically </w:t>
+            </w:r>
+            <w:proofErr w:type="gramStart"/>
+            <w:r>
+              <w:rPr>
+                <w:lang w:val="en-GB"/>
+              </w:rPr>
+              <w:t>save</w:t>
+            </w:r>
+            <w:proofErr w:type="gramEnd"/>
+            <w:r>
+              <w:rPr>
+                <w:lang w:val="en-GB"/>
+              </w:rPr>
+              <w:t xml:space="preserve">. </w:t>
             </w:r>
             <w:r>
               <w:rPr>
@@ -2045,6 +2059,70 @@
           <w:p>
             <w:pPr>
               <w:keepNext/>
+            </w:pPr>
+            <w:r>
+              <w:rPr>
+                <w:lang w:val="en-GB"/>
+              </w:rPr>
+              <w:t>In development.</w:t>
+            </w:r>
+          </w:p>
+        </w:tc>
+      </w:tr>
+      <w:tr>
+        <w:tc>
+          <w:tcPr>
+            <w:tcW w:w="2830" w:type="dxa"/>
+          </w:tcPr>
+          <w:p>
+            <w:pPr>
+              <w:rPr>
+                <w:lang w:val="en-GB"/>
+              </w:rPr>
+            </w:pPr>
+            <w:r>
+              <w:rPr>
+                <w:lang w:val="en-GB"/>
+              </w:rPr>
+              <w:t>Game Screen</w:t>
+            </w:r>
+            <w:r>
+              <w:rPr>
+                <w:lang w:val="en-GB"/>
+              </w:rPr>
+              <w:t xml:space="preserve"> (GUI)</w:t>
+            </w:r>
+          </w:p>
+        </w:tc>
+        <w:tc>
+          <w:tcPr>
+            <w:tcW w:w="4820" w:type="dxa"/>
+          </w:tcPr>
+          <w:p>
+            <w:pPr>
+              <w:keepNext/>
+              <w:rPr>
+                <w:lang w:val="en-GB"/>
+              </w:rPr>
+            </w:pPr>
+            <w:r>
+              <w:rPr>
+                <w:lang w:val="en-GB"/>
+              </w:rPr>
+              <w:t>The game screen. Its just that. The actual game.</w:t>
+            </w:r>
+          </w:p>
+        </w:tc>
+        <w:tc>
+          <w:tcPr>
+            <w:tcW w:w="1417" w:type="dxa"/>
+          </w:tcPr>
+          <w:p>
+            <w:pPr>
+              <w:keepNext/>
+              <w:rPr>
+                <w:lang w:val="en-GB"/>
+              </w:rPr>
             </w:pPr>
             <w:r>
               <w:rPr>
@@ -2396,21 +2474,78 @@
                 <w:rStyle w:val="rynqvb"/>
                 <w:lang w:val="en"/>
               </w:rPr>
-              <w:t xml:space="preserve">But it also provides him with important information such as the nearest </w:t>
-            </w:r>
+              <w:t>But it also provides him with important information such as the nearest settlement or points of interest.</w:t>
+            </w:r>
+          </w:p>
+        </w:tc>
+        <w:tc>
+          <w:tcPr>
+            <w:tcW w:w="1487" w:type="dxa"/>
+          </w:tcPr>
+          <w:p>
+            <w:pPr>
+              <w:rPr>
+                <w:lang w:val="en-GB"/>
+              </w:rPr>
+            </w:pPr>
+            <w:r>
+              <w:rPr>
+                <w:lang w:val="en-GB"/>
+              </w:rPr>
+              <w:t>Not planned for development.</w:t>
+            </w:r>
+          </w:p>
+        </w:tc>
+      </w:tr>
+      <w:tr>
+        <w:tc>
+          <w:tcPr>
+            <w:tcW w:w="3114" w:type="dxa"/>
+          </w:tcPr>
+          <w:p>
+            <w:pPr>
+              <w:rPr>
+                <w:lang w:val="en-GB"/>
+              </w:rPr>
+            </w:pPr>
+            <w:r>
+              <w:rPr>
+                <w:lang w:val="en-GB"/>
+              </w:rPr>
+              <w:t>Trading System</w:t>
+            </w:r>
+          </w:p>
+        </w:tc>
+        <w:tc>
+          <w:tcPr>
+            <w:tcW w:w="4536" w:type="dxa"/>
+          </w:tcPr>
+          <w:p>
+            <w:pPr>
+              <w:rPr>
+                <w:lang w:val="en-GB"/>
+              </w:rPr>
+            </w:pPr>
             <w:r>
               <w:rPr>
                 <w:rStyle w:val="rynqvb"/>
                 <w:lang w:val="en"/>
               </w:rPr>
-              <w:t>settlement or points of interest</w:t>
+              <w:t>The player can contact various merchants to sell found items and buy other items.</w:t>
+            </w:r>
+            <w:r>
+              <w:rPr>
+                <w:rStyle w:val="hwtze"/>
+                <w:lang w:val="en"/>
+              </w:rPr>
+              <w:t xml:space="preserve"> </w:t>
             </w:r>
             <w:r>
               <w:rPr>
                 <w:rStyle w:val="rynqvb"/>
                 <w:lang w:val="en"/>
               </w:rPr>
-              <w:t>.</w:t>
+              <w:t>A currency is therefore also integrated into the game.</w:t>
             </w:r>
           </w:p>
         </w:tc>
@@ -2448,7 +2583,7 @@
               <w:rPr>
                 <w:lang w:val="en-GB"/>
               </w:rPr>
-              <w:t>Trading System</w:t>
+              <w:t>Abilities</w:t>
             </w:r>
           </w:p>
         </w:tc>
@@ -2467,7 +2602,304 @@
                 <w:rStyle w:val="rynqvb"/>
                 <w:lang w:val="en"/>
               </w:rPr>
-              <w:t>The player can contact various merchants to sell found items and buy other items.</w:t>
+              <w:t>Depending on the protagonist, the player has a number of abilities that allow him to make it through situations or decisions more easily or even allow him to make decisions in the “best possible” way.</w:t>
+            </w:r>
+          </w:p>
+        </w:tc>
+        <w:tc>
+          <w:tcPr>
+            <w:tcW w:w="1487" w:type="dxa"/>
+          </w:tcPr>
+          <w:p>
+            <w:pPr>
+              <w:rPr>
+                <w:lang w:val="en-GB"/>
+              </w:rPr>
+            </w:pPr>
+            <w:r>
+              <w:rPr>
+                <w:lang w:val="en-GB"/>
+              </w:rPr>
+              <w:t>Not planned for development.</w:t>
+            </w:r>
+          </w:p>
+        </w:tc>
+      </w:tr>
+      <w:tr>
+        <w:tc>
+          <w:tcPr>
+            <w:tcW w:w="3114" w:type="dxa"/>
+          </w:tcPr>
+          <w:p>
+            <w:pPr>
+              <w:rPr>
+                <w:lang w:val="en-GB"/>
+              </w:rPr>
+            </w:pPr>
+            <w:r>
+              <w:rPr>
+                <w:lang w:val="en-GB"/>
+              </w:rPr>
+              <w:t>Character Creation System</w:t>
+            </w:r>
+          </w:p>
+        </w:tc>
+        <w:tc>
+          <w:tcPr>
+            <w:tcW w:w="4536" w:type="dxa"/>
+          </w:tcPr>
+          <w:p>
+            <w:pPr>
+              <w:rPr>
+                <w:lang w:val="en-GB"/>
+              </w:rPr>
+            </w:pPr>
+            <w:r>
+              <w:rPr>
+                <w:rStyle w:val="rynqvb"/>
+                <w:lang w:val="en"/>
+              </w:rPr>
+              <w:t>The player is able to create his own character including his own name and gender.</w:t>
+            </w:r>
+          </w:p>
+        </w:tc>
+        <w:tc>
+          <w:tcPr>
+            <w:tcW w:w="1487" w:type="dxa"/>
+          </w:tcPr>
+          <w:p>
+            <w:pPr>
+              <w:rPr>
+                <w:lang w:val="en-GB"/>
+              </w:rPr>
+            </w:pPr>
+            <w:r>
+              <w:rPr>
+                <w:lang w:val="en-GB"/>
+              </w:rPr>
+              <w:t>Not planned for development.</w:t>
+            </w:r>
+          </w:p>
+        </w:tc>
+      </w:tr>
+      <w:tr>
+        <w:tc>
+          <w:tcPr>
+            <w:tcW w:w="3114" w:type="dxa"/>
+          </w:tcPr>
+          <w:p>
+            <w:pPr>
+              <w:rPr>
+                <w:lang w:val="en-GB"/>
+              </w:rPr>
+            </w:pPr>
+            <w:r>
+              <w:rPr>
+                <w:lang w:val="en-GB"/>
+              </w:rPr>
+              <w:t xml:space="preserve">Character </w:t>
+            </w:r>
+            <w:r>
+              <w:rPr>
+                <w:lang w:val="en-GB"/>
+              </w:rPr>
+              <w:t>Attribute</w:t>
+            </w:r>
+            <w:r>
+              <w:rPr>
+                <w:lang w:val="en-GB"/>
+              </w:rPr>
+              <w:t>s</w:t>
+            </w:r>
+          </w:p>
+        </w:tc>
+        <w:tc>
+          <w:tcPr>
+            <w:tcW w:w="4536" w:type="dxa"/>
+          </w:tcPr>
+          <w:p>
+            <w:pPr>
+              <w:rPr>
+                <w:lang w:val="en-GB"/>
+              </w:rPr>
+            </w:pPr>
+            <w:r>
+              <w:rPr>
+                <w:rStyle w:val="rynqvb"/>
+                <w:lang w:val="en"/>
+              </w:rPr>
+              <w:t>The player has various attributes such as strength, dexterity, endurance and charisma, which allow him to make various decisions more easily. This system would allow a very dexterous player to easily sneak past guards, while a strength-based character would fight them head on. The magic-based character would simply become invisible or blind the guards with an illusion.</w:t>
+            </w:r>
+          </w:p>
+        </w:tc>
+        <w:tc>
+          <w:tcPr>
+            <w:tcW w:w="1487" w:type="dxa"/>
+          </w:tcPr>
+          <w:p>
+            <w:pPr>
+              <w:rPr>
+                <w:lang w:val="en-GB"/>
+              </w:rPr>
+            </w:pPr>
+            <w:r>
+              <w:rPr>
+                <w:lang w:val="en-GB"/>
+              </w:rPr>
+              <w:t>Not planned for development.</w:t>
+            </w:r>
+          </w:p>
+        </w:tc>
+      </w:tr>
+      <w:tr>
+        <w:tc>
+          <w:tcPr>
+            <w:tcW w:w="3114" w:type="dxa"/>
+          </w:tcPr>
+          <w:p>
+            <w:pPr>
+              <w:rPr>
+                <w:lang w:val="en-GB"/>
+              </w:rPr>
+            </w:pPr>
+            <w:r>
+              <w:rPr>
+                <w:lang w:val="en-GB"/>
+              </w:rPr>
+              <w:t>Day-Night-Cycle</w:t>
+            </w:r>
+          </w:p>
+        </w:tc>
+        <w:tc>
+          <w:tcPr>
+            <w:tcW w:w="4536" w:type="dxa"/>
+          </w:tcPr>
+          <w:p>
+            <w:pPr>
+              <w:rPr>
+                <w:lang w:val="en-GB"/>
+              </w:rPr>
+            </w:pPr>
+            <w:r>
+              <w:rPr>
+                <w:rStyle w:val="rynqvb"/>
+                <w:lang w:val="en"/>
+              </w:rPr>
+              <w:t xml:space="preserve">A system that records the day and night time of the world. Based on time-of-day certain character might not be seen or </w:t>
+            </w:r>
+          </w:p>
+        </w:tc>
+        <w:tc>
+          <w:tcPr>
+            <w:tcW w:w="1487" w:type="dxa"/>
+          </w:tcPr>
+          <w:p>
+            <w:pPr>
+              <w:rPr>
+                <w:lang w:val="en-GB"/>
+              </w:rPr>
+            </w:pPr>
+            <w:r>
+              <w:rPr>
+                <w:lang w:val="en-GB"/>
+              </w:rPr>
+              <w:t>Not planned for development.</w:t>
+            </w:r>
+          </w:p>
+        </w:tc>
+      </w:tr>
+      <w:tr>
+        <w:tc>
+          <w:tcPr>
+            <w:tcW w:w="3114" w:type="dxa"/>
+          </w:tcPr>
+          <w:p>
+            <w:pPr>
+              <w:rPr>
+                <w:lang w:val="en-GB"/>
+              </w:rPr>
+            </w:pPr>
+            <w:r>
+              <w:rPr>
+                <w:lang w:val="en-GB"/>
+              </w:rPr>
+              <w:t>Event Director</w:t>
+            </w:r>
+          </w:p>
+        </w:tc>
+        <w:tc>
+          <w:tcPr>
+            <w:tcW w:w="4536" w:type="dxa"/>
+          </w:tcPr>
+          <w:p>
+            <w:pPr>
+              <w:rPr>
+                <w:lang w:val="en-GB"/>
+              </w:rPr>
+            </w:pPr>
+            <w:r>
+              <w:rPr>
+                <w:rStyle w:val="rynqvb"/>
+                <w:lang w:val="en"/>
+              </w:rPr>
+              <w:t>An invisible entity that, based on various decisions or systems such as the time of the day or the interactive map, triggers events that affect the course of the game.</w:t>
+            </w:r>
+          </w:p>
+        </w:tc>
+        <w:tc>
+          <w:tcPr>
+            <w:tcW w:w="1487" w:type="dxa"/>
+          </w:tcPr>
+          <w:p>
+            <w:pPr>
+              <w:rPr>
+                <w:lang w:val="en-GB"/>
+              </w:rPr>
+            </w:pPr>
+            <w:r>
+              <w:rPr>
+                <w:lang w:val="en-GB"/>
+              </w:rPr>
+              <w:t>Not planned for development.</w:t>
+            </w:r>
+          </w:p>
+        </w:tc>
+      </w:tr>
+      <w:tr>
+        <w:tc>
+          <w:tcPr>
+            <w:tcW w:w="3114" w:type="dxa"/>
+          </w:tcPr>
+          <w:p>
+            <w:pPr>
+              <w:rPr>
+                <w:lang w:val="en-GB"/>
+              </w:rPr>
+            </w:pPr>
+            <w:r>
+              <w:rPr>
+                <w:lang w:val="en-GB"/>
+              </w:rPr>
+              <w:t>Audio</w:t>
+            </w:r>
+          </w:p>
+        </w:tc>
+        <w:tc>
+          <w:tcPr>
+            <w:tcW w:w="4536" w:type="dxa"/>
+          </w:tcPr>
+          <w:p>
+            <w:pPr>
+              <w:rPr>
+                <w:lang w:val="en-GB"/>
+              </w:rPr>
+            </w:pPr>
+            <w:r>
+              <w:rPr>
+                <w:rStyle w:val="rynqvb"/>
+                <w:lang w:val="en"/>
+              </w:rPr>
+              <w:t>Audio for the game.</w:t>
             </w:r>
             <w:r>
               <w:rPr>
@@ -2481,7 +2913,7 @@
                 <w:rStyle w:val="rynqvb"/>
                 <w:lang w:val="en"/>
               </w:rPr>
-              <w:t>A currency is therefore also integrated into the game.</w:t>
+              <w:t>This includes music and various audio effects.</w:t>
             </w:r>
           </w:p>
         </w:tc>
@@ -2519,7 +2951,7 @@
               <w:rPr>
                 <w:lang w:val="en-GB"/>
               </w:rPr>
-              <w:t>Abilities</w:t>
+              <w:t>RNG-System</w:t>
             </w:r>
           </w:p>
         </w:tc>
@@ -2538,21 +2970,100 @@
                 <w:rStyle w:val="rynqvb"/>
                 <w:lang w:val="en"/>
               </w:rPr>
-              <w:t>Depending on the protagonist, the player has a number of abilities that allow him to make</w:t>
+              <w:t>Various decisions can have a negative impact on the ongoing story, when failed.</w:t>
+            </w:r>
+            <w:r>
+              <w:rPr>
+                <w:rStyle w:val="hwtze"/>
+                <w:lang w:val="en"/>
+              </w:rPr>
+              <w:t xml:space="preserve"> </w:t>
             </w:r>
             <w:r>
               <w:rPr>
                 <w:rStyle w:val="rynqvb"/>
                 <w:lang w:val="en"/>
               </w:rPr>
-              <w:t xml:space="preserve"> it through </w:t>
-            </w:r>
+              <w:t>For example, there is a small chance of falling off a roof during a scene when you try jumping from it.</w:t>
+            </w:r>
+          </w:p>
+        </w:tc>
+        <w:tc>
+          <w:tcPr>
+            <w:tcW w:w="1487" w:type="dxa"/>
+          </w:tcPr>
+          <w:p>
+            <w:pPr>
+              <w:rPr>
+                <w:lang w:val="en-GB"/>
+              </w:rPr>
+            </w:pPr>
+            <w:r>
+              <w:rPr>
+                <w:lang w:val="en-GB"/>
+              </w:rPr>
+              <w:t>Not planned for development.</w:t>
+            </w:r>
+          </w:p>
+        </w:tc>
+      </w:tr>
+      <w:tr>
+        <w:tc>
+          <w:tcPr>
+            <w:tcW w:w="3114" w:type="dxa"/>
+          </w:tcPr>
+          <w:p>
+            <w:pPr>
+              <w:rPr>
+                <w:lang w:val="en-GB"/>
+              </w:rPr>
+            </w:pPr>
+            <w:r>
+              <w:rPr>
+                <w:lang w:val="en-GB"/>
+              </w:rPr>
+              <w:t>Hunger and Thirst System</w:t>
+            </w:r>
+          </w:p>
+        </w:tc>
+        <w:tc>
+          <w:tcPr>
+            <w:tcW w:w="4536" w:type="dxa"/>
+          </w:tcPr>
+          <w:p>
+            <w:pPr>
+              <w:rPr>
+                <w:lang w:val="en-GB"/>
+              </w:rPr>
+            </w:pPr>
             <w:r>
               <w:rPr>
                 <w:rStyle w:val="rynqvb"/>
                 <w:lang w:val="en"/>
               </w:rPr>
-              <w:t>situations or decisions more easily or even allow him to make decisions in the “best possible” way.</w:t>
+              <w:t xml:space="preserve">The player gets hungry or thirsty during the game, depending on how long he has gone without these things, he might start to experience negative effects. Sleep could also be a part </w:t>
+            </w:r>
+            <w:r>
+              <w:rPr>
+                <w:rStyle w:val="rynqvb"/>
+                <w:lang w:val="en"/>
+              </w:rPr>
+              <w:lastRenderedPageBreak/>
+              <w:t>of this system.</w:t>
+            </w:r>
+            <w:r>
+              <w:rPr>
+                <w:rStyle w:val="hwtze"/>
+                <w:lang w:val="en"/>
+              </w:rPr>
+              <w:t xml:space="preserve"> </w:t>
+            </w:r>
+            <w:r>
+              <w:rPr>
+                <w:rStyle w:val="rynqvb"/>
+                <w:lang w:val="en"/>
+              </w:rPr>
+              <w:t>The time system is essential for this.</w:t>
             </w:r>
           </w:p>
         </w:tc>
@@ -2570,6 +3081,7 @@
               <w:rPr>
                 <w:lang w:val="en-GB"/>
               </w:rPr>
+              <w:lastRenderedPageBreak/>
               <w:t>Not planned for development.</w:t>
             </w:r>
           </w:p>
@@ -2588,28 +3100,30 @@
             </w:pPr>
             <w:r>
               <w:rPr>
-                <w:lang w:val="en-GB"/>
-              </w:rPr>
-              <w:t>Character Creation System</w:t>
-            </w:r>
-          </w:p>
-        </w:tc>
-        <w:tc>
-          <w:tcPr>
-            <w:tcW w:w="4536" w:type="dxa"/>
-          </w:tcPr>
-          <w:p>
-            <w:pPr>
-              <w:rPr>
-                <w:lang w:val="en-GB"/>
-              </w:rPr>
-            </w:pPr>
-            <w:r>
-              <w:rPr>
                 <w:rStyle w:val="rynqvb"/>
                 <w:lang w:val="en"/>
               </w:rPr>
-              <w:t>The player is able to create his own character including his own name and gender.</w:t>
+              <w:t>Language support</w:t>
+            </w:r>
+          </w:p>
+        </w:tc>
+        <w:tc>
+          <w:tcPr>
+            <w:tcW w:w="4536" w:type="dxa"/>
+          </w:tcPr>
+          <w:p>
+            <w:pPr>
+              <w:keepNext/>
+              <w:rPr>
+                <w:lang w:val="en-GB"/>
+              </w:rPr>
+            </w:pPr>
+            <w:r>
+              <w:rPr>
+                <w:rStyle w:val="rynqvb"/>
+                <w:lang w:val="en"/>
+              </w:rPr>
+              <w:t>The game should be in German/French/Albanian and Chinese.</w:t>
             </w:r>
           </w:p>
         </w:tc>
@@ -2619,6 +3133,7 @@
           </w:tcPr>
           <w:p>
             <w:pPr>
+              <w:keepNext/>
               <w:rPr>
                 <w:lang w:val="en-GB"/>
               </w:rPr>
@@ -2647,19 +3162,7 @@
               <w:rPr>
                 <w:lang w:val="en-GB"/>
               </w:rPr>
-              <w:t xml:space="preserve">Character </w:t>
-            </w:r>
-            <w:r>
-              <w:rPr>
-                <w:lang w:val="en-GB"/>
-              </w:rPr>
-              <w:t>Attribute</w:t>
-            </w:r>
-            <w:r>
-              <w:rPr>
-                <w:lang w:val="en-GB"/>
-              </w:rPr>
-              <w:t>s</w:t>
+              <w:t>NPC Party Members</w:t>
             </w:r>
           </w:p>
         </w:tc>
@@ -2669,6 +3172,7 @@
           </w:tcPr>
           <w:p>
             <w:pPr>
+              <w:keepNext/>
               <w:rPr>
                 <w:lang w:val="en-GB"/>
               </w:rPr>
@@ -2678,66 +3182,126 @@
                 <w:rStyle w:val="rynqvb"/>
                 <w:lang w:val="en"/>
               </w:rPr>
-              <w:t xml:space="preserve">The player has various attributes such as strength, </w:t>
+              <w:t>The player can find several party members during the game and invite them to his group.</w:t>
+            </w:r>
+            <w:r>
+              <w:rPr>
+                <w:rStyle w:val="hwtze"/>
+                <w:lang w:val="en"/>
+              </w:rPr>
+              <w:t xml:space="preserve"> </w:t>
             </w:r>
             <w:r>
               <w:rPr>
                 <w:rStyle w:val="rynqvb"/>
                 <w:lang w:val="en"/>
               </w:rPr>
-              <w:t>dexterity</w:t>
-            </w:r>
+              <w:t>These can help him in battle or give quests or useful information or even alternative routes for existing quests.</w:t>
+            </w:r>
+          </w:p>
+        </w:tc>
+        <w:tc>
+          <w:tcPr>
+            <w:tcW w:w="1487" w:type="dxa"/>
+          </w:tcPr>
+          <w:p>
+            <w:pPr>
+              <w:keepNext/>
+              <w:rPr>
+                <w:lang w:val="en-GB"/>
+              </w:rPr>
+            </w:pPr>
+            <w:r>
+              <w:rPr>
+                <w:lang w:val="en-GB"/>
+              </w:rPr>
+              <w:t>Not planned for development.</w:t>
+            </w:r>
+          </w:p>
+        </w:tc>
+      </w:tr>
+      <w:tr>
+        <w:tc>
+          <w:tcPr>
+            <w:tcW w:w="3114" w:type="dxa"/>
+          </w:tcPr>
+          <w:p>
+            <w:pPr>
+              <w:rPr>
+                <w:lang w:val="en-GB"/>
+              </w:rPr>
+            </w:pPr>
+            <w:r>
+              <w:rPr>
+                <w:lang w:val="en-GB"/>
+              </w:rPr>
+              <w:t xml:space="preserve">NPC Party Members </w:t>
+            </w:r>
+            <w:r>
+              <w:rPr>
+                <w:lang w:val="en-GB"/>
+              </w:rPr>
+              <w:t>Portraits</w:t>
+            </w:r>
+          </w:p>
+        </w:tc>
+        <w:tc>
+          <w:tcPr>
+            <w:tcW w:w="4536" w:type="dxa"/>
+          </w:tcPr>
+          <w:p>
+            <w:pPr>
+              <w:keepNext/>
+              <w:rPr>
+                <w:lang w:val="en-GB"/>
+              </w:rPr>
+            </w:pPr>
             <w:r>
               <w:rPr>
                 <w:rStyle w:val="rynqvb"/>
                 <w:lang w:val="en"/>
               </w:rPr>
-              <w:t xml:space="preserve">, endurance and charisma, which allow him to make various decisions more easily. </w:t>
-            </w:r>
+              <w:t>NPC party members or important characters have their own portrait.</w:t>
+            </w:r>
+          </w:p>
+        </w:tc>
+        <w:tc>
+          <w:tcPr>
+            <w:tcW w:w="1487" w:type="dxa"/>
+          </w:tcPr>
+          <w:p>
+            <w:pPr>
+              <w:keepNext/>
+              <w:rPr>
+                <w:lang w:val="en-GB"/>
+              </w:rPr>
+            </w:pPr>
+            <w:r>
+              <w:rPr>
+                <w:lang w:val="en-GB"/>
+              </w:rPr>
+              <w:t>Not planned for development.</w:t>
+            </w:r>
+          </w:p>
+        </w:tc>
+      </w:tr>
+      <w:tr>
+        <w:tc>
+          <w:tcPr>
+            <w:tcW w:w="3114" w:type="dxa"/>
+          </w:tcPr>
+          <w:p>
+            <w:pPr>
+              <w:rPr>
+                <w:lang w:val="en-GB"/>
+              </w:rPr>
+            </w:pPr>
             <w:r>
               <w:rPr>
                 <w:rStyle w:val="rynqvb"/>
                 <w:lang w:val="en"/>
               </w:rPr>
-              <w:t>This system would allow a very dexterous player to easily sneak past guards, while a strength-based character would fight them head on. The magic-based character would simply become invisible or blind the guards with an illusion.</w:t>
-            </w:r>
-          </w:p>
-        </w:tc>
-        <w:tc>
-          <w:tcPr>
-            <w:tcW w:w="1487" w:type="dxa"/>
-          </w:tcPr>
-          <w:p>
-            <w:pPr>
-              <w:rPr>
-                <w:lang w:val="en-GB"/>
-              </w:rPr>
-            </w:pPr>
-            <w:r>
-              <w:rPr>
-                <w:lang w:val="en-GB"/>
-              </w:rPr>
-              <w:t>Not planned for development.</w:t>
-            </w:r>
-          </w:p>
-        </w:tc>
-      </w:tr>
-      <w:tr>
-        <w:tc>
-          <w:tcPr>
-            <w:tcW w:w="3114" w:type="dxa"/>
-          </w:tcPr>
-          <w:p>
-            <w:pPr>
-              <w:rPr>
-                <w:lang w:val="en-GB"/>
-              </w:rPr>
-            </w:pPr>
-            <w:r>
-              <w:rPr>
-                <w:lang w:val="en-GB"/>
-              </w:rPr>
-              <w:t>Day-Night-Cycle</w:t>
+              <w:t>Camp/Shelter?</w:t>
             </w:r>
           </w:p>
         </w:tc>
@@ -2747,6 +3311,7 @@
           </w:tcPr>
           <w:p>
             <w:pPr>
+              <w:keepNext/>
               <w:rPr>
                 <w:lang w:val="en-GB"/>
               </w:rPr>
@@ -2756,648 +3321,7 @@
                 <w:rStyle w:val="rynqvb"/>
                 <w:lang w:val="en"/>
               </w:rPr>
-              <w:t>A system that records the day and night time of the world.</w:t>
-            </w:r>
-            <w:r>
-              <w:rPr>
-                <w:rStyle w:val="rynqvb"/>
-                <w:lang w:val="en"/>
-              </w:rPr>
-              <w:t xml:space="preserve"> Based on time-of-day certain character might not be seen or </w:t>
-            </w:r>
-          </w:p>
-        </w:tc>
-        <w:tc>
-          <w:tcPr>
-            <w:tcW w:w="1487" w:type="dxa"/>
-          </w:tcPr>
-          <w:p>
-            <w:pPr>
-              <w:rPr>
-                <w:lang w:val="en-GB"/>
-              </w:rPr>
-            </w:pPr>
-            <w:r>
-              <w:rPr>
-                <w:lang w:val="en-GB"/>
-              </w:rPr>
-              <w:t>Not planned for development.</w:t>
-            </w:r>
-          </w:p>
-        </w:tc>
-      </w:tr>
-      <w:tr>
-        <w:tc>
-          <w:tcPr>
-            <w:tcW w:w="3114" w:type="dxa"/>
-          </w:tcPr>
-          <w:p>
-            <w:pPr>
-              <w:rPr>
-                <w:lang w:val="en-GB"/>
-              </w:rPr>
-            </w:pPr>
-            <w:r>
-              <w:rPr>
-                <w:lang w:val="en-GB"/>
-              </w:rPr>
-              <w:t>Event Director</w:t>
-            </w:r>
-          </w:p>
-        </w:tc>
-        <w:tc>
-          <w:tcPr>
-            <w:tcW w:w="4536" w:type="dxa"/>
-          </w:tcPr>
-          <w:p>
-            <w:pPr>
-              <w:rPr>
-                <w:lang w:val="en-GB"/>
-              </w:rPr>
-            </w:pPr>
-            <w:r>
-              <w:rPr>
-                <w:rStyle w:val="rynqvb"/>
-                <w:lang w:val="en"/>
-              </w:rPr>
-              <w:t xml:space="preserve">An invisible entity that, based on various decisions or systems such as the </w:t>
-            </w:r>
-            <w:r>
-              <w:rPr>
-                <w:rStyle w:val="rynqvb"/>
-                <w:lang w:val="en"/>
-              </w:rPr>
-              <w:t>time of the day</w:t>
-            </w:r>
-            <w:r>
-              <w:rPr>
-                <w:rStyle w:val="rynqvb"/>
-                <w:lang w:val="en"/>
-              </w:rPr>
-              <w:t xml:space="preserve"> or the interactive map, triggers events that affect the course of the game.</w:t>
-            </w:r>
-          </w:p>
-        </w:tc>
-        <w:tc>
-          <w:tcPr>
-            <w:tcW w:w="1487" w:type="dxa"/>
-          </w:tcPr>
-          <w:p>
-            <w:pPr>
-              <w:rPr>
-                <w:lang w:val="en-GB"/>
-              </w:rPr>
-            </w:pPr>
-            <w:r>
-              <w:rPr>
-                <w:lang w:val="en-GB"/>
-              </w:rPr>
-              <w:t>Not planned for development.</w:t>
-            </w:r>
-          </w:p>
-        </w:tc>
-      </w:tr>
-      <w:tr>
-        <w:tc>
-          <w:tcPr>
-            <w:tcW w:w="3114" w:type="dxa"/>
-          </w:tcPr>
-          <w:p>
-            <w:pPr>
-              <w:rPr>
-                <w:lang w:val="en-GB"/>
-              </w:rPr>
-            </w:pPr>
-            <w:r>
-              <w:rPr>
-                <w:lang w:val="en-GB"/>
-              </w:rPr>
-              <w:t>Audio</w:t>
-            </w:r>
-          </w:p>
-        </w:tc>
-        <w:tc>
-          <w:tcPr>
-            <w:tcW w:w="4536" w:type="dxa"/>
-          </w:tcPr>
-          <w:p>
-            <w:pPr>
-              <w:rPr>
-                <w:lang w:val="en-GB"/>
-              </w:rPr>
-            </w:pPr>
-            <w:r>
-              <w:rPr>
-                <w:rStyle w:val="rynqvb"/>
-                <w:lang w:val="en"/>
-              </w:rPr>
-              <w:t>Audio for the game.</w:t>
-            </w:r>
-            <w:r>
-              <w:rPr>
-                <w:rStyle w:val="hwtze"/>
-                <w:lang w:val="en"/>
-              </w:rPr>
-              <w:t xml:space="preserve"> </w:t>
-            </w:r>
-            <w:r>
-              <w:rPr>
-                <w:rStyle w:val="rynqvb"/>
-                <w:lang w:val="en"/>
-              </w:rPr>
-              <w:t>This includes music and various audio effects.</w:t>
-            </w:r>
-          </w:p>
-        </w:tc>
-        <w:tc>
-          <w:tcPr>
-            <w:tcW w:w="1487" w:type="dxa"/>
-          </w:tcPr>
-          <w:p>
-            <w:pPr>
-              <w:rPr>
-                <w:lang w:val="en-GB"/>
-              </w:rPr>
-            </w:pPr>
-            <w:r>
-              <w:rPr>
-                <w:lang w:val="en-GB"/>
-              </w:rPr>
-              <w:t>Not planned for development.</w:t>
-            </w:r>
-          </w:p>
-        </w:tc>
-      </w:tr>
-      <w:tr>
-        <w:tc>
-          <w:tcPr>
-            <w:tcW w:w="3114" w:type="dxa"/>
-          </w:tcPr>
-          <w:p>
-            <w:pPr>
-              <w:rPr>
-                <w:lang w:val="en-GB"/>
-              </w:rPr>
-            </w:pPr>
-            <w:r>
-              <w:rPr>
-                <w:lang w:val="en-GB"/>
-              </w:rPr>
-              <w:t>RNG-System</w:t>
-            </w:r>
-          </w:p>
-        </w:tc>
-        <w:tc>
-          <w:tcPr>
-            <w:tcW w:w="4536" w:type="dxa"/>
-          </w:tcPr>
-          <w:p>
-            <w:pPr>
-              <w:rPr>
-                <w:lang w:val="en-GB"/>
-              </w:rPr>
-            </w:pPr>
-            <w:r>
-              <w:rPr>
-                <w:rStyle w:val="rynqvb"/>
-                <w:lang w:val="en"/>
-              </w:rPr>
-              <w:t xml:space="preserve">Various decisions can have a negative impact on the </w:t>
-            </w:r>
-            <w:r>
-              <w:rPr>
-                <w:rStyle w:val="rynqvb"/>
-                <w:lang w:val="en"/>
-              </w:rPr>
-              <w:t>ongoing story, when failed</w:t>
-            </w:r>
-            <w:r>
-              <w:rPr>
-                <w:rStyle w:val="rynqvb"/>
-                <w:lang w:val="en"/>
-              </w:rPr>
-              <w:t>.</w:t>
-            </w:r>
-            <w:r>
-              <w:rPr>
-                <w:rStyle w:val="hwtze"/>
-                <w:lang w:val="en"/>
-              </w:rPr>
-              <w:t xml:space="preserve"> </w:t>
-            </w:r>
-            <w:r>
-              <w:rPr>
-                <w:rStyle w:val="rynqvb"/>
-                <w:lang w:val="en"/>
-              </w:rPr>
-              <w:t xml:space="preserve">For example, there is a small chance of falling off a roof during a scene </w:t>
-            </w:r>
-            <w:r>
-              <w:rPr>
-                <w:rStyle w:val="rynqvb"/>
-                <w:lang w:val="en"/>
-              </w:rPr>
-              <w:t>when you try jumping from it</w:t>
-            </w:r>
-            <w:r>
-              <w:rPr>
-                <w:rStyle w:val="rynqvb"/>
-                <w:lang w:val="en"/>
-              </w:rPr>
-              <w:t>.</w:t>
-            </w:r>
-          </w:p>
-        </w:tc>
-        <w:tc>
-          <w:tcPr>
-            <w:tcW w:w="1487" w:type="dxa"/>
-          </w:tcPr>
-          <w:p>
-            <w:pPr>
-              <w:rPr>
-                <w:lang w:val="en-GB"/>
-              </w:rPr>
-            </w:pPr>
-            <w:r>
-              <w:rPr>
-                <w:lang w:val="en-GB"/>
-              </w:rPr>
-              <w:t>Not planned for development.</w:t>
-            </w:r>
-          </w:p>
-        </w:tc>
-      </w:tr>
-      <w:tr>
-        <w:tc>
-          <w:tcPr>
-            <w:tcW w:w="3114" w:type="dxa"/>
-          </w:tcPr>
-          <w:p>
-            <w:pPr>
-              <w:rPr>
-                <w:lang w:val="en-GB"/>
-              </w:rPr>
-            </w:pPr>
-            <w:r>
-              <w:rPr>
-                <w:lang w:val="en-GB"/>
-              </w:rPr>
-              <w:t>Hunger and Thirst System</w:t>
-            </w:r>
-          </w:p>
-        </w:tc>
-        <w:tc>
-          <w:tcPr>
-            <w:tcW w:w="4536" w:type="dxa"/>
-          </w:tcPr>
-          <w:p>
-            <w:pPr>
-              <w:rPr>
-                <w:lang w:val="en-GB"/>
-              </w:rPr>
-            </w:pPr>
-            <w:r>
-              <w:rPr>
-                <w:rStyle w:val="rynqvb"/>
-                <w:lang w:val="en"/>
-              </w:rPr>
-              <w:t>The player gets hungry or thirsty during the game, depending on how long he has gone without these things</w:t>
-            </w:r>
-            <w:r>
-              <w:rPr>
-                <w:rStyle w:val="rynqvb"/>
-                <w:lang w:val="en"/>
-              </w:rPr>
-              <w:t>, he might start to experience negative effects</w:t>
-            </w:r>
-            <w:r>
-              <w:rPr>
-                <w:rStyle w:val="rynqvb"/>
-                <w:lang w:val="en"/>
-              </w:rPr>
-              <w:t>.</w:t>
-            </w:r>
-            <w:r>
-              <w:rPr>
-                <w:rStyle w:val="rynqvb"/>
-                <w:lang w:val="en"/>
-              </w:rPr>
-              <w:t xml:space="preserve"> Sleep could also be a part </w:t>
-            </w:r>
-            <w:r>
-              <w:rPr>
-                <w:rStyle w:val="rynqvb"/>
-                <w:lang w:val="en"/>
-              </w:rPr>
-              <w:lastRenderedPageBreak/>
-              <w:t>of this system.</w:t>
-            </w:r>
-            <w:r>
-              <w:rPr>
-                <w:rStyle w:val="hwtze"/>
-                <w:lang w:val="en"/>
-              </w:rPr>
-              <w:t xml:space="preserve"> </w:t>
-            </w:r>
-            <w:r>
-              <w:rPr>
-                <w:rStyle w:val="rynqvb"/>
-                <w:lang w:val="en"/>
-              </w:rPr>
-              <w:t>The time system is essential for this.</w:t>
-            </w:r>
-          </w:p>
-        </w:tc>
-        <w:tc>
-          <w:tcPr>
-            <w:tcW w:w="1487" w:type="dxa"/>
-          </w:tcPr>
-          <w:p>
-            <w:pPr>
-              <w:rPr>
-                <w:lang w:val="en-GB"/>
-              </w:rPr>
-            </w:pPr>
-            <w:r>
-              <w:rPr>
-                <w:lang w:val="en-GB"/>
-              </w:rPr>
-              <w:lastRenderedPageBreak/>
-              <w:t>Not planned for development.</w:t>
-            </w:r>
-          </w:p>
-        </w:tc>
-      </w:tr>
-      <w:tr>
-        <w:tc>
-          <w:tcPr>
-            <w:tcW w:w="3114" w:type="dxa"/>
-          </w:tcPr>
-          <w:p>
-            <w:pPr>
-              <w:rPr>
-                <w:lang w:val="en-GB"/>
-              </w:rPr>
-            </w:pPr>
-            <w:r>
-              <w:rPr>
-                <w:rStyle w:val="rynqvb"/>
-                <w:lang w:val="en"/>
-              </w:rPr>
-              <w:t>L</w:t>
-            </w:r>
-            <w:r>
-              <w:rPr>
-                <w:rStyle w:val="rynqvb"/>
-                <w:lang w:val="en"/>
-              </w:rPr>
-              <w:t>anguage support</w:t>
-            </w:r>
-          </w:p>
-        </w:tc>
-        <w:tc>
-          <w:tcPr>
-            <w:tcW w:w="4536" w:type="dxa"/>
-          </w:tcPr>
-          <w:p>
-            <w:pPr>
-              <w:keepNext/>
-              <w:rPr>
-                <w:lang w:val="en-GB"/>
-              </w:rPr>
-            </w:pPr>
-            <w:r>
-              <w:rPr>
-                <w:rStyle w:val="rynqvb"/>
-                <w:lang w:val="en"/>
-              </w:rPr>
-              <w:t>The game should be in German/French/Albanian and Chinese</w:t>
-            </w:r>
-            <w:r>
-              <w:rPr>
-                <w:rStyle w:val="rynqvb"/>
-                <w:lang w:val="en"/>
-              </w:rPr>
-              <w:t>.</w:t>
-            </w:r>
-          </w:p>
-        </w:tc>
-        <w:tc>
-          <w:tcPr>
-            <w:tcW w:w="1487" w:type="dxa"/>
-          </w:tcPr>
-          <w:p>
-            <w:pPr>
-              <w:keepNext/>
-              <w:rPr>
-                <w:lang w:val="en-GB"/>
-              </w:rPr>
-            </w:pPr>
-            <w:r>
-              <w:rPr>
-                <w:lang w:val="en-GB"/>
-              </w:rPr>
-              <w:t>Not planned for development.</w:t>
-            </w:r>
-          </w:p>
-        </w:tc>
-      </w:tr>
-      <w:tr>
-        <w:tc>
-          <w:tcPr>
-            <w:tcW w:w="3114" w:type="dxa"/>
-          </w:tcPr>
-          <w:p>
-            <w:pPr>
-              <w:rPr>
-                <w:lang w:val="en-GB"/>
-              </w:rPr>
-            </w:pPr>
-            <w:r>
-              <w:rPr>
-                <w:lang w:val="en-GB"/>
-              </w:rPr>
-              <w:t>NPC Party Members</w:t>
-            </w:r>
-          </w:p>
-        </w:tc>
-        <w:tc>
-          <w:tcPr>
-            <w:tcW w:w="4536" w:type="dxa"/>
-          </w:tcPr>
-          <w:p>
-            <w:pPr>
-              <w:keepNext/>
-              <w:rPr>
-                <w:lang w:val="en-GB"/>
-              </w:rPr>
-            </w:pPr>
-            <w:r>
-              <w:rPr>
-                <w:rStyle w:val="rynqvb"/>
-                <w:lang w:val="en"/>
-              </w:rPr>
-              <w:t>The player can find several party members during the game and invite them to his group.</w:t>
-            </w:r>
-            <w:r>
-              <w:rPr>
-                <w:rStyle w:val="hwtze"/>
-                <w:lang w:val="en"/>
-              </w:rPr>
-              <w:t xml:space="preserve"> </w:t>
-            </w:r>
-            <w:r>
-              <w:rPr>
-                <w:rStyle w:val="rynqvb"/>
-                <w:lang w:val="en"/>
-              </w:rPr>
-              <w:t xml:space="preserve">These can help him in battle or give quests or useful information </w:t>
-            </w:r>
-            <w:r>
-              <w:rPr>
-                <w:rStyle w:val="rynqvb"/>
-                <w:lang w:val="en"/>
-              </w:rPr>
-              <w:t>or even alternative routes for</w:t>
-            </w:r>
-            <w:r>
-              <w:rPr>
-                <w:rStyle w:val="rynqvb"/>
-                <w:lang w:val="en"/>
-              </w:rPr>
-              <w:t xml:space="preserve"> existing quests.</w:t>
-            </w:r>
-          </w:p>
-        </w:tc>
-        <w:tc>
-          <w:tcPr>
-            <w:tcW w:w="1487" w:type="dxa"/>
-          </w:tcPr>
-          <w:p>
-            <w:pPr>
-              <w:keepNext/>
-              <w:rPr>
-                <w:lang w:val="en-GB"/>
-              </w:rPr>
-            </w:pPr>
-            <w:r>
-              <w:rPr>
-                <w:lang w:val="en-GB"/>
-              </w:rPr>
-              <w:t>Not planned for development.</w:t>
-            </w:r>
-          </w:p>
-        </w:tc>
-      </w:tr>
-      <w:tr>
-        <w:tc>
-          <w:tcPr>
-            <w:tcW w:w="3114" w:type="dxa"/>
-          </w:tcPr>
-          <w:p>
-            <w:pPr>
-              <w:rPr>
-                <w:lang w:val="en-GB"/>
-              </w:rPr>
-            </w:pPr>
-            <w:r>
-              <w:rPr>
-                <w:lang w:val="en-GB"/>
-              </w:rPr>
-              <w:t xml:space="preserve">NPC Party Members </w:t>
-            </w:r>
-            <w:r>
-              <w:rPr>
-                <w:lang w:val="en-GB"/>
-              </w:rPr>
-              <w:t>Portraits</w:t>
-            </w:r>
-          </w:p>
-        </w:tc>
-        <w:tc>
-          <w:tcPr>
-            <w:tcW w:w="4536" w:type="dxa"/>
-          </w:tcPr>
-          <w:p>
-            <w:pPr>
-              <w:keepNext/>
-              <w:rPr>
-                <w:lang w:val="en-GB"/>
-              </w:rPr>
-            </w:pPr>
-            <w:r>
-              <w:rPr>
-                <w:rStyle w:val="rynqvb"/>
-                <w:lang w:val="en"/>
-              </w:rPr>
-              <w:t>NPC party members or important characters have their own portrait.</w:t>
-            </w:r>
-          </w:p>
-        </w:tc>
-        <w:tc>
-          <w:tcPr>
-            <w:tcW w:w="1487" w:type="dxa"/>
-          </w:tcPr>
-          <w:p>
-            <w:pPr>
-              <w:keepNext/>
-              <w:rPr>
-                <w:lang w:val="en-GB"/>
-              </w:rPr>
-            </w:pPr>
-            <w:r>
-              <w:rPr>
-                <w:lang w:val="en-GB"/>
-              </w:rPr>
-              <w:t>Not planned for development.</w:t>
-            </w:r>
-          </w:p>
-        </w:tc>
-      </w:tr>
-      <w:tr>
-        <w:tc>
-          <w:tcPr>
-            <w:tcW w:w="3114" w:type="dxa"/>
-          </w:tcPr>
-          <w:p>
-            <w:pPr>
-              <w:rPr>
-                <w:lang w:val="en-GB"/>
-              </w:rPr>
-            </w:pPr>
-            <w:r>
-              <w:rPr>
-                <w:rStyle w:val="rynqvb"/>
-                <w:lang w:val="en"/>
-              </w:rPr>
-              <w:t>Camp/Shelter?</w:t>
-            </w:r>
-          </w:p>
-        </w:tc>
-        <w:tc>
-          <w:tcPr>
-            <w:tcW w:w="4536" w:type="dxa"/>
-          </w:tcPr>
-          <w:p>
-            <w:pPr>
-              <w:keepNext/>
-              <w:rPr>
-                <w:lang w:val="en-GB"/>
-              </w:rPr>
-            </w:pPr>
-            <w:r>
-              <w:rPr>
-                <w:rStyle w:val="rynqvb"/>
-                <w:lang w:val="en"/>
-              </w:rPr>
-              <w:t>For interacting with the party's NPC characters</w:t>
-            </w:r>
-            <w:r>
-              <w:rPr>
-                <w:rStyle w:val="rynqvb"/>
-                <w:lang w:val="en"/>
-              </w:rPr>
-              <w:t xml:space="preserve"> there is a camp or a shelter where the party can retreat.</w:t>
+              <w:t>For interacting with the party's NPC characters there is a camp or a shelter where the party can retreat.</w:t>
             </w:r>
           </w:p>
         </w:tc>
@@ -3571,21 +3495,7 @@
           <w:rStyle w:val="rynqvb"/>
           <w:lang w:val="en"/>
         </w:rPr>
-        <w:t xml:space="preserve">Furthermore, it is the goal of the developers or "Three Trolls Games" to complete an executable prototype of the project including all must-have </w:t>
-      </w:r>
-      <w:r>
-        <w:rPr>
-          <w:rStyle w:val="rynqvb"/>
-          <w:lang w:val="en"/>
-        </w:rPr>
-        <w:t>features</w:t>
-      </w:r>
-      <w:r>
-        <w:rPr>
-          <w:rStyle w:val="rynqvb"/>
-          <w:lang w:val="en"/>
-        </w:rPr>
-        <w:t xml:space="preserve"> by December 31, 2023.</w:t>
+        <w:t>Furthermore, it is the goal of the developers or "Three Trolls Games" to complete an executable prototype of the project including all must-have features by December 31, 2023.</w:t>
       </w:r>
       <w:r>
         <w:rPr>
@@ -3737,49 +3647,21 @@
           <w:rStyle w:val="rynqvb"/>
           <w:lang w:val="en"/>
         </w:rPr>
-        <w:t xml:space="preserve">The conventions written therein must be </w:t>
-      </w:r>
-      <w:r>
-        <w:rPr>
-          <w:rStyle w:val="rynqvb"/>
-          <w:lang w:val="en"/>
-        </w:rPr>
-        <w:t>used</w:t>
-      </w:r>
-      <w:r>
-        <w:rPr>
-          <w:rStyle w:val="rynqvb"/>
-          <w:lang w:val="en"/>
-        </w:rPr>
-        <w:t xml:space="preserve"> under all circumstances and may only deviate in cases approved by the game director or the lead programmer.</w:t>
-      </w:r>
-    </w:p>
-    <w:p>
-      <w:pPr>
-        <w:rPr>
-          <w:lang w:val="en-GB"/>
-        </w:rPr>
-      </w:pPr>
-      <w:r>
-        <w:rPr>
-          <w:rStyle w:val="rynqvb"/>
-          <w:lang w:val="en"/>
-        </w:rPr>
-        <w:t xml:space="preserve">The code is always versioned using </w:t>
-      </w:r>
-      <w:r>
-        <w:rPr>
-          <w:rStyle w:val="rynqvb"/>
-          <w:lang w:val="en"/>
-        </w:rPr>
-        <w:t>GitHub</w:t>
-      </w:r>
-      <w:r>
-        <w:rPr>
-          <w:rStyle w:val="rynqvb"/>
-          <w:lang w:val="en"/>
-        </w:rPr>
-        <w:t>.</w:t>
+        <w:t>The conventions written therein must be used under all circumstances and may only deviate in cases approved by the game director or the lead programmer.</w:t>
+      </w:r>
+    </w:p>
+    <w:p>
+      <w:pPr>
+        <w:rPr>
+          <w:lang w:val="en-GB"/>
+        </w:rPr>
+      </w:pPr>
+      <w:r>
+        <w:rPr>
+          <w:rStyle w:val="rynqvb"/>
+          <w:lang w:val="en"/>
+        </w:rPr>
+        <w:t>The code is always versioned using GitHub.</w:t>
       </w:r>
       <w:r>
         <w:rPr>
@@ -3793,21 +3675,7 @@
           <w:rStyle w:val="rynqvb"/>
           <w:lang w:val="en"/>
         </w:rPr>
-        <w:t>In addition to the master branch, there is also the develop branch within</w:t>
-      </w:r>
-      <w:r>
-        <w:rPr>
-          <w:rStyle w:val="rynqvb"/>
-          <w:lang w:val="en"/>
-        </w:rPr>
-        <w:t xml:space="preserve"> the</w:t>
-      </w:r>
-      <w:r>
-        <w:rPr>
-          <w:rStyle w:val="rynqvb"/>
-          <w:lang w:val="en"/>
-        </w:rPr>
-        <w:t xml:space="preserve"> version control.</w:t>
+        <w:t>In addition to the master branch, there is also the develop branch within the version control.</w:t>
       </w:r>
       <w:r>
         <w:rPr>
@@ -3874,14 +3742,7 @@
           <w:rStyle w:val="rynqvb"/>
           <w:lang w:val="en"/>
         </w:rPr>
-        <w:t>: feature\MainMenu</w:t>
-      </w:r>
-      <w:r>
-        <w:rPr>
-          <w:rStyle w:val="rynqvb"/>
-          <w:lang w:val="en"/>
-        </w:rPr>
-        <w:t>.</w:t>
+        <w:t>: feature\MainMenu.</w:t>
       </w:r>
     </w:p>
     <w:p>
@@ -4083,35 +3944,7 @@
           <w:lang w:val="en"/>
         </w:rPr>
         <w:lastRenderedPageBreak/>
-        <w:t xml:space="preserve">The document </w:t>
-      </w:r>
-      <w:r>
-        <w:rPr>
-          <w:rStyle w:val="rynqvb"/>
-          <w:lang w:val="en"/>
-        </w:rPr>
-        <w:t>“</w:t>
-      </w:r>
-      <w:r>
-        <w:rPr>
-          <w:rStyle w:val="rynqvb"/>
-          <w:lang w:val="en"/>
-        </w:rPr>
-        <w:t>Coding Conventions</w:t>
-      </w:r>
-      <w:r>
-        <w:rPr>
-          <w:rStyle w:val="rynqvb"/>
-          <w:lang w:val="en"/>
-        </w:rPr>
-        <w:t>”</w:t>
-      </w:r>
-      <w:r>
-        <w:rPr>
-          <w:rStyle w:val="rynqvb"/>
-          <w:lang w:val="en"/>
-        </w:rPr>
-        <w:t xml:space="preserve"> can be consulted for a more detailed documentation of the code standards as well as the naming conventions during the project.</w:t>
+        <w:t>The document “Coding Conventions” can be consulted for a more detailed documentation of the code standards as well as the naming conventions during the project.</w:t>
       </w:r>
     </w:p>
     <w:p>
@@ -4307,32 +4140,59 @@
       <w:pPr>
         <w:rPr>
           <w:rStyle w:val="rynqvb"/>
-        </w:rPr>
-      </w:pPr>
-      <w:r>
-        <w:rPr>
-          <w:rStyle w:val="rynqvb"/>
-          <w:lang w:val="en"/>
-        </w:rPr>
-        <w:t xml:space="preserve">Die Geschichte soll über mehrere Kapitel entstehen. </w:t>
-      </w:r>
-      <w:r>
-        <w:rPr>
-          <w:rStyle w:val="rynqvb"/>
-        </w:rPr>
-        <w:t>Die Kapitel selbst in die D</w:t>
-      </w:r>
-      <w:r>
-        <w:rPr>
-          <w:rStyle w:val="rynqvb"/>
-        </w:rPr>
-        <w:t xml:space="preserve">ialog Boxen des Dialog Editors </w:t>
-      </w:r>
-      <w:r>
-        <w:rPr>
-          <w:rStyle w:val="rynqvb"/>
-        </w:rPr>
-        <w:t>zu schreiben ist unglaublich mühselig und kann schnell zu Unübersichtlichkeit führen. Dies führt unweigerlich dazu, dass man Fehler innerhalb der Geschichte macht und somit nicht in der Lage ist, die gewünschte Qualität sicherzustellen.</w:t>
+          <w:lang w:val="en-GB"/>
+        </w:rPr>
+      </w:pPr>
+      <w:r>
+        <w:rPr>
+          <w:rStyle w:val="rynqvb"/>
+          <w:lang w:val="en"/>
+        </w:rPr>
+        <w:t>The story is to be made up of several chapters.</w:t>
+      </w:r>
+      <w:r>
+        <w:rPr>
+          <w:rStyle w:val="hwtze"/>
+          <w:lang w:val="en"/>
+        </w:rPr>
+        <w:t xml:space="preserve"> </w:t>
+      </w:r>
+      <w:r>
+        <w:rPr>
+          <w:rStyle w:val="rynqvb"/>
+          <w:lang w:val="en"/>
+        </w:rPr>
+        <w:t xml:space="preserve">Writing the </w:t>
+      </w:r>
+      <w:proofErr w:type="gramStart"/>
+      <w:r>
+        <w:rPr>
+          <w:rStyle w:val="rynqvb"/>
+          <w:lang w:val="en"/>
+        </w:rPr>
+        <w:t>chapters</w:t>
+      </w:r>
+      <w:proofErr w:type="gramEnd"/>
+      <w:r>
+        <w:rPr>
+          <w:rStyle w:val="rynqvb"/>
+          <w:lang w:val="en"/>
+        </w:rPr>
+        <w:t xml:space="preserve"> yourself in the boxes of the dialog editor is incredibly tedious and can quickly lead to confusion.</w:t>
+      </w:r>
+      <w:r>
+        <w:rPr>
+          <w:rStyle w:val="hwtze"/>
+          <w:lang w:val="en"/>
+        </w:rPr>
+        <w:t xml:space="preserve"> </w:t>
+      </w:r>
+      <w:r>
+        <w:rPr>
+          <w:rStyle w:val="rynqvb"/>
+          <w:lang w:val="en"/>
+        </w:rPr>
+        <w:t>This inevitably leads to making mistakes within the story and thus not being able to ensure the desired quality.</w:t>
       </w:r>
     </w:p>
     <w:p>
@@ -4361,21 +4221,7 @@
           <w:rStyle w:val="rynqvb"/>
           <w:lang w:val="en"/>
         </w:rPr>
-        <w:t xml:space="preserve">In order to enable this in the code, however, the file must have a special format and a special name so that the code is able to fill in the </w:t>
-      </w:r>
-      <w:r>
-        <w:rPr>
-          <w:rStyle w:val="rynqvb"/>
-          <w:lang w:val="en"/>
-        </w:rPr>
-        <w:t>story</w:t>
-      </w:r>
-      <w:r>
-        <w:rPr>
-          <w:rStyle w:val="rynqvb"/>
-          <w:lang w:val="en"/>
-        </w:rPr>
-        <w:t xml:space="preserve"> correctly.</w:t>
+        <w:t>In order to enable this in the code, however, the file must have a special format and a special name so that the code is able to fill in the story correctly.</w:t>
       </w:r>
       <w:r>
         <w:rPr>
@@ -4396,21 +4242,7 @@
           <w:rStyle w:val="rynqvb"/>
           <w:lang w:val="en"/>
         </w:rPr>
-        <w:t xml:space="preserve"> A more detailed description as well as another example can be found in the </w:t>
-      </w:r>
-      <w:r>
-        <w:rPr>
-          <w:rStyle w:val="rynqvb"/>
-          <w:lang w:val="en"/>
-        </w:rPr>
-        <w:t>document “Coding Conventions”</w:t>
-      </w:r>
-      <w:r>
-        <w:rPr>
-          <w:rStyle w:val="rynqvb"/>
-          <w:lang w:val="en"/>
-        </w:rPr>
-        <w:t>.</w:t>
+        <w:t xml:space="preserve"> A more detailed description as well as another example can be found in the document “Coding Conventions”.</w:t>
       </w:r>
     </w:p>
     <w:p>
@@ -4578,6 +4410,832 @@
           <w:lang w:val="en-GB"/>
         </w:rPr>
         <w:lastRenderedPageBreak/>
+        <w:t>Logging</w:t>
+      </w:r>
+    </w:p>
+    <w:p>
+      <w:pPr>
+        <w:rPr>
+          <w:lang w:val="en-GB"/>
+        </w:rPr>
+      </w:pPr>
+      <w:r>
+        <w:rPr>
+          <w:lang w:val="en-GB"/>
+        </w:rPr>
+        <w:t xml:space="preserve">Logging is a big part of debugging the code. As for now, we have no method to actually debug the code efficiently. Using </w:t>
+      </w:r>
+      <w:r>
+        <w:rPr>
+          <w:rFonts w:ascii="Consolas" w:hAnsi="Consolas"/>
+          <w:b/>
+          <w:bCs/>
+          <w:lang w:val="en-GB"/>
+        </w:rPr>
+        <w:t>Debug.Log()</w:t>
+      </w:r>
+      <w:r>
+        <w:rPr>
+          <w:lang w:val="en-GB"/>
+        </w:rPr>
+        <w:t xml:space="preserve"> all the time is first of all time consuming and secondly extremely dumb to do, because during testing, these logs c</w:t>
+      </w:r>
+      <w:r>
+        <w:rPr>
+          <w:lang w:val="en-GB"/>
+        </w:rPr>
+        <w:t>an cause issues or be forgotten to actually take up calculation time for the engine.</w:t>
+      </w:r>
+    </w:p>
+    <w:p>
+      <w:pPr>
+        <w:rPr>
+          <w:lang w:val="en-GB"/>
+        </w:rPr>
+      </w:pPr>
+      <w:r>
+        <w:rPr>
+          <w:lang w:val="en-GB"/>
+        </w:rPr>
+        <w:t>Therefore,</w:t>
+      </w:r>
+      <w:r>
+        <w:rPr>
+          <w:lang w:val="en-GB"/>
+        </w:rPr>
+        <w:t xml:space="preserve"> we are going to implement a Logger class that will be logging the state of the game. It is going to be logging all issues during gameplay as well as programming into a file structure that we can extract and therefore see what causes the issue in a small amount of time.</w:t>
+      </w:r>
+      <w:r>
+        <w:rPr>
+          <w:lang w:val="en-GB"/>
+        </w:rPr>
+        <w:t xml:space="preserve"> How this logger is going to look and feel, is not yet decided.</w:t>
+      </w:r>
+    </w:p>
+    <w:p>
+      <w:pPr>
+        <w:rPr>
+          <w:lang w:val="en-GB"/>
+        </w:rPr>
+      </w:pPr>
+      <w:r>
+        <w:rPr>
+          <w:lang w:val="en-GB"/>
+        </w:rPr>
+        <w:t>One method could be using a JSON file that captures the state of the game, meaning all dialogue choices made as well as the entire inventory and on which dialogue the player was before a crash.</w:t>
+      </w:r>
+      <w:r>
+        <w:rPr>
+          <w:lang w:val="en-GB"/>
+        </w:rPr>
+        <w:t xml:space="preserve"> Another method, since we have a similar system already implemented, would be to save the data in an XML file. Both variants have to be examined and tested before implementation.</w:t>
+      </w:r>
+    </w:p>
+    <w:p>
+      <w:pPr>
+        <w:pStyle w:val="berschrift2"/>
+        <w:numPr>
+          <w:ilvl w:val="0"/>
+          <w:numId w:val="2"/>
+        </w:numPr>
+        <w:ind w:left="426" w:hanging="426"/>
+        <w:rPr>
+          <w:b/>
+          <w:bCs/>
+          <w:color w:val="auto"/>
+          <w:sz w:val="28"/>
+          <w:szCs w:val="28"/>
+          <w:lang w:val="en-GB"/>
+        </w:rPr>
+      </w:pPr>
+      <w:r>
+        <w:rPr>
+          <w:b/>
+          <w:bCs/>
+          <w:color w:val="auto"/>
+          <w:sz w:val="28"/>
+          <w:szCs w:val="28"/>
+          <w:lang w:val="en-GB"/>
+        </w:rPr>
+        <w:t xml:space="preserve">Sprite and </w:t>
+      </w:r>
+      <w:r>
+        <w:rPr>
+          <w:b/>
+          <w:bCs/>
+          <w:color w:val="auto"/>
+          <w:sz w:val="28"/>
+          <w:szCs w:val="28"/>
+          <w:lang w:val="en-GB"/>
+        </w:rPr>
+        <w:t>l</w:t>
+      </w:r>
+      <w:r>
+        <w:rPr>
+          <w:b/>
+          <w:bCs/>
+          <w:color w:val="auto"/>
+          <w:sz w:val="28"/>
+          <w:szCs w:val="28"/>
+          <w:lang w:val="en-GB"/>
+        </w:rPr>
+        <w:t>abelling</w:t>
+      </w:r>
+      <w:r>
+        <w:rPr>
+          <w:b/>
+          <w:bCs/>
+          <w:color w:val="auto"/>
+          <w:sz w:val="28"/>
+          <w:szCs w:val="28"/>
+          <w:lang w:val="en-GB"/>
+        </w:rPr>
+        <w:t xml:space="preserve"> </w:t>
+      </w:r>
+      <w:r>
+        <w:rPr>
+          <w:b/>
+          <w:bCs/>
+          <w:color w:val="auto"/>
+          <w:sz w:val="28"/>
+          <w:szCs w:val="28"/>
+          <w:lang w:val="en-GB"/>
+        </w:rPr>
+        <w:t>i</w:t>
+      </w:r>
+      <w:r>
+        <w:rPr>
+          <w:b/>
+          <w:bCs/>
+          <w:color w:val="auto"/>
+          <w:sz w:val="28"/>
+          <w:szCs w:val="28"/>
+          <w:lang w:val="en-GB"/>
+        </w:rPr>
+        <w:t>ssues in GitHub</w:t>
+      </w:r>
+    </w:p>
+    <w:p>
+      <w:pPr>
+        <w:rPr>
+          <w:lang w:val="en-GB"/>
+        </w:rPr>
+      </w:pPr>
+      <w:r>
+        <w:rPr>
+          <w:lang w:val="en-GB"/>
+        </w:rPr>
+        <w:t>To ensure the best possible production of the game, we have created a sprite sheet in GitHub.</w:t>
+      </w:r>
+      <w:r>
+        <w:rPr>
+          <w:lang w:val="en-GB"/>
+        </w:rPr>
+        <w:t xml:space="preserve"> Using this, we can create tasks as well as issues to divide the work between the programmers and start working on the individual tasks one by one.</w:t>
+      </w:r>
+    </w:p>
+    <w:p>
+      <w:pPr>
+        <w:rPr>
+          <w:lang w:val="en-GB"/>
+        </w:rPr>
+      </w:pPr>
+      <w:r>
+        <w:rPr>
+          <w:lang w:val="en-GB"/>
+        </w:rPr>
+        <w:t xml:space="preserve">The following example shows how to actually get to the project and how to </w:t>
+      </w:r>
+      <w:r>
+        <w:rPr>
+          <w:lang w:val="en-GB"/>
+        </w:rPr>
+        <w:t>get to the sprite. First of all, you need to have an internet connection as well as an active GitHub account for either the lead programmer or the game director to invite you to the project in the first place. Once on GitHub, follow the steps provided in the screenshots.</w:t>
+      </w:r>
+    </w:p>
+    <w:p>
+      <w:pPr>
+        <w:keepNext/>
+      </w:pPr>
+      <w:r>
+        <w:rPr>
+          <w:noProof/>
+          <w:lang w:val="en-GB"/>
+        </w:rPr>
+        <w:drawing>
+          <wp:inline distT="0" distB="0" distL="0" distR="0" wp14:anchorId="654F5A4D" wp14:editId="4FC60BD3">
+            <wp:extent cx="5748655" cy="2693670"/>
+            <wp:effectExtent l="0" t="0" r="4445" b="0"/>
+            <wp:docPr id="3" name="Grafik 3"/>
+            <wp:cNvGraphicFramePr>
+              <a:graphicFrameLocks xmlns:a="http://schemas.openxmlformats.org/drawingml/2006/main" noChangeAspect="1"/>
+            </wp:cNvGraphicFramePr>
+            <a:graphic xmlns:a="http://schemas.openxmlformats.org/drawingml/2006/main">
+              <a:graphicData uri="http://schemas.openxmlformats.org/drawingml/2006/picture">
+                <pic:pic xmlns:pic="http://schemas.openxmlformats.org/drawingml/2006/picture">
+                  <pic:nvPicPr>
+                    <pic:cNvPr id="0" name="Picture 1"/>
+                    <pic:cNvPicPr>
+                      <a:picLocks noChangeAspect="1" noChangeArrowheads="1"/>
+                    </pic:cNvPicPr>
+                  </pic:nvPicPr>
+                  <pic:blipFill>
+                    <a:blip r:embed="rId6" cstate="print">
+                      <a:extLst>
+                        <a:ext uri="{28A0092B-C50C-407E-A947-70E740481C1C}">
+                          <a14:useLocalDpi xmlns:a14="http://schemas.microsoft.com/office/drawing/2010/main" val="0"/>
+                        </a:ext>
+                      </a:extLst>
+                    </a:blip>
+                    <a:srcRect/>
+                    <a:stretch>
+                      <a:fillRect/>
+                    </a:stretch>
+                  </pic:blipFill>
+                  <pic:spPr bwMode="auto">
+                    <a:xfrm>
+                      <a:off x="0" y="0"/>
+                      <a:ext cx="5748655" cy="2693670"/>
+                    </a:xfrm>
+                    <a:prstGeom prst="rect">
+                      <a:avLst/>
+                    </a:prstGeom>
+                    <a:noFill/>
+                    <a:ln>
+                      <a:noFill/>
+                    </a:ln>
+                  </pic:spPr>
+                </pic:pic>
+              </a:graphicData>
+            </a:graphic>
+          </wp:inline>
+        </w:drawing>
+      </w:r>
+    </w:p>
+    <w:p>
+      <w:pPr>
+        <w:pStyle w:val="Beschriftung"/>
+        <w:jc w:val="center"/>
+        <w:rPr>
+          <w:lang w:val="en-GB"/>
+        </w:rPr>
+      </w:pPr>
+      <w:r>
+        <w:rPr>
+          <w:lang w:val="en-GB"/>
+        </w:rPr>
+        <w:t xml:space="preserve">Figure </w:t>
+      </w:r>
+      <w:r>
+        <w:rPr>
+          <w:lang w:val="en-GB"/>
+        </w:rPr>
+        <w:fldChar w:fldCharType="begin"/>
+      </w:r>
+      <w:r>
+        <w:rPr>
+          <w:lang w:val="en-GB"/>
+        </w:rPr>
+        <w:instrText xml:space="preserve"> SEQ Figure \* ARABIC </w:instrText>
+      </w:r>
+      <w:r>
+        <w:rPr>
+          <w:lang w:val="en-GB"/>
+        </w:rPr>
+        <w:fldChar w:fldCharType="separate"/>
+      </w:r>
+      <w:r>
+        <w:rPr>
+          <w:noProof/>
+          <w:lang w:val="en-GB"/>
+        </w:rPr>
+        <w:t>2</w:t>
+      </w:r>
+      <w:r>
+        <w:rPr>
+          <w:lang w:val="en-GB"/>
+        </w:rPr>
+        <w:fldChar w:fldCharType="end"/>
+      </w:r>
+      <w:r>
+        <w:rPr>
+          <w:lang w:val="en-GB"/>
+        </w:rPr>
+        <w:t>: Go to the project page</w:t>
+      </w:r>
+    </w:p>
+    <w:p>
+      <w:pPr>
+        <w:rPr>
+          <w:lang w:val="en-GB"/>
+        </w:rPr>
+      </w:pPr>
+      <w:r>
+        <w:rPr>
+          <w:lang w:val="en-GB"/>
+        </w:rPr>
+        <w:br w:type="page"/>
+      </w:r>
+    </w:p>
+    <w:p>
+      <w:pPr>
+        <w:keepNext/>
+      </w:pPr>
+      <w:r>
+        <w:rPr>
+          <w:noProof/>
+          <w:lang w:val="en-GB"/>
+        </w:rPr>
+        <w:lastRenderedPageBreak/>
+        <w:drawing>
+          <wp:inline distT="0" distB="0" distL="0" distR="0" wp14:anchorId="6D8E4760" wp14:editId="5C3C2581">
+            <wp:extent cx="5744210" cy="1656715"/>
+            <wp:effectExtent l="0" t="0" r="8890" b="635"/>
+            <wp:docPr id="4" name="Grafik 4"/>
+            <wp:cNvGraphicFramePr>
+              <a:graphicFrameLocks xmlns:a="http://schemas.openxmlformats.org/drawingml/2006/main" noChangeAspect="1"/>
+            </wp:cNvGraphicFramePr>
+            <a:graphic xmlns:a="http://schemas.openxmlformats.org/drawingml/2006/main">
+              <a:graphicData uri="http://schemas.openxmlformats.org/drawingml/2006/picture">
+                <pic:pic xmlns:pic="http://schemas.openxmlformats.org/drawingml/2006/picture">
+                  <pic:nvPicPr>
+                    <pic:cNvPr id="0" name="Picture 2"/>
+                    <pic:cNvPicPr>
+                      <a:picLocks noChangeAspect="1" noChangeArrowheads="1"/>
+                    </pic:cNvPicPr>
+                  </pic:nvPicPr>
+                  <pic:blipFill>
+                    <a:blip r:embed="rId7" cstate="print">
+                      <a:extLst>
+                        <a:ext uri="{28A0092B-C50C-407E-A947-70E740481C1C}">
+                          <a14:useLocalDpi xmlns:a14="http://schemas.microsoft.com/office/drawing/2010/main" val="0"/>
+                        </a:ext>
+                      </a:extLst>
+                    </a:blip>
+                    <a:srcRect/>
+                    <a:stretch>
+                      <a:fillRect/>
+                    </a:stretch>
+                  </pic:blipFill>
+                  <pic:spPr bwMode="auto">
+                    <a:xfrm>
+                      <a:off x="0" y="0"/>
+                      <a:ext cx="5744210" cy="1656715"/>
+                    </a:xfrm>
+                    <a:prstGeom prst="rect">
+                      <a:avLst/>
+                    </a:prstGeom>
+                    <a:noFill/>
+                    <a:ln>
+                      <a:noFill/>
+                    </a:ln>
+                  </pic:spPr>
+                </pic:pic>
+              </a:graphicData>
+            </a:graphic>
+          </wp:inline>
+        </w:drawing>
+      </w:r>
+    </w:p>
+    <w:p>
+      <w:pPr>
+        <w:pStyle w:val="Beschriftung"/>
+        <w:jc w:val="center"/>
+        <w:rPr>
+          <w:lang w:val="en-GB"/>
+        </w:rPr>
+      </w:pPr>
+      <w:r>
+        <w:rPr>
+          <w:lang w:val="en-GB"/>
+        </w:rPr>
+        <w:t xml:space="preserve">Figure </w:t>
+      </w:r>
+      <w:r>
+        <w:fldChar w:fldCharType="begin"/>
+      </w:r>
+      <w:r>
+        <w:rPr>
+          <w:lang w:val="en-GB"/>
+        </w:rPr>
+        <w:instrText xml:space="preserve"> SEQ Figure \* ARABIC </w:instrText>
+      </w:r>
+      <w:r>
+        <w:fldChar w:fldCharType="separate"/>
+      </w:r>
+      <w:r>
+        <w:rPr>
+          <w:noProof/>
+          <w:lang w:val="en-GB"/>
+        </w:rPr>
+        <w:t>3</w:t>
+      </w:r>
+      <w:r>
+        <w:fldChar w:fldCharType="end"/>
+      </w:r>
+      <w:r>
+        <w:rPr>
+          <w:lang w:val="en-GB"/>
+        </w:rPr>
+        <w:t>: Navigate to the "Projects" tab and click on the project below.</w:t>
+      </w:r>
+    </w:p>
+    <w:p>
+      <w:pPr>
+        <w:rPr>
+          <w:lang w:val="en-GB"/>
+        </w:rPr>
+      </w:pPr>
+    </w:p>
+    <w:p>
+      <w:pPr>
+        <w:keepNext/>
+      </w:pPr>
+      <w:r>
+        <w:rPr>
+          <w:noProof/>
+          <w:lang w:val="en-GB"/>
+        </w:rPr>
+        <w:drawing>
+          <wp:inline distT="0" distB="0" distL="0" distR="0" wp14:anchorId="679BF157" wp14:editId="65607A64">
+            <wp:extent cx="5748655" cy="3983355"/>
+            <wp:effectExtent l="0" t="0" r="4445" b="0"/>
+            <wp:docPr id="5" name="Grafik 5"/>
+            <wp:cNvGraphicFramePr>
+              <a:graphicFrameLocks xmlns:a="http://schemas.openxmlformats.org/drawingml/2006/main" noChangeAspect="1"/>
+            </wp:cNvGraphicFramePr>
+            <a:graphic xmlns:a="http://schemas.openxmlformats.org/drawingml/2006/main">
+              <a:graphicData uri="http://schemas.openxmlformats.org/drawingml/2006/picture">
+                <pic:pic xmlns:pic="http://schemas.openxmlformats.org/drawingml/2006/picture">
+                  <pic:nvPicPr>
+                    <pic:cNvPr id="0" name="Picture 3"/>
+                    <pic:cNvPicPr>
+                      <a:picLocks noChangeAspect="1" noChangeArrowheads="1"/>
+                    </pic:cNvPicPr>
+                  </pic:nvPicPr>
+                  <pic:blipFill>
+                    <a:blip r:embed="rId8" cstate="print">
+                      <a:extLst>
+                        <a:ext uri="{28A0092B-C50C-407E-A947-70E740481C1C}">
+                          <a14:useLocalDpi xmlns:a14="http://schemas.microsoft.com/office/drawing/2010/main" val="0"/>
+                        </a:ext>
+                      </a:extLst>
+                    </a:blip>
+                    <a:srcRect/>
+                    <a:stretch>
+                      <a:fillRect/>
+                    </a:stretch>
+                  </pic:blipFill>
+                  <pic:spPr bwMode="auto">
+                    <a:xfrm>
+                      <a:off x="0" y="0"/>
+                      <a:ext cx="5748655" cy="3983355"/>
+                    </a:xfrm>
+                    <a:prstGeom prst="rect">
+                      <a:avLst/>
+                    </a:prstGeom>
+                    <a:noFill/>
+                    <a:ln>
+                      <a:noFill/>
+                    </a:ln>
+                  </pic:spPr>
+                </pic:pic>
+              </a:graphicData>
+            </a:graphic>
+          </wp:inline>
+        </w:drawing>
+      </w:r>
+    </w:p>
+    <w:p>
+      <w:pPr>
+        <w:pStyle w:val="Beschriftung"/>
+        <w:jc w:val="center"/>
+        <w:rPr>
+          <w:lang w:val="en-GB"/>
+        </w:rPr>
+      </w:pPr>
+      <w:r>
+        <w:rPr>
+          <w:lang w:val="en-GB"/>
+        </w:rPr>
+        <w:t xml:space="preserve">Figure </w:t>
+      </w:r>
+      <w:r>
+        <w:rPr>
+          <w:lang w:val="en-GB"/>
+        </w:rPr>
+        <w:fldChar w:fldCharType="begin"/>
+      </w:r>
+      <w:r>
+        <w:rPr>
+          <w:lang w:val="en-GB"/>
+        </w:rPr>
+        <w:instrText xml:space="preserve"> SEQ Figure \* ARABIC </w:instrText>
+      </w:r>
+      <w:r>
+        <w:rPr>
+          <w:lang w:val="en-GB"/>
+        </w:rPr>
+        <w:fldChar w:fldCharType="separate"/>
+      </w:r>
+      <w:r>
+        <w:rPr>
+          <w:noProof/>
+          <w:lang w:val="en-GB"/>
+        </w:rPr>
+        <w:t>4</w:t>
+      </w:r>
+      <w:r>
+        <w:rPr>
+          <w:lang w:val="en-GB"/>
+        </w:rPr>
+        <w:fldChar w:fldCharType="end"/>
+      </w:r>
+      <w:r>
+        <w:rPr>
+          <w:lang w:val="en-GB"/>
+        </w:rPr>
+        <w:t>: Once on the project clicked, you should be in the sprite and see the different tabs of the core features</w:t>
+      </w:r>
+    </w:p>
+    <w:p>
+      <w:pPr>
+        <w:rPr>
+          <w:lang w:val="en-GB"/>
+        </w:rPr>
+      </w:pPr>
+    </w:p>
+    <w:p>
+      <w:pPr>
+        <w:rPr>
+          <w:lang w:val="en-GB"/>
+        </w:rPr>
+      </w:pPr>
+      <w:r>
+        <w:rPr>
+          <w:lang w:val="en-GB"/>
+        </w:rPr>
+        <w:t>This is the sprite as well as all the tabs that represent all the core features that are going to be created during the project. All core features and later advanced features are going to be created as issues in this project page.</w:t>
+      </w:r>
+    </w:p>
+    <w:p>
+      <w:pPr>
+        <w:rPr>
+          <w:lang w:val="en-GB"/>
+        </w:rPr>
+      </w:pPr>
+      <w:r>
+        <w:rPr>
+          <w:lang w:val="en-GB"/>
+        </w:rPr>
+        <w:t xml:space="preserve">If one needs to create a new task for himself or another programmer then the following steps must be </w:t>
+      </w:r>
+      <w:proofErr w:type="gramStart"/>
+      <w:r>
+        <w:rPr>
+          <w:lang w:val="en-GB"/>
+        </w:rPr>
+        <w:t>maintain</w:t>
+      </w:r>
+      <w:proofErr w:type="gramEnd"/>
+      <w:r>
+        <w:rPr>
+          <w:lang w:val="en-GB"/>
+        </w:rPr>
+        <w:t xml:space="preserve"> in order to be able to make the workflow coherent and not lose focus on who is working on what.</w:t>
+      </w:r>
+    </w:p>
+    <w:p>
+      <w:pPr>
+        <w:pStyle w:val="Listenabsatz"/>
+        <w:numPr>
+          <w:ilvl w:val="0"/>
+          <w:numId w:val="7"/>
+        </w:numPr>
+        <w:rPr>
+          <w:lang w:val="en-GB"/>
+        </w:rPr>
+      </w:pPr>
+      <w:r>
+        <w:rPr>
+          <w:lang w:val="en-GB"/>
+        </w:rPr>
+        <w:t>First of all, navigate to the view simply known as “Backlog”.</w:t>
+      </w:r>
+    </w:p>
+    <w:p>
+      <w:pPr>
+        <w:pStyle w:val="Listenabsatz"/>
+        <w:numPr>
+          <w:ilvl w:val="0"/>
+          <w:numId w:val="7"/>
+        </w:numPr>
+        <w:rPr>
+          <w:lang w:val="en-GB"/>
+        </w:rPr>
+      </w:pPr>
+      <w:r>
+        <w:rPr>
+          <w:lang w:val="en-GB"/>
+        </w:rPr>
+        <w:t>In the Sprite “No Status” click the small button at the end of the page saying “Add item” and create a draft item.</w:t>
+      </w:r>
+    </w:p>
+    <w:p>
+      <w:pPr>
+        <w:pStyle w:val="Listenabsatz"/>
+        <w:numPr>
+          <w:ilvl w:val="0"/>
+          <w:numId w:val="7"/>
+        </w:numPr>
+        <w:rPr>
+          <w:lang w:val="en-GB"/>
+        </w:rPr>
+      </w:pPr>
+      <w:r>
+        <w:rPr>
+          <w:lang w:val="en-GB"/>
+        </w:rPr>
+        <w:lastRenderedPageBreak/>
+        <w:t>Enter the name of the draft.it should appear at the end of the sprite and all other issues here.</w:t>
+      </w:r>
+    </w:p>
+    <w:p>
+      <w:pPr>
+        <w:pStyle w:val="Listenabsatz"/>
+        <w:numPr>
+          <w:ilvl w:val="0"/>
+          <w:numId w:val="7"/>
+        </w:numPr>
+        <w:rPr>
+          <w:lang w:val="en-GB"/>
+        </w:rPr>
+      </w:pPr>
+      <w:r>
+        <w:rPr>
+          <w:lang w:val="en-GB"/>
+        </w:rPr>
+        <w:t xml:space="preserve">Click on the draft and give it a description with the tasks that you need to perform. Be very specific about what you need to do and describe the steps that you want to take to get the task done. Herby use the </w:t>
+      </w:r>
+      <w:r>
+        <w:rPr>
+          <w:lang w:val="en-GB"/>
+        </w:rPr>
+        <w:t xml:space="preserve">- </w:t>
+      </w:r>
+      <w:proofErr w:type="gramStart"/>
+      <w:r>
+        <w:rPr>
+          <w:lang w:val="en-GB"/>
+        </w:rPr>
+        <w:t>[ ]</w:t>
+      </w:r>
+      <w:proofErr w:type="gramEnd"/>
+      <w:r>
+        <w:rPr>
+          <w:lang w:val="en-GB"/>
+        </w:rPr>
+        <w:t xml:space="preserve"> provided by GitHub to create checkboxes that you can check once the step has been completed. This way the lead programmer can monitor your work and can help on a specific task once you are stuck or away.</w:t>
+      </w:r>
+    </w:p>
+    <w:p>
+      <w:pPr>
+        <w:pStyle w:val="Listenabsatz"/>
+        <w:numPr>
+          <w:ilvl w:val="0"/>
+          <w:numId w:val="7"/>
+        </w:numPr>
+        <w:rPr>
+          <w:lang w:val="en-GB"/>
+        </w:rPr>
+      </w:pPr>
+      <w:r>
+        <w:rPr>
+          <w:lang w:val="en-GB"/>
+        </w:rPr>
+        <w:t xml:space="preserve">Once the description and the steps have been defined, convert the draft to an issue using the </w:t>
+      </w:r>
+      <w:r>
+        <w:rPr>
+          <w:lang w:val="en-GB"/>
+        </w:rPr>
+        <w:t xml:space="preserve">“Convert to issue” button on the </w:t>
+      </w:r>
+      <w:proofErr w:type="gramStart"/>
+      <w:r>
+        <w:rPr>
+          <w:lang w:val="en-GB"/>
+        </w:rPr>
+        <w:t>tasks</w:t>
+      </w:r>
+      <w:proofErr w:type="gramEnd"/>
+      <w:r>
+        <w:rPr>
+          <w:lang w:val="en-GB"/>
+        </w:rPr>
+        <w:t xml:space="preserve"> description.</w:t>
+      </w:r>
+    </w:p>
+    <w:p>
+      <w:pPr>
+        <w:pStyle w:val="Listenabsatz"/>
+        <w:numPr>
+          <w:ilvl w:val="0"/>
+          <w:numId w:val="7"/>
+        </w:numPr>
+        <w:rPr>
+          <w:lang w:val="en-GB"/>
+        </w:rPr>
+      </w:pPr>
+      <w:r>
+        <w:rPr>
+          <w:lang w:val="en-GB"/>
+        </w:rPr>
+        <w:t>Add it to the “ProjectTextingSpree” project.</w:t>
+      </w:r>
+    </w:p>
+    <w:p>
+      <w:pPr>
+        <w:pStyle w:val="Listenabsatz"/>
+        <w:numPr>
+          <w:ilvl w:val="0"/>
+          <w:numId w:val="7"/>
+        </w:numPr>
+        <w:rPr>
+          <w:lang w:val="en-GB"/>
+        </w:rPr>
+      </w:pPr>
+      <w:r>
+        <w:rPr>
+          <w:lang w:val="en-GB"/>
+        </w:rPr>
+        <w:t>As soon as you are done, click the “Add labels…” button on the right of the screen and add the label of the feature as well as the “task” label.</w:t>
+      </w:r>
+    </w:p>
+    <w:p>
+      <w:pPr>
+        <w:pStyle w:val="Listenabsatz"/>
+        <w:numPr>
+          <w:ilvl w:val="0"/>
+          <w:numId w:val="7"/>
+        </w:numPr>
+        <w:rPr>
+          <w:lang w:val="en-GB"/>
+        </w:rPr>
+      </w:pPr>
+      <w:r>
+        <w:rPr>
+          <w:lang w:val="en-GB"/>
+        </w:rPr>
+        <w:t>Once this is done, you can switch to the view of the respective feature and you should see your task in the “No status” sprite. Immediately drag it to the “Todo” sprite or the “In Progress” sprite, if you plan on working on it immediately.</w:t>
+      </w:r>
+    </w:p>
+    <w:p>
+      <w:pPr>
+        <w:rPr>
+          <w:lang w:val="en-GB"/>
+        </w:rPr>
+      </w:pPr>
+      <w:r>
+        <w:rPr>
+          <w:lang w:val="en-GB"/>
+        </w:rPr>
+        <w:t>Please bear in mind, that only the lead programmer and the game director respectively can create feature issues. It is usually a good idea to consult with the lead programmer before creating a task on your own.</w:t>
+      </w:r>
+      <w:r>
+        <w:rPr>
+          <w:lang w:val="en-GB"/>
+        </w:rPr>
+        <w:br w:type="page"/>
+      </w:r>
+    </w:p>
+    <w:p>
+      <w:pPr>
+        <w:pStyle w:val="berschrift2"/>
+        <w:numPr>
+          <w:ilvl w:val="0"/>
+          <w:numId w:val="2"/>
+        </w:numPr>
+        <w:ind w:left="426" w:hanging="426"/>
+        <w:rPr>
+          <w:b/>
+          <w:bCs/>
+          <w:color w:val="auto"/>
+          <w:sz w:val="28"/>
+          <w:szCs w:val="28"/>
+          <w:lang w:val="en-GB"/>
+        </w:rPr>
+      </w:pPr>
+      <w:r>
+        <w:rPr>
+          <w:b/>
+          <w:bCs/>
+          <w:color w:val="auto"/>
+          <w:sz w:val="28"/>
+          <w:szCs w:val="28"/>
+          <w:lang w:val="en-GB"/>
+        </w:rPr>
+        <w:lastRenderedPageBreak/>
         <w:t>Mock-up</w:t>
       </w:r>
     </w:p>
@@ -4693,7 +5351,7 @@
                     </pic:cNvPicPr>
                   </pic:nvPicPr>
                   <pic:blipFill>
-                    <a:blip r:embed="rId6">
+                    <a:blip r:embed="rId9">
                       <a:extLst>
                         <a:ext uri="{28A0092B-C50C-407E-A947-70E740481C1C}">
                           <a14:useLocalDpi xmlns:a14="http://schemas.microsoft.com/office/drawing/2010/main" val="0"/>
@@ -4762,7 +5420,7 @@
           <w:noProof/>
           <w:lang w:val="en-GB"/>
         </w:rPr>
-        <w:t>2</w:t>
+        <w:t>5</w:t>
       </w:r>
       <w:r>
         <w:rPr>
@@ -4775,28 +5433,6 @@
           <w:lang w:val="en-GB"/>
         </w:rPr>
         <w:t>: Mock-up main screen 0.0.1</w:t>
-      </w:r>
-    </w:p>
-    <w:p>
-      <w:pPr>
-        <w:rPr>
-          <w:rFonts w:asciiTheme="majorHAnsi" w:eastAsiaTheme="majorEastAsia" w:hAnsiTheme="majorHAnsi" w:cstheme="majorBidi"/>
-          <w:b/>
-          <w:bCs/>
-          <w:sz w:val="28"/>
-          <w:szCs w:val="28"/>
-          <w:lang w:val="en-GB"/>
-        </w:rPr>
-      </w:pPr>
-      <w:r>
-        <w:rPr>
-          <w:b/>
-          <w:bCs/>
-          <w:sz w:val="28"/>
-          <w:szCs w:val="28"/>
-          <w:lang w:val="en-GB"/>
-        </w:rPr>
-        <w:br w:type="page"/>
       </w:r>
     </w:p>
     <w:p>
@@ -4825,7 +5461,6 @@
           <w:szCs w:val="28"/>
           <w:lang w:val="en-GB"/>
         </w:rPr>
-        <w:lastRenderedPageBreak/>
         <w:t>Finances and Compensation</w:t>
       </w:r>
     </w:p>
@@ -4907,7 +5542,15 @@
           <w:rStyle w:val="rynqvb"/>
           <w:lang w:val="en"/>
         </w:rPr>
-        <w:t xml:space="preserve">It is seen as mandatory to split the bill in order for the project to be somewhat successful and any member who does not agree with this policy is excluded from the project. </w:t>
+        <w:t xml:space="preserve">It is seen as mandatory to split the bill in order for </w:t>
+      </w:r>
+      <w:r>
+        <w:rPr>
+          <w:rStyle w:val="rynqvb"/>
+          <w:lang w:val="en"/>
+        </w:rPr>
+        <w:lastRenderedPageBreak/>
+        <w:t xml:space="preserve">the project to be somewhat successful and any member who does not agree with this policy is excluded from the project. </w:t>
       </w:r>
       <w:r>
         <w:rPr>
@@ -4937,9 +5580,9 @@
 <file path=word/numbering.xml><?xml version="1.0" encoding="utf-8"?>
 <w:numbering xmlns:wpc="http://schemas.microsoft.com/office/word/2010/wordprocessingCanvas" xmlns:cx="http://schemas.microsoft.com/office/drawing/2014/chartex" xmlns:cx1="http://schemas.microsoft.com/office/drawing/2015/9/8/chartex" xmlns:cx2="http://schemas.microsoft.com/office/drawing/2015/10/21/chartex" xmlns:cx3="http://schemas.microsoft.com/office/drawing/2016/5/9/chartex" xmlns:cx4="http://schemas.microsoft.com/office/drawing/2016/5/10/chartex" xmlns:cx5="http://schemas.microsoft.com/office/drawing/2016/5/11/chartex" xmlns:cx6="http://schemas.microsoft.com/office/drawing/2016/5/12/chartex" xmlns:cx7="http://schemas.microsoft.com/office/drawing/2016/5/13/chartex" xmlns:cx8="http://schemas.microsoft.com/office/drawing/2016/5/14/chartex" xmlns:mc="http://schemas.openxmlformats.org/markup-compatibility/2006" xmlns:aink="http://schemas.microsoft.com/office/drawing/2016/ink" xmlns:am3d="http://schemas.microsoft.com/office/drawing/2017/model3d" xmlns:o="urn:schemas-microsoft-com:office:office" xmlns:oel="http://schemas.microsoft.com/office/2019/extlst" xmlns:r="http://schemas.openxmlformats.org/officeDocument/2006/relationships" xmlns:m="http://schemas.openxmlformats.org/officeDocument/2006/math" xmlns:v="urn:schemas-microsoft-com:vml" xmlns:wp14="http://schemas.microsoft.com/office/word/2010/wordprocessingDrawing" xmlns:wp="http://schemas.openxmlformats.org/drawingml/2006/wordprocessingDrawing" xmlns:w10="urn:schemas-microsoft-com:office:word" xmlns:w="http://schemas.openxmlformats.org/wordprocessingml/2006/main" xmlns:w14="http://schemas.microsoft.com/office/word/2010/wordml" xmlns:w15="http://schemas.microsoft.com/office/word/2012/wordml" xmlns:w16cex="http://schemas.microsoft.com/office/word/2018/wordml/cex" xmlns:w16cid="http://schemas.microsoft.com/office/word/2016/wordml/cid" xmlns:w16="http://schemas.microsoft.com/office/word/2018/wordml" xmlns:w16sdtdh="http://schemas.microsoft.com/office/word/2020/wordml/sdtdatahash" xmlns:w16se="http://schemas.microsoft.com/office/word/2015/wordml/symex" xmlns:wpg="http://schemas.microsoft.com/office/word/2010/wordprocessingGroup" xmlns:wpi="http://schemas.microsoft.com/office/word/2010/wordprocessingInk" xmlns:wne="http://schemas.microsoft.com/office/word/2006/wordml" xmlns:wps="http://schemas.microsoft.com/office/word/2010/wordprocessingShape" mc:Ignorable="w14 w15 w16se w16cid w16 w16cex w16sdtdh wp14">
   <w:abstractNum w:abstractNumId="0" w15:restartNumberingAfterBreak="0">
-    <w:nsid w:val="1DAF7041"/>
+    <w:nsid w:val="030879EB"/>
     <w:multiLevelType w:val="hybridMultilevel"/>
-    <w:tmpl w:val="A1BE6E2A"/>
+    <w:tmpl w:val="47CA84D0"/>
     <w:lvl w:ilvl="0" w:tplc="0807000F">
       <w:start w:val="1"/>
       <w:numFmt w:val="decimal"/>
@@ -5026,9 +5669,9 @@
     </w:lvl>
   </w:abstractNum>
   <w:abstractNum w:abstractNumId="1" w15:restartNumberingAfterBreak="0">
-    <w:nsid w:val="24284D64"/>
+    <w:nsid w:val="1DAF7041"/>
     <w:multiLevelType w:val="hybridMultilevel"/>
-    <w:tmpl w:val="ECA2C28A"/>
+    <w:tmpl w:val="A1BE6E2A"/>
     <w:lvl w:ilvl="0" w:tplc="0807000F">
       <w:start w:val="1"/>
       <w:numFmt w:val="decimal"/>
@@ -5115,6 +5758,95 @@
     </w:lvl>
   </w:abstractNum>
   <w:abstractNum w:abstractNumId="2" w15:restartNumberingAfterBreak="0">
+    <w:nsid w:val="24284D64"/>
+    <w:multiLevelType w:val="hybridMultilevel"/>
+    <w:tmpl w:val="ECA2C28A"/>
+    <w:lvl w:ilvl="0" w:tplc="0807000F">
+      <w:start w:val="1"/>
+      <w:numFmt w:val="decimal"/>
+      <w:lvlText w:val="%1."/>
+      <w:lvlJc w:val="left"/>
+      <w:pPr>
+        <w:ind w:left="720" w:hanging="360"/>
+      </w:pPr>
+      <w:rPr>
+        <w:rFonts w:hint="default"/>
+      </w:rPr>
+    </w:lvl>
+    <w:lvl w:ilvl="1" w:tplc="08070019" w:tentative="1">
+      <w:start w:val="1"/>
+      <w:numFmt w:val="lowerLetter"/>
+      <w:lvlText w:val="%2."/>
+      <w:lvlJc w:val="left"/>
+      <w:pPr>
+        <w:ind w:left="1440" w:hanging="360"/>
+      </w:pPr>
+    </w:lvl>
+    <w:lvl w:ilvl="2" w:tplc="0807001B" w:tentative="1">
+      <w:start w:val="1"/>
+      <w:numFmt w:val="lowerRoman"/>
+      <w:lvlText w:val="%3."/>
+      <w:lvlJc w:val="right"/>
+      <w:pPr>
+        <w:ind w:left="2160" w:hanging="180"/>
+      </w:pPr>
+    </w:lvl>
+    <w:lvl w:ilvl="3" w:tplc="0807000F" w:tentative="1">
+      <w:start w:val="1"/>
+      <w:numFmt w:val="decimal"/>
+      <w:lvlText w:val="%4."/>
+      <w:lvlJc w:val="left"/>
+      <w:pPr>
+        <w:ind w:left="2880" w:hanging="360"/>
+      </w:pPr>
+    </w:lvl>
+    <w:lvl w:ilvl="4" w:tplc="08070019" w:tentative="1">
+      <w:start w:val="1"/>
+      <w:numFmt w:val="lowerLetter"/>
+      <w:lvlText w:val="%5."/>
+      <w:lvlJc w:val="left"/>
+      <w:pPr>
+        <w:ind w:left="3600" w:hanging="360"/>
+      </w:pPr>
+    </w:lvl>
+    <w:lvl w:ilvl="5" w:tplc="0807001B" w:tentative="1">
+      <w:start w:val="1"/>
+      <w:numFmt w:val="lowerRoman"/>
+      <w:lvlText w:val="%6."/>
+      <w:lvlJc w:val="right"/>
+      <w:pPr>
+        <w:ind w:left="4320" w:hanging="180"/>
+      </w:pPr>
+    </w:lvl>
+    <w:lvl w:ilvl="6" w:tplc="0807000F" w:tentative="1">
+      <w:start w:val="1"/>
+      <w:numFmt w:val="decimal"/>
+      <w:lvlText w:val="%7."/>
+      <w:lvlJc w:val="left"/>
+      <w:pPr>
+        <w:ind w:left="5040" w:hanging="360"/>
+      </w:pPr>
+    </w:lvl>
+    <w:lvl w:ilvl="7" w:tplc="08070019" w:tentative="1">
+      <w:start w:val="1"/>
+      <w:numFmt w:val="lowerLetter"/>
+      <w:lvlText w:val="%8."/>
+      <w:lvlJc w:val="left"/>
+      <w:pPr>
+        <w:ind w:left="5760" w:hanging="360"/>
+      </w:pPr>
+    </w:lvl>
+    <w:lvl w:ilvl="8" w:tplc="0807001B" w:tentative="1">
+      <w:start w:val="1"/>
+      <w:numFmt w:val="lowerRoman"/>
+      <w:lvlText w:val="%9."/>
+      <w:lvlJc w:val="right"/>
+      <w:pPr>
+        <w:ind w:left="6480" w:hanging="180"/>
+      </w:pPr>
+    </w:lvl>
+  </w:abstractNum>
+  <w:abstractNum w:abstractNumId="3" w15:restartNumberingAfterBreak="0">
     <w:nsid w:val="35E00706"/>
     <w:multiLevelType w:val="multilevel"/>
     <w:tmpl w:val="4B543884"/>
@@ -5235,7 +5967,7 @@
       </w:rPr>
     </w:lvl>
   </w:abstractNum>
-  <w:abstractNum w:abstractNumId="3" w15:restartNumberingAfterBreak="0">
+  <w:abstractNum w:abstractNumId="4" w15:restartNumberingAfterBreak="0">
     <w:nsid w:val="36F63834"/>
     <w:multiLevelType w:val="multilevel"/>
     <w:tmpl w:val="4B543884"/>
@@ -5356,10 +6088,10 @@
       </w:rPr>
     </w:lvl>
   </w:abstractNum>
-  <w:abstractNum w:abstractNumId="4" w15:restartNumberingAfterBreak="0">
-    <w:nsid w:val="7DE63F79"/>
+  <w:abstractNum w:abstractNumId="5" w15:restartNumberingAfterBreak="0">
+    <w:nsid w:val="4E0B35CE"/>
     <w:multiLevelType w:val="hybridMultilevel"/>
-    <w:tmpl w:val="D8D2AD8E"/>
+    <w:tmpl w:val="C6261358"/>
     <w:lvl w:ilvl="0" w:tplc="0807000F">
       <w:start w:val="1"/>
       <w:numFmt w:val="decimal"/>
@@ -5445,20 +6177,115 @@
       </w:pPr>
     </w:lvl>
   </w:abstractNum>
+  <w:abstractNum w:abstractNumId="6" w15:restartNumberingAfterBreak="0">
+    <w:nsid w:val="7DE63F79"/>
+    <w:multiLevelType w:val="hybridMultilevel"/>
+    <w:tmpl w:val="D8D2AD8E"/>
+    <w:lvl w:ilvl="0" w:tplc="0807000F">
+      <w:start w:val="1"/>
+      <w:numFmt w:val="decimal"/>
+      <w:lvlText w:val="%1."/>
+      <w:lvlJc w:val="left"/>
+      <w:pPr>
+        <w:ind w:left="720" w:hanging="360"/>
+      </w:pPr>
+      <w:rPr>
+        <w:rFonts w:hint="default"/>
+      </w:rPr>
+    </w:lvl>
+    <w:lvl w:ilvl="1" w:tplc="08070019" w:tentative="1">
+      <w:start w:val="1"/>
+      <w:numFmt w:val="lowerLetter"/>
+      <w:lvlText w:val="%2."/>
+      <w:lvlJc w:val="left"/>
+      <w:pPr>
+        <w:ind w:left="1440" w:hanging="360"/>
+      </w:pPr>
+    </w:lvl>
+    <w:lvl w:ilvl="2" w:tplc="0807001B" w:tentative="1">
+      <w:start w:val="1"/>
+      <w:numFmt w:val="lowerRoman"/>
+      <w:lvlText w:val="%3."/>
+      <w:lvlJc w:val="right"/>
+      <w:pPr>
+        <w:ind w:left="2160" w:hanging="180"/>
+      </w:pPr>
+    </w:lvl>
+    <w:lvl w:ilvl="3" w:tplc="0807000F" w:tentative="1">
+      <w:start w:val="1"/>
+      <w:numFmt w:val="decimal"/>
+      <w:lvlText w:val="%4."/>
+      <w:lvlJc w:val="left"/>
+      <w:pPr>
+        <w:ind w:left="2880" w:hanging="360"/>
+      </w:pPr>
+    </w:lvl>
+    <w:lvl w:ilvl="4" w:tplc="08070019" w:tentative="1">
+      <w:start w:val="1"/>
+      <w:numFmt w:val="lowerLetter"/>
+      <w:lvlText w:val="%5."/>
+      <w:lvlJc w:val="left"/>
+      <w:pPr>
+        <w:ind w:left="3600" w:hanging="360"/>
+      </w:pPr>
+    </w:lvl>
+    <w:lvl w:ilvl="5" w:tplc="0807001B" w:tentative="1">
+      <w:start w:val="1"/>
+      <w:numFmt w:val="lowerRoman"/>
+      <w:lvlText w:val="%6."/>
+      <w:lvlJc w:val="right"/>
+      <w:pPr>
+        <w:ind w:left="4320" w:hanging="180"/>
+      </w:pPr>
+    </w:lvl>
+    <w:lvl w:ilvl="6" w:tplc="0807000F" w:tentative="1">
+      <w:start w:val="1"/>
+      <w:numFmt w:val="decimal"/>
+      <w:lvlText w:val="%7."/>
+      <w:lvlJc w:val="left"/>
+      <w:pPr>
+        <w:ind w:left="5040" w:hanging="360"/>
+      </w:pPr>
+    </w:lvl>
+    <w:lvl w:ilvl="7" w:tplc="08070019" w:tentative="1">
+      <w:start w:val="1"/>
+      <w:numFmt w:val="lowerLetter"/>
+      <w:lvlText w:val="%8."/>
+      <w:lvlJc w:val="left"/>
+      <w:pPr>
+        <w:ind w:left="5760" w:hanging="360"/>
+      </w:pPr>
+    </w:lvl>
+    <w:lvl w:ilvl="8" w:tplc="0807001B" w:tentative="1">
+      <w:start w:val="1"/>
+      <w:numFmt w:val="lowerRoman"/>
+      <w:lvlText w:val="%9."/>
+      <w:lvlJc w:val="right"/>
+      <w:pPr>
+        <w:ind w:left="6480" w:hanging="180"/>
+      </w:pPr>
+    </w:lvl>
+  </w:abstractNum>
   <w:num w:numId="1" w16cid:durableId="1614942444">
+    <w:abstractNumId w:val="1"/>
+  </w:num>
+  <w:num w:numId="2" w16cid:durableId="1169830257">
+    <w:abstractNumId w:val="3"/>
+  </w:num>
+  <w:num w:numId="3" w16cid:durableId="683673265">
+    <w:abstractNumId w:val="2"/>
+  </w:num>
+  <w:num w:numId="4" w16cid:durableId="883564391">
+    <w:abstractNumId w:val="6"/>
+  </w:num>
+  <w:num w:numId="5" w16cid:durableId="102657859">
+    <w:abstractNumId w:val="4"/>
+  </w:num>
+  <w:num w:numId="6" w16cid:durableId="1460493979">
     <w:abstractNumId w:val="0"/>
   </w:num>
-  <w:num w:numId="2" w16cid:durableId="1169830257">
-    <w:abstractNumId w:val="2"/>
-  </w:num>
-  <w:num w:numId="3" w16cid:durableId="683673265">
-    <w:abstractNumId w:val="1"/>
-  </w:num>
-  <w:num w:numId="4" w16cid:durableId="883564391">
-    <w:abstractNumId w:val="4"/>
-  </w:num>
-  <w:num w:numId="5" w16cid:durableId="102657859">
-    <w:abstractNumId w:val="3"/>
+  <w:num w:numId="7" w16cid:durableId="870991942">
+    <w:abstractNumId w:val="5"/>
   </w:num>
 </w:numbering>
 </file>

</xml_diff>

<commit_message>
Created the UI and added a bunch of placeholder images. The design is rudimenatry and will be expaned later with own assests.
</commit_message>
<xml_diff>
--- a/Project Documentation/Projekt Texting Spree.docx
+++ b/Project Documentation/Projekt Texting Spree.docx
@@ -296,11 +296,19 @@
                 <w:lang w:val="en-GB"/>
               </w:rPr>
             </w:pPr>
-            <w:r>
-              <w:rPr>
-                <w:lang w:val="en-GB"/>
-              </w:rPr>
-              <w:t>Bärfuss Frederic</w:t>
+            <w:proofErr w:type="spellStart"/>
+            <w:r>
+              <w:rPr>
+                <w:lang w:val="en-GB"/>
+              </w:rPr>
+              <w:t>Bärfuss</w:t>
+            </w:r>
+            <w:proofErr w:type="spellEnd"/>
+            <w:r>
+              <w:rPr>
+                <w:lang w:val="en-GB"/>
+              </w:rPr>
+              <w:t xml:space="preserve"> Frederic</w:t>
             </w:r>
           </w:p>
         </w:tc>
@@ -352,12 +360,28 @@
                 <w:lang w:val="en-GB"/>
               </w:rPr>
             </w:pPr>
-            <w:r>
-              <w:rPr>
-                <w:lang w:val="en-GB"/>
-              </w:rPr>
-              <w:t>Dulla Kastriot</w:t>
-            </w:r>
+            <w:proofErr w:type="spellStart"/>
+            <w:r>
+              <w:rPr>
+                <w:lang w:val="en-GB"/>
+              </w:rPr>
+              <w:t>Dulla</w:t>
+            </w:r>
+            <w:proofErr w:type="spellEnd"/>
+            <w:r>
+              <w:rPr>
+                <w:lang w:val="en-GB"/>
+              </w:rPr>
+              <w:t xml:space="preserve"> </w:t>
+            </w:r>
+            <w:proofErr w:type="spellStart"/>
+            <w:r>
+              <w:rPr>
+                <w:lang w:val="en-GB"/>
+              </w:rPr>
+              <w:t>Kastriot</w:t>
+            </w:r>
+            <w:proofErr w:type="spellEnd"/>
           </w:p>
         </w:tc>
         <w:tc>
@@ -458,13 +482,29 @@
                 <w:lang w:val="en-GB"/>
               </w:rPr>
             </w:pPr>
+            <w:proofErr w:type="spellStart"/>
             <w:r>
               <w:rPr>
                 <w:lang w:val="en-GB"/>
               </w:rPr>
               <w:lastRenderedPageBreak/>
-              <w:t>Dulla Kastriot</w:t>
-            </w:r>
+              <w:t>Dulla</w:t>
+            </w:r>
+            <w:proofErr w:type="spellEnd"/>
+            <w:r>
+              <w:rPr>
+                <w:lang w:val="en-GB"/>
+              </w:rPr>
+              <w:t xml:space="preserve"> </w:t>
+            </w:r>
+            <w:proofErr w:type="spellStart"/>
+            <w:r>
+              <w:rPr>
+                <w:lang w:val="en-GB"/>
+              </w:rPr>
+              <w:t>Kastriot</w:t>
+            </w:r>
+            <w:proofErr w:type="spellEnd"/>
           </w:p>
         </w:tc>
         <w:tc>
@@ -477,12 +517,14 @@
                 <w:lang w:val="en-GB"/>
               </w:rPr>
             </w:pPr>
+            <w:proofErr w:type="spellStart"/>
             <w:r>
               <w:rPr>
                 <w:lang w:val="en-GB"/>
               </w:rPr>
               <w:t>Programer</w:t>
             </w:r>
+            <w:proofErr w:type="spellEnd"/>
           </w:p>
         </w:tc>
         <w:tc>
@@ -527,12 +569,28 @@
                 <w:lang w:val="en-GB"/>
               </w:rPr>
             </w:pPr>
-            <w:r>
-              <w:rPr>
-                <w:lang w:val="en-GB"/>
-              </w:rPr>
-              <w:t>Dulla Kastriot</w:t>
-            </w:r>
+            <w:proofErr w:type="spellStart"/>
+            <w:r>
+              <w:rPr>
+                <w:lang w:val="en-GB"/>
+              </w:rPr>
+              <w:t>Dulla</w:t>
+            </w:r>
+            <w:proofErr w:type="spellEnd"/>
+            <w:r>
+              <w:rPr>
+                <w:lang w:val="en-GB"/>
+              </w:rPr>
+              <w:t xml:space="preserve"> </w:t>
+            </w:r>
+            <w:proofErr w:type="spellStart"/>
+            <w:r>
+              <w:rPr>
+                <w:lang w:val="en-GB"/>
+              </w:rPr>
+              <w:t>Kastriot</w:t>
+            </w:r>
+            <w:proofErr w:type="spellEnd"/>
           </w:p>
         </w:tc>
         <w:tc>
@@ -590,12 +648,28 @@
                 <w:lang w:val="en-GB"/>
               </w:rPr>
             </w:pPr>
-            <w:r>
-              <w:rPr>
-                <w:lang w:val="en-GB"/>
-              </w:rPr>
-              <w:t>Dulla Kastriot</w:t>
-            </w:r>
+            <w:proofErr w:type="spellStart"/>
+            <w:r>
+              <w:rPr>
+                <w:lang w:val="en-GB"/>
+              </w:rPr>
+              <w:t>Dulla</w:t>
+            </w:r>
+            <w:proofErr w:type="spellEnd"/>
+            <w:r>
+              <w:rPr>
+                <w:lang w:val="en-GB"/>
+              </w:rPr>
+              <w:t xml:space="preserve"> </w:t>
+            </w:r>
+            <w:proofErr w:type="spellStart"/>
+            <w:r>
+              <w:rPr>
+                <w:lang w:val="en-GB"/>
+              </w:rPr>
+              <w:t>Kastriot</w:t>
+            </w:r>
+            <w:proofErr w:type="spellEnd"/>
           </w:p>
         </w:tc>
         <w:tc>
@@ -657,7 +731,21 @@
               <w:rPr>
                 <w:lang w:val="en-GB"/>
               </w:rPr>
-              <w:t>von Ballmoos Kevin</w:t>
+              <w:t xml:space="preserve">von </w:t>
+            </w:r>
+            <w:proofErr w:type="spellStart"/>
+            <w:r>
+              <w:rPr>
+                <w:lang w:val="en-GB"/>
+              </w:rPr>
+              <w:t>Ballmoos</w:t>
+            </w:r>
+            <w:proofErr w:type="spellEnd"/>
+            <w:r>
+              <w:rPr>
+                <w:lang w:val="en-GB"/>
+              </w:rPr>
+              <w:t xml:space="preserve"> Kevin</w:t>
             </w:r>
           </w:p>
         </w:tc>
@@ -726,7 +814,21 @@
               <w:rPr>
                 <w:lang w:val="en-GB"/>
               </w:rPr>
-              <w:t>von Ballmoos Kevin</w:t>
+              <w:t xml:space="preserve">von </w:t>
+            </w:r>
+            <w:proofErr w:type="spellStart"/>
+            <w:r>
+              <w:rPr>
+                <w:lang w:val="en-GB"/>
+              </w:rPr>
+              <w:t>Ballmoos</w:t>
+            </w:r>
+            <w:proofErr w:type="spellEnd"/>
+            <w:r>
+              <w:rPr>
+                <w:lang w:val="en-GB"/>
+              </w:rPr>
+              <w:t xml:space="preserve"> Kevin</w:t>
             </w:r>
           </w:p>
         </w:tc>
@@ -1620,21 +1722,7 @@
               <w:rPr>
                 <w:lang w:val="en-GB"/>
               </w:rPr>
-              <w:t xml:space="preserve">re should be multiple checkpoints where the game is automatically </w:t>
-            </w:r>
-            <w:proofErr w:type="gramStart"/>
-            <w:r>
-              <w:rPr>
-                <w:lang w:val="en-GB"/>
-              </w:rPr>
-              <w:t>save</w:t>
-            </w:r>
-            <w:proofErr w:type="gramEnd"/>
-            <w:r>
-              <w:rPr>
-                <w:lang w:val="en-GB"/>
-              </w:rPr>
-              <w:t xml:space="preserve">. </w:t>
+              <w:t xml:space="preserve">re should be multiple checkpoints where the game is automatically save. </w:t>
             </w:r>
             <w:r>
               <w:rPr>
@@ -1870,7 +1958,21 @@
               <w:rPr>
                 <w:lang w:val="en-GB"/>
               </w:rPr>
-              <w:t>In later sections of the game there should be maps of cities, villages or even drawings of different rooms or characters. A good example here is found in the game “Pillars of Eternity: Deadfire” where the book shows a clear picture of the environment on one side, while telling the story in the other side.</w:t>
+              <w:t xml:space="preserve">In later sections of the game there should be maps of cities, villages or even drawings of different rooms or characters. A good example here is found in the game “Pillars of Eternity: </w:t>
+            </w:r>
+            <w:proofErr w:type="spellStart"/>
+            <w:r>
+              <w:rPr>
+                <w:lang w:val="en-GB"/>
+              </w:rPr>
+              <w:t>Deadfire</w:t>
+            </w:r>
+            <w:proofErr w:type="spellEnd"/>
+            <w:r>
+              <w:rPr>
+                <w:lang w:val="en-GB"/>
+              </w:rPr>
+              <w:t>” where the book shows a clear picture of the environment on one side, while telling the story in the other side.</w:t>
             </w:r>
           </w:p>
         </w:tc>
@@ -2109,7 +2211,21 @@
               <w:rPr>
                 <w:lang w:val="en-GB"/>
               </w:rPr>
-              <w:t>The game screen. Its just that. The actual game.</w:t>
+              <w:t xml:space="preserve">The game screen. </w:t>
+            </w:r>
+            <w:proofErr w:type="spellStart"/>
+            <w:r>
+              <w:rPr>
+                <w:lang w:val="en-GB"/>
+              </w:rPr>
+              <w:t>Its</w:t>
+            </w:r>
+            <w:proofErr w:type="spellEnd"/>
+            <w:r>
+              <w:rPr>
+                <w:lang w:val="en-GB"/>
+              </w:rPr>
+              <w:t xml:space="preserve"> just that. The actual game.</w:t>
             </w:r>
           </w:p>
         </w:tc>
@@ -3742,7 +3858,51 @@
           <w:rStyle w:val="rynqvb"/>
           <w:lang w:val="en"/>
         </w:rPr>
-        <w:t>: feature\MainMenu.</w:t>
+        <w:t>: feature</w:t>
+      </w:r>
+      <w:r>
+        <w:rPr>
+          <w:rStyle w:val="rynqvb"/>
+          <w:lang w:val="en"/>
+        </w:rPr>
+        <w:t>/</w:t>
+      </w:r>
+      <w:proofErr w:type="spellStart"/>
+      <w:r>
+        <w:rPr>
+          <w:rStyle w:val="rynqvb"/>
+          <w:lang w:val="en"/>
+        </w:rPr>
+        <w:t>m</w:t>
+      </w:r>
+      <w:r>
+        <w:rPr>
+          <w:rStyle w:val="rynqvb"/>
+          <w:lang w:val="en"/>
+        </w:rPr>
+        <w:t>ain</w:t>
+      </w:r>
+      <w:r>
+        <w:rPr>
+          <w:rStyle w:val="rynqvb"/>
+          <w:lang w:val="en"/>
+        </w:rPr>
+        <w:t>M</w:t>
+      </w:r>
+      <w:r>
+        <w:rPr>
+          <w:rStyle w:val="rynqvb"/>
+          <w:lang w:val="en"/>
+        </w:rPr>
+        <w:t>enu</w:t>
+      </w:r>
+      <w:proofErr w:type="spellEnd"/>
+      <w:r>
+        <w:rPr>
+          <w:rStyle w:val="rynqvb"/>
+          <w:lang w:val="en"/>
+        </w:rPr>
+        <w:t>.</w:t>
       </w:r>
     </w:p>
     <w:p>
@@ -3784,21 +3944,7 @@
           <w:bCs/>
           <w:lang w:val="en"/>
         </w:rPr>
-        <w:t>feature\&lt;work&gt;</w:t>
-      </w:r>
-      <w:r>
-        <w:rPr>
-          <w:rStyle w:val="rynqvb"/>
-          <w:lang w:val="en"/>
-        </w:rPr>
-        <w:t>.</w:t>
-      </w:r>
-      <w:r>
-        <w:rPr>
-          <w:rStyle w:val="hwtze"/>
-          <w:lang w:val="en"/>
-        </w:rPr>
-        <w:t xml:space="preserve"> </w:t>
+        <w:t>feature</w:t>
       </w:r>
       <w:r>
         <w:rPr>
@@ -3807,6 +3953,38 @@
           <w:bCs/>
           <w:lang w:val="en"/>
         </w:rPr>
+        <w:t>/</w:t>
+      </w:r>
+      <w:r>
+        <w:rPr>
+          <w:rStyle w:val="rynqvb"/>
+          <w:b/>
+          <w:bCs/>
+          <w:lang w:val="en"/>
+        </w:rPr>
+        <w:t>&lt;work&gt;</w:t>
+      </w:r>
+      <w:r>
+        <w:rPr>
+          <w:rStyle w:val="rynqvb"/>
+          <w:lang w:val="en"/>
+        </w:rPr>
+        <w:t>.</w:t>
+      </w:r>
+      <w:r>
+        <w:rPr>
+          <w:rStyle w:val="hwtze"/>
+          <w:lang w:val="en"/>
+        </w:rPr>
+        <w:t xml:space="preserve"> </w:t>
+      </w:r>
+      <w:r>
+        <w:rPr>
+          <w:rStyle w:val="rynqvb"/>
+          <w:b/>
+          <w:bCs/>
+          <w:lang w:val="en"/>
+        </w:rPr>
         <w:t>Example</w:t>
       </w:r>
       <w:r>
@@ -3814,7 +3992,51 @@
           <w:rStyle w:val="rynqvb"/>
           <w:lang w:val="en"/>
         </w:rPr>
-        <w:t>: feature\MainMenu.</w:t>
+        <w:t>: feature</w:t>
+      </w:r>
+      <w:r>
+        <w:rPr>
+          <w:rStyle w:val="rynqvb"/>
+          <w:lang w:val="en"/>
+        </w:rPr>
+        <w:t>/</w:t>
+      </w:r>
+      <w:proofErr w:type="spellStart"/>
+      <w:r>
+        <w:rPr>
+          <w:rStyle w:val="rynqvb"/>
+          <w:lang w:val="en"/>
+        </w:rPr>
+        <w:t>m</w:t>
+      </w:r>
+      <w:r>
+        <w:rPr>
+          <w:rStyle w:val="rynqvb"/>
+          <w:lang w:val="en"/>
+        </w:rPr>
+        <w:t>ain</w:t>
+      </w:r>
+      <w:r>
+        <w:rPr>
+          <w:rStyle w:val="rynqvb"/>
+          <w:lang w:val="en"/>
+        </w:rPr>
+        <w:t>M</w:t>
+      </w:r>
+      <w:r>
+        <w:rPr>
+          <w:rStyle w:val="rynqvb"/>
+          <w:lang w:val="en"/>
+        </w:rPr>
+        <w:t>enu</w:t>
+      </w:r>
+      <w:proofErr w:type="spellEnd"/>
+      <w:r>
+        <w:rPr>
+          <w:rStyle w:val="rynqvb"/>
+          <w:lang w:val="en"/>
+        </w:rPr>
+        <w:t>.</w:t>
       </w:r>
     </w:p>
     <w:p>
@@ -4164,7 +4386,6 @@
         </w:rPr>
         <w:t xml:space="preserve">Writing the </w:t>
       </w:r>
-      <w:proofErr w:type="gramStart"/>
       <w:r>
         <w:rPr>
           <w:rStyle w:val="rynqvb"/>
@@ -4172,7 +4393,6 @@
         </w:rPr>
         <w:t>chapters</w:t>
       </w:r>
-      <w:proofErr w:type="gramEnd"/>
       <w:r>
         <w:rPr>
           <w:rStyle w:val="rynqvb"/>
@@ -4425,6 +4645,7 @@
         </w:rPr>
         <w:t xml:space="preserve">Logging is a big part of debugging the code. As for now, we have no method to actually debug the code efficiently. Using </w:t>
       </w:r>
+      <w:proofErr w:type="spellStart"/>
       <w:r>
         <w:rPr>
           <w:rFonts w:ascii="Consolas" w:hAnsi="Consolas"/>
@@ -4432,7 +4653,17 @@
           <w:bCs/>
           <w:lang w:val="en-GB"/>
         </w:rPr>
-        <w:t>Debug.Log()</w:t>
+        <w:t>Debug.Log</w:t>
+      </w:r>
+      <w:proofErr w:type="spellEnd"/>
+      <w:r>
+        <w:rPr>
+          <w:rFonts w:ascii="Consolas" w:hAnsi="Consolas"/>
+          <w:b/>
+          <w:bCs/>
+          <w:lang w:val="en-GB"/>
+        </w:rPr>
+        <w:t>()</w:t>
       </w:r>
       <w:r>
         <w:rPr>
@@ -4988,21 +5219,7 @@
         <w:rPr>
           <w:lang w:val="en-GB"/>
         </w:rPr>
-        <w:t xml:space="preserve">If one needs to create a new task for himself or another programmer then the following steps must be </w:t>
-      </w:r>
-      <w:proofErr w:type="gramStart"/>
-      <w:r>
-        <w:rPr>
-          <w:lang w:val="en-GB"/>
-        </w:rPr>
-        <w:t>maintain</w:t>
-      </w:r>
-      <w:proofErr w:type="gramEnd"/>
-      <w:r>
-        <w:rPr>
-          <w:lang w:val="en-GB"/>
-        </w:rPr>
-        <w:t xml:space="preserve"> in order to be able to make the workflow coherent and not lose focus on who is working on what.</w:t>
+        <w:t>If one needs to create a new task for himself or another programmer then the following steps must be maintain in order to be able to make the workflow coherent and not lose focus on who is working on what.</w:t>
       </w:r>
     </w:p>
     <w:p>
@@ -5081,16 +5298,8 @@
         <w:rPr>
           <w:lang w:val="en-GB"/>
         </w:rPr>
-        <w:t xml:space="preserve">- </w:t>
-      </w:r>
-      <w:proofErr w:type="gramStart"/>
-      <w:r>
-        <w:rPr>
-          <w:lang w:val="en-GB"/>
-        </w:rPr>
-        <w:t>[ ]</w:t>
-      </w:r>
-      <w:proofErr w:type="gramEnd"/>
+        <w:t>- [ ]</w:t>
+      </w:r>
       <w:r>
         <w:rPr>
           <w:lang w:val="en-GB"/>
@@ -5119,21 +5328,7 @@
         <w:rPr>
           <w:lang w:val="en-GB"/>
         </w:rPr>
-        <w:t xml:space="preserve">“Convert to issue” button on the </w:t>
-      </w:r>
-      <w:proofErr w:type="gramStart"/>
-      <w:r>
-        <w:rPr>
-          <w:lang w:val="en-GB"/>
-        </w:rPr>
-        <w:t>tasks</w:t>
-      </w:r>
-      <w:proofErr w:type="gramEnd"/>
-      <w:r>
-        <w:rPr>
-          <w:lang w:val="en-GB"/>
-        </w:rPr>
-        <w:t xml:space="preserve"> description.</w:t>
+        <w:t>“Convert to issue” button on the tasks description.</w:t>
       </w:r>
     </w:p>
     <w:p>
@@ -5151,7 +5346,21 @@
         <w:rPr>
           <w:lang w:val="en-GB"/>
         </w:rPr>
-        <w:t>Add it to the “ProjectTextingSpree” project.</w:t>
+        <w:t>Add it to the “</w:t>
+      </w:r>
+      <w:proofErr w:type="spellStart"/>
+      <w:r>
+        <w:rPr>
+          <w:lang w:val="en-GB"/>
+        </w:rPr>
+        <w:t>ProjectTextingSpree</w:t>
+      </w:r>
+      <w:proofErr w:type="spellEnd"/>
+      <w:r>
+        <w:rPr>
+          <w:lang w:val="en-GB"/>
+        </w:rPr>
+        <w:t>” project.</w:t>
       </w:r>
     </w:p>
     <w:p>
@@ -5187,7 +5396,21 @@
         <w:rPr>
           <w:lang w:val="en-GB"/>
         </w:rPr>
-        <w:t>Once this is done, you can switch to the view of the respective feature and you should see your task in the “No status” sprite. Immediately drag it to the “Todo” sprite or the “In Progress” sprite, if you plan on working on it immediately.</w:t>
+        <w:t>Once this is done, you can switch to the view of the respective feature and you should see your task in the “No status” sprite. Immediately drag it to the “</w:t>
+      </w:r>
+      <w:proofErr w:type="spellStart"/>
+      <w:r>
+        <w:rPr>
+          <w:lang w:val="en-GB"/>
+        </w:rPr>
+        <w:t>Todo</w:t>
+      </w:r>
+      <w:proofErr w:type="spellEnd"/>
+      <w:r>
+        <w:rPr>
+          <w:lang w:val="en-GB"/>
+        </w:rPr>
+        <w:t>” sprite or the “In Progress” sprite, if you plan on working on it immediately.</w:t>
       </w:r>
     </w:p>
     <w:p>

</xml_diff>

<commit_message>
Changes to the docomentation.
</commit_message>
<xml_diff>
--- a/Project Documentation/Projekt Texting Spree.docx
+++ b/Project Documentation/Projekt Texting Spree.docx
@@ -1722,7 +1722,21 @@
               <w:rPr>
                 <w:lang w:val="en-GB"/>
               </w:rPr>
-              <w:t xml:space="preserve">re should be multiple checkpoints where the game is automatically save. </w:t>
+              <w:t xml:space="preserve">re should be multiple checkpoints where the game is automatically </w:t>
+            </w:r>
+            <w:proofErr w:type="gramStart"/>
+            <w:r>
+              <w:rPr>
+                <w:lang w:val="en-GB"/>
+              </w:rPr>
+              <w:t>save</w:t>
+            </w:r>
+            <w:proofErr w:type="gramEnd"/>
+            <w:r>
+              <w:rPr>
+                <w:lang w:val="en-GB"/>
+              </w:rPr>
+              <w:t xml:space="preserve">. </w:t>
             </w:r>
             <w:r>
               <w:rPr>
@@ -4179,6 +4193,21 @@
       <w:r>
         <w:rPr>
           <w:rStyle w:val="rynqvb"/>
+          <w:lang w:val="en"/>
+        </w:rPr>
+        <w:t xml:space="preserve">Twice a week, every developer has to merge his branch into the “feature/test” branch. Here all features are going to be tested as well as the new GUI changes will be reviewed. Afterwards this branch is going to be merged into the development branch. </w:t>
+      </w:r>
+    </w:p>
+    <w:p>
+      <w:pPr>
+        <w:rPr>
+          <w:rStyle w:val="rynqvb"/>
+          <w:lang w:val="en"/>
+        </w:rPr>
+      </w:pPr>
+      <w:r>
+        <w:rPr>
+          <w:rStyle w:val="rynqvb"/>
           <w:b/>
           <w:bCs/>
           <w:lang w:val="en"/>
@@ -4386,6 +4415,7 @@
         </w:rPr>
         <w:t xml:space="preserve">Writing the </w:t>
       </w:r>
+      <w:proofErr w:type="gramStart"/>
       <w:r>
         <w:rPr>
           <w:rStyle w:val="rynqvb"/>
@@ -4393,6 +4423,7 @@
         </w:rPr>
         <w:t>chapters</w:t>
       </w:r>
+      <w:proofErr w:type="gramEnd"/>
       <w:r>
         <w:rPr>
           <w:rStyle w:val="rynqvb"/>
@@ -5219,7 +5250,21 @@
         <w:rPr>
           <w:lang w:val="en-GB"/>
         </w:rPr>
-        <w:t>If one needs to create a new task for himself or another programmer then the following steps must be maintain in order to be able to make the workflow coherent and not lose focus on who is working on what.</w:t>
+        <w:t xml:space="preserve">If one needs to create a new task for himself or another programmer then the following steps must be </w:t>
+      </w:r>
+      <w:proofErr w:type="gramStart"/>
+      <w:r>
+        <w:rPr>
+          <w:lang w:val="en-GB"/>
+        </w:rPr>
+        <w:t>maintain</w:t>
+      </w:r>
+      <w:proofErr w:type="gramEnd"/>
+      <w:r>
+        <w:rPr>
+          <w:lang w:val="en-GB"/>
+        </w:rPr>
+        <w:t xml:space="preserve"> in order to be able to make the workflow coherent and not lose focus on who is working on what.</w:t>
       </w:r>
     </w:p>
     <w:p>
@@ -5298,8 +5343,16 @@
         <w:rPr>
           <w:lang w:val="en-GB"/>
         </w:rPr>
-        <w:t>- [ ]</w:t>
-      </w:r>
+        <w:t xml:space="preserve">- </w:t>
+      </w:r>
+      <w:proofErr w:type="gramStart"/>
+      <w:r>
+        <w:rPr>
+          <w:lang w:val="en-GB"/>
+        </w:rPr>
+        <w:t>[ ]</w:t>
+      </w:r>
+      <w:proofErr w:type="gramEnd"/>
       <w:r>
         <w:rPr>
           <w:lang w:val="en-GB"/>
@@ -5328,7 +5381,21 @@
         <w:rPr>
           <w:lang w:val="en-GB"/>
         </w:rPr>
-        <w:t>“Convert to issue” button on the tasks description.</w:t>
+        <w:t xml:space="preserve">“Convert to issue” button on the </w:t>
+      </w:r>
+      <w:proofErr w:type="gramStart"/>
+      <w:r>
+        <w:rPr>
+          <w:lang w:val="en-GB"/>
+        </w:rPr>
+        <w:t>tasks</w:t>
+      </w:r>
+      <w:proofErr w:type="gramEnd"/>
+      <w:r>
+        <w:rPr>
+          <w:lang w:val="en-GB"/>
+        </w:rPr>
+        <w:t xml:space="preserve"> description.</w:t>
       </w:r>
     </w:p>
     <w:p>

</xml_diff>

<commit_message>
Revamped Inventory System. Added some other sprites and stuff.
</commit_message>
<xml_diff>
--- a/Project Documentation/Projekt Texting Spree.docx
+++ b/Project Documentation/Projekt Texting Spree.docx
@@ -296,11 +296,19 @@
                 <w:lang w:val="en-GB"/>
               </w:rPr>
             </w:pPr>
-            <w:r>
-              <w:rPr>
-                <w:lang w:val="en-GB"/>
-              </w:rPr>
-              <w:t>Bärfuss Frederic</w:t>
+            <w:proofErr w:type="spellStart"/>
+            <w:r>
+              <w:rPr>
+                <w:lang w:val="en-GB"/>
+              </w:rPr>
+              <w:t>Bärfuss</w:t>
+            </w:r>
+            <w:proofErr w:type="spellEnd"/>
+            <w:r>
+              <w:rPr>
+                <w:lang w:val="en-GB"/>
+              </w:rPr>
+              <w:t xml:space="preserve"> Frederic</w:t>
             </w:r>
           </w:p>
         </w:tc>
@@ -352,12 +360,28 @@
                 <w:lang w:val="en-GB"/>
               </w:rPr>
             </w:pPr>
-            <w:r>
-              <w:rPr>
-                <w:lang w:val="en-GB"/>
-              </w:rPr>
-              <w:t>Dulla Kastriot</w:t>
-            </w:r>
+            <w:proofErr w:type="spellStart"/>
+            <w:r>
+              <w:rPr>
+                <w:lang w:val="en-GB"/>
+              </w:rPr>
+              <w:t>Dulla</w:t>
+            </w:r>
+            <w:proofErr w:type="spellEnd"/>
+            <w:r>
+              <w:rPr>
+                <w:lang w:val="en-GB"/>
+              </w:rPr>
+              <w:t xml:space="preserve"> </w:t>
+            </w:r>
+            <w:proofErr w:type="spellStart"/>
+            <w:r>
+              <w:rPr>
+                <w:lang w:val="en-GB"/>
+              </w:rPr>
+              <w:t>Kastriot</w:t>
+            </w:r>
+            <w:proofErr w:type="spellEnd"/>
           </w:p>
         </w:tc>
         <w:tc>
@@ -458,13 +482,29 @@
                 <w:lang w:val="en-GB"/>
               </w:rPr>
             </w:pPr>
+            <w:proofErr w:type="spellStart"/>
             <w:r>
               <w:rPr>
                 <w:lang w:val="en-GB"/>
               </w:rPr>
               <w:lastRenderedPageBreak/>
-              <w:t>Dulla Kastriot</w:t>
-            </w:r>
+              <w:t>Dulla</w:t>
+            </w:r>
+            <w:proofErr w:type="spellEnd"/>
+            <w:r>
+              <w:rPr>
+                <w:lang w:val="en-GB"/>
+              </w:rPr>
+              <w:t xml:space="preserve"> </w:t>
+            </w:r>
+            <w:proofErr w:type="spellStart"/>
+            <w:r>
+              <w:rPr>
+                <w:lang w:val="en-GB"/>
+              </w:rPr>
+              <w:t>Kastriot</w:t>
+            </w:r>
+            <w:proofErr w:type="spellEnd"/>
           </w:p>
         </w:tc>
         <w:tc>
@@ -477,12 +517,14 @@
                 <w:lang w:val="en-GB"/>
               </w:rPr>
             </w:pPr>
+            <w:proofErr w:type="spellStart"/>
             <w:r>
               <w:rPr>
                 <w:lang w:val="en-GB"/>
               </w:rPr>
               <w:t>Programer</w:t>
             </w:r>
+            <w:proofErr w:type="spellEnd"/>
           </w:p>
         </w:tc>
         <w:tc>
@@ -527,12 +569,28 @@
                 <w:lang w:val="en-GB"/>
               </w:rPr>
             </w:pPr>
-            <w:r>
-              <w:rPr>
-                <w:lang w:val="en-GB"/>
-              </w:rPr>
-              <w:t>Dulla Kastriot</w:t>
-            </w:r>
+            <w:proofErr w:type="spellStart"/>
+            <w:r>
+              <w:rPr>
+                <w:lang w:val="en-GB"/>
+              </w:rPr>
+              <w:t>Dulla</w:t>
+            </w:r>
+            <w:proofErr w:type="spellEnd"/>
+            <w:r>
+              <w:rPr>
+                <w:lang w:val="en-GB"/>
+              </w:rPr>
+              <w:t xml:space="preserve"> </w:t>
+            </w:r>
+            <w:proofErr w:type="spellStart"/>
+            <w:r>
+              <w:rPr>
+                <w:lang w:val="en-GB"/>
+              </w:rPr>
+              <w:t>Kastriot</w:t>
+            </w:r>
+            <w:proofErr w:type="spellEnd"/>
           </w:p>
         </w:tc>
         <w:tc>
@@ -590,12 +648,28 @@
                 <w:lang w:val="en-GB"/>
               </w:rPr>
             </w:pPr>
-            <w:r>
-              <w:rPr>
-                <w:lang w:val="en-GB"/>
-              </w:rPr>
-              <w:t>Dulla Kastriot</w:t>
-            </w:r>
+            <w:proofErr w:type="spellStart"/>
+            <w:r>
+              <w:rPr>
+                <w:lang w:val="en-GB"/>
+              </w:rPr>
+              <w:t>Dulla</w:t>
+            </w:r>
+            <w:proofErr w:type="spellEnd"/>
+            <w:r>
+              <w:rPr>
+                <w:lang w:val="en-GB"/>
+              </w:rPr>
+              <w:t xml:space="preserve"> </w:t>
+            </w:r>
+            <w:proofErr w:type="spellStart"/>
+            <w:r>
+              <w:rPr>
+                <w:lang w:val="en-GB"/>
+              </w:rPr>
+              <w:t>Kastriot</w:t>
+            </w:r>
+            <w:proofErr w:type="spellEnd"/>
           </w:p>
         </w:tc>
         <w:tc>
@@ -657,7 +731,21 @@
               <w:rPr>
                 <w:lang w:val="en-GB"/>
               </w:rPr>
-              <w:t>von Ballmoos Kevin</w:t>
+              <w:t xml:space="preserve">von </w:t>
+            </w:r>
+            <w:proofErr w:type="spellStart"/>
+            <w:r>
+              <w:rPr>
+                <w:lang w:val="en-GB"/>
+              </w:rPr>
+              <w:t>Ballmoos</w:t>
+            </w:r>
+            <w:proofErr w:type="spellEnd"/>
+            <w:r>
+              <w:rPr>
+                <w:lang w:val="en-GB"/>
+              </w:rPr>
+              <w:t xml:space="preserve"> Kevin</w:t>
             </w:r>
           </w:p>
         </w:tc>
@@ -726,7 +814,21 @@
               <w:rPr>
                 <w:lang w:val="en-GB"/>
               </w:rPr>
-              <w:t>von Ballmoos Kevin</w:t>
+              <w:t xml:space="preserve">von </w:t>
+            </w:r>
+            <w:proofErr w:type="spellStart"/>
+            <w:r>
+              <w:rPr>
+                <w:lang w:val="en-GB"/>
+              </w:rPr>
+              <w:t>Ballmoos</w:t>
+            </w:r>
+            <w:proofErr w:type="spellEnd"/>
+            <w:r>
+              <w:rPr>
+                <w:lang w:val="en-GB"/>
+              </w:rPr>
+              <w:t xml:space="preserve"> Kevin</w:t>
             </w:r>
           </w:p>
         </w:tc>
@@ -1238,7 +1340,7 @@
               <w:rPr>
                 <w:lang w:val="en-GB"/>
               </w:rPr>
-              <w:t>In development</w:t>
+              <w:t>Done</w:t>
             </w:r>
             <w:r>
               <w:rPr>
@@ -1338,7 +1440,13 @@
               <w:rPr>
                 <w:lang w:val="en-GB"/>
               </w:rPr>
-              <w:t>In development.</w:t>
+              <w:t>Done</w:t>
+            </w:r>
+            <w:r>
+              <w:rPr>
+                <w:lang w:val="en-GB"/>
+              </w:rPr>
+              <w:t>.</w:t>
             </w:r>
           </w:p>
         </w:tc>
@@ -1406,7 +1514,13 @@
               <w:rPr>
                 <w:lang w:val="en-GB"/>
               </w:rPr>
-              <w:t>In development.</w:t>
+              <w:t>Done</w:t>
+            </w:r>
+            <w:r>
+              <w:rPr>
+                <w:lang w:val="en-GB"/>
+              </w:rPr>
+              <w:t>.</w:t>
             </w:r>
           </w:p>
         </w:tc>
@@ -1481,7 +1595,13 @@
               <w:rPr>
                 <w:lang w:val="en-GB"/>
               </w:rPr>
-              <w:t>In development.</w:t>
+              <w:t>Done</w:t>
+            </w:r>
+            <w:r>
+              <w:rPr>
+                <w:lang w:val="en-GB"/>
+              </w:rPr>
+              <w:t>.</w:t>
             </w:r>
           </w:p>
         </w:tc>
@@ -1620,7 +1740,21 @@
               <w:rPr>
                 <w:lang w:val="en-GB"/>
               </w:rPr>
-              <w:t xml:space="preserve">re should be multiple checkpoints where the game is automatically save. </w:t>
+              <w:t xml:space="preserve">re should be multiple checkpoints where the game is automatically </w:t>
+            </w:r>
+            <w:proofErr w:type="gramStart"/>
+            <w:r>
+              <w:rPr>
+                <w:lang w:val="en-GB"/>
+              </w:rPr>
+              <w:t>save</w:t>
+            </w:r>
+            <w:proofErr w:type="gramEnd"/>
+            <w:r>
+              <w:rPr>
+                <w:lang w:val="en-GB"/>
+              </w:rPr>
+              <w:t xml:space="preserve">. </w:t>
             </w:r>
             <w:r>
               <w:rPr>
@@ -1716,6 +1850,12 @@
               </w:rPr>
               <w:t xml:space="preserve"> menu</w:t>
             </w:r>
+            <w:r>
+              <w:rPr>
+                <w:lang w:val="en-GB"/>
+              </w:rPr>
+              <w:t xml:space="preserve"> / Options menu</w:t>
+            </w:r>
           </w:p>
         </w:tc>
         <w:tc>
@@ -1803,7 +1943,13 @@
               <w:rPr>
                 <w:lang w:val="en-GB"/>
               </w:rPr>
-              <w:t>In development.</w:t>
+              <w:t>In development</w:t>
+            </w:r>
+            <w:r>
+              <w:rPr>
+                <w:lang w:val="en-GB"/>
+              </w:rPr>
+              <w:t>.</w:t>
             </w:r>
           </w:p>
         </w:tc>
@@ -1856,7 +2002,21 @@
               <w:rPr>
                 <w:lang w:val="en-GB"/>
               </w:rPr>
-              <w:t>In later sections of the game there should be maps of cities, villages or even drawings of different rooms or characters. A good example here is found in the game “Pillars of Eternity: Deadfire” where the book shows a clear picture of the environment on one side, while telling the story in the other side.</w:t>
+              <w:t xml:space="preserve">In later sections of the game there should be maps of cities, villages or even drawings of different rooms or characters. A good example here is found in the game “Pillars of Eternity: </w:t>
+            </w:r>
+            <w:proofErr w:type="spellStart"/>
+            <w:r>
+              <w:rPr>
+                <w:lang w:val="en-GB"/>
+              </w:rPr>
+              <w:t>Deadfire</w:t>
+            </w:r>
+            <w:proofErr w:type="spellEnd"/>
+            <w:r>
+              <w:rPr>
+                <w:lang w:val="en-GB"/>
+              </w:rPr>
+              <w:t>” where the book shows a clear picture of the environment on one side, while telling the story in the other side.</w:t>
             </w:r>
           </w:p>
         </w:tc>
@@ -2095,7 +2255,21 @@
               <w:rPr>
                 <w:lang w:val="en-GB"/>
               </w:rPr>
-              <w:t>The game screen. Its just that. The actual game.</w:t>
+              <w:t xml:space="preserve">The game screen. </w:t>
+            </w:r>
+            <w:proofErr w:type="spellStart"/>
+            <w:r>
+              <w:rPr>
+                <w:lang w:val="en-GB"/>
+              </w:rPr>
+              <w:t>Its</w:t>
+            </w:r>
+            <w:proofErr w:type="spellEnd"/>
+            <w:r>
+              <w:rPr>
+                <w:lang w:val="en-GB"/>
+              </w:rPr>
+              <w:t xml:space="preserve"> just that. The actual game.</w:t>
             </w:r>
           </w:p>
         </w:tc>
@@ -3735,7 +3909,15 @@
           <w:rStyle w:val="rynqvb"/>
           <w:lang w:val="en"/>
         </w:rPr>
-        <w:t>/m</w:t>
+        <w:t>/</w:t>
+      </w:r>
+      <w:proofErr w:type="spellStart"/>
+      <w:r>
+        <w:rPr>
+          <w:rStyle w:val="rynqvb"/>
+          <w:lang w:val="en"/>
+        </w:rPr>
+        <w:t>m</w:t>
       </w:r>
       <w:r>
         <w:rPr>
@@ -3756,7 +3938,15 @@
           <w:rStyle w:val="rynqvb"/>
           <w:lang w:val="en"/>
         </w:rPr>
-        <w:t>enu.</w:t>
+        <w:t>enu</w:t>
+      </w:r>
+      <w:proofErr w:type="spellEnd"/>
+      <w:r>
+        <w:rPr>
+          <w:rStyle w:val="rynqvb"/>
+          <w:lang w:val="en"/>
+        </w:rPr>
+        <w:t>.</w:t>
       </w:r>
     </w:p>
     <w:p>
@@ -3854,7 +4044,15 @@
           <w:rStyle w:val="rynqvb"/>
           <w:lang w:val="en"/>
         </w:rPr>
-        <w:t>/m</w:t>
+        <w:t>/</w:t>
+      </w:r>
+      <w:proofErr w:type="spellStart"/>
+      <w:r>
+        <w:rPr>
+          <w:rStyle w:val="rynqvb"/>
+          <w:lang w:val="en"/>
+        </w:rPr>
+        <w:t>m</w:t>
       </w:r>
       <w:r>
         <w:rPr>
@@ -3875,7 +4073,15 @@
           <w:rStyle w:val="rynqvb"/>
           <w:lang w:val="en"/>
         </w:rPr>
-        <w:t>enu.</w:t>
+        <w:t>enu</w:t>
+      </w:r>
+      <w:proofErr w:type="spellEnd"/>
+      <w:r>
+        <w:rPr>
+          <w:rStyle w:val="rynqvb"/>
+          <w:lang w:val="en"/>
+        </w:rPr>
+        <w:t>.</w:t>
       </w:r>
     </w:p>
     <w:p>
@@ -3894,21 +4100,7 @@
           <w:rStyle w:val="rynqvb"/>
           <w:lang w:val="en"/>
         </w:rPr>
-        <w:t xml:space="preserve">The </w:t>
-      </w:r>
-      <w:r>
-        <w:rPr>
-          <w:rStyle w:val="rynqvb"/>
-          <w:lang w:val="en"/>
-        </w:rPr>
-        <w:t>bug</w:t>
-      </w:r>
-      <w:r>
-        <w:rPr>
-          <w:rStyle w:val="rynqvb"/>
-          <w:lang w:val="en"/>
-        </w:rPr>
-        <w:t xml:space="preserve"> branches are separated from the actual code structure using a backslash.</w:t>
+        <w:t>The bug branches are separated from the actual code structure using a backslash.</w:t>
       </w:r>
       <w:r>
         <w:rPr>
@@ -3931,7 +4123,7 @@
           <w:bCs/>
           <w:lang w:val="en"/>
         </w:rPr>
-        <w:t>bug</w:t>
+        <w:t>bug/</w:t>
       </w:r>
       <w:r>
         <w:rPr>
@@ -3940,8 +4132,9 @@
           <w:bCs/>
           <w:lang w:val="en"/>
         </w:rPr>
-        <w:t>/</w:t>
-      </w:r>
+        <w:t>&lt;</w:t>
+      </w:r>
+      <w:proofErr w:type="spellStart"/>
       <w:r>
         <w:rPr>
           <w:rStyle w:val="rynqvb"/>
@@ -3949,8 +4142,9 @@
           <w:bCs/>
           <w:lang w:val="en"/>
         </w:rPr>
-        <w:t>&lt;</w:t>
-      </w:r>
+        <w:t>BugName</w:t>
+      </w:r>
+      <w:proofErr w:type="spellEnd"/>
       <w:r>
         <w:rPr>
           <w:rStyle w:val="rynqvb"/>
@@ -3958,7 +4152,21 @@
           <w:bCs/>
           <w:lang w:val="en"/>
         </w:rPr>
-        <w:t>BugName</w:t>
+        <w:t>&gt;</w:t>
+      </w:r>
+      <w:r>
+        <w:rPr>
+          <w:rStyle w:val="rynqvb"/>
+          <w:lang w:val="en"/>
+        </w:rPr>
+        <w:t>.</w:t>
+      </w:r>
+      <w:r>
+        <w:rPr>
+          <w:rStyle w:val="hwtze"/>
+          <w:lang w:val="en"/>
+        </w:rPr>
+        <w:t xml:space="preserve"> </w:t>
       </w:r>
       <w:r>
         <w:rPr>
@@ -3967,29 +4175,6 @@
           <w:bCs/>
           <w:lang w:val="en"/>
         </w:rPr>
-        <w:t>&gt;</w:t>
-      </w:r>
-      <w:r>
-        <w:rPr>
-          <w:rStyle w:val="rynqvb"/>
-          <w:lang w:val="en"/>
-        </w:rPr>
-        <w:t>.</w:t>
-      </w:r>
-      <w:r>
-        <w:rPr>
-          <w:rStyle w:val="hwtze"/>
-          <w:lang w:val="en"/>
-        </w:rPr>
-        <w:t xml:space="preserve"> </w:t>
-      </w:r>
-      <w:r>
-        <w:rPr>
-          <w:rStyle w:val="rynqvb"/>
-          <w:b/>
-          <w:bCs/>
-          <w:lang w:val="en"/>
-        </w:rPr>
         <w:t>Example</w:t>
       </w:r>
       <w:r>
@@ -3997,22 +4182,9 @@
           <w:rStyle w:val="rynqvb"/>
           <w:lang w:val="en"/>
         </w:rPr>
-        <w:t xml:space="preserve">: </w:t>
-      </w:r>
-      <w:r>
-        <w:rPr>
-          <w:rStyle w:val="rynqvb"/>
-          <w:lang w:val="en"/>
-        </w:rPr>
-        <w:t>bug</w:t>
-      </w:r>
-      <w:r>
-        <w:rPr>
-          <w:rStyle w:val="rynqvb"/>
-          <w:lang w:val="en"/>
-        </w:rPr>
-        <w:t>/</w:t>
-      </w:r>
+        <w:t>: bug/</w:t>
+      </w:r>
+      <w:proofErr w:type="spellStart"/>
       <w:r>
         <w:rPr>
           <w:rStyle w:val="rynqvb"/>
@@ -4020,6 +4192,7 @@
         </w:rPr>
         <w:t>storyNodeNotWorking</w:t>
       </w:r>
+      <w:proofErr w:type="spellEnd"/>
       <w:r>
         <w:rPr>
           <w:rStyle w:val="rynqvb"/>
@@ -4103,6 +4276,7 @@
           <w:numId w:val="4"/>
         </w:numPr>
         <w:rPr>
+          <w:rStyle w:val="rynqvb"/>
           <w:lang w:val="en-GB"/>
         </w:rPr>
       </w:pPr>
@@ -4148,6 +4322,166 @@
         </w:rPr>
         <w:lastRenderedPageBreak/>
         <w:t>or the game director have the authority to perform a merge on the development or master branch.</w:t>
+      </w:r>
+    </w:p>
+    <w:p>
+      <w:pPr>
+        <w:pStyle w:val="Listenabsatz"/>
+        <w:numPr>
+          <w:ilvl w:val="0"/>
+          <w:numId w:val="4"/>
+        </w:numPr>
+        <w:rPr>
+          <w:lang w:val="en-GB"/>
+        </w:rPr>
+      </w:pPr>
+      <w:r>
+        <w:rPr>
+          <w:rStyle w:val="rynqvb"/>
+          <w:lang w:val="en"/>
+        </w:rPr>
+        <w:t>As soon as the branches have been merged onto the development or master branch, the feature branch is deleted.</w:t>
+      </w:r>
+    </w:p>
+    <w:p>
+      <w:pPr>
+        <w:pStyle w:val="berschrift2"/>
+        <w:numPr>
+          <w:ilvl w:val="1"/>
+          <w:numId w:val="2"/>
+        </w:numPr>
+        <w:rPr>
+          <w:b/>
+          <w:bCs/>
+          <w:color w:val="auto"/>
+          <w:sz w:val="28"/>
+          <w:szCs w:val="28"/>
+          <w:lang w:val="en-GB"/>
+        </w:rPr>
+      </w:pPr>
+      <w:r>
+        <w:rPr>
+          <w:b/>
+          <w:bCs/>
+          <w:color w:val="auto"/>
+          <w:sz w:val="28"/>
+          <w:szCs w:val="28"/>
+          <w:lang w:val="en-GB"/>
+        </w:rPr>
+        <w:t xml:space="preserve"> GUI development</w:t>
+      </w:r>
+    </w:p>
+    <w:p>
+      <w:pPr>
+        <w:rPr>
+          <w:lang w:val="en-GB"/>
+        </w:rPr>
+      </w:pPr>
+      <w:r>
+        <w:rPr>
+          <w:lang w:val="en-GB"/>
+        </w:rPr>
+        <w:t xml:space="preserve">GUI development is a high risk in this project for multiple reasons. One of them being, that the GUI is a </w:t>
+      </w:r>
+      <w:r>
+        <w:rPr>
+          <w:lang w:val="en-GB"/>
+        </w:rPr>
+        <w:t>delicate</w:t>
+      </w:r>
+      <w:r>
+        <w:rPr>
+          <w:lang w:val="en-GB"/>
+        </w:rPr>
+        <w:t xml:space="preserve"> matter and that Unity handles a lot of metadata for each piece of the GUI. To </w:t>
+      </w:r>
+      <w:r>
+        <w:rPr>
+          <w:lang w:val="en-GB"/>
+        </w:rPr>
+        <w:t>minimize the risk of bugs and failure of the entire program we have implemented the following rules in terms of the development if GUI elements.</w:t>
+      </w:r>
+    </w:p>
+    <w:p>
+      <w:pPr>
+        <w:rPr>
+          <w:lang w:val="en-GB"/>
+        </w:rPr>
+      </w:pPr>
+      <w:r>
+        <w:rPr>
+          <w:lang w:val="en-GB"/>
+        </w:rPr>
+        <w:t xml:space="preserve">In the versioning there is a branch called </w:t>
+      </w:r>
+      <w:r>
+        <w:rPr>
+          <w:b/>
+          <w:bCs/>
+          <w:lang w:val="en-GB"/>
+        </w:rPr>
+        <w:t>feature/GUI</w:t>
+      </w:r>
+      <w:r>
+        <w:rPr>
+          <w:lang w:val="en-GB"/>
+        </w:rPr>
+        <w:t xml:space="preserve"> this is the only branch on </w:t>
+      </w:r>
+      <w:proofErr w:type="spellStart"/>
+      <w:r>
+        <w:rPr>
+          <w:lang w:val="en-GB"/>
+        </w:rPr>
+        <w:t>wich</w:t>
+      </w:r>
+      <w:proofErr w:type="spellEnd"/>
+      <w:r>
+        <w:rPr>
+          <w:lang w:val="en-GB"/>
+        </w:rPr>
+        <w:t xml:space="preserve"> GUI changes are made and saved. Every other branch should not contain any GUI changes for the risk of clashing merges when merged into other feature branches or even the development branch.</w:t>
+      </w:r>
+    </w:p>
+    <w:p>
+      <w:pPr>
+        <w:rPr>
+          <w:lang w:val="en-GB"/>
+        </w:rPr>
+      </w:pPr>
+      <w:r>
+        <w:rPr>
+          <w:lang w:val="en-GB"/>
+        </w:rPr>
+        <w:t xml:space="preserve">If one must make changes on the GUI a new branch is create with the name </w:t>
+      </w:r>
+      <w:r>
+        <w:rPr>
+          <w:b/>
+          <w:bCs/>
+          <w:lang w:val="en-GB"/>
+        </w:rPr>
+        <w:t>feature/GUI&lt;work&gt;. Example</w:t>
+      </w:r>
+      <w:r>
+        <w:rPr>
+          <w:lang w:val="en-GB"/>
+        </w:rPr>
+        <w:t>: feature/</w:t>
+      </w:r>
+      <w:proofErr w:type="spellStart"/>
+      <w:r>
+        <w:rPr>
+          <w:lang w:val="en-GB"/>
+        </w:rPr>
+        <w:t>GUIpauseMenu</w:t>
+      </w:r>
+      <w:proofErr w:type="spellEnd"/>
+      <w:r>
+        <w:rPr>
+          <w:lang w:val="en-GB"/>
+        </w:rPr>
+        <w:t>.</w:t>
       </w:r>
     </w:p>
     <w:p>
@@ -4397,6 +4731,7 @@
         </w:rPr>
         <w:t xml:space="preserve">Writing the </w:t>
       </w:r>
+      <w:proofErr w:type="gramStart"/>
       <w:r>
         <w:rPr>
           <w:rStyle w:val="rynqvb"/>
@@ -4404,6 +4739,7 @@
         </w:rPr>
         <w:t>chapters</w:t>
       </w:r>
+      <w:proofErr w:type="gramEnd"/>
       <w:r>
         <w:rPr>
           <w:rStyle w:val="rynqvb"/>
@@ -4482,17 +4818,14 @@
       </w:pPr>
       <w:r>
         <w:rPr>
-          <w:rStyle w:val="rynqvb"/>
-          <w:b/>
-          <w:bCs/>
           <w:noProof/>
-          <w:lang w:val="en"/>
-        </w:rPr>
+        </w:rPr>
+        <w:lastRenderedPageBreak/>
         <w:drawing>
-          <wp:inline distT="0" distB="0" distL="0" distR="0" wp14:anchorId="6A42CF82" wp14:editId="201FA7C3">
-            <wp:extent cx="5752465" cy="3957955"/>
-            <wp:effectExtent l="0" t="0" r="635" b="4445"/>
-            <wp:docPr id="2" name="Grafik 2"/>
+          <wp:inline distT="0" distB="0" distL="0" distR="0" wp14:anchorId="7AE7A971" wp14:editId="6A9B7E18">
+            <wp:extent cx="5760720" cy="4004310"/>
+            <wp:effectExtent l="0" t="0" r="0" b="0"/>
+            <wp:docPr id="6" name="Grafik 6"/>
             <wp:cNvGraphicFramePr>
               <a:graphicFrameLocks xmlns:a="http://schemas.openxmlformats.org/drawingml/2006/main" noChangeAspect="1"/>
             </wp:cNvGraphicFramePr>
@@ -4521,7 +4854,7 @@
                   <pic:spPr bwMode="auto">
                     <a:xfrm>
                       <a:off x="0" y="0"/>
-                      <a:ext cx="5752465" cy="3957955"/>
+                      <a:ext cx="5760720" cy="4004310"/>
                     </a:xfrm>
                     <a:prstGeom prst="rect">
                       <a:avLst/>
@@ -4591,18 +4924,6 @@
         </w:rPr>
         <w:t>: XML structure</w:t>
       </w:r>
-    </w:p>
-    <w:p>
-      <w:pPr>
-        <w:rPr>
-          <w:rFonts w:asciiTheme="majorHAnsi" w:eastAsiaTheme="majorEastAsia" w:hAnsiTheme="majorHAnsi" w:cstheme="majorBidi"/>
-          <w:b/>
-          <w:bCs/>
-          <w:sz w:val="28"/>
-          <w:szCs w:val="28"/>
-          <w:lang w:val="en-GB"/>
-        </w:rPr>
-      </w:pPr>
       <w:r>
         <w:rPr>
           <w:b/>
@@ -4656,6 +4977,7 @@
         </w:rPr>
         <w:t xml:space="preserve">Logging is a big part of debugging the code. As for now, we have no method to actually debug the code efficiently. Using </w:t>
       </w:r>
+      <w:proofErr w:type="spellStart"/>
       <w:r>
         <w:rPr>
           <w:rFonts w:ascii="Consolas" w:hAnsi="Consolas"/>
@@ -4663,7 +4985,17 @@
           <w:bCs/>
           <w:lang w:val="en-GB"/>
         </w:rPr>
-        <w:t>Debug.Log()</w:t>
+        <w:t>Debug.Log</w:t>
+      </w:r>
+      <w:proofErr w:type="spellEnd"/>
+      <w:r>
+        <w:rPr>
+          <w:rFonts w:ascii="Consolas" w:hAnsi="Consolas"/>
+          <w:b/>
+          <w:bCs/>
+          <w:lang w:val="en-GB"/>
+        </w:rPr>
+        <w:t>()</w:t>
       </w:r>
       <w:r>
         <w:rPr>
@@ -4694,32 +5026,37 @@
         <w:rPr>
           <w:lang w:val="en-GB"/>
         </w:rPr>
-        <w:t xml:space="preserve"> we are going to implement a Logger class that will be logging the state of the game. It is going to be logging all issues during gameplay as well as programming into a file structure that we can extract and therefore see what causes the issue in a small amount of time.</w:t>
-      </w:r>
-      <w:r>
-        <w:rPr>
-          <w:lang w:val="en-GB"/>
-        </w:rPr>
-        <w:t xml:space="preserve"> How this logger is going to look and feel, is not yet decided.</w:t>
-      </w:r>
-    </w:p>
-    <w:p>
-      <w:pPr>
-        <w:rPr>
-          <w:lang w:val="en-GB"/>
-        </w:rPr>
-      </w:pPr>
-      <w:r>
-        <w:rPr>
-          <w:lang w:val="en-GB"/>
-        </w:rPr>
-        <w:t>One method could be using a JSON file that captures the state of the game, meaning all dialogue choices made as well as the entire inventory and on which dialogue the player was before a crash.</w:t>
-      </w:r>
-      <w:r>
-        <w:rPr>
-          <w:lang w:val="en-GB"/>
-        </w:rPr>
-        <w:t xml:space="preserve"> Another method, since we have a similar system already implemented, would be to save the data in an XML file. Both variants have to be examined and tested before implementation.</w:t>
+        <w:t xml:space="preserve"> </w:t>
+      </w:r>
+      <w:r>
+        <w:rPr>
+          <w:lang w:val="en-GB"/>
+        </w:rPr>
+        <w:t>we have implemented a</w:t>
+      </w:r>
+      <w:r>
+        <w:rPr>
+          <w:lang w:val="en-GB"/>
+        </w:rPr>
+        <w:t xml:space="preserve"> Logger class that </w:t>
+      </w:r>
+      <w:r>
+        <w:rPr>
+          <w:lang w:val="en-GB"/>
+        </w:rPr>
+        <w:t xml:space="preserve">logs </w:t>
+      </w:r>
+      <w:r>
+        <w:rPr>
+          <w:lang w:val="en-GB"/>
+        </w:rPr>
+        <w:t>the state of the game.</w:t>
+      </w:r>
+      <w:r>
+        <w:rPr>
+          <w:lang w:val="en-GB"/>
+        </w:rPr>
+        <w:t xml:space="preserve"> For more detailed information on how to use the class, consult the document “Class Documentation” in the project documentation folder.</w:t>
       </w:r>
     </w:p>
     <w:p>
@@ -5219,7 +5556,21 @@
         <w:rPr>
           <w:lang w:val="en-GB"/>
         </w:rPr>
-        <w:t>If one needs to create a new task for himself or another programmer then the following steps must be maintain in order to be able to make the workflow coherent and not lose focus on who is working on what.</w:t>
+        <w:t xml:space="preserve">If one needs to create a new task for himself or another programmer then the following steps must be </w:t>
+      </w:r>
+      <w:proofErr w:type="gramStart"/>
+      <w:r>
+        <w:rPr>
+          <w:lang w:val="en-GB"/>
+        </w:rPr>
+        <w:t>maintain</w:t>
+      </w:r>
+      <w:proofErr w:type="gramEnd"/>
+      <w:r>
+        <w:rPr>
+          <w:lang w:val="en-GB"/>
+        </w:rPr>
+        <w:t xml:space="preserve"> in order to be able to make the workflow coherent and not lose focus on who is working on what.</w:t>
       </w:r>
     </w:p>
     <w:p>
@@ -5298,8 +5649,16 @@
         <w:rPr>
           <w:lang w:val="en-GB"/>
         </w:rPr>
-        <w:t>- [ ]</w:t>
-      </w:r>
+        <w:t xml:space="preserve">- </w:t>
+      </w:r>
+      <w:proofErr w:type="gramStart"/>
+      <w:r>
+        <w:rPr>
+          <w:lang w:val="en-GB"/>
+        </w:rPr>
+        <w:t>[ ]</w:t>
+      </w:r>
+      <w:proofErr w:type="gramEnd"/>
       <w:r>
         <w:rPr>
           <w:lang w:val="en-GB"/>
@@ -5328,7 +5687,21 @@
         <w:rPr>
           <w:lang w:val="en-GB"/>
         </w:rPr>
-        <w:t>“Convert to issue” button on the tasks description.</w:t>
+        <w:t xml:space="preserve">“Convert to issue” button on the </w:t>
+      </w:r>
+      <w:proofErr w:type="gramStart"/>
+      <w:r>
+        <w:rPr>
+          <w:lang w:val="en-GB"/>
+        </w:rPr>
+        <w:t>tasks</w:t>
+      </w:r>
+      <w:proofErr w:type="gramEnd"/>
+      <w:r>
+        <w:rPr>
+          <w:lang w:val="en-GB"/>
+        </w:rPr>
+        <w:t xml:space="preserve"> description.</w:t>
       </w:r>
     </w:p>
     <w:p>
@@ -5346,7 +5719,21 @@
         <w:rPr>
           <w:lang w:val="en-GB"/>
         </w:rPr>
-        <w:t>Add it to the “ProjectTextingSpree” project.</w:t>
+        <w:t>Add it to the “</w:t>
+      </w:r>
+      <w:proofErr w:type="spellStart"/>
+      <w:r>
+        <w:rPr>
+          <w:lang w:val="en-GB"/>
+        </w:rPr>
+        <w:t>ProjectTextingSpree</w:t>
+      </w:r>
+      <w:proofErr w:type="spellEnd"/>
+      <w:r>
+        <w:rPr>
+          <w:lang w:val="en-GB"/>
+        </w:rPr>
+        <w:t>” project.</w:t>
       </w:r>
     </w:p>
     <w:p>
@@ -5382,7 +5769,21 @@
         <w:rPr>
           <w:lang w:val="en-GB"/>
         </w:rPr>
-        <w:t>Once this is done, you can switch to the view of the respective feature and you should see your task in the “No status” sprite. Immediately drag it to the “Todo” sprite or the “In Progress” sprite, if you plan on working on it immediately.</w:t>
+        <w:t>Once this is done, you can switch to the view of the respective feature and you should see your task in the “No status” sprite. Immediately drag it to the “</w:t>
+      </w:r>
+      <w:proofErr w:type="spellStart"/>
+      <w:r>
+        <w:rPr>
+          <w:lang w:val="en-GB"/>
+        </w:rPr>
+        <w:t>Todo</w:t>
+      </w:r>
+      <w:proofErr w:type="spellEnd"/>
+      <w:r>
+        <w:rPr>
+          <w:lang w:val="en-GB"/>
+        </w:rPr>
+        <w:t>” sprite or the “In Progress” sprite, if you plan on working on it immediately.</w:t>
       </w:r>
     </w:p>
     <w:p>
@@ -5502,7 +5903,23 @@
           <w:rStyle w:val="rynqvb"/>
           <w:lang w:val="en"/>
         </w:rPr>
-        <w:t xml:space="preserve"> drawn, the old ones have to be marked by a clear sign that they are old versions and therefor no longer in use. No </w:t>
+        <w:t xml:space="preserve"> drawn, the old ones have to be marked by a clear sign that they are old versions and </w:t>
+      </w:r>
+      <w:proofErr w:type="spellStart"/>
+      <w:r>
+        <w:rPr>
+          <w:rStyle w:val="rynqvb"/>
+          <w:lang w:val="en"/>
+        </w:rPr>
+        <w:t>therefor</w:t>
+      </w:r>
+      <w:proofErr w:type="spellEnd"/>
+      <w:r>
+        <w:rPr>
+          <w:rStyle w:val="rynqvb"/>
+          <w:lang w:val="en"/>
+        </w:rPr>
+        <w:t xml:space="preserve"> no longer in use. No </w:t>
       </w:r>
       <w:r>
         <w:rPr>

</xml_diff>

<commit_message>
Changed some things on the documentation. Added new description of the world and the story.
</commit_message>
<xml_diff>
--- a/Project Documentation/Projekt Texting Spree.docx
+++ b/Project Documentation/Projekt Texting Spree.docx
@@ -1,6 +1,6 @@
 
 <file path=word/document.xml><?xml version="1.0" encoding="utf-8"?>
-<w:document xmlns:wpc="http://schemas.microsoft.com/office/word/2010/wordprocessingCanvas" xmlns:cx="http://schemas.microsoft.com/office/drawing/2014/chartex" xmlns:cx1="http://schemas.microsoft.com/office/drawing/2015/9/8/chartex" xmlns:cx2="http://schemas.microsoft.com/office/drawing/2015/10/21/chartex" xmlns:cx3="http://schemas.microsoft.com/office/drawing/2016/5/9/chartex" xmlns:cx4="http://schemas.microsoft.com/office/drawing/2016/5/10/chartex" xmlns:cx5="http://schemas.microsoft.com/office/drawing/2016/5/11/chartex" xmlns:cx6="http://schemas.microsoft.com/office/drawing/2016/5/12/chartex" xmlns:cx7="http://schemas.microsoft.com/office/drawing/2016/5/13/chartex" xmlns:cx8="http://schemas.microsoft.com/office/drawing/2016/5/14/chartex" xmlns:mc="http://schemas.openxmlformats.org/markup-compatibility/2006" xmlns:aink="http://schemas.microsoft.com/office/drawing/2016/ink" xmlns:am3d="http://schemas.microsoft.com/office/drawing/2017/model3d" xmlns:o="urn:schemas-microsoft-com:office:office" xmlns:oel="http://schemas.microsoft.com/office/2019/extlst" xmlns:r="http://schemas.openxmlformats.org/officeDocument/2006/relationships" xmlns:m="http://schemas.openxmlformats.org/officeDocument/2006/math" xmlns:v="urn:schemas-microsoft-com:vml" xmlns:wp14="http://schemas.microsoft.com/office/word/2010/wordprocessingDrawing" xmlns:wp="http://schemas.openxmlformats.org/drawingml/2006/wordprocessingDrawing" xmlns:w10="urn:schemas-microsoft-com:office:word" xmlns:w="http://schemas.openxmlformats.org/wordprocessingml/2006/main" xmlns:w14="http://schemas.microsoft.com/office/word/2010/wordml" xmlns:w15="http://schemas.microsoft.com/office/word/2012/wordml" xmlns:w16cex="http://schemas.microsoft.com/office/word/2018/wordml/cex" xmlns:w16cid="http://schemas.microsoft.com/office/word/2016/wordml/cid" xmlns:w16="http://schemas.microsoft.com/office/word/2018/wordml" xmlns:w16sdtdh="http://schemas.microsoft.com/office/word/2020/wordml/sdtdatahash" xmlns:w16se="http://schemas.microsoft.com/office/word/2015/wordml/symex" xmlns:wpg="http://schemas.microsoft.com/office/word/2010/wordprocessingGroup" xmlns:wpi="http://schemas.microsoft.com/office/word/2010/wordprocessingInk" xmlns:wne="http://schemas.microsoft.com/office/word/2006/wordml" xmlns:wps="http://schemas.microsoft.com/office/word/2010/wordprocessingShape" mc:Ignorable="w14 w15 w16se w16cid w16 w16cex w16sdtdh wp14">
+<w:document xmlns:wpc="http://schemas.microsoft.com/office/word/2010/wordprocessingCanvas" xmlns:cx="http://schemas.microsoft.com/office/drawing/2014/chartex" xmlns:cx1="http://schemas.microsoft.com/office/drawing/2015/9/8/chartex" xmlns:cx2="http://schemas.microsoft.com/office/drawing/2015/10/21/chartex" xmlns:cx3="http://schemas.microsoft.com/office/drawing/2016/5/9/chartex" xmlns:cx4="http://schemas.microsoft.com/office/drawing/2016/5/10/chartex" xmlns:cx5="http://schemas.microsoft.com/office/drawing/2016/5/11/chartex" xmlns:cx6="http://schemas.microsoft.com/office/drawing/2016/5/12/chartex" xmlns:cx7="http://schemas.microsoft.com/office/drawing/2016/5/13/chartex" xmlns:cx8="http://schemas.microsoft.com/office/drawing/2016/5/14/chartex" xmlns:mc="http://schemas.openxmlformats.org/markup-compatibility/2006" xmlns:aink="http://schemas.microsoft.com/office/drawing/2016/ink" xmlns:am3d="http://schemas.microsoft.com/office/drawing/2017/model3d" xmlns:o="urn:schemas-microsoft-com:office:office" xmlns:oel="http://schemas.microsoft.com/office/2019/extlst" xmlns:r="http://schemas.openxmlformats.org/officeDocument/2006/relationships" xmlns:m="http://schemas.openxmlformats.org/officeDocument/2006/math" xmlns:v="urn:schemas-microsoft-com:vml" xmlns:wp14="http://schemas.microsoft.com/office/word/2010/wordprocessingDrawing" xmlns:wp="http://schemas.openxmlformats.org/drawingml/2006/wordprocessingDrawing" xmlns:w10="urn:schemas-microsoft-com:office:word" xmlns:w="http://schemas.openxmlformats.org/wordprocessingml/2006/main" xmlns:w14="http://schemas.microsoft.com/office/word/2010/wordml" xmlns:w15="http://schemas.microsoft.com/office/word/2012/wordml" xmlns:w16cex="http://schemas.microsoft.com/office/word/2018/wordml/cex" xmlns:w16cid="http://schemas.microsoft.com/office/word/2016/wordml/cid" xmlns:w16="http://schemas.microsoft.com/office/word/2018/wordml" xmlns:w16du="http://schemas.microsoft.com/office/word/2023/wordml/word16du" xmlns:w16sdtdh="http://schemas.microsoft.com/office/word/2020/wordml/sdtdatahash" xmlns:w16se="http://schemas.microsoft.com/office/word/2015/wordml/symex" xmlns:wpg="http://schemas.microsoft.com/office/word/2010/wordprocessingGroup" xmlns:wpi="http://schemas.microsoft.com/office/word/2010/wordprocessingInk" xmlns:wne="http://schemas.microsoft.com/office/word/2006/wordml" xmlns:wps="http://schemas.microsoft.com/office/word/2010/wordprocessingShape" mc:Ignorable="w14 w15 w16se w16cid w16 w16cex w16sdtdh wp14">
   <w:body>
     <w:p>
       <w:pPr>
@@ -1690,7 +1690,7 @@
                 <w:lang w:val="en-GB"/>
               </w:rPr>
               <w:lastRenderedPageBreak/>
-              <w:t>In development.</w:t>
+              <w:t>Done</w:t>
             </w:r>
           </w:p>
         </w:tc>
@@ -1822,7 +1822,7 @@
               <w:rPr>
                 <w:lang w:val="en-GB"/>
               </w:rPr>
-              <w:t>In development.</w:t>
+              <w:t>Done</w:t>
             </w:r>
           </w:p>
         </w:tc>
@@ -6190,7 +6190,7 @@
 </file>
 
 <file path=word/numbering.xml><?xml version="1.0" encoding="utf-8"?>
-<w:numbering xmlns:wpc="http://schemas.microsoft.com/office/word/2010/wordprocessingCanvas" xmlns:cx="http://schemas.microsoft.com/office/drawing/2014/chartex" xmlns:cx1="http://schemas.microsoft.com/office/drawing/2015/9/8/chartex" xmlns:cx2="http://schemas.microsoft.com/office/drawing/2015/10/21/chartex" xmlns:cx3="http://schemas.microsoft.com/office/drawing/2016/5/9/chartex" xmlns:cx4="http://schemas.microsoft.com/office/drawing/2016/5/10/chartex" xmlns:cx5="http://schemas.microsoft.com/office/drawing/2016/5/11/chartex" xmlns:cx6="http://schemas.microsoft.com/office/drawing/2016/5/12/chartex" xmlns:cx7="http://schemas.microsoft.com/office/drawing/2016/5/13/chartex" xmlns:cx8="http://schemas.microsoft.com/office/drawing/2016/5/14/chartex" xmlns:mc="http://schemas.openxmlformats.org/markup-compatibility/2006" xmlns:aink="http://schemas.microsoft.com/office/drawing/2016/ink" xmlns:am3d="http://schemas.microsoft.com/office/drawing/2017/model3d" xmlns:o="urn:schemas-microsoft-com:office:office" xmlns:oel="http://schemas.microsoft.com/office/2019/extlst" xmlns:r="http://schemas.openxmlformats.org/officeDocument/2006/relationships" xmlns:m="http://schemas.openxmlformats.org/officeDocument/2006/math" xmlns:v="urn:schemas-microsoft-com:vml" xmlns:wp14="http://schemas.microsoft.com/office/word/2010/wordprocessingDrawing" xmlns:wp="http://schemas.openxmlformats.org/drawingml/2006/wordprocessingDrawing" xmlns:w10="urn:schemas-microsoft-com:office:word" xmlns:w="http://schemas.openxmlformats.org/wordprocessingml/2006/main" xmlns:w14="http://schemas.microsoft.com/office/word/2010/wordml" xmlns:w15="http://schemas.microsoft.com/office/word/2012/wordml" xmlns:w16cex="http://schemas.microsoft.com/office/word/2018/wordml/cex" xmlns:w16cid="http://schemas.microsoft.com/office/word/2016/wordml/cid" xmlns:w16="http://schemas.microsoft.com/office/word/2018/wordml" xmlns:w16sdtdh="http://schemas.microsoft.com/office/word/2020/wordml/sdtdatahash" xmlns:w16se="http://schemas.microsoft.com/office/word/2015/wordml/symex" xmlns:wpg="http://schemas.microsoft.com/office/word/2010/wordprocessingGroup" xmlns:wpi="http://schemas.microsoft.com/office/word/2010/wordprocessingInk" xmlns:wne="http://schemas.microsoft.com/office/word/2006/wordml" xmlns:wps="http://schemas.microsoft.com/office/word/2010/wordprocessingShape" mc:Ignorable="w14 w15 w16se w16cid w16 w16cex w16sdtdh wp14">
+<w:numbering xmlns:wpc="http://schemas.microsoft.com/office/word/2010/wordprocessingCanvas" xmlns:cx="http://schemas.microsoft.com/office/drawing/2014/chartex" xmlns:cx1="http://schemas.microsoft.com/office/drawing/2015/9/8/chartex" xmlns:cx2="http://schemas.microsoft.com/office/drawing/2015/10/21/chartex" xmlns:cx3="http://schemas.microsoft.com/office/drawing/2016/5/9/chartex" xmlns:cx4="http://schemas.microsoft.com/office/drawing/2016/5/10/chartex" xmlns:cx5="http://schemas.microsoft.com/office/drawing/2016/5/11/chartex" xmlns:cx6="http://schemas.microsoft.com/office/drawing/2016/5/12/chartex" xmlns:cx7="http://schemas.microsoft.com/office/drawing/2016/5/13/chartex" xmlns:cx8="http://schemas.microsoft.com/office/drawing/2016/5/14/chartex" xmlns:mc="http://schemas.openxmlformats.org/markup-compatibility/2006" xmlns:aink="http://schemas.microsoft.com/office/drawing/2016/ink" xmlns:am3d="http://schemas.microsoft.com/office/drawing/2017/model3d" xmlns:o="urn:schemas-microsoft-com:office:office" xmlns:oel="http://schemas.microsoft.com/office/2019/extlst" xmlns:r="http://schemas.openxmlformats.org/officeDocument/2006/relationships" xmlns:m="http://schemas.openxmlformats.org/officeDocument/2006/math" xmlns:v="urn:schemas-microsoft-com:vml" xmlns:wp14="http://schemas.microsoft.com/office/word/2010/wordprocessingDrawing" xmlns:wp="http://schemas.openxmlformats.org/drawingml/2006/wordprocessingDrawing" xmlns:w10="urn:schemas-microsoft-com:office:word" xmlns:w="http://schemas.openxmlformats.org/wordprocessingml/2006/main" xmlns:w14="http://schemas.microsoft.com/office/word/2010/wordml" xmlns:w15="http://schemas.microsoft.com/office/word/2012/wordml" xmlns:w16cex="http://schemas.microsoft.com/office/word/2018/wordml/cex" xmlns:w16cid="http://schemas.microsoft.com/office/word/2016/wordml/cid" xmlns:w16="http://schemas.microsoft.com/office/word/2018/wordml" xmlns:w16du="http://schemas.microsoft.com/office/word/2023/wordml/word16du" xmlns:w16sdtdh="http://schemas.microsoft.com/office/word/2020/wordml/sdtdatahash" xmlns:w16se="http://schemas.microsoft.com/office/word/2015/wordml/symex" xmlns:wpg="http://schemas.microsoft.com/office/word/2010/wordprocessingGroup" xmlns:wpi="http://schemas.microsoft.com/office/word/2010/wordprocessingInk" xmlns:wne="http://schemas.microsoft.com/office/word/2006/wordml" xmlns:wps="http://schemas.microsoft.com/office/word/2010/wordprocessingShape" mc:Ignorable="w14 w15 w16se w16cid w16 w16cex w16sdtdh wp14">
   <w:abstractNum w:abstractNumId="0" w15:restartNumberingAfterBreak="0">
     <w:nsid w:val="030879EB"/>
     <w:multiLevelType w:val="hybridMultilevel"/>

</xml_diff>